<commit_message>
Control flow statement and Program list
Control flow statement and Program list
</commit_message>
<xml_diff>
--- a/docs/CoreJava.docx
+++ b/docs/CoreJava.docx
@@ -365,7 +365,14 @@
       </w:pPr>
       <w:r>
         <w:tab/>
-        <w:t>MySql Database</w:t>
+      </w:r>
+      <w:proofErr w:type="spellStart"/>
+      <w:r>
+        <w:t>MySql</w:t>
+      </w:r>
+      <w:proofErr w:type="spellEnd"/>
+      <w:r>
+        <w:t xml:space="preserve"> Database</w:t>
       </w:r>
     </w:p>
     <w:p>
@@ -653,7 +660,15 @@
         </w:numPr>
       </w:pPr>
       <w:r>
-        <w:t>You can verify the installation file into C:\Program File\java\&lt;jdk-version-folder&gt;</w:t>
+        <w:t>You can verify the installation file into C:\Program File\java\&lt;</w:t>
+      </w:r>
+      <w:proofErr w:type="spellStart"/>
+      <w:r>
+        <w:t>jdk</w:t>
+      </w:r>
+      <w:proofErr w:type="spellEnd"/>
+      <w:r>
+        <w:t>-version-folder&gt;</w:t>
       </w:r>
     </w:p>
     <w:p>
@@ -1149,6 +1164,7 @@
           <w:numId w:val="1"/>
         </w:numPr>
       </w:pPr>
+      <w:proofErr w:type="spellStart"/>
       <w:r>
         <w:rPr>
           <w:b/>
@@ -1156,6 +1172,7 @@
         </w:rPr>
         <w:t>javac</w:t>
       </w:r>
+      <w:proofErr w:type="spellEnd"/>
     </w:p>
     <w:p>
       <w:pPr>
@@ -1374,7 +1391,15 @@
         </w:numPr>
       </w:pPr>
       <w:r>
-        <w:t xml:space="preserve">It is use to develop the console based app and desktop application </w:t>
+        <w:t xml:space="preserve">It is use to develop the </w:t>
+      </w:r>
+      <w:proofErr w:type="gramStart"/>
+      <w:r>
+        <w:t>console based</w:t>
+      </w:r>
+      <w:proofErr w:type="gramEnd"/>
+      <w:r>
+        <w:t xml:space="preserve"> app and desktop application </w:t>
       </w:r>
       <w:r>
         <w:t xml:space="preserve"> </w:t>
@@ -1569,7 +1594,23 @@
           <w:b/>
           <w:bCs/>
         </w:rPr>
-        <w:t>public class &lt;className&gt;</w:t>
+        <w:t>public class &lt;</w:t>
+      </w:r>
+      <w:proofErr w:type="spellStart"/>
+      <w:r>
+        <w:rPr>
+          <w:b/>
+          <w:bCs/>
+        </w:rPr>
+        <w:t>className</w:t>
+      </w:r>
+      <w:proofErr w:type="spellEnd"/>
+      <w:r>
+        <w:rPr>
+          <w:b/>
+          <w:bCs/>
+        </w:rPr>
+        <w:t>&gt;</w:t>
       </w:r>
     </w:p>
     <w:p>
@@ -1690,7 +1731,39 @@
           <w:b/>
           <w:bCs/>
         </w:rPr>
-        <w:t>public static void main(String args[])</w:t>
+        <w:t xml:space="preserve">public static void </w:t>
+      </w:r>
+      <w:proofErr w:type="gramStart"/>
+      <w:r>
+        <w:rPr>
+          <w:b/>
+          <w:bCs/>
+        </w:rPr>
+        <w:t>main(</w:t>
+      </w:r>
+      <w:proofErr w:type="gramEnd"/>
+      <w:r>
+        <w:rPr>
+          <w:b/>
+          <w:bCs/>
+        </w:rPr>
+        <w:t xml:space="preserve">String </w:t>
+      </w:r>
+      <w:proofErr w:type="spellStart"/>
+      <w:r>
+        <w:rPr>
+          <w:b/>
+          <w:bCs/>
+        </w:rPr>
+        <w:t>args</w:t>
+      </w:r>
+      <w:proofErr w:type="spellEnd"/>
+      <w:r>
+        <w:rPr>
+          <w:b/>
+          <w:bCs/>
+        </w:rPr>
+        <w:t>[])</w:t>
       </w:r>
     </w:p>
     <w:p>
@@ -1763,8 +1836,13 @@
           <w:numId w:val="5"/>
         </w:numPr>
       </w:pPr>
-      <w:r>
-        <w:t>These statement executes and produce an output</w:t>
+      <w:proofErr w:type="gramStart"/>
+      <w:r>
+        <w:t>These statement</w:t>
+      </w:r>
+      <w:proofErr w:type="gramEnd"/>
+      <w:r>
+        <w:t xml:space="preserve"> executes and produce an output</w:t>
       </w:r>
     </w:p>
     <w:p>
@@ -1776,7 +1854,15 @@
         </w:numPr>
       </w:pPr>
       <w:r>
-        <w:t>To print the output you can use following line of code</w:t>
+        <w:t xml:space="preserve">To print the </w:t>
+      </w:r>
+      <w:proofErr w:type="gramStart"/>
+      <w:r>
+        <w:t>output</w:t>
+      </w:r>
+      <w:proofErr w:type="gramEnd"/>
+      <w:r>
+        <w:t xml:space="preserve"> you can use following line of code</w:t>
       </w:r>
     </w:p>
     <w:p>
@@ -1788,12 +1874,21 @@
           <w:bCs/>
         </w:rPr>
       </w:pPr>
-      <w:r>
-        <w:rPr>
-          <w:b/>
-          <w:bCs/>
-        </w:rPr>
-        <w:t>System.out.println(“Message”);</w:t>
+      <w:proofErr w:type="spellStart"/>
+      <w:r>
+        <w:rPr>
+          <w:b/>
+          <w:bCs/>
+        </w:rPr>
+        <w:t>System.out.println</w:t>
+      </w:r>
+      <w:proofErr w:type="spellEnd"/>
+      <w:r>
+        <w:rPr>
+          <w:b/>
+          <w:bCs/>
+        </w:rPr>
+        <w:t>(“Message”);</w:t>
       </w:r>
     </w:p>
     <w:p>
@@ -1982,12 +2077,21 @@
           <w:bCs/>
         </w:rPr>
       </w:pPr>
-      <w:r>
-        <w:rPr>
-          <w:b/>
-          <w:bCs/>
-        </w:rPr>
-        <w:t>javac &lt;filename with extension&gt;</w:t>
+      <w:proofErr w:type="spellStart"/>
+      <w:r>
+        <w:rPr>
+          <w:b/>
+          <w:bCs/>
+        </w:rPr>
+        <w:t>javac</w:t>
+      </w:r>
+      <w:proofErr w:type="spellEnd"/>
+      <w:r>
+        <w:rPr>
+          <w:b/>
+          <w:bCs/>
+        </w:rPr>
+        <w:t xml:space="preserve"> &lt;filename with extension&gt;</w:t>
       </w:r>
     </w:p>
     <w:p>
@@ -2003,7 +2107,15 @@
         </w:rPr>
       </w:pPr>
       <w:r>
-        <w:t>As a outcome of the compilation you will get a .class file.</w:t>
+        <w:t xml:space="preserve">As </w:t>
+      </w:r>
+      <w:proofErr w:type="gramStart"/>
+      <w:r>
+        <w:t>a</w:t>
+      </w:r>
+      <w:proofErr w:type="gramEnd"/>
+      <w:r>
+        <w:t xml:space="preserve"> outcome of the compilation you will get a .class file.</w:t>
       </w:r>
     </w:p>
     <w:p>
@@ -2060,6 +2172,7 @@
         </w:rPr>
         <w:t>java &lt;</w:t>
       </w:r>
+      <w:proofErr w:type="spellStart"/>
       <w:r>
         <w:rPr>
           <w:b/>
@@ -2067,6 +2180,7 @@
         </w:rPr>
         <w:t>ClassName</w:t>
       </w:r>
+      <w:proofErr w:type="spellEnd"/>
       <w:r>
         <w:rPr>
           <w:b/>
@@ -2172,7 +2286,15 @@
         </w:numPr>
       </w:pPr>
       <w:r>
-        <w:t>You can create multiple java classes in a file but only one class must be public and you java file name must be save as a public class name.</w:t>
+        <w:t xml:space="preserve">You can create multiple java classes in a file but only one class must be public and </w:t>
+      </w:r>
+      <w:proofErr w:type="gramStart"/>
+      <w:r>
+        <w:t>you</w:t>
+      </w:r>
+      <w:proofErr w:type="gramEnd"/>
+      <w:r>
+        <w:t xml:space="preserve"> java file name must be save as a public class name.</w:t>
       </w:r>
     </w:p>
     <w:p>
@@ -2392,7 +2514,15 @@
         </w:rPr>
       </w:pPr>
       <w:r>
-        <w:t>It help you to create a runtime environment for the application.</w:t>
+        <w:t xml:space="preserve">It </w:t>
+      </w:r>
+      <w:proofErr w:type="gramStart"/>
+      <w:r>
+        <w:t>help</w:t>
+      </w:r>
+      <w:proofErr w:type="gramEnd"/>
+      <w:r>
+        <w:t xml:space="preserve"> you to create a runtime environment for the application.</w:t>
       </w:r>
     </w:p>
     <w:p>
@@ -2409,7 +2539,15 @@
         </w:rPr>
       </w:pPr>
       <w:r>
-        <w:t>This has be present on the client system.</w:t>
+        <w:t xml:space="preserve">This has </w:t>
+      </w:r>
+      <w:proofErr w:type="gramStart"/>
+      <w:r>
+        <w:t>be</w:t>
+      </w:r>
+      <w:proofErr w:type="gramEnd"/>
+      <w:r>
+        <w:t xml:space="preserve"> present on the client system.</w:t>
       </w:r>
     </w:p>
     <w:p>
@@ -2526,7 +2664,15 @@
         </w:numPr>
       </w:pPr>
       <w:r>
-        <w:t>It help us to develop and execute the java program, It is combination of Dev. Tools, JRE, JVM, APIs.</w:t>
+        <w:t xml:space="preserve">It </w:t>
+      </w:r>
+      <w:proofErr w:type="gramStart"/>
+      <w:r>
+        <w:t>help</w:t>
+      </w:r>
+      <w:proofErr w:type="gramEnd"/>
+      <w:r>
+        <w:t xml:space="preserve"> us to develop and execute the java program, It is combination of Dev. Tools, JRE, JVM, APIs.</w:t>
       </w:r>
     </w:p>
     <w:p>
@@ -2538,7 +2684,15 @@
         </w:numPr>
       </w:pPr>
       <w:r>
-        <w:t>It has to be install on developers system.</w:t>
+        <w:t xml:space="preserve">It has to be </w:t>
+      </w:r>
+      <w:proofErr w:type="gramStart"/>
+      <w:r>
+        <w:t>install</w:t>
+      </w:r>
+      <w:proofErr w:type="gramEnd"/>
+      <w:r>
+        <w:t xml:space="preserve"> on developers system.</w:t>
       </w:r>
     </w:p>
     <w:p>
@@ -2624,7 +2778,15 @@
         </w:numPr>
       </w:pPr>
       <w:r>
-        <w:t>There are total 52 words are serve by java.</w:t>
+        <w:t xml:space="preserve">There </w:t>
+      </w:r>
+      <w:proofErr w:type="gramStart"/>
+      <w:r>
+        <w:t>are</w:t>
+      </w:r>
+      <w:proofErr w:type="gramEnd"/>
+      <w:r>
+        <w:t xml:space="preserve"> total 52 words are serve by java.</w:t>
       </w:r>
     </w:p>
     <w:p>
@@ -2636,7 +2798,15 @@
         </w:numPr>
       </w:pPr>
       <w:r>
-        <w:t>All keyword are in small case only.</w:t>
+        <w:t xml:space="preserve">All keyword </w:t>
+      </w:r>
+      <w:proofErr w:type="gramStart"/>
+      <w:r>
+        <w:t>are</w:t>
+      </w:r>
+      <w:proofErr w:type="gramEnd"/>
+      <w:r>
+        <w:t xml:space="preserve"> in small case only.</w:t>
       </w:r>
     </w:p>
     <w:p>
@@ -2657,7 +2827,15 @@
         <w:ind w:left="720"/>
       </w:pPr>
       <w:r>
-        <w:t>public, class, static void, if, else, do, for, int, byte, short, long, char, float, double, boolean, case, break, continue etc.</w:t>
+        <w:t xml:space="preserve">public, class, static void, if, else, do, for, int, byte, short, long, char, float, double, </w:t>
+      </w:r>
+      <w:proofErr w:type="spellStart"/>
+      <w:r>
+        <w:t>boolean</w:t>
+      </w:r>
+      <w:proofErr w:type="spellEnd"/>
+      <w:r>
+        <w:t>, case, break, continue etc.</w:t>
       </w:r>
     </w:p>
     <w:p>
@@ -2693,7 +2871,15 @@
         </w:rPr>
       </w:pPr>
       <w:r>
-        <w:t>The words which are used by the developer, these words are use to identify the java components.</w:t>
+        <w:t xml:space="preserve">The words which are used by the developer, these words are </w:t>
+      </w:r>
+      <w:proofErr w:type="spellStart"/>
+      <w:r>
+        <w:t>use</w:t>
+      </w:r>
+      <w:proofErr w:type="spellEnd"/>
+      <w:r>
+        <w:t xml:space="preserve"> to identify the java components.</w:t>
       </w:r>
     </w:p>
     <w:p>
@@ -2714,7 +2900,15 @@
         <w:t>variable</w:t>
       </w:r>
       <w:r>
-        <w:t xml:space="preserve"> name are called keywords.</w:t>
+        <w:t xml:space="preserve"> name </w:t>
+      </w:r>
+      <w:proofErr w:type="gramStart"/>
+      <w:r>
+        <w:t>are</w:t>
+      </w:r>
+      <w:proofErr w:type="gramEnd"/>
+      <w:r>
+        <w:t xml:space="preserve"> called keywords.</w:t>
       </w:r>
     </w:p>
     <w:p>
@@ -2774,7 +2968,15 @@
         </w:rPr>
       </w:pPr>
       <w:r>
-        <w:t>Identifier can contains alphabets, symbol, number.</w:t>
+        <w:t xml:space="preserve">Identifier can </w:t>
+      </w:r>
+      <w:proofErr w:type="gramStart"/>
+      <w:r>
+        <w:t>contains</w:t>
+      </w:r>
+      <w:proofErr w:type="gramEnd"/>
+      <w:r>
+        <w:t xml:space="preserve"> alphabets, symbol, number.</w:t>
       </w:r>
     </w:p>
     <w:p>
@@ -2924,8 +3126,13 @@
         </w:rPr>
       </w:pPr>
       <w:r>
-        <w:t>Example: Welcome, System, String, EmployeeDetails</w:t>
-      </w:r>
+        <w:t xml:space="preserve">Example: Welcome, System, String, </w:t>
+      </w:r>
+      <w:proofErr w:type="spellStart"/>
+      <w:r>
+        <w:t>EmployeeDetails</w:t>
+      </w:r>
+      <w:proofErr w:type="spellEnd"/>
     </w:p>
     <w:p>
       <w:pPr>
@@ -2995,9 +3202,27 @@
       <w:r>
         <w:t xml:space="preserve">Example: main, </w:t>
       </w:r>
-      <w:r>
-        <w:t>println, args, out, printDetails</w:t>
-      </w:r>
+      <w:proofErr w:type="spellStart"/>
+      <w:r>
+        <w:t>println</w:t>
+      </w:r>
+      <w:proofErr w:type="spellEnd"/>
+      <w:r>
+        <w:t xml:space="preserve">, </w:t>
+      </w:r>
+      <w:proofErr w:type="spellStart"/>
+      <w:r>
+        <w:t>args</w:t>
+      </w:r>
+      <w:proofErr w:type="spellEnd"/>
+      <w:r>
+        <w:t xml:space="preserve">, out, </w:t>
+      </w:r>
+      <w:proofErr w:type="spellStart"/>
+      <w:r>
+        <w:t>printDetails</w:t>
+      </w:r>
+      <w:proofErr w:type="spellEnd"/>
     </w:p>
     <w:p>
       <w:pPr>
@@ -3102,7 +3327,15 @@
         </w:rPr>
       </w:pPr>
       <w:r>
-        <w:t>Literals are the values, mostly string values are also consider as a literal.</w:t>
+        <w:t xml:space="preserve">Literals are the values, mostly string values are also </w:t>
+      </w:r>
+      <w:proofErr w:type="gramStart"/>
+      <w:r>
+        <w:t>consider</w:t>
+      </w:r>
+      <w:proofErr w:type="gramEnd"/>
+      <w:r>
+        <w:t xml:space="preserve"> as a literal.</w:t>
       </w:r>
     </w:p>
     <w:p>
@@ -3117,7 +3350,15 @@
         </w:rPr>
       </w:pPr>
       <w:r>
-        <w:t>The values which is reserve by java is also known are literals. These values are also consider as keyword.</w:t>
+        <w:t xml:space="preserve">The values which is reserve by java is also known are literals. These values are also </w:t>
+      </w:r>
+      <w:proofErr w:type="gramStart"/>
+      <w:r>
+        <w:t>consider</w:t>
+      </w:r>
+      <w:proofErr w:type="gramEnd"/>
+      <w:r>
+        <w:t xml:space="preserve"> as keyword.</w:t>
       </w:r>
     </w:p>
     <w:p>
@@ -3178,7 +3419,15 @@
         </w:numPr>
       </w:pPr>
       <w:r>
-        <w:t>Comments are use to add code level documentation, to skip the specific line of code from the execution.</w:t>
+        <w:t xml:space="preserve">Comments are </w:t>
+      </w:r>
+      <w:proofErr w:type="spellStart"/>
+      <w:r>
+        <w:t>use</w:t>
+      </w:r>
+      <w:proofErr w:type="spellEnd"/>
+      <w:r>
+        <w:t xml:space="preserve"> to add code level documentation, to skip the specific line of code from the execution.</w:t>
       </w:r>
     </w:p>
     <w:p>
@@ -3524,7 +3773,17 @@
         </w:numPr>
       </w:pPr>
       <w:r>
-        <w:t>It use to create a conditional/logical expression (decision making statement)</w:t>
+        <w:t xml:space="preserve">It </w:t>
+      </w:r>
+      <w:proofErr w:type="spellStart"/>
+      <w:proofErr w:type="gramStart"/>
+      <w:r>
+        <w:t>use</w:t>
+      </w:r>
+      <w:proofErr w:type="spellEnd"/>
+      <w:proofErr w:type="gramEnd"/>
+      <w:r>
+        <w:t xml:space="preserve"> to create a conditional/logical expression (decision making statement)</w:t>
       </w:r>
     </w:p>
     <w:p>
@@ -3581,7 +3840,15 @@
         </w:numPr>
       </w:pPr>
       <w:r>
-        <w:t>It can be use to perform operation on Bit level.</w:t>
+        <w:t xml:space="preserve">It can be </w:t>
+      </w:r>
+      <w:proofErr w:type="spellStart"/>
+      <w:r>
+        <w:t>use</w:t>
+      </w:r>
+      <w:proofErr w:type="spellEnd"/>
+      <w:r>
+        <w:t xml:space="preserve"> to perform operation on Bit level.</w:t>
       </w:r>
     </w:p>
     <w:p>
@@ -3635,7 +3902,15 @@
         </w:numPr>
       </w:pPr>
       <w:r>
-        <w:t>It cannot be use for a numeric value bit level operations.</w:t>
+        <w:t xml:space="preserve">It cannot be use for a numeric value bit level </w:t>
+      </w:r>
+      <w:proofErr w:type="gramStart"/>
+      <w:r>
+        <w:t>operations</w:t>
+      </w:r>
+      <w:proofErr w:type="gramEnd"/>
+      <w:r>
+        <w:t>.</w:t>
       </w:r>
     </w:p>
     <w:p>
@@ -3701,9 +3976,11 @@
           <w:numId w:val="13"/>
         </w:numPr>
       </w:pPr>
+      <w:proofErr w:type="gramStart"/>
       <w:r>
         <w:t>Example :</w:t>
       </w:r>
+      <w:proofErr w:type="gramEnd"/>
     </w:p>
     <w:p>
       <w:pPr>
@@ -3711,7 +3988,11 @@
         <w:ind w:left="1440"/>
       </w:pPr>
       <w:r>
-        <w:t xml:space="preserve">(salary&lt;25000) </w:t>
+        <w:t>(salary&lt;25000</w:t>
+      </w:r>
+      <w:proofErr w:type="gramStart"/>
+      <w:r>
+        <w:t xml:space="preserve">) </w:t>
       </w:r>
       <w:r>
         <w:rPr>
@@ -3719,8 +4000,13 @@
         </w:rPr>
         <w:t>?</w:t>
       </w:r>
-      <w:r>
-        <w:t xml:space="preserve"> 200*10  </w:t>
+      <w:proofErr w:type="gramEnd"/>
+      <w:r>
+        <w:t xml:space="preserve"> 200*</w:t>
+      </w:r>
+      <w:proofErr w:type="gramStart"/>
+      <w:r>
+        <w:t xml:space="preserve">10  </w:t>
       </w:r>
       <w:r>
         <w:rPr>
@@ -3728,6 +4014,7 @@
         </w:rPr>
         <w:t>:</w:t>
       </w:r>
+      <w:proofErr w:type="gramEnd"/>
       <w:r>
         <w:t xml:space="preserve"> 200*5 ;</w:t>
       </w:r>
@@ -3851,11 +4138,16 @@
       <w:r>
         <w:t xml:space="preserve">By </w:t>
       </w:r>
+      <w:proofErr w:type="gramStart"/>
       <w:r>
         <w:t>d</w:t>
       </w:r>
       <w:r>
-        <w:t>efault the program executes sequentially.</w:t>
+        <w:t>efault</w:t>
+      </w:r>
+      <w:proofErr w:type="gramEnd"/>
+      <w:r>
+        <w:t xml:space="preserve"> the program executes sequentially.</w:t>
       </w:r>
     </w:p>
     <w:p>
@@ -3872,7 +4164,23 @@
         </w:rPr>
       </w:pPr>
       <w:r>
-        <w:t>Using control flow statement you can decide when how many time the statement should gets executes.</w:t>
+        <w:t xml:space="preserve">Using control flow </w:t>
+      </w:r>
+      <w:proofErr w:type="gramStart"/>
+      <w:r>
+        <w:t>statement</w:t>
+      </w:r>
+      <w:proofErr w:type="gramEnd"/>
+      <w:r>
+        <w:t xml:space="preserve"> you can decide when how many time the statement should </w:t>
+      </w:r>
+      <w:proofErr w:type="spellStart"/>
+      <w:r>
+        <w:t>gets</w:t>
+      </w:r>
+      <w:proofErr w:type="spellEnd"/>
+      <w:r>
+        <w:t xml:space="preserve"> executes.</w:t>
       </w:r>
     </w:p>
     <w:p>
@@ -4025,7 +4333,23 @@
           <w:b/>
           <w:bCs/>
         </w:rPr>
-        <w:t>While, do-while, For loop</w:t>
+        <w:t xml:space="preserve">While, do-while, </w:t>
+      </w:r>
+      <w:proofErr w:type="gramStart"/>
+      <w:r>
+        <w:rPr>
+          <w:b/>
+          <w:bCs/>
+        </w:rPr>
+        <w:t>For</w:t>
+      </w:r>
+      <w:proofErr w:type="gramEnd"/>
+      <w:r>
+        <w:rPr>
+          <w:b/>
+          <w:bCs/>
+        </w:rPr>
+        <w:t xml:space="preserve"> loop</w:t>
       </w:r>
       <w:r>
         <w:rPr>
@@ -4137,7 +4461,14 @@
       </w:pPr>
       <w:r>
         <w:tab/>
-        <w:t xml:space="preserve">if(conditional Expression) </w:t>
+      </w:r>
+      <w:proofErr w:type="gramStart"/>
+      <w:r>
+        <w:t>if(</w:t>
+      </w:r>
+      <w:proofErr w:type="gramEnd"/>
+      <w:r>
+        <w:t xml:space="preserve">conditional Expression) </w:t>
       </w:r>
     </w:p>
     <w:p>
@@ -4218,8 +4549,13 @@
         <w:pStyle w:val="NoSpacing"/>
         <w:ind w:firstLine="720"/>
       </w:pPr>
-      <w:r>
-        <w:t xml:space="preserve">if(conditional Expression) </w:t>
+      <w:proofErr w:type="gramStart"/>
+      <w:r>
+        <w:t>if(</w:t>
+      </w:r>
+      <w:proofErr w:type="gramEnd"/>
+      <w:r>
+        <w:t xml:space="preserve">conditional Expression) </w:t>
       </w:r>
     </w:p>
     <w:p>
@@ -4365,8 +4701,13 @@
         <w:pStyle w:val="NoSpacing"/>
         <w:ind w:left="410" w:firstLine="310"/>
       </w:pPr>
-      <w:r>
-        <w:t xml:space="preserve">if(conditional Expression) </w:t>
+      <w:proofErr w:type="gramStart"/>
+      <w:r>
+        <w:t>if(</w:t>
+      </w:r>
+      <w:proofErr w:type="gramEnd"/>
+      <w:r>
+        <w:t xml:space="preserve">conditional Expression) </w:t>
       </w:r>
     </w:p>
     <w:p>
@@ -4409,7 +4750,15 @@
       </w:pPr>
       <w:r>
         <w:tab/>
-        <w:t>else if(conditional Expression)</w:t>
+        <w:t xml:space="preserve">else </w:t>
+      </w:r>
+      <w:proofErr w:type="gramStart"/>
+      <w:r>
+        <w:t>if(</w:t>
+      </w:r>
+      <w:proofErr w:type="gramEnd"/>
+      <w:r>
+        <w:t>conditional Expression)</w:t>
       </w:r>
     </w:p>
     <w:p>
@@ -4451,7 +4800,15 @@
         <w:ind w:left="410" w:firstLine="310"/>
       </w:pPr>
       <w:r>
-        <w:t>else if(conditional Expression)</w:t>
+        <w:t xml:space="preserve">else </w:t>
+      </w:r>
+      <w:proofErr w:type="gramStart"/>
+      <w:r>
+        <w:t>if(</w:t>
+      </w:r>
+      <w:proofErr w:type="gramEnd"/>
+      <w:r>
+        <w:t>conditional Expression)</w:t>
       </w:r>
     </w:p>
     <w:p>
@@ -4656,7 +5013,15 @@
         </w:numPr>
       </w:pPr>
       <w:r>
-        <w:t>Create a two int variable and print the grater number from them.</w:t>
+        <w:t xml:space="preserve">Create a two int variable and print the </w:t>
+      </w:r>
+      <w:proofErr w:type="spellStart"/>
+      <w:r>
+        <w:t>grater</w:t>
+      </w:r>
+      <w:proofErr w:type="spellEnd"/>
+      <w:r>
+        <w:t xml:space="preserve"> number from them.</w:t>
       </w:r>
     </w:p>
     <w:p>
@@ -4679,7 +5044,15 @@
       </w:pPr>
       <w:r>
         <w:tab/>
-        <w:t xml:space="preserve">O/P : </w:t>
+        <w:t>O/</w:t>
+      </w:r>
+      <w:proofErr w:type="gramStart"/>
+      <w:r>
+        <w:t>P :</w:t>
+      </w:r>
+      <w:proofErr w:type="gramEnd"/>
+      <w:r>
+        <w:t xml:space="preserve"> </w:t>
       </w:r>
       <w:r>
         <w:rPr>
@@ -4918,8 +5291,13 @@
         <w:pStyle w:val="NoSpacing"/>
         <w:ind w:left="720"/>
       </w:pPr>
-      <w:r>
-        <w:t>Example : number = 5</w:t>
+      <w:proofErr w:type="gramStart"/>
+      <w:r>
+        <w:t>Example :</w:t>
+      </w:r>
+      <w:proofErr w:type="gramEnd"/>
+      <w:r>
+        <w:t xml:space="preserve"> number = 5</w:t>
       </w:r>
     </w:p>
     <w:p>
@@ -5031,8 +5409,13 @@
         <w:pStyle w:val="NoSpacing"/>
         <w:ind w:left="720"/>
       </w:pPr>
-      <w:r>
-        <w:t>Hint : if number%2 != 0 then the number is Odd</w:t>
+      <w:proofErr w:type="gramStart"/>
+      <w:r>
+        <w:t>Hint :</w:t>
+      </w:r>
+      <w:proofErr w:type="gramEnd"/>
+      <w:r>
+        <w:t xml:space="preserve"> if number%2 != 0 then the number is Odd</w:t>
       </w:r>
     </w:p>
     <w:p>
@@ -5115,6 +5498,380 @@
       <w:r>
         <w:tab/>
         <w:t>49</w:t>
+      </w:r>
+    </w:p>
+    <w:p>
+      <w:pPr>
+        <w:pStyle w:val="NoSpacing"/>
+        <w:ind w:left="720"/>
+      </w:pPr>
+    </w:p>
+    <w:p>
+      <w:pPr>
+        <w:pStyle w:val="NoSpacing"/>
+        <w:rPr>
+          <w:b/>
+          <w:bCs/>
+          <w:u w:val="single"/>
+        </w:rPr>
+      </w:pPr>
+      <w:r>
+        <w:rPr>
+          <w:b/>
+          <w:bCs/>
+          <w:u w:val="single"/>
+        </w:rPr>
+        <w:t>Nested Looping</w:t>
+      </w:r>
+    </w:p>
+    <w:p>
+      <w:pPr>
+        <w:pStyle w:val="NoSpacing"/>
+        <w:numPr>
+          <w:ilvl w:val="0"/>
+          <w:numId w:val="19"/>
+        </w:numPr>
+      </w:pPr>
+      <w:r>
+        <w:t>You can create one loop inside another loop.</w:t>
+      </w:r>
+    </w:p>
+    <w:p>
+      <w:pPr>
+        <w:pStyle w:val="NoSpacing"/>
+        <w:numPr>
+          <w:ilvl w:val="0"/>
+          <w:numId w:val="19"/>
+        </w:numPr>
+      </w:pPr>
+      <w:r>
+        <w:t>It is mostly used for a scenario where you wanted handle the table structure data.</w:t>
+      </w:r>
+    </w:p>
+    <w:p>
+      <w:pPr>
+        <w:pStyle w:val="NoSpacing"/>
+        <w:numPr>
+          <w:ilvl w:val="0"/>
+          <w:numId w:val="19"/>
+        </w:numPr>
+      </w:pPr>
+      <w:r>
+        <w:t xml:space="preserve">That </w:t>
+      </w:r>
+      <w:proofErr w:type="gramStart"/>
+      <w:r>
+        <w:t>is</w:t>
+      </w:r>
+      <w:proofErr w:type="gramEnd"/>
+      <w:r>
+        <w:t xml:space="preserve"> you can perform the operation on row and columns using nested loop.</w:t>
+      </w:r>
+    </w:p>
+    <w:p>
+      <w:pPr>
+        <w:pStyle w:val="NoSpacing"/>
+        <w:numPr>
+          <w:ilvl w:val="0"/>
+          <w:numId w:val="19"/>
+        </w:numPr>
+      </w:pPr>
+      <w:r>
+        <w:t xml:space="preserve">Syntax </w:t>
+      </w:r>
+    </w:p>
+    <w:p>
+      <w:pPr>
+        <w:pStyle w:val="NoSpacing"/>
+        <w:ind w:left="720"/>
+      </w:pPr>
+      <w:proofErr w:type="gramStart"/>
+      <w:r>
+        <w:t>for( ;</w:t>
+      </w:r>
+      <w:proofErr w:type="gramEnd"/>
+      <w:r>
+        <w:t xml:space="preserve"> ; )     // Row</w:t>
+      </w:r>
+    </w:p>
+    <w:p>
+      <w:pPr>
+        <w:pStyle w:val="NoSpacing"/>
+        <w:ind w:left="720"/>
+      </w:pPr>
+      <w:r>
+        <w:t>{</w:t>
+      </w:r>
+    </w:p>
+    <w:p>
+      <w:pPr>
+        <w:pStyle w:val="NoSpacing"/>
+        <w:ind w:left="720"/>
+      </w:pPr>
+      <w:r>
+        <w:tab/>
+      </w:r>
+      <w:proofErr w:type="gramStart"/>
+      <w:r>
+        <w:t>for( ;</w:t>
+      </w:r>
+      <w:proofErr w:type="gramEnd"/>
+      <w:r>
+        <w:t xml:space="preserve"> ; )    // column</w:t>
+      </w:r>
+    </w:p>
+    <w:p>
+      <w:pPr>
+        <w:pStyle w:val="NoSpacing"/>
+        <w:ind w:left="720"/>
+      </w:pPr>
+      <w:r>
+        <w:tab/>
+        <w:t>{</w:t>
+      </w:r>
+    </w:p>
+    <w:p>
+      <w:pPr>
+        <w:pStyle w:val="NoSpacing"/>
+        <w:ind w:left="720"/>
+      </w:pPr>
+    </w:p>
+    <w:p>
+      <w:pPr>
+        <w:pStyle w:val="NoSpacing"/>
+        <w:ind w:left="720"/>
+      </w:pPr>
+      <w:r>
+        <w:tab/>
+        <w:t>}</w:t>
+      </w:r>
+    </w:p>
+    <w:p>
+      <w:pPr>
+        <w:pStyle w:val="NoSpacing"/>
+        <w:ind w:left="720"/>
+      </w:pPr>
+      <w:r>
+        <w:t>}</w:t>
+      </w:r>
+    </w:p>
+    <w:p>
+      <w:pPr>
+        <w:pStyle w:val="NoSpacing"/>
+        <w:ind w:left="720"/>
+      </w:pPr>
+    </w:p>
+    <w:p>
+      <w:pPr>
+        <w:pStyle w:val="NoSpacing"/>
+      </w:pPr>
+      <w:r>
+        <w:br/>
+      </w:r>
+    </w:p>
+    <w:p>
+      <w:r>
+        <w:br w:type="page"/>
+      </w:r>
+    </w:p>
+    <w:p>
+      <w:pPr>
+        <w:pStyle w:val="NoSpacing"/>
+      </w:pPr>
+      <w:r>
+        <w:lastRenderedPageBreak/>
+        <w:t>Task</w:t>
+      </w:r>
+      <w:r>
+        <w:t xml:space="preserve"> 24-March</w:t>
+      </w:r>
+      <w:r>
+        <w:t>:</w:t>
+      </w:r>
+      <w:r>
+        <w:t xml:space="preserve"> WAP to print following pattern</w:t>
+      </w:r>
+    </w:p>
+    <w:p>
+      <w:pPr>
+        <w:pStyle w:val="NoSpacing"/>
+      </w:pPr>
+      <w:r>
+        <w:tab/>
+        <w:t>*</w:t>
+      </w:r>
+    </w:p>
+    <w:p>
+      <w:pPr>
+        <w:pStyle w:val="NoSpacing"/>
+      </w:pPr>
+      <w:r>
+        <w:t xml:space="preserve">            * * *</w:t>
+      </w:r>
+    </w:p>
+    <w:p>
+      <w:pPr>
+        <w:pStyle w:val="NoSpacing"/>
+      </w:pPr>
+      <w:r>
+        <w:t xml:space="preserve">         </w:t>
+      </w:r>
+      <w:r>
+        <w:t>*</w:t>
+      </w:r>
+      <w:r>
+        <w:t xml:space="preserve"> * * *</w:t>
+      </w:r>
+      <w:r>
+        <w:t xml:space="preserve"> *</w:t>
+      </w:r>
+    </w:p>
+    <w:p>
+      <w:pPr>
+        <w:pStyle w:val="NoSpacing"/>
+      </w:pPr>
+      <w:r>
+        <w:t xml:space="preserve">       </w:t>
+      </w:r>
+      <w:r>
+        <w:t>* * * *</w:t>
+      </w:r>
+      <w:r>
+        <w:t xml:space="preserve"> * * *</w:t>
+      </w:r>
+    </w:p>
+    <w:p>
+      <w:pPr>
+        <w:pStyle w:val="NoSpacing"/>
+      </w:pPr>
+    </w:p>
+    <w:p>
+      <w:pPr>
+        <w:pStyle w:val="NoSpacing"/>
+      </w:pPr>
+      <w:r>
+        <w:t>1</w:t>
+      </w:r>
+    </w:p>
+    <w:p>
+      <w:pPr>
+        <w:pStyle w:val="NoSpacing"/>
+      </w:pPr>
+      <w:r>
+        <w:t>12</w:t>
+      </w:r>
+    </w:p>
+    <w:p>
+      <w:pPr>
+        <w:pStyle w:val="NoSpacing"/>
+      </w:pPr>
+      <w:r>
+        <w:t>123</w:t>
+      </w:r>
+    </w:p>
+    <w:p>
+      <w:pPr>
+        <w:pStyle w:val="NoSpacing"/>
+      </w:pPr>
+      <w:r>
+        <w:t>1234</w:t>
+      </w:r>
+    </w:p>
+    <w:p>
+      <w:pPr>
+        <w:pStyle w:val="NoSpacing"/>
+      </w:pPr>
+      <w:r>
+        <w:t>12345</w:t>
+      </w:r>
+    </w:p>
+    <w:p>
+      <w:pPr>
+        <w:pStyle w:val="NoSpacing"/>
+      </w:pPr>
+    </w:p>
+    <w:p>
+      <w:pPr>
+        <w:pStyle w:val="NoSpacing"/>
+        <w:rPr>
+          <w:b/>
+          <w:bCs/>
+          <w:u w:val="single"/>
+        </w:rPr>
+      </w:pPr>
+      <w:r>
+        <w:rPr>
+          <w:b/>
+          <w:bCs/>
+          <w:u w:val="single"/>
+        </w:rPr>
+        <w:t>Enhance For Loop</w:t>
+      </w:r>
+    </w:p>
+    <w:p>
+      <w:pPr>
+        <w:pStyle w:val="NoSpacing"/>
+        <w:numPr>
+          <w:ilvl w:val="0"/>
+          <w:numId w:val="20"/>
+        </w:numPr>
+      </w:pPr>
+      <w:r>
+        <w:t>It is mainly used to get the values one by one from the collection/group of values  which is also known as iterating  collection.</w:t>
+      </w:r>
+    </w:p>
+    <w:p>
+      <w:pPr>
+        <w:pStyle w:val="NoSpacing"/>
+        <w:numPr>
+          <w:ilvl w:val="0"/>
+          <w:numId w:val="20"/>
+        </w:numPr>
+      </w:pPr>
+      <w:r>
+        <w:t>Syntax:</w:t>
+      </w:r>
+    </w:p>
+    <w:p>
+      <w:pPr>
+        <w:pStyle w:val="NoSpacing"/>
+        <w:ind w:left="720"/>
+      </w:pPr>
+      <w:proofErr w:type="gramStart"/>
+      <w:r>
+        <w:t>for(</w:t>
+      </w:r>
+      <w:proofErr w:type="gramEnd"/>
+      <w:r>
+        <w:t>datatype  identifier : collection )</w:t>
+      </w:r>
+    </w:p>
+    <w:p>
+      <w:pPr>
+        <w:pStyle w:val="NoSpacing"/>
+        <w:ind w:left="720"/>
+      </w:pPr>
+      <w:r>
+        <w:t>{</w:t>
+      </w:r>
+    </w:p>
+    <w:p>
+      <w:pPr>
+        <w:pStyle w:val="NoSpacing"/>
+        <w:ind w:left="720"/>
+      </w:pPr>
+      <w:r>
+        <w:tab/>
+        <w:t>Statement(s)</w:t>
+      </w:r>
+    </w:p>
+    <w:p>
+      <w:pPr>
+        <w:pStyle w:val="NoSpacing"/>
+        <w:ind w:left="720"/>
+      </w:pPr>
+      <w:r>
+        <w:t>}</w:t>
       </w:r>
     </w:p>
     <w:sectPr>
@@ -5488,6 +6245,95 @@
     </w:lvl>
   </w:abstractNum>
   <w:abstractNum w:abstractNumId="4" w15:restartNumberingAfterBreak="0">
+    <w:nsid w:val="190A37F2"/>
+    <w:multiLevelType w:val="hybridMultilevel"/>
+    <w:tmpl w:val="E5DEF9F4"/>
+    <w:lvl w:ilvl="0" w:tplc="0409000F">
+      <w:start w:val="1"/>
+      <w:numFmt w:val="decimal"/>
+      <w:lvlText w:val="%1."/>
+      <w:lvlJc w:val="left"/>
+      <w:pPr>
+        <w:ind w:left="720" w:hanging="360"/>
+      </w:pPr>
+      <w:rPr>
+        <w:rFonts w:hint="default"/>
+      </w:rPr>
+    </w:lvl>
+    <w:lvl w:ilvl="1" w:tplc="04090019" w:tentative="1">
+      <w:start w:val="1"/>
+      <w:numFmt w:val="lowerLetter"/>
+      <w:lvlText w:val="%2."/>
+      <w:lvlJc w:val="left"/>
+      <w:pPr>
+        <w:ind w:left="1440" w:hanging="360"/>
+      </w:pPr>
+    </w:lvl>
+    <w:lvl w:ilvl="2" w:tplc="0409001B" w:tentative="1">
+      <w:start w:val="1"/>
+      <w:numFmt w:val="lowerRoman"/>
+      <w:lvlText w:val="%3."/>
+      <w:lvlJc w:val="right"/>
+      <w:pPr>
+        <w:ind w:left="2160" w:hanging="180"/>
+      </w:pPr>
+    </w:lvl>
+    <w:lvl w:ilvl="3" w:tplc="0409000F" w:tentative="1">
+      <w:start w:val="1"/>
+      <w:numFmt w:val="decimal"/>
+      <w:lvlText w:val="%4."/>
+      <w:lvlJc w:val="left"/>
+      <w:pPr>
+        <w:ind w:left="2880" w:hanging="360"/>
+      </w:pPr>
+    </w:lvl>
+    <w:lvl w:ilvl="4" w:tplc="04090019" w:tentative="1">
+      <w:start w:val="1"/>
+      <w:numFmt w:val="lowerLetter"/>
+      <w:lvlText w:val="%5."/>
+      <w:lvlJc w:val="left"/>
+      <w:pPr>
+        <w:ind w:left="3600" w:hanging="360"/>
+      </w:pPr>
+    </w:lvl>
+    <w:lvl w:ilvl="5" w:tplc="0409001B" w:tentative="1">
+      <w:start w:val="1"/>
+      <w:numFmt w:val="lowerRoman"/>
+      <w:lvlText w:val="%6."/>
+      <w:lvlJc w:val="right"/>
+      <w:pPr>
+        <w:ind w:left="4320" w:hanging="180"/>
+      </w:pPr>
+    </w:lvl>
+    <w:lvl w:ilvl="6" w:tplc="0409000F" w:tentative="1">
+      <w:start w:val="1"/>
+      <w:numFmt w:val="decimal"/>
+      <w:lvlText w:val="%7."/>
+      <w:lvlJc w:val="left"/>
+      <w:pPr>
+        <w:ind w:left="5040" w:hanging="360"/>
+      </w:pPr>
+    </w:lvl>
+    <w:lvl w:ilvl="7" w:tplc="04090019" w:tentative="1">
+      <w:start w:val="1"/>
+      <w:numFmt w:val="lowerLetter"/>
+      <w:lvlText w:val="%8."/>
+      <w:lvlJc w:val="left"/>
+      <w:pPr>
+        <w:ind w:left="5760" w:hanging="360"/>
+      </w:pPr>
+    </w:lvl>
+    <w:lvl w:ilvl="8" w:tplc="0409001B" w:tentative="1">
+      <w:start w:val="1"/>
+      <w:numFmt w:val="lowerRoman"/>
+      <w:lvlText w:val="%9."/>
+      <w:lvlJc w:val="right"/>
+      <w:pPr>
+        <w:ind w:left="6480" w:hanging="180"/>
+      </w:pPr>
+    </w:lvl>
+  </w:abstractNum>
+  <w:abstractNum w:abstractNumId="5" w15:restartNumberingAfterBreak="0">
     <w:nsid w:val="20174CF2"/>
     <w:multiLevelType w:val="hybridMultilevel"/>
     <w:tmpl w:val="BE94BCD8"/>
@@ -5576,7 +6422,7 @@
       </w:pPr>
     </w:lvl>
   </w:abstractNum>
-  <w:abstractNum w:abstractNumId="5" w15:restartNumberingAfterBreak="0">
+  <w:abstractNum w:abstractNumId="6" w15:restartNumberingAfterBreak="0">
     <w:nsid w:val="27A058CF"/>
     <w:multiLevelType w:val="hybridMultilevel"/>
     <w:tmpl w:val="AC12D422"/>
@@ -5665,7 +6511,7 @@
       </w:pPr>
     </w:lvl>
   </w:abstractNum>
-  <w:abstractNum w:abstractNumId="6" w15:restartNumberingAfterBreak="0">
+  <w:abstractNum w:abstractNumId="7" w15:restartNumberingAfterBreak="0">
     <w:nsid w:val="27A81660"/>
     <w:multiLevelType w:val="hybridMultilevel"/>
     <w:tmpl w:val="ACAA8182"/>
@@ -5754,7 +6600,96 @@
       </w:pPr>
     </w:lvl>
   </w:abstractNum>
-  <w:abstractNum w:abstractNumId="7" w15:restartNumberingAfterBreak="0">
+  <w:abstractNum w:abstractNumId="8" w15:restartNumberingAfterBreak="0">
+    <w:nsid w:val="29D474AB"/>
+    <w:multiLevelType w:val="hybridMultilevel"/>
+    <w:tmpl w:val="128CE652"/>
+    <w:lvl w:ilvl="0" w:tplc="0409000F">
+      <w:start w:val="1"/>
+      <w:numFmt w:val="decimal"/>
+      <w:lvlText w:val="%1."/>
+      <w:lvlJc w:val="left"/>
+      <w:pPr>
+        <w:ind w:left="720" w:hanging="360"/>
+      </w:pPr>
+      <w:rPr>
+        <w:rFonts w:hint="default"/>
+      </w:rPr>
+    </w:lvl>
+    <w:lvl w:ilvl="1" w:tplc="04090019" w:tentative="1">
+      <w:start w:val="1"/>
+      <w:numFmt w:val="lowerLetter"/>
+      <w:lvlText w:val="%2."/>
+      <w:lvlJc w:val="left"/>
+      <w:pPr>
+        <w:ind w:left="1440" w:hanging="360"/>
+      </w:pPr>
+    </w:lvl>
+    <w:lvl w:ilvl="2" w:tplc="0409001B" w:tentative="1">
+      <w:start w:val="1"/>
+      <w:numFmt w:val="lowerRoman"/>
+      <w:lvlText w:val="%3."/>
+      <w:lvlJc w:val="right"/>
+      <w:pPr>
+        <w:ind w:left="2160" w:hanging="180"/>
+      </w:pPr>
+    </w:lvl>
+    <w:lvl w:ilvl="3" w:tplc="0409000F" w:tentative="1">
+      <w:start w:val="1"/>
+      <w:numFmt w:val="decimal"/>
+      <w:lvlText w:val="%4."/>
+      <w:lvlJc w:val="left"/>
+      <w:pPr>
+        <w:ind w:left="2880" w:hanging="360"/>
+      </w:pPr>
+    </w:lvl>
+    <w:lvl w:ilvl="4" w:tplc="04090019" w:tentative="1">
+      <w:start w:val="1"/>
+      <w:numFmt w:val="lowerLetter"/>
+      <w:lvlText w:val="%5."/>
+      <w:lvlJc w:val="left"/>
+      <w:pPr>
+        <w:ind w:left="3600" w:hanging="360"/>
+      </w:pPr>
+    </w:lvl>
+    <w:lvl w:ilvl="5" w:tplc="0409001B" w:tentative="1">
+      <w:start w:val="1"/>
+      <w:numFmt w:val="lowerRoman"/>
+      <w:lvlText w:val="%6."/>
+      <w:lvlJc w:val="right"/>
+      <w:pPr>
+        <w:ind w:left="4320" w:hanging="180"/>
+      </w:pPr>
+    </w:lvl>
+    <w:lvl w:ilvl="6" w:tplc="0409000F" w:tentative="1">
+      <w:start w:val="1"/>
+      <w:numFmt w:val="decimal"/>
+      <w:lvlText w:val="%7."/>
+      <w:lvlJc w:val="left"/>
+      <w:pPr>
+        <w:ind w:left="5040" w:hanging="360"/>
+      </w:pPr>
+    </w:lvl>
+    <w:lvl w:ilvl="7" w:tplc="04090019" w:tentative="1">
+      <w:start w:val="1"/>
+      <w:numFmt w:val="lowerLetter"/>
+      <w:lvlText w:val="%8."/>
+      <w:lvlJc w:val="left"/>
+      <w:pPr>
+        <w:ind w:left="5760" w:hanging="360"/>
+      </w:pPr>
+    </w:lvl>
+    <w:lvl w:ilvl="8" w:tplc="0409001B" w:tentative="1">
+      <w:start w:val="1"/>
+      <w:numFmt w:val="lowerRoman"/>
+      <w:lvlText w:val="%9."/>
+      <w:lvlJc w:val="right"/>
+      <w:pPr>
+        <w:ind w:left="6480" w:hanging="180"/>
+      </w:pPr>
+    </w:lvl>
+  </w:abstractNum>
+  <w:abstractNum w:abstractNumId="9" w15:restartNumberingAfterBreak="0">
     <w:nsid w:val="36552879"/>
     <w:multiLevelType w:val="hybridMultilevel"/>
     <w:tmpl w:val="9432ABEE"/>
@@ -5843,7 +6778,7 @@
       </w:pPr>
     </w:lvl>
   </w:abstractNum>
-  <w:abstractNum w:abstractNumId="8" w15:restartNumberingAfterBreak="0">
+  <w:abstractNum w:abstractNumId="10" w15:restartNumberingAfterBreak="0">
     <w:nsid w:val="385D78DC"/>
     <w:multiLevelType w:val="hybridMultilevel"/>
     <w:tmpl w:val="82325730"/>
@@ -5934,7 +6869,7 @@
       </w:pPr>
     </w:lvl>
   </w:abstractNum>
-  <w:abstractNum w:abstractNumId="9" w15:restartNumberingAfterBreak="0">
+  <w:abstractNum w:abstractNumId="11" w15:restartNumberingAfterBreak="0">
     <w:nsid w:val="444B3E83"/>
     <w:multiLevelType w:val="hybridMultilevel"/>
     <w:tmpl w:val="8AAC844E"/>
@@ -6023,7 +6958,7 @@
       </w:pPr>
     </w:lvl>
   </w:abstractNum>
-  <w:abstractNum w:abstractNumId="10" w15:restartNumberingAfterBreak="0">
+  <w:abstractNum w:abstractNumId="12" w15:restartNumberingAfterBreak="0">
     <w:nsid w:val="4B7D3D27"/>
     <w:multiLevelType w:val="hybridMultilevel"/>
     <w:tmpl w:val="18B2DE4E"/>
@@ -6113,7 +7048,7 @@
       </w:pPr>
     </w:lvl>
   </w:abstractNum>
-  <w:abstractNum w:abstractNumId="11" w15:restartNumberingAfterBreak="0">
+  <w:abstractNum w:abstractNumId="13" w15:restartNumberingAfterBreak="0">
     <w:nsid w:val="52D27F43"/>
     <w:multiLevelType w:val="hybridMultilevel"/>
     <w:tmpl w:val="43441248"/>
@@ -6202,7 +7137,7 @@
       </w:pPr>
     </w:lvl>
   </w:abstractNum>
-  <w:abstractNum w:abstractNumId="12" w15:restartNumberingAfterBreak="0">
+  <w:abstractNum w:abstractNumId="14" w15:restartNumberingAfterBreak="0">
     <w:nsid w:val="55001F78"/>
     <w:multiLevelType w:val="hybridMultilevel"/>
     <w:tmpl w:val="263638BA"/>
@@ -6291,7 +7226,7 @@
       </w:pPr>
     </w:lvl>
   </w:abstractNum>
-  <w:abstractNum w:abstractNumId="13" w15:restartNumberingAfterBreak="0">
+  <w:abstractNum w:abstractNumId="15" w15:restartNumberingAfterBreak="0">
     <w:nsid w:val="57325431"/>
     <w:multiLevelType w:val="hybridMultilevel"/>
     <w:tmpl w:val="754C6CD0"/>
@@ -6380,7 +7315,7 @@
       </w:pPr>
     </w:lvl>
   </w:abstractNum>
-  <w:abstractNum w:abstractNumId="14" w15:restartNumberingAfterBreak="0">
+  <w:abstractNum w:abstractNumId="16" w15:restartNumberingAfterBreak="0">
     <w:nsid w:val="5E6C1653"/>
     <w:multiLevelType w:val="hybridMultilevel"/>
     <w:tmpl w:val="934C464A"/>
@@ -6469,7 +7404,7 @@
       </w:pPr>
     </w:lvl>
   </w:abstractNum>
-  <w:abstractNum w:abstractNumId="15" w15:restartNumberingAfterBreak="0">
+  <w:abstractNum w:abstractNumId="17" w15:restartNumberingAfterBreak="0">
     <w:nsid w:val="683F758D"/>
     <w:multiLevelType w:val="hybridMultilevel"/>
     <w:tmpl w:val="43CC3DF4"/>
@@ -6558,7 +7493,7 @@
       </w:pPr>
     </w:lvl>
   </w:abstractNum>
-  <w:abstractNum w:abstractNumId="16" w15:restartNumberingAfterBreak="0">
+  <w:abstractNum w:abstractNumId="18" w15:restartNumberingAfterBreak="0">
     <w:nsid w:val="6B5C7337"/>
     <w:multiLevelType w:val="hybridMultilevel"/>
     <w:tmpl w:val="ECA62F32"/>
@@ -6647,7 +7582,7 @@
       </w:pPr>
     </w:lvl>
   </w:abstractNum>
-  <w:abstractNum w:abstractNumId="17" w15:restartNumberingAfterBreak="0">
+  <w:abstractNum w:abstractNumId="19" w15:restartNumberingAfterBreak="0">
     <w:nsid w:val="7D2124BE"/>
     <w:multiLevelType w:val="hybridMultilevel"/>
     <w:tmpl w:val="4994353E"/>
@@ -6740,46 +7675,46 @@
     <w:abstractNumId w:val="2"/>
   </w:num>
   <w:num w:numId="2" w16cid:durableId="1050810300">
-    <w:abstractNumId w:val="14"/>
+    <w:abstractNumId w:val="16"/>
   </w:num>
   <w:num w:numId="3" w16cid:durableId="1749646373">
     <w:abstractNumId w:val="0"/>
   </w:num>
   <w:num w:numId="4" w16cid:durableId="1398429660">
+    <w:abstractNumId w:val="9"/>
+  </w:num>
+  <w:num w:numId="5" w16cid:durableId="710693665">
     <w:abstractNumId w:val="7"/>
   </w:num>
-  <w:num w:numId="5" w16cid:durableId="710693665">
+  <w:num w:numId="6" w16cid:durableId="2091809816">
+    <w:abstractNumId w:val="18"/>
+  </w:num>
+  <w:num w:numId="7" w16cid:durableId="343678602">
+    <w:abstractNumId w:val="10"/>
+  </w:num>
+  <w:num w:numId="8" w16cid:durableId="406535757">
     <w:abstractNumId w:val="6"/>
   </w:num>
-  <w:num w:numId="6" w16cid:durableId="2091809816">
-    <w:abstractNumId w:val="16"/>
+  <w:num w:numId="9" w16cid:durableId="1759868238">
+    <w:abstractNumId w:val="14"/>
   </w:num>
-  <w:num w:numId="7" w16cid:durableId="343678602">
-    <w:abstractNumId w:val="8"/>
+  <w:num w:numId="10" w16cid:durableId="402606118">
+    <w:abstractNumId w:val="13"/>
   </w:num>
-  <w:num w:numId="8" w16cid:durableId="406535757">
+  <w:num w:numId="11" w16cid:durableId="331304175">
+    <w:abstractNumId w:val="12"/>
+  </w:num>
+  <w:num w:numId="12" w16cid:durableId="753556434">
     <w:abstractNumId w:val="5"/>
   </w:num>
-  <w:num w:numId="9" w16cid:durableId="1759868238">
-    <w:abstractNumId w:val="12"/>
-  </w:num>
-  <w:num w:numId="10" w16cid:durableId="402606118">
+  <w:num w:numId="13" w16cid:durableId="898514966">
     <w:abstractNumId w:val="11"/>
   </w:num>
-  <w:num w:numId="11" w16cid:durableId="331304175">
-    <w:abstractNumId w:val="10"/>
-  </w:num>
-  <w:num w:numId="12" w16cid:durableId="753556434">
-    <w:abstractNumId w:val="4"/>
-  </w:num>
-  <w:num w:numId="13" w16cid:durableId="898514966">
-    <w:abstractNumId w:val="9"/>
-  </w:num>
   <w:num w:numId="14" w16cid:durableId="78063372">
-    <w:abstractNumId w:val="15"/>
+    <w:abstractNumId w:val="17"/>
   </w:num>
   <w:num w:numId="15" w16cid:durableId="1078750343">
-    <w:abstractNumId w:val="17"/>
+    <w:abstractNumId w:val="19"/>
   </w:num>
   <w:num w:numId="16" w16cid:durableId="1006253481">
     <w:abstractNumId w:val="1"/>
@@ -6788,7 +7723,13 @@
     <w:abstractNumId w:val="3"/>
   </w:num>
   <w:num w:numId="18" w16cid:durableId="3633737">
-    <w:abstractNumId w:val="13"/>
+    <w:abstractNumId w:val="15"/>
+  </w:num>
+  <w:num w:numId="19" w16cid:durableId="1118640479">
+    <w:abstractNumId w:val="8"/>
+  </w:num>
+  <w:num w:numId="20" w16cid:durableId="145708634">
+    <w:abstractNumId w:val="4"/>
   </w:num>
 </w:numbering>
 </file>

</xml_diff>

<commit_message>
Class Object and methods
Class Object and methods
</commit_message>
<xml_diff>
--- a/docs/CoreJava.docx
+++ b/docs/CoreJava.docx
@@ -100,7 +100,25 @@
         <w:ind w:left="2160"/>
       </w:pPr>
       <w:r>
-        <w:t xml:space="preserve">Java intro, Installation and Setup for Java, Writing and executing first java program, Data Type, Control flow statements, Operators, Array, Class, Objects, methods, Java Build-class, String classes. </w:t>
+        <w:t xml:space="preserve">Java intro, Installation and Setup for Java, Writing and executing first java program, Data Type, </w:t>
+      </w:r>
+      <w:r>
+        <w:rPr>
+          <w:highlight w:val="yellow"/>
+        </w:rPr>
+        <w:t>Control flow statements, Operators, Array</w:t>
+      </w:r>
+      <w:r>
+        <w:t xml:space="preserve">, Class, Objects, methods, Java Build-class, </w:t>
+      </w:r>
+      <w:r>
+        <w:rPr>
+          <w:highlight w:val="yellow"/>
+        </w:rPr>
+        <w:t>String classes</w:t>
+      </w:r>
+      <w:r>
+        <w:t xml:space="preserve">. </w:t>
       </w:r>
     </w:p>
     <w:p>
@@ -2107,15 +2125,7 @@
         </w:rPr>
       </w:pPr>
       <w:r>
-        <w:t xml:space="preserve">As </w:t>
-      </w:r>
-      <w:proofErr w:type="gramStart"/>
-      <w:r>
-        <w:t>a</w:t>
-      </w:r>
-      <w:proofErr w:type="gramEnd"/>
-      <w:r>
-        <w:t xml:space="preserve"> outcome of the compilation you will get a .class file.</w:t>
+        <w:t>As a outcome of the compilation you will get a .class file.</w:t>
       </w:r>
     </w:p>
     <w:p>
@@ -2286,15 +2296,7 @@
         </w:numPr>
       </w:pPr>
       <w:r>
-        <w:t xml:space="preserve">You can create multiple java classes in a file but only one class must be public and </w:t>
-      </w:r>
-      <w:proofErr w:type="gramStart"/>
-      <w:r>
-        <w:t>you</w:t>
-      </w:r>
-      <w:proofErr w:type="gramEnd"/>
-      <w:r>
-        <w:t xml:space="preserve"> java file name must be save as a public class name.</w:t>
+        <w:t>You can create multiple java classes in a file but only one class must be public and you java file name must be save as a public class name.</w:t>
       </w:r>
     </w:p>
     <w:p>
@@ -2664,15 +2666,7 @@
         </w:numPr>
       </w:pPr>
       <w:r>
-        <w:t xml:space="preserve">It </w:t>
-      </w:r>
-      <w:proofErr w:type="gramStart"/>
-      <w:r>
-        <w:t>help</w:t>
-      </w:r>
-      <w:proofErr w:type="gramEnd"/>
-      <w:r>
-        <w:t xml:space="preserve"> us to develop and execute the java program, It is combination of Dev. Tools, JRE, JVM, APIs.</w:t>
+        <w:t>It help us to develop and execute the java program, It is combination of Dev. Tools, JRE, JVM, APIs.</w:t>
       </w:r>
     </w:p>
     <w:p>
@@ -2900,15 +2894,7 @@
         <w:t>variable</w:t>
       </w:r>
       <w:r>
-        <w:t xml:space="preserve"> name </w:t>
-      </w:r>
-      <w:proofErr w:type="gramStart"/>
-      <w:r>
-        <w:t>are</w:t>
-      </w:r>
-      <w:proofErr w:type="gramEnd"/>
-      <w:r>
-        <w:t xml:space="preserve"> called keywords.</w:t>
+        <w:t xml:space="preserve"> name are called keywords.</w:t>
       </w:r>
     </w:p>
     <w:p>
@@ -5882,6 +5868,878 @@
         </w:rPr>
         <w:t>Array</w:t>
       </w:r>
+    </w:p>
+    <w:p>
+      <w:pPr>
+        <w:rPr>
+          <w:b/>
+          <w:bCs/>
+          <w:u w:val="single"/>
+        </w:rPr>
+      </w:pPr>
+      <w:r>
+        <w:rPr>
+          <w:b/>
+          <w:bCs/>
+          <w:u w:val="single"/>
+        </w:rPr>
+        <w:br w:type="page"/>
+      </w:r>
+    </w:p>
+    <w:p>
+      <w:pPr>
+        <w:pStyle w:val="NoSpacing"/>
+        <w:jc w:val="center"/>
+        <w:rPr>
+          <w:b/>
+          <w:bCs/>
+          <w:color w:val="000000" w:themeColor="text1"/>
+          <w:u w:val="single"/>
+        </w:rPr>
+      </w:pPr>
+      <w:r>
+        <w:rPr>
+          <w:b/>
+          <w:bCs/>
+          <w:color w:val="000000" w:themeColor="text1"/>
+          <w:u w:val="single"/>
+        </w:rPr>
+        <w:lastRenderedPageBreak/>
+        <w:t>Class, Object and Method</w:t>
+      </w:r>
+    </w:p>
+    <w:p>
+      <w:pPr>
+        <w:pStyle w:val="NoSpacing"/>
+        <w:rPr>
+          <w:color w:val="000000" w:themeColor="text1"/>
+        </w:rPr>
+      </w:pPr>
+    </w:p>
+    <w:p>
+      <w:pPr>
+        <w:pStyle w:val="NoSpacing"/>
+        <w:rPr>
+          <w:color w:val="000000" w:themeColor="text1"/>
+        </w:rPr>
+      </w:pPr>
+      <w:r>
+        <w:rPr>
+          <w:b/>
+          <w:bCs/>
+          <w:color w:val="000000" w:themeColor="text1"/>
+        </w:rPr>
+        <w:t>Class</w:t>
+      </w:r>
+    </w:p>
+    <w:p>
+      <w:pPr>
+        <w:pStyle w:val="NoSpacing"/>
+        <w:numPr>
+          <w:ilvl w:val="0"/>
+          <w:numId w:val="21"/>
+        </w:numPr>
+        <w:rPr>
+          <w:color w:val="000000" w:themeColor="text1"/>
+        </w:rPr>
+      </w:pPr>
+      <w:r>
+        <w:rPr>
+          <w:color w:val="000000" w:themeColor="text1"/>
+        </w:rPr>
+        <w:t xml:space="preserve">Class is a collection of </w:t>
+      </w:r>
+      <w:r>
+        <w:rPr>
+          <w:b/>
+          <w:bCs/>
+          <w:color w:val="000000" w:themeColor="text1"/>
+        </w:rPr>
+        <w:t>state</w:t>
+      </w:r>
+      <w:r>
+        <w:rPr>
+          <w:color w:val="000000" w:themeColor="text1"/>
+        </w:rPr>
+        <w:t xml:space="preserve">/variables/data member and </w:t>
+      </w:r>
+      <w:r>
+        <w:rPr>
+          <w:b/>
+          <w:bCs/>
+          <w:color w:val="000000" w:themeColor="text1"/>
+        </w:rPr>
+        <w:t>behavior</w:t>
+      </w:r>
+      <w:r>
+        <w:rPr>
+          <w:color w:val="000000" w:themeColor="text1"/>
+        </w:rPr>
+        <w:t>/methods/member function.</w:t>
+      </w:r>
+    </w:p>
+    <w:p>
+      <w:pPr>
+        <w:pStyle w:val="NoSpacing"/>
+        <w:numPr>
+          <w:ilvl w:val="0"/>
+          <w:numId w:val="21"/>
+        </w:numPr>
+        <w:rPr>
+          <w:color w:val="000000" w:themeColor="text1"/>
+        </w:rPr>
+      </w:pPr>
+      <w:r>
+        <w:rPr>
+          <w:color w:val="000000" w:themeColor="text1"/>
+        </w:rPr>
+        <w:t xml:space="preserve">Along with variables and methods you can also create a constructure or another </w:t>
+      </w:r>
+      <w:proofErr w:type="gramStart"/>
+      <w:r>
+        <w:rPr>
+          <w:color w:val="000000" w:themeColor="text1"/>
+        </w:rPr>
+        <w:t>class(</w:t>
+      </w:r>
+      <w:proofErr w:type="gramEnd"/>
+      <w:r>
+        <w:rPr>
+          <w:color w:val="000000" w:themeColor="text1"/>
+        </w:rPr>
+        <w:t>Nested class) in a class.</w:t>
+      </w:r>
+    </w:p>
+    <w:p>
+      <w:pPr>
+        <w:pStyle w:val="NoSpacing"/>
+        <w:numPr>
+          <w:ilvl w:val="0"/>
+          <w:numId w:val="21"/>
+        </w:numPr>
+        <w:rPr>
+          <w:color w:val="000000" w:themeColor="text1"/>
+        </w:rPr>
+      </w:pPr>
+      <w:r>
+        <w:rPr>
+          <w:color w:val="000000" w:themeColor="text1"/>
+        </w:rPr>
+        <w:t xml:space="preserve">The data member and member function of class can be used outside class using the Object.  </w:t>
+      </w:r>
+    </w:p>
+    <w:p>
+      <w:pPr>
+        <w:pStyle w:val="NoSpacing"/>
+        <w:numPr>
+          <w:ilvl w:val="0"/>
+          <w:numId w:val="21"/>
+        </w:numPr>
+        <w:rPr>
+          <w:color w:val="000000" w:themeColor="text1"/>
+        </w:rPr>
+      </w:pPr>
+      <w:r>
+        <w:rPr>
+          <w:color w:val="000000" w:themeColor="text1"/>
+        </w:rPr>
+        <w:t>Syntax to create class</w:t>
+      </w:r>
+    </w:p>
+    <w:p>
+      <w:pPr>
+        <w:pStyle w:val="NoSpacing"/>
+        <w:ind w:left="720"/>
+        <w:rPr>
+          <w:color w:val="000000" w:themeColor="text1"/>
+        </w:rPr>
+      </w:pPr>
+      <w:r>
+        <w:rPr>
+          <w:noProof/>
+          <w:sz w:val="32"/>
+          <w:szCs w:val="32"/>
+        </w:rPr>
+        <w:drawing>
+          <wp:inline distT="0" distB="0" distL="0" distR="0" wp14:anchorId="564C6CC3" wp14:editId="4CF56A41">
+            <wp:extent cx="5291750" cy="1399742"/>
+            <wp:effectExtent l="0" t="0" r="4445" b="0"/>
+            <wp:docPr id="19" name="Picture 19"/>
+            <wp:cNvGraphicFramePr>
+              <a:graphicFrameLocks xmlns:a="http://schemas.openxmlformats.org/drawingml/2006/main" noChangeAspect="1"/>
+            </wp:cNvGraphicFramePr>
+            <a:graphic xmlns:a="http://schemas.openxmlformats.org/drawingml/2006/main">
+              <a:graphicData uri="http://schemas.openxmlformats.org/drawingml/2006/picture">
+                <pic:pic xmlns:pic="http://schemas.openxmlformats.org/drawingml/2006/picture">
+                  <pic:nvPicPr>
+                    <pic:cNvPr id="0" name="Picture 1"/>
+                    <pic:cNvPicPr>
+                      <a:picLocks noChangeAspect="1" noChangeArrowheads="1"/>
+                    </pic:cNvPicPr>
+                  </pic:nvPicPr>
+                  <pic:blipFill>
+                    <a:blip r:embed="rId15" cstate="print">
+                      <a:extLst>
+                        <a:ext uri="{28A0092B-C50C-407E-A947-70E740481C1C}">
+                          <a14:useLocalDpi xmlns:a14="http://schemas.microsoft.com/office/drawing/2010/main" val="0"/>
+                        </a:ext>
+                      </a:extLst>
+                    </a:blip>
+                    <a:srcRect/>
+                    <a:stretch>
+                      <a:fillRect/>
+                    </a:stretch>
+                  </pic:blipFill>
+                  <pic:spPr bwMode="auto">
+                    <a:xfrm>
+                      <a:off x="0" y="0"/>
+                      <a:ext cx="5315949" cy="1406143"/>
+                    </a:xfrm>
+                    <a:prstGeom prst="rect">
+                      <a:avLst/>
+                    </a:prstGeom>
+                    <a:noFill/>
+                    <a:ln>
+                      <a:noFill/>
+                    </a:ln>
+                  </pic:spPr>
+                </pic:pic>
+              </a:graphicData>
+            </a:graphic>
+          </wp:inline>
+        </w:drawing>
+      </w:r>
+    </w:p>
+    <w:p>
+      <w:pPr>
+        <w:pStyle w:val="NoSpacing"/>
+        <w:rPr>
+          <w:color w:val="000000" w:themeColor="text1"/>
+        </w:rPr>
+      </w:pPr>
+    </w:p>
+    <w:p>
+      <w:pPr>
+        <w:pStyle w:val="NoSpacing"/>
+        <w:rPr>
+          <w:b/>
+          <w:bCs/>
+          <w:color w:val="000000" w:themeColor="text1"/>
+        </w:rPr>
+      </w:pPr>
+      <w:r>
+        <w:rPr>
+          <w:b/>
+          <w:bCs/>
+          <w:color w:val="000000" w:themeColor="text1"/>
+        </w:rPr>
+        <w:t>Method</w:t>
+      </w:r>
+    </w:p>
+    <w:p>
+      <w:pPr>
+        <w:pStyle w:val="NoSpacing"/>
+        <w:numPr>
+          <w:ilvl w:val="0"/>
+          <w:numId w:val="22"/>
+        </w:numPr>
+        <w:rPr>
+          <w:color w:val="000000" w:themeColor="text1"/>
+        </w:rPr>
+      </w:pPr>
+      <w:r>
+        <w:rPr>
+          <w:color w:val="000000" w:themeColor="text1"/>
+        </w:rPr>
+        <w:t xml:space="preserve">Method is a collection of variables and the executable statement.  </w:t>
+      </w:r>
+    </w:p>
+    <w:p>
+      <w:pPr>
+        <w:pStyle w:val="NoSpacing"/>
+        <w:numPr>
+          <w:ilvl w:val="0"/>
+          <w:numId w:val="22"/>
+        </w:numPr>
+        <w:rPr>
+          <w:color w:val="000000" w:themeColor="text1"/>
+        </w:rPr>
+      </w:pPr>
+      <w:r>
+        <w:rPr>
+          <w:color w:val="000000" w:themeColor="text1"/>
+        </w:rPr>
+        <w:t>Methods are used to write a logical code. The code written inside methods can be reuse from the different location of the program/project.</w:t>
+      </w:r>
+    </w:p>
+    <w:p>
+      <w:pPr>
+        <w:pStyle w:val="NoSpacing"/>
+        <w:numPr>
+          <w:ilvl w:val="0"/>
+          <w:numId w:val="22"/>
+        </w:numPr>
+        <w:rPr>
+          <w:color w:val="000000" w:themeColor="text1"/>
+        </w:rPr>
+      </w:pPr>
+      <w:r>
+        <w:rPr>
+          <w:color w:val="000000" w:themeColor="text1"/>
+        </w:rPr>
+        <w:t>Method is also help to reduce the complexity of the program by dividing a logic into a smaller chunk or code.</w:t>
+      </w:r>
+    </w:p>
+    <w:p>
+      <w:pPr>
+        <w:pStyle w:val="NoSpacing"/>
+        <w:numPr>
+          <w:ilvl w:val="0"/>
+          <w:numId w:val="22"/>
+        </w:numPr>
+        <w:rPr>
+          <w:color w:val="000000" w:themeColor="text1"/>
+        </w:rPr>
+      </w:pPr>
+      <w:r>
+        <w:rPr>
+          <w:color w:val="000000" w:themeColor="text1"/>
+        </w:rPr>
+        <w:t xml:space="preserve">To execute the logic from the method, methods </w:t>
+      </w:r>
+      <w:proofErr w:type="gramStart"/>
+      <w:r>
+        <w:rPr>
+          <w:color w:val="000000" w:themeColor="text1"/>
+        </w:rPr>
+        <w:t>has</w:t>
+      </w:r>
+      <w:proofErr w:type="gramEnd"/>
+      <w:r>
+        <w:rPr>
+          <w:color w:val="000000" w:themeColor="text1"/>
+        </w:rPr>
+        <w:t xml:space="preserve"> to execute manually by calling them direct</w:t>
+      </w:r>
+      <w:r>
+        <w:rPr>
+          <w:color w:val="000000" w:themeColor="text1"/>
+        </w:rPr>
+        <w:t>l</w:t>
+      </w:r>
+      <w:r>
+        <w:rPr>
+          <w:color w:val="000000" w:themeColor="text1"/>
+        </w:rPr>
+        <w:t>y or by using Object.</w:t>
+      </w:r>
+    </w:p>
+    <w:p>
+      <w:pPr>
+        <w:pStyle w:val="NoSpacing"/>
+        <w:numPr>
+          <w:ilvl w:val="0"/>
+          <w:numId w:val="22"/>
+        </w:numPr>
+        <w:rPr>
+          <w:color w:val="000000" w:themeColor="text1"/>
+        </w:rPr>
+      </w:pPr>
+      <w:r>
+        <w:rPr>
+          <w:color w:val="000000" w:themeColor="text1"/>
+        </w:rPr>
+        <w:t xml:space="preserve">Methods can accept the values which is known as </w:t>
+      </w:r>
+      <w:r>
+        <w:rPr>
+          <w:b/>
+          <w:bCs/>
+          <w:color w:val="000000" w:themeColor="text1"/>
+        </w:rPr>
+        <w:t>input parameter</w:t>
+      </w:r>
+      <w:r>
+        <w:rPr>
+          <w:color w:val="000000" w:themeColor="text1"/>
+        </w:rPr>
+        <w:t xml:space="preserve">. There can be more than one parameter. The values which </w:t>
+      </w:r>
+      <w:proofErr w:type="gramStart"/>
+      <w:r>
+        <w:rPr>
+          <w:color w:val="000000" w:themeColor="text1"/>
+        </w:rPr>
+        <w:t>is</w:t>
+      </w:r>
+      <w:proofErr w:type="gramEnd"/>
+      <w:r>
+        <w:rPr>
+          <w:color w:val="000000" w:themeColor="text1"/>
+        </w:rPr>
+        <w:t xml:space="preserve"> passed to parameters are called </w:t>
+      </w:r>
+      <w:r>
+        <w:rPr>
+          <w:b/>
+          <w:bCs/>
+          <w:color w:val="000000" w:themeColor="text1"/>
+        </w:rPr>
+        <w:t>arguments</w:t>
+      </w:r>
+      <w:r>
+        <w:rPr>
+          <w:color w:val="000000" w:themeColor="text1"/>
+        </w:rPr>
+        <w:t xml:space="preserve">. </w:t>
+      </w:r>
+    </w:p>
+    <w:p>
+      <w:pPr>
+        <w:pStyle w:val="NoSpacing"/>
+        <w:numPr>
+          <w:ilvl w:val="0"/>
+          <w:numId w:val="22"/>
+        </w:numPr>
+        <w:rPr>
+          <w:color w:val="000000" w:themeColor="text1"/>
+        </w:rPr>
+      </w:pPr>
+      <w:r>
+        <w:rPr>
+          <w:color w:val="000000" w:themeColor="text1"/>
+        </w:rPr>
+        <w:t xml:space="preserve">Method can return the output of the execution as a </w:t>
+      </w:r>
+      <w:r>
+        <w:rPr>
+          <w:b/>
+          <w:bCs/>
+          <w:color w:val="000000" w:themeColor="text1"/>
+        </w:rPr>
+        <w:t>return type</w:t>
+      </w:r>
+      <w:r>
+        <w:rPr>
+          <w:color w:val="000000" w:themeColor="text1"/>
+        </w:rPr>
+        <w:t>. There can be onl</w:t>
+      </w:r>
+      <w:r>
+        <w:rPr>
+          <w:color w:val="000000" w:themeColor="text1"/>
+        </w:rPr>
+        <w:t>y</w:t>
+      </w:r>
+      <w:r>
+        <w:rPr>
+          <w:color w:val="000000" w:themeColor="text1"/>
+        </w:rPr>
+        <w:t xml:space="preserve"> single return type.</w:t>
+      </w:r>
+    </w:p>
+    <w:p>
+      <w:pPr>
+        <w:pStyle w:val="NoSpacing"/>
+        <w:numPr>
+          <w:ilvl w:val="0"/>
+          <w:numId w:val="22"/>
+        </w:numPr>
+        <w:rPr>
+          <w:color w:val="000000" w:themeColor="text1"/>
+        </w:rPr>
+      </w:pPr>
+      <w:r>
+        <w:rPr>
+          <w:color w:val="000000" w:themeColor="text1"/>
+        </w:rPr>
+        <w:t>Types of methods</w:t>
+      </w:r>
+    </w:p>
+    <w:p>
+      <w:pPr>
+        <w:pStyle w:val="NoSpacing"/>
+        <w:numPr>
+          <w:ilvl w:val="1"/>
+          <w:numId w:val="22"/>
+        </w:numPr>
+        <w:rPr>
+          <w:color w:val="000000" w:themeColor="text1"/>
+        </w:rPr>
+      </w:pPr>
+      <w:r>
+        <w:rPr>
+          <w:color w:val="000000" w:themeColor="text1"/>
+        </w:rPr>
+        <w:t>Build-In Method (Predefine) Method</w:t>
+      </w:r>
+    </w:p>
+    <w:p>
+      <w:pPr>
+        <w:pStyle w:val="NoSpacing"/>
+        <w:numPr>
+          <w:ilvl w:val="2"/>
+          <w:numId w:val="22"/>
+        </w:numPr>
+        <w:rPr>
+          <w:color w:val="000000" w:themeColor="text1"/>
+        </w:rPr>
+      </w:pPr>
+      <w:r>
+        <w:rPr>
+          <w:color w:val="000000" w:themeColor="text1"/>
+        </w:rPr>
+        <w:t>The methods which are provided by language/framework.</w:t>
+      </w:r>
+    </w:p>
+    <w:p>
+      <w:pPr>
+        <w:pStyle w:val="NoSpacing"/>
+        <w:numPr>
+          <w:ilvl w:val="1"/>
+          <w:numId w:val="22"/>
+        </w:numPr>
+        <w:rPr>
+          <w:color w:val="000000" w:themeColor="text1"/>
+        </w:rPr>
+      </w:pPr>
+      <w:r>
+        <w:rPr>
+          <w:color w:val="000000" w:themeColor="text1"/>
+        </w:rPr>
+        <w:t xml:space="preserve">Custom method (User define) Method </w:t>
+      </w:r>
+    </w:p>
+    <w:p>
+      <w:pPr>
+        <w:pStyle w:val="NoSpacing"/>
+        <w:numPr>
+          <w:ilvl w:val="2"/>
+          <w:numId w:val="22"/>
+        </w:numPr>
+        <w:rPr>
+          <w:color w:val="000000" w:themeColor="text1"/>
+        </w:rPr>
+      </w:pPr>
+      <w:r>
+        <w:rPr>
+          <w:color w:val="000000" w:themeColor="text1"/>
+        </w:rPr>
+        <w:t xml:space="preserve">The methods created programmatically. </w:t>
+      </w:r>
+    </w:p>
+    <w:p>
+      <w:pPr>
+        <w:pStyle w:val="NoSpacing"/>
+        <w:numPr>
+          <w:ilvl w:val="0"/>
+          <w:numId w:val="22"/>
+        </w:numPr>
+        <w:rPr>
+          <w:color w:val="000000" w:themeColor="text1"/>
+        </w:rPr>
+      </w:pPr>
+      <w:r>
+        <w:rPr>
+          <w:color w:val="000000" w:themeColor="text1"/>
+        </w:rPr>
+        <w:t>Syntax:</w:t>
+      </w:r>
+    </w:p>
+    <w:p>
+      <w:pPr>
+        <w:pStyle w:val="NoSpacing"/>
+        <w:ind w:left="720"/>
+        <w:rPr>
+          <w:color w:val="000000" w:themeColor="text1"/>
+        </w:rPr>
+      </w:pPr>
+      <w:r>
+        <w:rPr>
+          <w:noProof/>
+          <w:sz w:val="32"/>
+          <w:szCs w:val="32"/>
+        </w:rPr>
+        <w:drawing>
+          <wp:inline distT="0" distB="0" distL="0" distR="0" wp14:anchorId="7DFA0B4A" wp14:editId="7C900140">
+            <wp:extent cx="5316220" cy="1018515"/>
+            <wp:effectExtent l="0" t="0" r="0" b="0"/>
+            <wp:docPr id="20" name="Picture 20"/>
+            <wp:cNvGraphicFramePr>
+              <a:graphicFrameLocks xmlns:a="http://schemas.openxmlformats.org/drawingml/2006/main" noChangeAspect="1"/>
+            </wp:cNvGraphicFramePr>
+            <a:graphic xmlns:a="http://schemas.openxmlformats.org/drawingml/2006/main">
+              <a:graphicData uri="http://schemas.openxmlformats.org/drawingml/2006/picture">
+                <pic:pic xmlns:pic="http://schemas.openxmlformats.org/drawingml/2006/picture">
+                  <pic:nvPicPr>
+                    <pic:cNvPr id="0" name="Picture 3"/>
+                    <pic:cNvPicPr>
+                      <a:picLocks noChangeAspect="1" noChangeArrowheads="1"/>
+                    </pic:cNvPicPr>
+                  </pic:nvPicPr>
+                  <pic:blipFill>
+                    <a:blip r:embed="rId16" cstate="print">
+                      <a:extLst>
+                        <a:ext uri="{28A0092B-C50C-407E-A947-70E740481C1C}">
+                          <a14:useLocalDpi xmlns:a14="http://schemas.microsoft.com/office/drawing/2010/main" val="0"/>
+                        </a:ext>
+                      </a:extLst>
+                    </a:blip>
+                    <a:srcRect/>
+                    <a:stretch>
+                      <a:fillRect/>
+                    </a:stretch>
+                  </pic:blipFill>
+                  <pic:spPr bwMode="auto">
+                    <a:xfrm>
+                      <a:off x="0" y="0"/>
+                      <a:ext cx="5343106" cy="1023666"/>
+                    </a:xfrm>
+                    <a:prstGeom prst="rect">
+                      <a:avLst/>
+                    </a:prstGeom>
+                    <a:noFill/>
+                    <a:ln>
+                      <a:noFill/>
+                    </a:ln>
+                  </pic:spPr>
+                </pic:pic>
+              </a:graphicData>
+            </a:graphic>
+          </wp:inline>
+        </w:drawing>
+      </w:r>
+    </w:p>
+    <w:p>
+      <w:pPr>
+        <w:pStyle w:val="NoSpacing"/>
+        <w:rPr>
+          <w:color w:val="000000" w:themeColor="text1"/>
+        </w:rPr>
+      </w:pPr>
+    </w:p>
+    <w:p>
+      <w:pPr>
+        <w:pStyle w:val="NoSpacing"/>
+      </w:pPr>
+      <w:r>
+        <w:br w:type="page"/>
+      </w:r>
+    </w:p>
+    <w:p>
+      <w:pPr>
+        <w:pStyle w:val="NoSpacing"/>
+        <w:rPr>
+          <w:b/>
+          <w:bCs/>
+          <w:color w:val="000000" w:themeColor="text1"/>
+          <w:u w:val="single"/>
+        </w:rPr>
+      </w:pPr>
+      <w:r>
+        <w:rPr>
+          <w:b/>
+          <w:bCs/>
+          <w:color w:val="000000" w:themeColor="text1"/>
+          <w:u w:val="single"/>
+        </w:rPr>
+        <w:lastRenderedPageBreak/>
+        <w:t>Object</w:t>
+      </w:r>
+    </w:p>
+    <w:p>
+      <w:pPr>
+        <w:pStyle w:val="NoSpacing"/>
+        <w:numPr>
+          <w:ilvl w:val="0"/>
+          <w:numId w:val="23"/>
+        </w:numPr>
+        <w:rPr>
+          <w:color w:val="000000" w:themeColor="text1"/>
+        </w:rPr>
+      </w:pPr>
+      <w:r>
+        <w:rPr>
+          <w:color w:val="000000" w:themeColor="text1"/>
+        </w:rPr>
+        <w:t>Object is a representation of the class.</w:t>
+      </w:r>
+    </w:p>
+    <w:p>
+      <w:pPr>
+        <w:pStyle w:val="NoSpacing"/>
+        <w:numPr>
+          <w:ilvl w:val="0"/>
+          <w:numId w:val="23"/>
+        </w:numPr>
+        <w:rPr>
+          <w:color w:val="000000" w:themeColor="text1"/>
+        </w:rPr>
+      </w:pPr>
+      <w:r>
+        <w:rPr>
+          <w:color w:val="000000" w:themeColor="text1"/>
+        </w:rPr>
+        <w:t xml:space="preserve">Using an </w:t>
+      </w:r>
+      <w:proofErr w:type="gramStart"/>
+      <w:r>
+        <w:rPr>
+          <w:color w:val="000000" w:themeColor="text1"/>
+        </w:rPr>
+        <w:t>object</w:t>
+      </w:r>
+      <w:proofErr w:type="gramEnd"/>
+      <w:r>
+        <w:rPr>
+          <w:color w:val="000000" w:themeColor="text1"/>
+        </w:rPr>
+        <w:t xml:space="preserve"> you can access the properties of the class (variables and methods).</w:t>
+      </w:r>
+    </w:p>
+    <w:p>
+      <w:pPr>
+        <w:pStyle w:val="NoSpacing"/>
+        <w:numPr>
+          <w:ilvl w:val="0"/>
+          <w:numId w:val="23"/>
+        </w:numPr>
+        <w:rPr>
+          <w:color w:val="000000" w:themeColor="text1"/>
+        </w:rPr>
+      </w:pPr>
+      <w:r>
+        <w:rPr>
+          <w:color w:val="000000" w:themeColor="text1"/>
+        </w:rPr>
+        <w:t>To access the properties of the class you have to use dot(.) operator.</w:t>
+      </w:r>
+    </w:p>
+    <w:p>
+      <w:pPr>
+        <w:pStyle w:val="NoSpacing"/>
+        <w:numPr>
+          <w:ilvl w:val="0"/>
+          <w:numId w:val="23"/>
+        </w:numPr>
+        <w:rPr>
+          <w:color w:val="000000" w:themeColor="text1"/>
+        </w:rPr>
+      </w:pPr>
+      <w:r>
+        <w:rPr>
+          <w:color w:val="000000" w:themeColor="text1"/>
+        </w:rPr>
+        <w:t xml:space="preserve">In Java you can create Object using </w:t>
+      </w:r>
+      <w:r>
+        <w:rPr>
+          <w:b/>
+          <w:bCs/>
+          <w:color w:val="000000" w:themeColor="text1"/>
+          <w:highlight w:val="green"/>
+        </w:rPr>
+        <w:t>new</w:t>
+      </w:r>
+      <w:r>
+        <w:rPr>
+          <w:color w:val="000000" w:themeColor="text1"/>
+        </w:rPr>
+        <w:t xml:space="preserve"> operator</w:t>
+      </w:r>
+    </w:p>
+    <w:p>
+      <w:pPr>
+        <w:pStyle w:val="NoSpacing"/>
+        <w:numPr>
+          <w:ilvl w:val="0"/>
+          <w:numId w:val="23"/>
+        </w:numPr>
+        <w:rPr>
+          <w:color w:val="000000" w:themeColor="text1"/>
+        </w:rPr>
+      </w:pPr>
+      <w:r>
+        <w:rPr>
+          <w:color w:val="000000" w:themeColor="text1"/>
+        </w:rPr>
+        <w:t>Syntax</w:t>
+      </w:r>
+    </w:p>
+    <w:p>
+      <w:pPr>
+        <w:pStyle w:val="NoSpacing"/>
+        <w:ind w:left="720"/>
+        <w:rPr>
+          <w:color w:val="000000" w:themeColor="text1"/>
+        </w:rPr>
+      </w:pPr>
+      <w:r>
+        <w:rPr>
+          <w:noProof/>
+          <w:sz w:val="32"/>
+          <w:szCs w:val="32"/>
+        </w:rPr>
+        <w:drawing>
+          <wp:inline distT="0" distB="0" distL="0" distR="0" wp14:anchorId="3B8CFFB1" wp14:editId="2B3A047D">
+            <wp:extent cx="3034910" cy="1834240"/>
+            <wp:effectExtent l="0" t="0" r="0" b="0"/>
+            <wp:docPr id="21" name="Picture 21"/>
+            <wp:cNvGraphicFramePr>
+              <a:graphicFrameLocks xmlns:a="http://schemas.openxmlformats.org/drawingml/2006/main" noChangeAspect="1"/>
+            </wp:cNvGraphicFramePr>
+            <a:graphic xmlns:a="http://schemas.openxmlformats.org/drawingml/2006/main">
+              <a:graphicData uri="http://schemas.openxmlformats.org/drawingml/2006/picture">
+                <pic:pic xmlns:pic="http://schemas.openxmlformats.org/drawingml/2006/picture">
+                  <pic:nvPicPr>
+                    <pic:cNvPr id="0" name="Picture 3"/>
+                    <pic:cNvPicPr>
+                      <a:picLocks noChangeAspect="1" noChangeArrowheads="1"/>
+                    </pic:cNvPicPr>
+                  </pic:nvPicPr>
+                  <pic:blipFill>
+                    <a:blip r:embed="rId17" cstate="print">
+                      <a:extLst>
+                        <a:ext uri="{28A0092B-C50C-407E-A947-70E740481C1C}">
+                          <a14:useLocalDpi xmlns:a14="http://schemas.microsoft.com/office/drawing/2010/main" val="0"/>
+                        </a:ext>
+                      </a:extLst>
+                    </a:blip>
+                    <a:srcRect/>
+                    <a:stretch>
+                      <a:fillRect/>
+                    </a:stretch>
+                  </pic:blipFill>
+                  <pic:spPr bwMode="auto">
+                    <a:xfrm>
+                      <a:off x="0" y="0"/>
+                      <a:ext cx="3045874" cy="1840866"/>
+                    </a:xfrm>
+                    <a:prstGeom prst="rect">
+                      <a:avLst/>
+                    </a:prstGeom>
+                    <a:noFill/>
+                    <a:ln>
+                      <a:noFill/>
+                    </a:ln>
+                  </pic:spPr>
+                </pic:pic>
+              </a:graphicData>
+            </a:graphic>
+          </wp:inline>
+        </w:drawing>
+      </w:r>
+    </w:p>
+    <w:p>
+      <w:pPr>
+        <w:pStyle w:val="NoSpacing"/>
+        <w:jc w:val="center"/>
+        <w:rPr>
+          <w:b/>
+          <w:bCs/>
+          <w:u w:val="single"/>
+        </w:rPr>
+      </w:pPr>
     </w:p>
     <w:p>
       <w:pPr>
@@ -6175,6 +7033,95 @@
     </w:lvl>
   </w:abstractNum>
   <w:abstractNum w:abstractNumId="3" w15:restartNumberingAfterBreak="0">
+    <w:nsid w:val="0FE8693A"/>
+    <w:multiLevelType w:val="hybridMultilevel"/>
+    <w:tmpl w:val="9DB6D760"/>
+    <w:lvl w:ilvl="0" w:tplc="0409000F">
+      <w:start w:val="1"/>
+      <w:numFmt w:val="decimal"/>
+      <w:lvlText w:val="%1."/>
+      <w:lvlJc w:val="left"/>
+      <w:pPr>
+        <w:ind w:left="720" w:hanging="360"/>
+      </w:pPr>
+      <w:rPr>
+        <w:rFonts w:hint="default"/>
+      </w:rPr>
+    </w:lvl>
+    <w:lvl w:ilvl="1" w:tplc="04090019">
+      <w:start w:val="1"/>
+      <w:numFmt w:val="lowerLetter"/>
+      <w:lvlText w:val="%2."/>
+      <w:lvlJc w:val="left"/>
+      <w:pPr>
+        <w:ind w:left="1440" w:hanging="360"/>
+      </w:pPr>
+    </w:lvl>
+    <w:lvl w:ilvl="2" w:tplc="0409001B">
+      <w:start w:val="1"/>
+      <w:numFmt w:val="lowerRoman"/>
+      <w:lvlText w:val="%3."/>
+      <w:lvlJc w:val="right"/>
+      <w:pPr>
+        <w:ind w:left="2160" w:hanging="180"/>
+      </w:pPr>
+    </w:lvl>
+    <w:lvl w:ilvl="3" w:tplc="0409000F" w:tentative="1">
+      <w:start w:val="1"/>
+      <w:numFmt w:val="decimal"/>
+      <w:lvlText w:val="%4."/>
+      <w:lvlJc w:val="left"/>
+      <w:pPr>
+        <w:ind w:left="2880" w:hanging="360"/>
+      </w:pPr>
+    </w:lvl>
+    <w:lvl w:ilvl="4" w:tplc="04090019" w:tentative="1">
+      <w:start w:val="1"/>
+      <w:numFmt w:val="lowerLetter"/>
+      <w:lvlText w:val="%5."/>
+      <w:lvlJc w:val="left"/>
+      <w:pPr>
+        <w:ind w:left="3600" w:hanging="360"/>
+      </w:pPr>
+    </w:lvl>
+    <w:lvl w:ilvl="5" w:tplc="0409001B" w:tentative="1">
+      <w:start w:val="1"/>
+      <w:numFmt w:val="lowerRoman"/>
+      <w:lvlText w:val="%6."/>
+      <w:lvlJc w:val="right"/>
+      <w:pPr>
+        <w:ind w:left="4320" w:hanging="180"/>
+      </w:pPr>
+    </w:lvl>
+    <w:lvl w:ilvl="6" w:tplc="0409000F" w:tentative="1">
+      <w:start w:val="1"/>
+      <w:numFmt w:val="decimal"/>
+      <w:lvlText w:val="%7."/>
+      <w:lvlJc w:val="left"/>
+      <w:pPr>
+        <w:ind w:left="5040" w:hanging="360"/>
+      </w:pPr>
+    </w:lvl>
+    <w:lvl w:ilvl="7" w:tplc="04090019" w:tentative="1">
+      <w:start w:val="1"/>
+      <w:numFmt w:val="lowerLetter"/>
+      <w:lvlText w:val="%8."/>
+      <w:lvlJc w:val="left"/>
+      <w:pPr>
+        <w:ind w:left="5760" w:hanging="360"/>
+      </w:pPr>
+    </w:lvl>
+    <w:lvl w:ilvl="8" w:tplc="0409001B" w:tentative="1">
+      <w:start w:val="1"/>
+      <w:numFmt w:val="lowerRoman"/>
+      <w:lvlText w:val="%9."/>
+      <w:lvlJc w:val="right"/>
+      <w:pPr>
+        <w:ind w:left="6480" w:hanging="180"/>
+      </w:pPr>
+    </w:lvl>
+  </w:abstractNum>
+  <w:abstractNum w:abstractNumId="4" w15:restartNumberingAfterBreak="0">
     <w:nsid w:val="11F46285"/>
     <w:multiLevelType w:val="hybridMultilevel"/>
     <w:tmpl w:val="E9B2EE98"/>
@@ -6263,7 +7210,7 @@
       </w:pPr>
     </w:lvl>
   </w:abstractNum>
-  <w:abstractNum w:abstractNumId="4" w15:restartNumberingAfterBreak="0">
+  <w:abstractNum w:abstractNumId="5" w15:restartNumberingAfterBreak="0">
     <w:nsid w:val="190A37F2"/>
     <w:multiLevelType w:val="hybridMultilevel"/>
     <w:tmpl w:val="E5DEF9F4"/>
@@ -6352,7 +7299,7 @@
       </w:pPr>
     </w:lvl>
   </w:abstractNum>
-  <w:abstractNum w:abstractNumId="5" w15:restartNumberingAfterBreak="0">
+  <w:abstractNum w:abstractNumId="6" w15:restartNumberingAfterBreak="0">
     <w:nsid w:val="20174CF2"/>
     <w:multiLevelType w:val="hybridMultilevel"/>
     <w:tmpl w:val="BE94BCD8"/>
@@ -6441,7 +7388,96 @@
       </w:pPr>
     </w:lvl>
   </w:abstractNum>
-  <w:abstractNum w:abstractNumId="6" w15:restartNumberingAfterBreak="0">
+  <w:abstractNum w:abstractNumId="7" w15:restartNumberingAfterBreak="0">
+    <w:nsid w:val="21B8502C"/>
+    <w:multiLevelType w:val="hybridMultilevel"/>
+    <w:tmpl w:val="CC348B7E"/>
+    <w:lvl w:ilvl="0" w:tplc="0409000F">
+      <w:start w:val="1"/>
+      <w:numFmt w:val="decimal"/>
+      <w:lvlText w:val="%1."/>
+      <w:lvlJc w:val="left"/>
+      <w:pPr>
+        <w:ind w:left="720" w:hanging="360"/>
+      </w:pPr>
+      <w:rPr>
+        <w:rFonts w:hint="default"/>
+      </w:rPr>
+    </w:lvl>
+    <w:lvl w:ilvl="1" w:tplc="04090019" w:tentative="1">
+      <w:start w:val="1"/>
+      <w:numFmt w:val="lowerLetter"/>
+      <w:lvlText w:val="%2."/>
+      <w:lvlJc w:val="left"/>
+      <w:pPr>
+        <w:ind w:left="1440" w:hanging="360"/>
+      </w:pPr>
+    </w:lvl>
+    <w:lvl w:ilvl="2" w:tplc="0409001B" w:tentative="1">
+      <w:start w:val="1"/>
+      <w:numFmt w:val="lowerRoman"/>
+      <w:lvlText w:val="%3."/>
+      <w:lvlJc w:val="right"/>
+      <w:pPr>
+        <w:ind w:left="2160" w:hanging="180"/>
+      </w:pPr>
+    </w:lvl>
+    <w:lvl w:ilvl="3" w:tplc="0409000F" w:tentative="1">
+      <w:start w:val="1"/>
+      <w:numFmt w:val="decimal"/>
+      <w:lvlText w:val="%4."/>
+      <w:lvlJc w:val="left"/>
+      <w:pPr>
+        <w:ind w:left="2880" w:hanging="360"/>
+      </w:pPr>
+    </w:lvl>
+    <w:lvl w:ilvl="4" w:tplc="04090019" w:tentative="1">
+      <w:start w:val="1"/>
+      <w:numFmt w:val="lowerLetter"/>
+      <w:lvlText w:val="%5."/>
+      <w:lvlJc w:val="left"/>
+      <w:pPr>
+        <w:ind w:left="3600" w:hanging="360"/>
+      </w:pPr>
+    </w:lvl>
+    <w:lvl w:ilvl="5" w:tplc="0409001B" w:tentative="1">
+      <w:start w:val="1"/>
+      <w:numFmt w:val="lowerRoman"/>
+      <w:lvlText w:val="%6."/>
+      <w:lvlJc w:val="right"/>
+      <w:pPr>
+        <w:ind w:left="4320" w:hanging="180"/>
+      </w:pPr>
+    </w:lvl>
+    <w:lvl w:ilvl="6" w:tplc="0409000F" w:tentative="1">
+      <w:start w:val="1"/>
+      <w:numFmt w:val="decimal"/>
+      <w:lvlText w:val="%7."/>
+      <w:lvlJc w:val="left"/>
+      <w:pPr>
+        <w:ind w:left="5040" w:hanging="360"/>
+      </w:pPr>
+    </w:lvl>
+    <w:lvl w:ilvl="7" w:tplc="04090019" w:tentative="1">
+      <w:start w:val="1"/>
+      <w:numFmt w:val="lowerLetter"/>
+      <w:lvlText w:val="%8."/>
+      <w:lvlJc w:val="left"/>
+      <w:pPr>
+        <w:ind w:left="5760" w:hanging="360"/>
+      </w:pPr>
+    </w:lvl>
+    <w:lvl w:ilvl="8" w:tplc="0409001B" w:tentative="1">
+      <w:start w:val="1"/>
+      <w:numFmt w:val="lowerRoman"/>
+      <w:lvlText w:val="%9."/>
+      <w:lvlJc w:val="right"/>
+      <w:pPr>
+        <w:ind w:left="6480" w:hanging="180"/>
+      </w:pPr>
+    </w:lvl>
+  </w:abstractNum>
+  <w:abstractNum w:abstractNumId="8" w15:restartNumberingAfterBreak="0">
     <w:nsid w:val="27A058CF"/>
     <w:multiLevelType w:val="hybridMultilevel"/>
     <w:tmpl w:val="AC12D422"/>
@@ -6530,7 +7566,7 @@
       </w:pPr>
     </w:lvl>
   </w:abstractNum>
-  <w:abstractNum w:abstractNumId="7" w15:restartNumberingAfterBreak="0">
+  <w:abstractNum w:abstractNumId="9" w15:restartNumberingAfterBreak="0">
     <w:nsid w:val="27A81660"/>
     <w:multiLevelType w:val="hybridMultilevel"/>
     <w:tmpl w:val="ACAA8182"/>
@@ -6619,7 +7655,7 @@
       </w:pPr>
     </w:lvl>
   </w:abstractNum>
-  <w:abstractNum w:abstractNumId="8" w15:restartNumberingAfterBreak="0">
+  <w:abstractNum w:abstractNumId="10" w15:restartNumberingAfterBreak="0">
     <w:nsid w:val="29D474AB"/>
     <w:multiLevelType w:val="hybridMultilevel"/>
     <w:tmpl w:val="128CE652"/>
@@ -6708,7 +7744,96 @@
       </w:pPr>
     </w:lvl>
   </w:abstractNum>
-  <w:abstractNum w:abstractNumId="9" w15:restartNumberingAfterBreak="0">
+  <w:abstractNum w:abstractNumId="11" w15:restartNumberingAfterBreak="0">
+    <w:nsid w:val="3262291A"/>
+    <w:multiLevelType w:val="hybridMultilevel"/>
+    <w:tmpl w:val="B8DAF4F8"/>
+    <w:lvl w:ilvl="0" w:tplc="0409000F">
+      <w:start w:val="1"/>
+      <w:numFmt w:val="decimal"/>
+      <w:lvlText w:val="%1."/>
+      <w:lvlJc w:val="left"/>
+      <w:pPr>
+        <w:ind w:left="720" w:hanging="360"/>
+      </w:pPr>
+      <w:rPr>
+        <w:rFonts w:hint="default"/>
+      </w:rPr>
+    </w:lvl>
+    <w:lvl w:ilvl="1" w:tplc="04090019" w:tentative="1">
+      <w:start w:val="1"/>
+      <w:numFmt w:val="lowerLetter"/>
+      <w:lvlText w:val="%2."/>
+      <w:lvlJc w:val="left"/>
+      <w:pPr>
+        <w:ind w:left="1440" w:hanging="360"/>
+      </w:pPr>
+    </w:lvl>
+    <w:lvl w:ilvl="2" w:tplc="0409001B" w:tentative="1">
+      <w:start w:val="1"/>
+      <w:numFmt w:val="lowerRoman"/>
+      <w:lvlText w:val="%3."/>
+      <w:lvlJc w:val="right"/>
+      <w:pPr>
+        <w:ind w:left="2160" w:hanging="180"/>
+      </w:pPr>
+    </w:lvl>
+    <w:lvl w:ilvl="3" w:tplc="0409000F" w:tentative="1">
+      <w:start w:val="1"/>
+      <w:numFmt w:val="decimal"/>
+      <w:lvlText w:val="%4."/>
+      <w:lvlJc w:val="left"/>
+      <w:pPr>
+        <w:ind w:left="2880" w:hanging="360"/>
+      </w:pPr>
+    </w:lvl>
+    <w:lvl w:ilvl="4" w:tplc="04090019" w:tentative="1">
+      <w:start w:val="1"/>
+      <w:numFmt w:val="lowerLetter"/>
+      <w:lvlText w:val="%5."/>
+      <w:lvlJc w:val="left"/>
+      <w:pPr>
+        <w:ind w:left="3600" w:hanging="360"/>
+      </w:pPr>
+    </w:lvl>
+    <w:lvl w:ilvl="5" w:tplc="0409001B" w:tentative="1">
+      <w:start w:val="1"/>
+      <w:numFmt w:val="lowerRoman"/>
+      <w:lvlText w:val="%6."/>
+      <w:lvlJc w:val="right"/>
+      <w:pPr>
+        <w:ind w:left="4320" w:hanging="180"/>
+      </w:pPr>
+    </w:lvl>
+    <w:lvl w:ilvl="6" w:tplc="0409000F" w:tentative="1">
+      <w:start w:val="1"/>
+      <w:numFmt w:val="decimal"/>
+      <w:lvlText w:val="%7."/>
+      <w:lvlJc w:val="left"/>
+      <w:pPr>
+        <w:ind w:left="5040" w:hanging="360"/>
+      </w:pPr>
+    </w:lvl>
+    <w:lvl w:ilvl="7" w:tplc="04090019" w:tentative="1">
+      <w:start w:val="1"/>
+      <w:numFmt w:val="lowerLetter"/>
+      <w:lvlText w:val="%8."/>
+      <w:lvlJc w:val="left"/>
+      <w:pPr>
+        <w:ind w:left="5760" w:hanging="360"/>
+      </w:pPr>
+    </w:lvl>
+    <w:lvl w:ilvl="8" w:tplc="0409001B" w:tentative="1">
+      <w:start w:val="1"/>
+      <w:numFmt w:val="lowerRoman"/>
+      <w:lvlText w:val="%9."/>
+      <w:lvlJc w:val="right"/>
+      <w:pPr>
+        <w:ind w:left="6480" w:hanging="180"/>
+      </w:pPr>
+    </w:lvl>
+  </w:abstractNum>
+  <w:abstractNum w:abstractNumId="12" w15:restartNumberingAfterBreak="0">
     <w:nsid w:val="36552879"/>
     <w:multiLevelType w:val="hybridMultilevel"/>
     <w:tmpl w:val="9432ABEE"/>
@@ -6797,7 +7922,7 @@
       </w:pPr>
     </w:lvl>
   </w:abstractNum>
-  <w:abstractNum w:abstractNumId="10" w15:restartNumberingAfterBreak="0">
+  <w:abstractNum w:abstractNumId="13" w15:restartNumberingAfterBreak="0">
     <w:nsid w:val="385D78DC"/>
     <w:multiLevelType w:val="hybridMultilevel"/>
     <w:tmpl w:val="82325730"/>
@@ -6888,7 +8013,7 @@
       </w:pPr>
     </w:lvl>
   </w:abstractNum>
-  <w:abstractNum w:abstractNumId="11" w15:restartNumberingAfterBreak="0">
+  <w:abstractNum w:abstractNumId="14" w15:restartNumberingAfterBreak="0">
     <w:nsid w:val="444B3E83"/>
     <w:multiLevelType w:val="hybridMultilevel"/>
     <w:tmpl w:val="8AAC844E"/>
@@ -6977,7 +8102,7 @@
       </w:pPr>
     </w:lvl>
   </w:abstractNum>
-  <w:abstractNum w:abstractNumId="12" w15:restartNumberingAfterBreak="0">
+  <w:abstractNum w:abstractNumId="15" w15:restartNumberingAfterBreak="0">
     <w:nsid w:val="4B7D3D27"/>
     <w:multiLevelType w:val="hybridMultilevel"/>
     <w:tmpl w:val="18B2DE4E"/>
@@ -7067,7 +8192,7 @@
       </w:pPr>
     </w:lvl>
   </w:abstractNum>
-  <w:abstractNum w:abstractNumId="13" w15:restartNumberingAfterBreak="0">
+  <w:abstractNum w:abstractNumId="16" w15:restartNumberingAfterBreak="0">
     <w:nsid w:val="52D27F43"/>
     <w:multiLevelType w:val="hybridMultilevel"/>
     <w:tmpl w:val="43441248"/>
@@ -7156,7 +8281,7 @@
       </w:pPr>
     </w:lvl>
   </w:abstractNum>
-  <w:abstractNum w:abstractNumId="14" w15:restartNumberingAfterBreak="0">
+  <w:abstractNum w:abstractNumId="17" w15:restartNumberingAfterBreak="0">
     <w:nsid w:val="55001F78"/>
     <w:multiLevelType w:val="hybridMultilevel"/>
     <w:tmpl w:val="263638BA"/>
@@ -7245,7 +8370,7 @@
       </w:pPr>
     </w:lvl>
   </w:abstractNum>
-  <w:abstractNum w:abstractNumId="15" w15:restartNumberingAfterBreak="0">
+  <w:abstractNum w:abstractNumId="18" w15:restartNumberingAfterBreak="0">
     <w:nsid w:val="57325431"/>
     <w:multiLevelType w:val="hybridMultilevel"/>
     <w:tmpl w:val="754C6CD0"/>
@@ -7334,7 +8459,7 @@
       </w:pPr>
     </w:lvl>
   </w:abstractNum>
-  <w:abstractNum w:abstractNumId="16" w15:restartNumberingAfterBreak="0">
+  <w:abstractNum w:abstractNumId="19" w15:restartNumberingAfterBreak="0">
     <w:nsid w:val="5E6C1653"/>
     <w:multiLevelType w:val="hybridMultilevel"/>
     <w:tmpl w:val="934C464A"/>
@@ -7423,7 +8548,7 @@
       </w:pPr>
     </w:lvl>
   </w:abstractNum>
-  <w:abstractNum w:abstractNumId="17" w15:restartNumberingAfterBreak="0">
+  <w:abstractNum w:abstractNumId="20" w15:restartNumberingAfterBreak="0">
     <w:nsid w:val="683F758D"/>
     <w:multiLevelType w:val="hybridMultilevel"/>
     <w:tmpl w:val="43CC3DF4"/>
@@ -7512,7 +8637,7 @@
       </w:pPr>
     </w:lvl>
   </w:abstractNum>
-  <w:abstractNum w:abstractNumId="18" w15:restartNumberingAfterBreak="0">
+  <w:abstractNum w:abstractNumId="21" w15:restartNumberingAfterBreak="0">
     <w:nsid w:val="6B5C7337"/>
     <w:multiLevelType w:val="hybridMultilevel"/>
     <w:tmpl w:val="ECA62F32"/>
@@ -7601,7 +8726,7 @@
       </w:pPr>
     </w:lvl>
   </w:abstractNum>
-  <w:abstractNum w:abstractNumId="19" w15:restartNumberingAfterBreak="0">
+  <w:abstractNum w:abstractNumId="22" w15:restartNumberingAfterBreak="0">
     <w:nsid w:val="7D2124BE"/>
     <w:multiLevelType w:val="hybridMultilevel"/>
     <w:tmpl w:val="4994353E"/>
@@ -7694,61 +8819,70 @@
     <w:abstractNumId w:val="2"/>
   </w:num>
   <w:num w:numId="2" w16cid:durableId="1050810300">
-    <w:abstractNumId w:val="16"/>
+    <w:abstractNumId w:val="19"/>
   </w:num>
   <w:num w:numId="3" w16cid:durableId="1749646373">
     <w:abstractNumId w:val="0"/>
   </w:num>
   <w:num w:numId="4" w16cid:durableId="1398429660">
+    <w:abstractNumId w:val="12"/>
+  </w:num>
+  <w:num w:numId="5" w16cid:durableId="710693665">
     <w:abstractNumId w:val="9"/>
   </w:num>
-  <w:num w:numId="5" w16cid:durableId="710693665">
-    <w:abstractNumId w:val="7"/>
-  </w:num>
   <w:num w:numId="6" w16cid:durableId="2091809816">
-    <w:abstractNumId w:val="18"/>
+    <w:abstractNumId w:val="21"/>
   </w:num>
   <w:num w:numId="7" w16cid:durableId="343678602">
-    <w:abstractNumId w:val="10"/>
+    <w:abstractNumId w:val="13"/>
   </w:num>
   <w:num w:numId="8" w16cid:durableId="406535757">
+    <w:abstractNumId w:val="8"/>
+  </w:num>
+  <w:num w:numId="9" w16cid:durableId="1759868238">
+    <w:abstractNumId w:val="17"/>
+  </w:num>
+  <w:num w:numId="10" w16cid:durableId="402606118">
+    <w:abstractNumId w:val="16"/>
+  </w:num>
+  <w:num w:numId="11" w16cid:durableId="331304175">
+    <w:abstractNumId w:val="15"/>
+  </w:num>
+  <w:num w:numId="12" w16cid:durableId="753556434">
     <w:abstractNumId w:val="6"/>
   </w:num>
-  <w:num w:numId="9" w16cid:durableId="1759868238">
+  <w:num w:numId="13" w16cid:durableId="898514966">
     <w:abstractNumId w:val="14"/>
   </w:num>
-  <w:num w:numId="10" w16cid:durableId="402606118">
-    <w:abstractNumId w:val="13"/>
-  </w:num>
-  <w:num w:numId="11" w16cid:durableId="331304175">
-    <w:abstractNumId w:val="12"/>
-  </w:num>
-  <w:num w:numId="12" w16cid:durableId="753556434">
-    <w:abstractNumId w:val="5"/>
-  </w:num>
-  <w:num w:numId="13" w16cid:durableId="898514966">
-    <w:abstractNumId w:val="11"/>
-  </w:num>
   <w:num w:numId="14" w16cid:durableId="78063372">
-    <w:abstractNumId w:val="17"/>
+    <w:abstractNumId w:val="20"/>
   </w:num>
   <w:num w:numId="15" w16cid:durableId="1078750343">
-    <w:abstractNumId w:val="19"/>
+    <w:abstractNumId w:val="22"/>
   </w:num>
   <w:num w:numId="16" w16cid:durableId="1006253481">
     <w:abstractNumId w:val="1"/>
   </w:num>
   <w:num w:numId="17" w16cid:durableId="1105465544">
+    <w:abstractNumId w:val="4"/>
+  </w:num>
+  <w:num w:numId="18" w16cid:durableId="3633737">
+    <w:abstractNumId w:val="18"/>
+  </w:num>
+  <w:num w:numId="19" w16cid:durableId="1118640479">
+    <w:abstractNumId w:val="10"/>
+  </w:num>
+  <w:num w:numId="20" w16cid:durableId="145708634">
+    <w:abstractNumId w:val="5"/>
+  </w:num>
+  <w:num w:numId="21" w16cid:durableId="209269531">
+    <w:abstractNumId w:val="11"/>
+  </w:num>
+  <w:num w:numId="22" w16cid:durableId="1260408272">
     <w:abstractNumId w:val="3"/>
   </w:num>
-  <w:num w:numId="18" w16cid:durableId="3633737">
-    <w:abstractNumId w:val="15"/>
-  </w:num>
-  <w:num w:numId="19" w16cid:durableId="1118640479">
-    <w:abstractNumId w:val="8"/>
-  </w:num>
-  <w:num w:numId="20" w16cid:durableId="145708634">
-    <w:abstractNumId w:val="4"/>
+  <w:num w:numId="23" w16cid:durableId="1646470882">
+    <w:abstractNumId w:val="7"/>
   </w:num>
 </w:numbering>
 </file>

</xml_diff>

<commit_message>
Class Object and Memory allocation
Class Object and Memory allocation
</commit_message>
<xml_diff>
--- a/docs/CoreJava.docx
+++ b/docs/CoreJava.docx
@@ -383,14 +383,7 @@
       </w:pPr>
       <w:r>
         <w:tab/>
-      </w:r>
-      <w:proofErr w:type="spellStart"/>
-      <w:r>
-        <w:t>MySql</w:t>
-      </w:r>
-      <w:proofErr w:type="spellEnd"/>
-      <w:r>
-        <w:t xml:space="preserve"> Database</w:t>
+        <w:t>MySql Database</w:t>
       </w:r>
     </w:p>
     <w:p>
@@ -678,15 +671,7 @@
         </w:numPr>
       </w:pPr>
       <w:r>
-        <w:t>You can verify the installation file into C:\Program File\java\&lt;</w:t>
-      </w:r>
-      <w:proofErr w:type="spellStart"/>
-      <w:r>
-        <w:t>jdk</w:t>
-      </w:r>
-      <w:proofErr w:type="spellEnd"/>
-      <w:r>
-        <w:t>-version-folder&gt;</w:t>
+        <w:t>You can verify the installation file into C:\Program File\java\&lt;jdk-version-folder&gt;</w:t>
       </w:r>
     </w:p>
     <w:p>
@@ -1182,7 +1167,6 @@
           <w:numId w:val="1"/>
         </w:numPr>
       </w:pPr>
-      <w:proofErr w:type="spellStart"/>
       <w:r>
         <w:rPr>
           <w:b/>
@@ -1190,7 +1174,6 @@
         </w:rPr>
         <w:t>javac</w:t>
       </w:r>
-      <w:proofErr w:type="spellEnd"/>
     </w:p>
     <w:p>
       <w:pPr>
@@ -1409,15 +1392,7 @@
         </w:numPr>
       </w:pPr>
       <w:r>
-        <w:t xml:space="preserve">It is use to develop the </w:t>
-      </w:r>
-      <w:proofErr w:type="gramStart"/>
-      <w:r>
-        <w:t>console based</w:t>
-      </w:r>
-      <w:proofErr w:type="gramEnd"/>
-      <w:r>
-        <w:t xml:space="preserve"> app and desktop application </w:t>
+        <w:t xml:space="preserve">It is use to develop the console based app and desktop application </w:t>
       </w:r>
       <w:r>
         <w:t xml:space="preserve"> </w:t>
@@ -1612,23 +1587,7 @@
           <w:b/>
           <w:bCs/>
         </w:rPr>
-        <w:t>public class &lt;</w:t>
-      </w:r>
-      <w:proofErr w:type="spellStart"/>
-      <w:r>
-        <w:rPr>
-          <w:b/>
-          <w:bCs/>
-        </w:rPr>
-        <w:t>className</w:t>
-      </w:r>
-      <w:proofErr w:type="spellEnd"/>
-      <w:r>
-        <w:rPr>
-          <w:b/>
-          <w:bCs/>
-        </w:rPr>
-        <w:t>&gt;</w:t>
+        <w:t>public class &lt;className&gt;</w:t>
       </w:r>
     </w:p>
     <w:p>
@@ -1749,39 +1708,7 @@
           <w:b/>
           <w:bCs/>
         </w:rPr>
-        <w:t xml:space="preserve">public static void </w:t>
-      </w:r>
-      <w:proofErr w:type="gramStart"/>
-      <w:r>
-        <w:rPr>
-          <w:b/>
-          <w:bCs/>
-        </w:rPr>
-        <w:t>main(</w:t>
-      </w:r>
-      <w:proofErr w:type="gramEnd"/>
-      <w:r>
-        <w:rPr>
-          <w:b/>
-          <w:bCs/>
-        </w:rPr>
-        <w:t xml:space="preserve">String </w:t>
-      </w:r>
-      <w:proofErr w:type="spellStart"/>
-      <w:r>
-        <w:rPr>
-          <w:b/>
-          <w:bCs/>
-        </w:rPr>
-        <w:t>args</w:t>
-      </w:r>
-      <w:proofErr w:type="spellEnd"/>
-      <w:r>
-        <w:rPr>
-          <w:b/>
-          <w:bCs/>
-        </w:rPr>
-        <w:t>[])</w:t>
+        <w:t>public static void main(String args[])</w:t>
       </w:r>
     </w:p>
     <w:p>
@@ -1854,13 +1781,8 @@
           <w:numId w:val="5"/>
         </w:numPr>
       </w:pPr>
-      <w:proofErr w:type="gramStart"/>
-      <w:r>
-        <w:t>These statement</w:t>
-      </w:r>
-      <w:proofErr w:type="gramEnd"/>
-      <w:r>
-        <w:t xml:space="preserve"> executes and produce an output</w:t>
+      <w:r>
+        <w:t>These statement executes and produce an output</w:t>
       </w:r>
     </w:p>
     <w:p>
@@ -1872,15 +1794,7 @@
         </w:numPr>
       </w:pPr>
       <w:r>
-        <w:t xml:space="preserve">To print the </w:t>
-      </w:r>
-      <w:proofErr w:type="gramStart"/>
-      <w:r>
-        <w:t>output</w:t>
-      </w:r>
-      <w:proofErr w:type="gramEnd"/>
-      <w:r>
-        <w:t xml:space="preserve"> you can use following line of code</w:t>
+        <w:t>To print the output you can use following line of code</w:t>
       </w:r>
     </w:p>
     <w:p>
@@ -1892,21 +1806,12 @@
           <w:bCs/>
         </w:rPr>
       </w:pPr>
-      <w:proofErr w:type="spellStart"/>
-      <w:r>
-        <w:rPr>
-          <w:b/>
-          <w:bCs/>
-        </w:rPr>
-        <w:t>System.out.println</w:t>
-      </w:r>
-      <w:proofErr w:type="spellEnd"/>
-      <w:r>
-        <w:rPr>
-          <w:b/>
-          <w:bCs/>
-        </w:rPr>
-        <w:t>(“Message”);</w:t>
+      <w:r>
+        <w:rPr>
+          <w:b/>
+          <w:bCs/>
+        </w:rPr>
+        <w:t>System.out.println(“Message”);</w:t>
       </w:r>
     </w:p>
     <w:p>
@@ -2095,21 +2000,12 @@
           <w:bCs/>
         </w:rPr>
       </w:pPr>
-      <w:proofErr w:type="spellStart"/>
-      <w:r>
-        <w:rPr>
-          <w:b/>
-          <w:bCs/>
-        </w:rPr>
-        <w:t>javac</w:t>
-      </w:r>
-      <w:proofErr w:type="spellEnd"/>
-      <w:r>
-        <w:rPr>
-          <w:b/>
-          <w:bCs/>
-        </w:rPr>
-        <w:t xml:space="preserve"> &lt;filename with extension&gt;</w:t>
+      <w:r>
+        <w:rPr>
+          <w:b/>
+          <w:bCs/>
+        </w:rPr>
+        <w:t>javac &lt;filename with extension&gt;</w:t>
       </w:r>
     </w:p>
     <w:p>
@@ -2182,7 +2078,6 @@
         </w:rPr>
         <w:t>java &lt;</w:t>
       </w:r>
-      <w:proofErr w:type="spellStart"/>
       <w:r>
         <w:rPr>
           <w:b/>
@@ -2190,7 +2085,6 @@
         </w:rPr>
         <w:t>ClassName</w:t>
       </w:r>
-      <w:proofErr w:type="spellEnd"/>
       <w:r>
         <w:rPr>
           <w:b/>
@@ -2516,15 +2410,7 @@
         </w:rPr>
       </w:pPr>
       <w:r>
-        <w:t xml:space="preserve">It </w:t>
-      </w:r>
-      <w:proofErr w:type="gramStart"/>
-      <w:r>
-        <w:t>help</w:t>
-      </w:r>
-      <w:proofErr w:type="gramEnd"/>
-      <w:r>
-        <w:t xml:space="preserve"> you to create a runtime environment for the application.</w:t>
+        <w:t>It help you to create a runtime environment for the application.</w:t>
       </w:r>
     </w:p>
     <w:p>
@@ -2541,15 +2427,7 @@
         </w:rPr>
       </w:pPr>
       <w:r>
-        <w:t xml:space="preserve">This has </w:t>
-      </w:r>
-      <w:proofErr w:type="gramStart"/>
-      <w:r>
-        <w:t>be</w:t>
-      </w:r>
-      <w:proofErr w:type="gramEnd"/>
-      <w:r>
-        <w:t xml:space="preserve"> present on the client system.</w:t>
+        <w:t>This has be present on the client system.</w:t>
       </w:r>
     </w:p>
     <w:p>
@@ -2678,15 +2556,7 @@
         </w:numPr>
       </w:pPr>
       <w:r>
-        <w:t xml:space="preserve">It has to be </w:t>
-      </w:r>
-      <w:proofErr w:type="gramStart"/>
-      <w:r>
-        <w:t>install</w:t>
-      </w:r>
-      <w:proofErr w:type="gramEnd"/>
-      <w:r>
-        <w:t xml:space="preserve"> on developers system.</w:t>
+        <w:t>It has to be install on developers system.</w:t>
       </w:r>
     </w:p>
     <w:p>
@@ -2772,15 +2642,7 @@
         </w:numPr>
       </w:pPr>
       <w:r>
-        <w:t xml:space="preserve">There </w:t>
-      </w:r>
-      <w:proofErr w:type="gramStart"/>
-      <w:r>
-        <w:t>are</w:t>
-      </w:r>
-      <w:proofErr w:type="gramEnd"/>
-      <w:r>
-        <w:t xml:space="preserve"> total 52 words are serve by java.</w:t>
+        <w:t>There are total 52 words are serve by java.</w:t>
       </w:r>
     </w:p>
     <w:p>
@@ -2792,15 +2654,7 @@
         </w:numPr>
       </w:pPr>
       <w:r>
-        <w:t xml:space="preserve">All keyword </w:t>
-      </w:r>
-      <w:proofErr w:type="gramStart"/>
-      <w:r>
-        <w:t>are</w:t>
-      </w:r>
-      <w:proofErr w:type="gramEnd"/>
-      <w:r>
-        <w:t xml:space="preserve"> in small case only.</w:t>
+        <w:t>All keyword are in small case only.</w:t>
       </w:r>
     </w:p>
     <w:p>
@@ -2821,15 +2675,7 @@
         <w:ind w:left="720"/>
       </w:pPr>
       <w:r>
-        <w:t xml:space="preserve">public, class, static void, if, else, do, for, int, byte, short, long, char, float, double, </w:t>
-      </w:r>
-      <w:proofErr w:type="spellStart"/>
-      <w:r>
-        <w:t>boolean</w:t>
-      </w:r>
-      <w:proofErr w:type="spellEnd"/>
-      <w:r>
-        <w:t>, case, break, continue etc.</w:t>
+        <w:t>public, class, static void, if, else, do, for, int, byte, short, long, char, float, double, boolean, case, break, continue etc.</w:t>
       </w:r>
     </w:p>
     <w:p>
@@ -2865,15 +2711,7 @@
         </w:rPr>
       </w:pPr>
       <w:r>
-        <w:t xml:space="preserve">The words which are used by the developer, these words are </w:t>
-      </w:r>
-      <w:proofErr w:type="spellStart"/>
-      <w:r>
-        <w:t>use</w:t>
-      </w:r>
-      <w:proofErr w:type="spellEnd"/>
-      <w:r>
-        <w:t xml:space="preserve"> to identify the java components.</w:t>
+        <w:t>The words which are used by the developer, these words are use to identify the java components.</w:t>
       </w:r>
     </w:p>
     <w:p>
@@ -2954,15 +2792,7 @@
         </w:rPr>
       </w:pPr>
       <w:r>
-        <w:t xml:space="preserve">Identifier can </w:t>
-      </w:r>
-      <w:proofErr w:type="gramStart"/>
-      <w:r>
-        <w:t>contains</w:t>
-      </w:r>
-      <w:proofErr w:type="gramEnd"/>
-      <w:r>
-        <w:t xml:space="preserve"> alphabets, symbol, number.</w:t>
+        <w:t>Identifier can contains alphabets, symbol, number.</w:t>
       </w:r>
     </w:p>
     <w:p>
@@ -3112,13 +2942,8 @@
         </w:rPr>
       </w:pPr>
       <w:r>
-        <w:t xml:space="preserve">Example: Welcome, System, String, </w:t>
-      </w:r>
-      <w:proofErr w:type="spellStart"/>
-      <w:r>
-        <w:t>EmployeeDetails</w:t>
-      </w:r>
-      <w:proofErr w:type="spellEnd"/>
+        <w:t>Example: Welcome, System, String, EmployeeDetails</w:t>
+      </w:r>
     </w:p>
     <w:p>
       <w:pPr>
@@ -3188,27 +3013,9 @@
       <w:r>
         <w:t xml:space="preserve">Example: main, </w:t>
       </w:r>
-      <w:proofErr w:type="spellStart"/>
-      <w:r>
-        <w:t>println</w:t>
-      </w:r>
-      <w:proofErr w:type="spellEnd"/>
-      <w:r>
-        <w:t xml:space="preserve">, </w:t>
-      </w:r>
-      <w:proofErr w:type="spellStart"/>
-      <w:r>
-        <w:t>args</w:t>
-      </w:r>
-      <w:proofErr w:type="spellEnd"/>
-      <w:r>
-        <w:t xml:space="preserve">, out, </w:t>
-      </w:r>
-      <w:proofErr w:type="spellStart"/>
-      <w:r>
-        <w:t>printDetails</w:t>
-      </w:r>
-      <w:proofErr w:type="spellEnd"/>
+      <w:r>
+        <w:t>println, args, out, printDetails</w:t>
+      </w:r>
     </w:p>
     <w:p>
       <w:pPr>
@@ -3313,15 +3120,7 @@
         </w:rPr>
       </w:pPr>
       <w:r>
-        <w:t xml:space="preserve">Literals are the values, mostly string values are also </w:t>
-      </w:r>
-      <w:proofErr w:type="gramStart"/>
-      <w:r>
-        <w:t>consider</w:t>
-      </w:r>
-      <w:proofErr w:type="gramEnd"/>
-      <w:r>
-        <w:t xml:space="preserve"> as a literal.</w:t>
+        <w:t>Literals are the values, mostly string values are also consider as a literal.</w:t>
       </w:r>
     </w:p>
     <w:p>
@@ -3336,15 +3135,7 @@
         </w:rPr>
       </w:pPr>
       <w:r>
-        <w:t xml:space="preserve">The values which is reserve by java is also known are literals. These values are also </w:t>
-      </w:r>
-      <w:proofErr w:type="gramStart"/>
-      <w:r>
-        <w:t>consider</w:t>
-      </w:r>
-      <w:proofErr w:type="gramEnd"/>
-      <w:r>
-        <w:t xml:space="preserve"> as keyword.</w:t>
+        <w:t>The values which is reserve by java is also known are literals. These values are also consider as keyword.</w:t>
       </w:r>
     </w:p>
     <w:p>
@@ -3405,15 +3196,7 @@
         </w:numPr>
       </w:pPr>
       <w:r>
-        <w:t xml:space="preserve">Comments are </w:t>
-      </w:r>
-      <w:proofErr w:type="spellStart"/>
-      <w:r>
-        <w:t>use</w:t>
-      </w:r>
-      <w:proofErr w:type="spellEnd"/>
-      <w:r>
-        <w:t xml:space="preserve"> to add code level documentation, to skip the specific line of code from the execution.</w:t>
+        <w:t>Comments are use to add code level documentation, to skip the specific line of code from the execution.</w:t>
       </w:r>
     </w:p>
     <w:p>
@@ -3759,17 +3542,7 @@
         </w:numPr>
       </w:pPr>
       <w:r>
-        <w:t xml:space="preserve">It </w:t>
-      </w:r>
-      <w:proofErr w:type="spellStart"/>
-      <w:proofErr w:type="gramStart"/>
-      <w:r>
-        <w:t>use</w:t>
-      </w:r>
-      <w:proofErr w:type="spellEnd"/>
-      <w:proofErr w:type="gramEnd"/>
-      <w:r>
-        <w:t xml:space="preserve"> to create a conditional/logical expression (decision making statement)</w:t>
+        <w:t>It use to create a conditional/logical expression (decision making statement)</w:t>
       </w:r>
     </w:p>
     <w:p>
@@ -3826,15 +3599,7 @@
         </w:numPr>
       </w:pPr>
       <w:r>
-        <w:t xml:space="preserve">It can be </w:t>
-      </w:r>
-      <w:proofErr w:type="spellStart"/>
-      <w:r>
-        <w:t>use</w:t>
-      </w:r>
-      <w:proofErr w:type="spellEnd"/>
-      <w:r>
-        <w:t xml:space="preserve"> to perform operation on Bit level.</w:t>
+        <w:t>It can be use to perform operation on Bit level.</w:t>
       </w:r>
     </w:p>
     <w:p>
@@ -3888,15 +3653,7 @@
         </w:numPr>
       </w:pPr>
       <w:r>
-        <w:t xml:space="preserve">It cannot be use for a numeric value bit level </w:t>
-      </w:r>
-      <w:proofErr w:type="gramStart"/>
-      <w:r>
-        <w:t>operations</w:t>
-      </w:r>
-      <w:proofErr w:type="gramEnd"/>
-      <w:r>
-        <w:t>.</w:t>
+        <w:t>It cannot be use for a numeric value bit level operations.</w:t>
       </w:r>
     </w:p>
     <w:p>
@@ -3962,11 +3719,9 @@
           <w:numId w:val="13"/>
         </w:numPr>
       </w:pPr>
-      <w:proofErr w:type="gramStart"/>
       <w:r>
         <w:t>Example :</w:t>
       </w:r>
-      <w:proofErr w:type="gramEnd"/>
     </w:p>
     <w:p>
       <w:pPr>
@@ -3974,11 +3729,7 @@
         <w:ind w:left="1440"/>
       </w:pPr>
       <w:r>
-        <w:t>(salary&lt;25000</w:t>
-      </w:r>
-      <w:proofErr w:type="gramStart"/>
-      <w:r>
-        <w:t xml:space="preserve">) </w:t>
+        <w:t xml:space="preserve">(salary&lt;25000) </w:t>
       </w:r>
       <w:r>
         <w:rPr>
@@ -3986,13 +3737,8 @@
         </w:rPr>
         <w:t>?</w:t>
       </w:r>
-      <w:proofErr w:type="gramEnd"/>
-      <w:r>
-        <w:t xml:space="preserve"> 200*</w:t>
-      </w:r>
-      <w:proofErr w:type="gramStart"/>
-      <w:r>
-        <w:t xml:space="preserve">10  </w:t>
+      <w:r>
+        <w:t xml:space="preserve"> 200*10  </w:t>
       </w:r>
       <w:r>
         <w:rPr>
@@ -4000,7 +3746,6 @@
         </w:rPr>
         <w:t>:</w:t>
       </w:r>
-      <w:proofErr w:type="gramEnd"/>
       <w:r>
         <w:t xml:space="preserve"> 200*5 ;</w:t>
       </w:r>
@@ -4124,16 +3869,11 @@
       <w:r>
         <w:t xml:space="preserve">By </w:t>
       </w:r>
-      <w:proofErr w:type="gramStart"/>
       <w:r>
         <w:t>d</w:t>
       </w:r>
       <w:r>
-        <w:t>efault</w:t>
-      </w:r>
-      <w:proofErr w:type="gramEnd"/>
-      <w:r>
-        <w:t xml:space="preserve"> the program executes sequentially.</w:t>
+        <w:t>efault the program executes sequentially.</w:t>
       </w:r>
     </w:p>
     <w:p>
@@ -4150,23 +3890,7 @@
         </w:rPr>
       </w:pPr>
       <w:r>
-        <w:t xml:space="preserve">Using control flow </w:t>
-      </w:r>
-      <w:proofErr w:type="gramStart"/>
-      <w:r>
-        <w:t>statement</w:t>
-      </w:r>
-      <w:proofErr w:type="gramEnd"/>
-      <w:r>
-        <w:t xml:space="preserve"> you can decide when how many time the statement should </w:t>
-      </w:r>
-      <w:proofErr w:type="spellStart"/>
-      <w:r>
-        <w:t>gets</w:t>
-      </w:r>
-      <w:proofErr w:type="spellEnd"/>
-      <w:r>
-        <w:t xml:space="preserve"> executes.</w:t>
+        <w:t>Using control flow statement you can decide when how many time the statement should gets executes.</w:t>
       </w:r>
     </w:p>
     <w:p>
@@ -4319,23 +4043,7 @@
           <w:b/>
           <w:bCs/>
         </w:rPr>
-        <w:t xml:space="preserve">While, do-while, </w:t>
-      </w:r>
-      <w:proofErr w:type="gramStart"/>
-      <w:r>
-        <w:rPr>
-          <w:b/>
-          <w:bCs/>
-        </w:rPr>
-        <w:t>For</w:t>
-      </w:r>
-      <w:proofErr w:type="gramEnd"/>
-      <w:r>
-        <w:rPr>
-          <w:b/>
-          <w:bCs/>
-        </w:rPr>
-        <w:t xml:space="preserve"> loop</w:t>
+        <w:t>While, do-while, For loop</w:t>
       </w:r>
       <w:r>
         <w:rPr>
@@ -4447,14 +4155,7 @@
       </w:pPr>
       <w:r>
         <w:tab/>
-      </w:r>
-      <w:proofErr w:type="gramStart"/>
-      <w:r>
-        <w:t>if(</w:t>
-      </w:r>
-      <w:proofErr w:type="gramEnd"/>
-      <w:r>
-        <w:t xml:space="preserve">conditional Expression) </w:t>
+        <w:t xml:space="preserve">if(conditional Expression) </w:t>
       </w:r>
     </w:p>
     <w:p>
@@ -4535,13 +4236,8 @@
         <w:pStyle w:val="NoSpacing"/>
         <w:ind w:firstLine="720"/>
       </w:pPr>
-      <w:proofErr w:type="gramStart"/>
-      <w:r>
-        <w:t>if(</w:t>
-      </w:r>
-      <w:proofErr w:type="gramEnd"/>
-      <w:r>
-        <w:t xml:space="preserve">conditional Expression) </w:t>
+      <w:r>
+        <w:t xml:space="preserve">if(conditional Expression) </w:t>
       </w:r>
     </w:p>
     <w:p>
@@ -4687,13 +4383,8 @@
         <w:pStyle w:val="NoSpacing"/>
         <w:ind w:left="410" w:firstLine="310"/>
       </w:pPr>
-      <w:proofErr w:type="gramStart"/>
-      <w:r>
-        <w:t>if(</w:t>
-      </w:r>
-      <w:proofErr w:type="gramEnd"/>
-      <w:r>
-        <w:t xml:space="preserve">conditional Expression) </w:t>
+      <w:r>
+        <w:t xml:space="preserve">if(conditional Expression) </w:t>
       </w:r>
     </w:p>
     <w:p>
@@ -4736,15 +4427,7 @@
       </w:pPr>
       <w:r>
         <w:tab/>
-        <w:t xml:space="preserve">else </w:t>
-      </w:r>
-      <w:proofErr w:type="gramStart"/>
-      <w:r>
-        <w:t>if(</w:t>
-      </w:r>
-      <w:proofErr w:type="gramEnd"/>
-      <w:r>
-        <w:t>conditional Expression)</w:t>
+        <w:t>else if(conditional Expression)</w:t>
       </w:r>
     </w:p>
     <w:p>
@@ -4786,15 +4469,7 @@
         <w:ind w:left="410" w:firstLine="310"/>
       </w:pPr>
       <w:r>
-        <w:t xml:space="preserve">else </w:t>
-      </w:r>
-      <w:proofErr w:type="gramStart"/>
-      <w:r>
-        <w:t>if(</w:t>
-      </w:r>
-      <w:proofErr w:type="gramEnd"/>
-      <w:r>
-        <w:t>conditional Expression)</w:t>
+        <w:t>else if(conditional Expression)</w:t>
       </w:r>
     </w:p>
     <w:p>
@@ -4999,15 +4674,7 @@
         </w:numPr>
       </w:pPr>
       <w:r>
-        <w:t xml:space="preserve">Create a two int variable and print the </w:t>
-      </w:r>
-      <w:proofErr w:type="spellStart"/>
-      <w:r>
-        <w:t>grater</w:t>
-      </w:r>
-      <w:proofErr w:type="spellEnd"/>
-      <w:r>
-        <w:t xml:space="preserve"> number from them.</w:t>
+        <w:t>Create a two int variable and print the grater number from them.</w:t>
       </w:r>
     </w:p>
     <w:p>
@@ -5030,15 +4697,7 @@
       </w:pPr>
       <w:r>
         <w:tab/>
-        <w:t>O/</w:t>
-      </w:r>
-      <w:proofErr w:type="gramStart"/>
-      <w:r>
-        <w:t>P :</w:t>
-      </w:r>
-      <w:proofErr w:type="gramEnd"/>
-      <w:r>
-        <w:t xml:space="preserve"> </w:t>
+        <w:t xml:space="preserve">O/P : </w:t>
       </w:r>
       <w:r>
         <w:rPr>
@@ -5277,13 +4936,8 @@
         <w:pStyle w:val="NoSpacing"/>
         <w:ind w:left="720"/>
       </w:pPr>
-      <w:proofErr w:type="gramStart"/>
-      <w:r>
-        <w:t>Example :</w:t>
-      </w:r>
-      <w:proofErr w:type="gramEnd"/>
-      <w:r>
-        <w:t xml:space="preserve"> number = 5</w:t>
+      <w:r>
+        <w:t>Example : number = 5</w:t>
       </w:r>
     </w:p>
     <w:p>
@@ -5395,13 +5049,8 @@
         <w:pStyle w:val="NoSpacing"/>
         <w:ind w:left="720"/>
       </w:pPr>
-      <w:proofErr w:type="gramStart"/>
-      <w:r>
-        <w:t>Hint :</w:t>
-      </w:r>
-      <w:proofErr w:type="gramEnd"/>
-      <w:r>
-        <w:t xml:space="preserve"> if number%2 != 0 then the number is Odd</w:t>
+      <w:r>
+        <w:t>Hint : if number%2 != 0 then the number is Odd</w:t>
       </w:r>
     </w:p>
     <w:p>
@@ -5543,15 +5192,7 @@
         </w:numPr>
       </w:pPr>
       <w:r>
-        <w:t xml:space="preserve">That </w:t>
-      </w:r>
-      <w:proofErr w:type="gramStart"/>
-      <w:r>
-        <w:t>is</w:t>
-      </w:r>
-      <w:proofErr w:type="gramEnd"/>
-      <w:r>
-        <w:t xml:space="preserve"> you can perform the operation on row and columns using nested loop.</w:t>
+        <w:t>That is you can perform the operation on row and columns using nested loop.</w:t>
       </w:r>
     </w:p>
     <w:p>
@@ -5571,13 +5212,8 @@
         <w:pStyle w:val="NoSpacing"/>
         <w:ind w:left="720"/>
       </w:pPr>
-      <w:proofErr w:type="gramStart"/>
-      <w:r>
-        <w:t>for( ;</w:t>
-      </w:r>
-      <w:proofErr w:type="gramEnd"/>
-      <w:r>
-        <w:t xml:space="preserve"> ; )     // Row</w:t>
+      <w:r>
+        <w:t>for( ; ; )     // Row</w:t>
       </w:r>
     </w:p>
     <w:p>
@@ -5596,14 +5232,7 @@
       </w:pPr>
       <w:r>
         <w:tab/>
-      </w:r>
-      <w:proofErr w:type="gramStart"/>
-      <w:r>
-        <w:t>for( ;</w:t>
-      </w:r>
-      <w:proofErr w:type="gramEnd"/>
-      <w:r>
-        <w:t xml:space="preserve"> ; )    // column</w:t>
+        <w:t>for( ; ; )    // column</w:t>
       </w:r>
     </w:p>
     <w:p>
@@ -5808,13 +5437,8 @@
         <w:pStyle w:val="NoSpacing"/>
         <w:ind w:left="720"/>
       </w:pPr>
-      <w:proofErr w:type="gramStart"/>
-      <w:r>
-        <w:t>for(</w:t>
-      </w:r>
-      <w:proofErr w:type="gramEnd"/>
-      <w:r>
-        <w:t>datatype  identifier : collection )</w:t>
+      <w:r>
+        <w:t>for(datatype  identifier : collection )</w:t>
       </w:r>
     </w:p>
     <w:p>
@@ -5993,21 +5617,7 @@
         <w:rPr>
           <w:color w:val="000000" w:themeColor="text1"/>
         </w:rPr>
-        <w:t xml:space="preserve">Along with variables and methods you can also create a constructure or another </w:t>
-      </w:r>
-      <w:proofErr w:type="gramStart"/>
-      <w:r>
-        <w:rPr>
-          <w:color w:val="000000" w:themeColor="text1"/>
-        </w:rPr>
-        <w:t>class(</w:t>
-      </w:r>
-      <w:proofErr w:type="gramEnd"/>
-      <w:r>
-        <w:rPr>
-          <w:color w:val="000000" w:themeColor="text1"/>
-        </w:rPr>
-        <w:t>Nested class) in a class.</w:t>
+        <w:t>Along with variables and methods you can also create a constructure or another class(Nested class) in a class.</w:t>
       </w:r>
     </w:p>
     <w:p>
@@ -6205,21 +5815,7 @@
         <w:rPr>
           <w:color w:val="000000" w:themeColor="text1"/>
         </w:rPr>
-        <w:t xml:space="preserve">To execute the logic from the method, methods </w:t>
-      </w:r>
-      <w:proofErr w:type="gramStart"/>
-      <w:r>
-        <w:rPr>
-          <w:color w:val="000000" w:themeColor="text1"/>
-        </w:rPr>
-        <w:t>has</w:t>
-      </w:r>
-      <w:proofErr w:type="gramEnd"/>
-      <w:r>
-        <w:rPr>
-          <w:color w:val="000000" w:themeColor="text1"/>
-        </w:rPr>
-        <w:t xml:space="preserve"> to execute manually by calling them direct</w:t>
+        <w:t>To execute the logic from the method, methods has to execute manually by calling them direct</w:t>
       </w:r>
       <w:r>
         <w:rPr>
@@ -6263,21 +5859,7 @@
         <w:rPr>
           <w:color w:val="000000" w:themeColor="text1"/>
         </w:rPr>
-        <w:t xml:space="preserve">. There can be more than one parameter. The values which </w:t>
-      </w:r>
-      <w:proofErr w:type="gramStart"/>
-      <w:r>
-        <w:rPr>
-          <w:color w:val="000000" w:themeColor="text1"/>
-        </w:rPr>
-        <w:t>is</w:t>
-      </w:r>
-      <w:proofErr w:type="gramEnd"/>
-      <w:r>
-        <w:rPr>
-          <w:color w:val="000000" w:themeColor="text1"/>
-        </w:rPr>
-        <w:t xml:space="preserve"> passed to parameters are called </w:t>
+        <w:t xml:space="preserve">. There can be more than one parameter. The values which is passed to parameters are called </w:t>
       </w:r>
       <w:r>
         <w:rPr>
@@ -6580,21 +6162,7 @@
         <w:rPr>
           <w:color w:val="000000" w:themeColor="text1"/>
         </w:rPr>
-        <w:t xml:space="preserve">Using an </w:t>
-      </w:r>
-      <w:proofErr w:type="gramStart"/>
-      <w:r>
-        <w:rPr>
-          <w:color w:val="000000" w:themeColor="text1"/>
-        </w:rPr>
-        <w:t>object</w:t>
-      </w:r>
-      <w:proofErr w:type="gramEnd"/>
-      <w:r>
-        <w:rPr>
-          <w:color w:val="000000" w:themeColor="text1"/>
-        </w:rPr>
-        <w:t xml:space="preserve"> you can access the properties of the class (variables and methods).</w:t>
+        <w:t>Using an object you can access the properties of the class (variables and methods).</w:t>
       </w:r>
     </w:p>
     <w:p>
@@ -6751,6 +6319,220 @@
         </w:rPr>
       </w:pPr>
     </w:p>
+    <w:p>
+      <w:pPr>
+        <w:pStyle w:val="NoSpacing"/>
+        <w:rPr>
+          <w:b/>
+          <w:bCs/>
+          <w:u w:val="single"/>
+        </w:rPr>
+      </w:pPr>
+    </w:p>
+    <w:p>
+      <w:pPr>
+        <w:pStyle w:val="NoSpacing"/>
+        <w:rPr>
+          <w:b/>
+          <w:bCs/>
+          <w:u w:val="single"/>
+        </w:rPr>
+      </w:pPr>
+      <w:r>
+        <w:rPr>
+          <w:b/>
+          <w:bCs/>
+          <w:u w:val="single"/>
+        </w:rPr>
+        <w:t>Java Memory</w:t>
+      </w:r>
+    </w:p>
+    <w:p>
+      <w:pPr>
+        <w:pStyle w:val="NoSpacing"/>
+        <w:numPr>
+          <w:ilvl w:val="0"/>
+          <w:numId w:val="24"/>
+        </w:numPr>
+      </w:pPr>
+      <w:r>
+        <w:t>Stack:</w:t>
+      </w:r>
+    </w:p>
+    <w:p>
+      <w:pPr>
+        <w:pStyle w:val="NoSpacing"/>
+        <w:numPr>
+          <w:ilvl w:val="1"/>
+          <w:numId w:val="24"/>
+        </w:numPr>
+      </w:pPr>
+      <w:r>
+        <w:t>This memory is allocated for the method execution.</w:t>
+      </w:r>
+    </w:p>
+    <w:p>
+      <w:pPr>
+        <w:pStyle w:val="NoSpacing"/>
+        <w:numPr>
+          <w:ilvl w:val="1"/>
+          <w:numId w:val="24"/>
+        </w:numPr>
+      </w:pPr>
+      <w:r>
+        <w:t>The data created inside method will be allocated in this memory.</w:t>
+      </w:r>
+    </w:p>
+    <w:p>
+      <w:pPr>
+        <w:pStyle w:val="NoSpacing"/>
+        <w:numPr>
+          <w:ilvl w:val="1"/>
+          <w:numId w:val="24"/>
+        </w:numPr>
+      </w:pPr>
+      <w:r>
+        <w:t>This is based in LIFO (Last In First Out) structure.</w:t>
+      </w:r>
+    </w:p>
+    <w:p>
+      <w:pPr>
+        <w:pStyle w:val="NoSpacing"/>
+        <w:numPr>
+          <w:ilvl w:val="1"/>
+          <w:numId w:val="24"/>
+        </w:numPr>
+      </w:pPr>
+      <w:r>
+        <w:t xml:space="preserve">This memory keep on clearing as an when the method execution is completed. </w:t>
+      </w:r>
+    </w:p>
+    <w:p>
+      <w:pPr>
+        <w:pStyle w:val="NoSpacing"/>
+        <w:numPr>
+          <w:ilvl w:val="0"/>
+          <w:numId w:val="24"/>
+        </w:numPr>
+      </w:pPr>
+      <w:r>
+        <w:t>Heap</w:t>
+      </w:r>
+      <w:r>
+        <w:t>:</w:t>
+      </w:r>
+    </w:p>
+    <w:p>
+      <w:pPr>
+        <w:pStyle w:val="NoSpacing"/>
+        <w:numPr>
+          <w:ilvl w:val="1"/>
+          <w:numId w:val="24"/>
+        </w:numPr>
+      </w:pPr>
+      <w:r>
+        <w:t>This memory is allocated for a objects.</w:t>
+      </w:r>
+    </w:p>
+    <w:p>
+      <w:pPr>
+        <w:pStyle w:val="NoSpacing"/>
+        <w:numPr>
+          <w:ilvl w:val="1"/>
+          <w:numId w:val="24"/>
+        </w:numPr>
+      </w:pPr>
+      <w:r>
+        <w:t>The object creation happens inside this memory.</w:t>
+      </w:r>
+    </w:p>
+    <w:p>
+      <w:pPr>
+        <w:pStyle w:val="NoSpacing"/>
+        <w:numPr>
+          <w:ilvl w:val="1"/>
+          <w:numId w:val="24"/>
+        </w:numPr>
+      </w:pPr>
+      <w:r>
+        <w:t>To clear this memory java perform the Garbage Collection (GC) process.</w:t>
+      </w:r>
+    </w:p>
+    <w:p>
+      <w:pPr>
+        <w:pStyle w:val="NoSpacing"/>
+        <w:numPr>
+          <w:ilvl w:val="1"/>
+          <w:numId w:val="24"/>
+        </w:numPr>
+      </w:pPr>
+      <w:r>
+        <w:t>The GC process will be happen after a specific interval.</w:t>
+      </w:r>
+    </w:p>
+    <w:p>
+      <w:pPr>
+        <w:pStyle w:val="NoSpacing"/>
+      </w:pPr>
+    </w:p>
+    <w:p>
+      <w:pPr>
+        <w:pStyle w:val="NoSpacing"/>
+      </w:pPr>
+      <w:r>
+        <w:rPr>
+          <w:noProof/>
+        </w:rPr>
+        <w:drawing>
+          <wp:inline distT="0" distB="0" distL="0" distR="0" wp14:anchorId="07687A80" wp14:editId="687B5171">
+            <wp:extent cx="5943600" cy="1937385"/>
+            <wp:effectExtent l="0" t="0" r="0" b="5715"/>
+            <wp:docPr id="31042738" name="Picture 2"/>
+            <wp:cNvGraphicFramePr>
+              <a:graphicFrameLocks xmlns:a="http://schemas.openxmlformats.org/drawingml/2006/main" noChangeAspect="1"/>
+            </wp:cNvGraphicFramePr>
+            <a:graphic xmlns:a="http://schemas.openxmlformats.org/drawingml/2006/main">
+              <a:graphicData uri="http://schemas.openxmlformats.org/drawingml/2006/picture">
+                <pic:pic xmlns:pic="http://schemas.openxmlformats.org/drawingml/2006/picture">
+                  <pic:nvPicPr>
+                    <pic:cNvPr id="0" name="Picture 2"/>
+                    <pic:cNvPicPr>
+                      <a:picLocks noChangeAspect="1" noChangeArrowheads="1"/>
+                    </pic:cNvPicPr>
+                  </pic:nvPicPr>
+                  <pic:blipFill>
+                    <a:blip r:embed="rId18" cstate="print">
+                      <a:extLst>
+                        <a:ext uri="{28A0092B-C50C-407E-A947-70E740481C1C}">
+                          <a14:useLocalDpi xmlns:a14="http://schemas.microsoft.com/office/drawing/2010/main" val="0"/>
+                        </a:ext>
+                      </a:extLst>
+                    </a:blip>
+                    <a:srcRect/>
+                    <a:stretch>
+                      <a:fillRect/>
+                    </a:stretch>
+                  </pic:blipFill>
+                  <pic:spPr bwMode="auto">
+                    <a:xfrm>
+                      <a:off x="0" y="0"/>
+                      <a:ext cx="5943600" cy="1937385"/>
+                    </a:xfrm>
+                    <a:prstGeom prst="rect">
+                      <a:avLst/>
+                    </a:prstGeom>
+                    <a:noFill/>
+                    <a:ln>
+                      <a:noFill/>
+                    </a:ln>
+                  </pic:spPr>
+                </pic:pic>
+              </a:graphicData>
+            </a:graphic>
+          </wp:inline>
+        </w:drawing>
+      </w:r>
+    </w:p>
     <w:sectPr>
       <w:pgSz w:w="12240" w:h="15840"/>
       <w:pgMar w:top="1440" w:right="1440" w:bottom="1440" w:left="1440" w:header="720" w:footer="720" w:gutter="0"/>
@@ -7834,6 +7616,95 @@
     </w:lvl>
   </w:abstractNum>
   <w:abstractNum w:abstractNumId="12" w15:restartNumberingAfterBreak="0">
+    <w:nsid w:val="33F62E48"/>
+    <w:multiLevelType w:val="hybridMultilevel"/>
+    <w:tmpl w:val="F2FC3C90"/>
+    <w:lvl w:ilvl="0" w:tplc="0409000F">
+      <w:start w:val="1"/>
+      <w:numFmt w:val="decimal"/>
+      <w:lvlText w:val="%1."/>
+      <w:lvlJc w:val="left"/>
+      <w:pPr>
+        <w:ind w:left="720" w:hanging="360"/>
+      </w:pPr>
+      <w:rPr>
+        <w:rFonts w:hint="default"/>
+      </w:rPr>
+    </w:lvl>
+    <w:lvl w:ilvl="1" w:tplc="04090019">
+      <w:start w:val="1"/>
+      <w:numFmt w:val="lowerLetter"/>
+      <w:lvlText w:val="%2."/>
+      <w:lvlJc w:val="left"/>
+      <w:pPr>
+        <w:ind w:left="1440" w:hanging="360"/>
+      </w:pPr>
+    </w:lvl>
+    <w:lvl w:ilvl="2" w:tplc="0409001B" w:tentative="1">
+      <w:start w:val="1"/>
+      <w:numFmt w:val="lowerRoman"/>
+      <w:lvlText w:val="%3."/>
+      <w:lvlJc w:val="right"/>
+      <w:pPr>
+        <w:ind w:left="2160" w:hanging="180"/>
+      </w:pPr>
+    </w:lvl>
+    <w:lvl w:ilvl="3" w:tplc="0409000F" w:tentative="1">
+      <w:start w:val="1"/>
+      <w:numFmt w:val="decimal"/>
+      <w:lvlText w:val="%4."/>
+      <w:lvlJc w:val="left"/>
+      <w:pPr>
+        <w:ind w:left="2880" w:hanging="360"/>
+      </w:pPr>
+    </w:lvl>
+    <w:lvl w:ilvl="4" w:tplc="04090019" w:tentative="1">
+      <w:start w:val="1"/>
+      <w:numFmt w:val="lowerLetter"/>
+      <w:lvlText w:val="%5."/>
+      <w:lvlJc w:val="left"/>
+      <w:pPr>
+        <w:ind w:left="3600" w:hanging="360"/>
+      </w:pPr>
+    </w:lvl>
+    <w:lvl w:ilvl="5" w:tplc="0409001B" w:tentative="1">
+      <w:start w:val="1"/>
+      <w:numFmt w:val="lowerRoman"/>
+      <w:lvlText w:val="%6."/>
+      <w:lvlJc w:val="right"/>
+      <w:pPr>
+        <w:ind w:left="4320" w:hanging="180"/>
+      </w:pPr>
+    </w:lvl>
+    <w:lvl w:ilvl="6" w:tplc="0409000F" w:tentative="1">
+      <w:start w:val="1"/>
+      <w:numFmt w:val="decimal"/>
+      <w:lvlText w:val="%7."/>
+      <w:lvlJc w:val="left"/>
+      <w:pPr>
+        <w:ind w:left="5040" w:hanging="360"/>
+      </w:pPr>
+    </w:lvl>
+    <w:lvl w:ilvl="7" w:tplc="04090019" w:tentative="1">
+      <w:start w:val="1"/>
+      <w:numFmt w:val="lowerLetter"/>
+      <w:lvlText w:val="%8."/>
+      <w:lvlJc w:val="left"/>
+      <w:pPr>
+        <w:ind w:left="5760" w:hanging="360"/>
+      </w:pPr>
+    </w:lvl>
+    <w:lvl w:ilvl="8" w:tplc="0409001B" w:tentative="1">
+      <w:start w:val="1"/>
+      <w:numFmt w:val="lowerRoman"/>
+      <w:lvlText w:val="%9."/>
+      <w:lvlJc w:val="right"/>
+      <w:pPr>
+        <w:ind w:left="6480" w:hanging="180"/>
+      </w:pPr>
+    </w:lvl>
+  </w:abstractNum>
+  <w:abstractNum w:abstractNumId="13" w15:restartNumberingAfterBreak="0">
     <w:nsid w:val="36552879"/>
     <w:multiLevelType w:val="hybridMultilevel"/>
     <w:tmpl w:val="9432ABEE"/>
@@ -7922,7 +7793,7 @@
       </w:pPr>
     </w:lvl>
   </w:abstractNum>
-  <w:abstractNum w:abstractNumId="13" w15:restartNumberingAfterBreak="0">
+  <w:abstractNum w:abstractNumId="14" w15:restartNumberingAfterBreak="0">
     <w:nsid w:val="385D78DC"/>
     <w:multiLevelType w:val="hybridMultilevel"/>
     <w:tmpl w:val="82325730"/>
@@ -8013,7 +7884,7 @@
       </w:pPr>
     </w:lvl>
   </w:abstractNum>
-  <w:abstractNum w:abstractNumId="14" w15:restartNumberingAfterBreak="0">
+  <w:abstractNum w:abstractNumId="15" w15:restartNumberingAfterBreak="0">
     <w:nsid w:val="444B3E83"/>
     <w:multiLevelType w:val="hybridMultilevel"/>
     <w:tmpl w:val="8AAC844E"/>
@@ -8102,7 +7973,7 @@
       </w:pPr>
     </w:lvl>
   </w:abstractNum>
-  <w:abstractNum w:abstractNumId="15" w15:restartNumberingAfterBreak="0">
+  <w:abstractNum w:abstractNumId="16" w15:restartNumberingAfterBreak="0">
     <w:nsid w:val="4B7D3D27"/>
     <w:multiLevelType w:val="hybridMultilevel"/>
     <w:tmpl w:val="18B2DE4E"/>
@@ -8192,7 +8063,7 @@
       </w:pPr>
     </w:lvl>
   </w:abstractNum>
-  <w:abstractNum w:abstractNumId="16" w15:restartNumberingAfterBreak="0">
+  <w:abstractNum w:abstractNumId="17" w15:restartNumberingAfterBreak="0">
     <w:nsid w:val="52D27F43"/>
     <w:multiLevelType w:val="hybridMultilevel"/>
     <w:tmpl w:val="43441248"/>
@@ -8281,7 +8152,7 @@
       </w:pPr>
     </w:lvl>
   </w:abstractNum>
-  <w:abstractNum w:abstractNumId="17" w15:restartNumberingAfterBreak="0">
+  <w:abstractNum w:abstractNumId="18" w15:restartNumberingAfterBreak="0">
     <w:nsid w:val="55001F78"/>
     <w:multiLevelType w:val="hybridMultilevel"/>
     <w:tmpl w:val="263638BA"/>
@@ -8370,7 +8241,7 @@
       </w:pPr>
     </w:lvl>
   </w:abstractNum>
-  <w:abstractNum w:abstractNumId="18" w15:restartNumberingAfterBreak="0">
+  <w:abstractNum w:abstractNumId="19" w15:restartNumberingAfterBreak="0">
     <w:nsid w:val="57325431"/>
     <w:multiLevelType w:val="hybridMultilevel"/>
     <w:tmpl w:val="754C6CD0"/>
@@ -8459,7 +8330,7 @@
       </w:pPr>
     </w:lvl>
   </w:abstractNum>
-  <w:abstractNum w:abstractNumId="19" w15:restartNumberingAfterBreak="0">
+  <w:abstractNum w:abstractNumId="20" w15:restartNumberingAfterBreak="0">
     <w:nsid w:val="5E6C1653"/>
     <w:multiLevelType w:val="hybridMultilevel"/>
     <w:tmpl w:val="934C464A"/>
@@ -8548,7 +8419,7 @@
       </w:pPr>
     </w:lvl>
   </w:abstractNum>
-  <w:abstractNum w:abstractNumId="20" w15:restartNumberingAfterBreak="0">
+  <w:abstractNum w:abstractNumId="21" w15:restartNumberingAfterBreak="0">
     <w:nsid w:val="683F758D"/>
     <w:multiLevelType w:val="hybridMultilevel"/>
     <w:tmpl w:val="43CC3DF4"/>
@@ -8637,7 +8508,7 @@
       </w:pPr>
     </w:lvl>
   </w:abstractNum>
-  <w:abstractNum w:abstractNumId="21" w15:restartNumberingAfterBreak="0">
+  <w:abstractNum w:abstractNumId="22" w15:restartNumberingAfterBreak="0">
     <w:nsid w:val="6B5C7337"/>
     <w:multiLevelType w:val="hybridMultilevel"/>
     <w:tmpl w:val="ECA62F32"/>
@@ -8726,7 +8597,7 @@
       </w:pPr>
     </w:lvl>
   </w:abstractNum>
-  <w:abstractNum w:abstractNumId="22" w15:restartNumberingAfterBreak="0">
+  <w:abstractNum w:abstractNumId="23" w15:restartNumberingAfterBreak="0">
     <w:nsid w:val="7D2124BE"/>
     <w:multiLevelType w:val="hybridMultilevel"/>
     <w:tmpl w:val="4994353E"/>
@@ -8819,46 +8690,46 @@
     <w:abstractNumId w:val="2"/>
   </w:num>
   <w:num w:numId="2" w16cid:durableId="1050810300">
-    <w:abstractNumId w:val="19"/>
+    <w:abstractNumId w:val="20"/>
   </w:num>
   <w:num w:numId="3" w16cid:durableId="1749646373">
     <w:abstractNumId w:val="0"/>
   </w:num>
   <w:num w:numId="4" w16cid:durableId="1398429660">
-    <w:abstractNumId w:val="12"/>
+    <w:abstractNumId w:val="13"/>
   </w:num>
   <w:num w:numId="5" w16cid:durableId="710693665">
     <w:abstractNumId w:val="9"/>
   </w:num>
   <w:num w:numId="6" w16cid:durableId="2091809816">
-    <w:abstractNumId w:val="21"/>
+    <w:abstractNumId w:val="22"/>
   </w:num>
   <w:num w:numId="7" w16cid:durableId="343678602">
-    <w:abstractNumId w:val="13"/>
+    <w:abstractNumId w:val="14"/>
   </w:num>
   <w:num w:numId="8" w16cid:durableId="406535757">
     <w:abstractNumId w:val="8"/>
   </w:num>
   <w:num w:numId="9" w16cid:durableId="1759868238">
+    <w:abstractNumId w:val="18"/>
+  </w:num>
+  <w:num w:numId="10" w16cid:durableId="402606118">
     <w:abstractNumId w:val="17"/>
   </w:num>
-  <w:num w:numId="10" w16cid:durableId="402606118">
+  <w:num w:numId="11" w16cid:durableId="331304175">
     <w:abstractNumId w:val="16"/>
-  </w:num>
-  <w:num w:numId="11" w16cid:durableId="331304175">
-    <w:abstractNumId w:val="15"/>
   </w:num>
   <w:num w:numId="12" w16cid:durableId="753556434">
     <w:abstractNumId w:val="6"/>
   </w:num>
   <w:num w:numId="13" w16cid:durableId="898514966">
-    <w:abstractNumId w:val="14"/>
+    <w:abstractNumId w:val="15"/>
   </w:num>
   <w:num w:numId="14" w16cid:durableId="78063372">
-    <w:abstractNumId w:val="20"/>
+    <w:abstractNumId w:val="21"/>
   </w:num>
   <w:num w:numId="15" w16cid:durableId="1078750343">
-    <w:abstractNumId w:val="22"/>
+    <w:abstractNumId w:val="23"/>
   </w:num>
   <w:num w:numId="16" w16cid:durableId="1006253481">
     <w:abstractNumId w:val="1"/>
@@ -8867,7 +8738,7 @@
     <w:abstractNumId w:val="4"/>
   </w:num>
   <w:num w:numId="18" w16cid:durableId="3633737">
-    <w:abstractNumId w:val="18"/>
+    <w:abstractNumId w:val="19"/>
   </w:num>
   <w:num w:numId="19" w16cid:durableId="1118640479">
     <w:abstractNumId w:val="10"/>
@@ -8883,6 +8754,9 @@
   </w:num>
   <w:num w:numId="23" w16cid:durableId="1646470882">
     <w:abstractNumId w:val="7"/>
+  </w:num>
+  <w:num w:numId="24" w16cid:durableId="255749603">
+    <w:abstractNumId w:val="12"/>
   </w:num>
 </w:numbering>
 </file>

</xml_diff>

<commit_message>
String and User Input in java
String and User Input in java
</commit_message>
<xml_diff>
--- a/docs/CoreJava.docx
+++ b/docs/CoreJava.docx
@@ -7073,6 +7073,338 @@
         <w:lastRenderedPageBreak/>
         <w:t xml:space="preserve">String </w:t>
       </w:r>
+      <w:r>
+        <w:rPr>
+          <w:b/>
+          <w:bCs/>
+          <w:u w:val="single"/>
+        </w:rPr>
+        <w:t>In Java</w:t>
+      </w:r>
+    </w:p>
+    <w:p>
+      <w:pPr>
+        <w:pStyle w:val="NoSpacing"/>
+        <w:rPr>
+          <w:b/>
+          <w:bCs/>
+          <w:u w:val="single"/>
+        </w:rPr>
+      </w:pPr>
+    </w:p>
+    <w:p>
+      <w:pPr>
+        <w:pStyle w:val="NoSpacing"/>
+        <w:rPr>
+          <w:b/>
+          <w:bCs/>
+          <w:u w:val="single"/>
+        </w:rPr>
+      </w:pPr>
+    </w:p>
+    <w:p>
+      <w:pPr>
+        <w:pStyle w:val="NoSpacing"/>
+        <w:rPr>
+          <w:b/>
+          <w:bCs/>
+          <w:u w:val="single"/>
+        </w:rPr>
+      </w:pPr>
+    </w:p>
+    <w:p>
+      <w:pPr>
+        <w:pStyle w:val="NoSpacing"/>
+        <w:rPr>
+          <w:b/>
+          <w:bCs/>
+          <w:u w:val="single"/>
+        </w:rPr>
+      </w:pPr>
+      <w:r>
+        <w:rPr>
+          <w:b/>
+          <w:bCs/>
+          <w:u w:val="single"/>
+        </w:rPr>
+        <w:t>User Input in Java</w:t>
+      </w:r>
+    </w:p>
+    <w:p>
+      <w:pPr>
+        <w:pStyle w:val="NoSpacing"/>
+        <w:numPr>
+          <w:ilvl w:val="0"/>
+          <w:numId w:val="26"/>
+        </w:numPr>
+      </w:pPr>
+      <w:r>
+        <w:t>Command Line Argument</w:t>
+      </w:r>
+    </w:p>
+    <w:p>
+      <w:pPr>
+        <w:pStyle w:val="NoSpacing"/>
+        <w:numPr>
+          <w:ilvl w:val="1"/>
+          <w:numId w:val="26"/>
+        </w:numPr>
+      </w:pPr>
+      <w:r>
+        <w:t>This technique is use to get the input from the user.</w:t>
+      </w:r>
+    </w:p>
+    <w:p>
+      <w:pPr>
+        <w:pStyle w:val="NoSpacing"/>
+        <w:numPr>
+          <w:ilvl w:val="1"/>
+          <w:numId w:val="26"/>
+        </w:numPr>
+      </w:pPr>
+      <w:r>
+        <w:t>The user input will be provided at the start of the application from the execution command.</w:t>
+      </w:r>
+    </w:p>
+    <w:p>
+      <w:pPr>
+        <w:pStyle w:val="NoSpacing"/>
+        <w:numPr>
+          <w:ilvl w:val="1"/>
+          <w:numId w:val="26"/>
+        </w:numPr>
+      </w:pPr>
+      <w:r>
+        <w:t>The user inputs will be received inside the main method parameter inside the string array.</w:t>
+      </w:r>
+    </w:p>
+    <w:p>
+      <w:pPr>
+        <w:pStyle w:val="NoSpacing"/>
+        <w:numPr>
+          <w:ilvl w:val="1"/>
+          <w:numId w:val="26"/>
+        </w:numPr>
+      </w:pPr>
+      <w:r>
+        <w:t>In this case the values has to convert into a specific data type once it received in the java program.</w:t>
+      </w:r>
+    </w:p>
+    <w:p>
+      <w:pPr>
+        <w:pStyle w:val="NoSpacing"/>
+        <w:numPr>
+          <w:ilvl w:val="1"/>
+          <w:numId w:val="26"/>
+        </w:numPr>
+      </w:pPr>
+      <w:r>
+        <w:t>The Sequence of the value and the total number of user input has to follow else you may get an exception in the java program.</w:t>
+      </w:r>
+    </w:p>
+    <w:p>
+      <w:pPr>
+        <w:pStyle w:val="NoSpacing"/>
+        <w:numPr>
+          <w:ilvl w:val="0"/>
+          <w:numId w:val="26"/>
+        </w:numPr>
+      </w:pPr>
+      <w:r>
+        <w:t>Scanner Class</w:t>
+      </w:r>
+    </w:p>
+    <w:p>
+      <w:pPr>
+        <w:pStyle w:val="NoSpacing"/>
+        <w:numPr>
+          <w:ilvl w:val="1"/>
+          <w:numId w:val="26"/>
+        </w:numPr>
+      </w:pPr>
+      <w:r>
+        <w:t xml:space="preserve">Scanner class is </w:t>
+      </w:r>
+      <w:r>
+        <w:rPr>
+          <w:b/>
+          <w:bCs/>
+        </w:rPr>
+        <w:t>build-in class</w:t>
+      </w:r>
+      <w:r>
+        <w:t xml:space="preserve">. </w:t>
+      </w:r>
+    </w:p>
+    <w:p>
+      <w:pPr>
+        <w:pStyle w:val="NoSpacing"/>
+        <w:numPr>
+          <w:ilvl w:val="1"/>
+          <w:numId w:val="26"/>
+        </w:numPr>
+      </w:pPr>
+      <w:r>
+        <w:t xml:space="preserve">This class is present inside </w:t>
+      </w:r>
+      <w:proofErr w:type="spellStart"/>
+      <w:proofErr w:type="gramStart"/>
+      <w:r>
+        <w:rPr>
+          <w:b/>
+          <w:bCs/>
+        </w:rPr>
+        <w:t>java.util</w:t>
+      </w:r>
+      <w:proofErr w:type="spellEnd"/>
+      <w:proofErr w:type="gramEnd"/>
+      <w:r>
+        <w:rPr>
+          <w:b/>
+          <w:bCs/>
+        </w:rPr>
+        <w:t xml:space="preserve"> package</w:t>
+      </w:r>
+      <w:r>
+        <w:rPr>
+          <w:b/>
+          <w:bCs/>
+        </w:rPr>
+        <w:t>.</w:t>
+      </w:r>
+    </w:p>
+    <w:p>
+      <w:pPr>
+        <w:pStyle w:val="NoSpacing"/>
+        <w:numPr>
+          <w:ilvl w:val="1"/>
+          <w:numId w:val="26"/>
+        </w:numPr>
+      </w:pPr>
+      <w:r>
+        <w:t>This class is use to accept the input from the user at the runtime of the program.</w:t>
+      </w:r>
+    </w:p>
+    <w:p>
+      <w:pPr>
+        <w:pStyle w:val="NoSpacing"/>
+        <w:numPr>
+          <w:ilvl w:val="1"/>
+          <w:numId w:val="26"/>
+        </w:numPr>
+      </w:pPr>
+      <w:r>
+        <w:t xml:space="preserve">Scanner class has </w:t>
+      </w:r>
+      <w:proofErr w:type="gramStart"/>
+      <w:r>
+        <w:t>a multiple functions</w:t>
+      </w:r>
+      <w:proofErr w:type="gramEnd"/>
+      <w:r>
+        <w:t xml:space="preserve"> using which you can accept the specific </w:t>
+      </w:r>
+      <w:r>
+        <w:t xml:space="preserve">data </w:t>
+      </w:r>
+      <w:r>
+        <w:t>type of values from the user.</w:t>
+      </w:r>
+    </w:p>
+    <w:p>
+      <w:pPr>
+        <w:pStyle w:val="NoSpacing"/>
+        <w:numPr>
+          <w:ilvl w:val="1"/>
+          <w:numId w:val="26"/>
+        </w:numPr>
+      </w:pPr>
+      <w:r>
+        <w:t>Scanner class is use to get the value from the console, file, string.</w:t>
+      </w:r>
+    </w:p>
+    <w:p>
+      <w:pPr>
+        <w:pStyle w:val="NoSpacing"/>
+        <w:numPr>
+          <w:ilvl w:val="0"/>
+          <w:numId w:val="26"/>
+        </w:numPr>
+      </w:pPr>
+      <w:r>
+        <w:t>Console Class</w:t>
+      </w:r>
+    </w:p>
+    <w:p>
+      <w:pPr>
+        <w:pStyle w:val="NoSpacing"/>
+        <w:numPr>
+          <w:ilvl w:val="0"/>
+          <w:numId w:val="26"/>
+        </w:numPr>
+      </w:pPr>
+      <w:r>
+        <w:t>Buffer Class</w:t>
+      </w:r>
+    </w:p>
+    <w:p>
+      <w:pPr>
+        <w:pStyle w:val="NoSpacing"/>
+      </w:pPr>
+    </w:p>
+    <w:p>
+      <w:pPr>
+        <w:pStyle w:val="NoSpacing"/>
+      </w:pPr>
+    </w:p>
+    <w:p>
+      <w:pPr>
+        <w:pStyle w:val="NoSpacing"/>
+      </w:pPr>
+    </w:p>
+    <w:p>
+      <w:pPr>
+        <w:pStyle w:val="NoSpacing"/>
+        <w:rPr>
+          <w:b/>
+          <w:bCs/>
+          <w:u w:val="single"/>
+        </w:rPr>
+      </w:pPr>
+      <w:r>
+        <w:rPr>
+          <w:b/>
+          <w:bCs/>
+          <w:u w:val="single"/>
+        </w:rPr>
+        <w:t>Eclipse Installation and Setup</w:t>
+      </w:r>
+    </w:p>
+    <w:p>
+      <w:pPr>
+        <w:pStyle w:val="NoSpacing"/>
+        <w:rPr>
+          <w:b/>
+          <w:bCs/>
+          <w:u w:val="single"/>
+        </w:rPr>
+      </w:pPr>
+    </w:p>
+    <w:p>
+      <w:pPr>
+        <w:pStyle w:val="NoSpacing"/>
+      </w:pPr>
+      <w:hyperlink r:id="rId19" w:history="1">
+        <w:r>
+          <w:rPr>
+            <w:rStyle w:val="Hyperlink"/>
+          </w:rPr>
+          <w:t>https://www.eclipse.org/downloads/download.php?file=/technology/epp/downloads/release/2023-03/R/eclipse-jee-2023-03-R-win32-x86_64.zip</w:t>
+        </w:r>
+      </w:hyperlink>
+      <w:r>
+        <w:t xml:space="preserve"> </w:t>
+      </w:r>
     </w:p>
     <w:sectPr>
       <w:pgSz w:w="12240" w:h="15840"/>
@@ -8068,6 +8400,95 @@
     </w:lvl>
   </w:abstractNum>
   <w:abstractNum w:abstractNumId="11" w15:restartNumberingAfterBreak="0">
+    <w:nsid w:val="29E168D7"/>
+    <w:multiLevelType w:val="hybridMultilevel"/>
+    <w:tmpl w:val="670A5448"/>
+    <w:lvl w:ilvl="0" w:tplc="0409000F">
+      <w:start w:val="1"/>
+      <w:numFmt w:val="decimal"/>
+      <w:lvlText w:val="%1."/>
+      <w:lvlJc w:val="left"/>
+      <w:pPr>
+        <w:ind w:left="720" w:hanging="360"/>
+      </w:pPr>
+      <w:rPr>
+        <w:rFonts w:hint="default"/>
+      </w:rPr>
+    </w:lvl>
+    <w:lvl w:ilvl="1" w:tplc="04090019">
+      <w:start w:val="1"/>
+      <w:numFmt w:val="lowerLetter"/>
+      <w:lvlText w:val="%2."/>
+      <w:lvlJc w:val="left"/>
+      <w:pPr>
+        <w:ind w:left="1440" w:hanging="360"/>
+      </w:pPr>
+    </w:lvl>
+    <w:lvl w:ilvl="2" w:tplc="0409001B" w:tentative="1">
+      <w:start w:val="1"/>
+      <w:numFmt w:val="lowerRoman"/>
+      <w:lvlText w:val="%3."/>
+      <w:lvlJc w:val="right"/>
+      <w:pPr>
+        <w:ind w:left="2160" w:hanging="180"/>
+      </w:pPr>
+    </w:lvl>
+    <w:lvl w:ilvl="3" w:tplc="0409000F" w:tentative="1">
+      <w:start w:val="1"/>
+      <w:numFmt w:val="decimal"/>
+      <w:lvlText w:val="%4."/>
+      <w:lvlJc w:val="left"/>
+      <w:pPr>
+        <w:ind w:left="2880" w:hanging="360"/>
+      </w:pPr>
+    </w:lvl>
+    <w:lvl w:ilvl="4" w:tplc="04090019" w:tentative="1">
+      <w:start w:val="1"/>
+      <w:numFmt w:val="lowerLetter"/>
+      <w:lvlText w:val="%5."/>
+      <w:lvlJc w:val="left"/>
+      <w:pPr>
+        <w:ind w:left="3600" w:hanging="360"/>
+      </w:pPr>
+    </w:lvl>
+    <w:lvl w:ilvl="5" w:tplc="0409001B" w:tentative="1">
+      <w:start w:val="1"/>
+      <w:numFmt w:val="lowerRoman"/>
+      <w:lvlText w:val="%6."/>
+      <w:lvlJc w:val="right"/>
+      <w:pPr>
+        <w:ind w:left="4320" w:hanging="180"/>
+      </w:pPr>
+    </w:lvl>
+    <w:lvl w:ilvl="6" w:tplc="0409000F" w:tentative="1">
+      <w:start w:val="1"/>
+      <w:numFmt w:val="decimal"/>
+      <w:lvlText w:val="%7."/>
+      <w:lvlJc w:val="left"/>
+      <w:pPr>
+        <w:ind w:left="5040" w:hanging="360"/>
+      </w:pPr>
+    </w:lvl>
+    <w:lvl w:ilvl="7" w:tplc="04090019" w:tentative="1">
+      <w:start w:val="1"/>
+      <w:numFmt w:val="lowerLetter"/>
+      <w:lvlText w:val="%8."/>
+      <w:lvlJc w:val="left"/>
+      <w:pPr>
+        <w:ind w:left="5760" w:hanging="360"/>
+      </w:pPr>
+    </w:lvl>
+    <w:lvl w:ilvl="8" w:tplc="0409001B" w:tentative="1">
+      <w:start w:val="1"/>
+      <w:numFmt w:val="lowerRoman"/>
+      <w:lvlText w:val="%9."/>
+      <w:lvlJc w:val="right"/>
+      <w:pPr>
+        <w:ind w:left="6480" w:hanging="180"/>
+      </w:pPr>
+    </w:lvl>
+  </w:abstractNum>
+  <w:abstractNum w:abstractNumId="12" w15:restartNumberingAfterBreak="0">
     <w:nsid w:val="3262291A"/>
     <w:multiLevelType w:val="hybridMultilevel"/>
     <w:tmpl w:val="B8DAF4F8"/>
@@ -8156,7 +8577,7 @@
       </w:pPr>
     </w:lvl>
   </w:abstractNum>
-  <w:abstractNum w:abstractNumId="12" w15:restartNumberingAfterBreak="0">
+  <w:abstractNum w:abstractNumId="13" w15:restartNumberingAfterBreak="0">
     <w:nsid w:val="33F62E48"/>
     <w:multiLevelType w:val="hybridMultilevel"/>
     <w:tmpl w:val="F2FC3C90"/>
@@ -8245,7 +8666,7 @@
       </w:pPr>
     </w:lvl>
   </w:abstractNum>
-  <w:abstractNum w:abstractNumId="13" w15:restartNumberingAfterBreak="0">
+  <w:abstractNum w:abstractNumId="14" w15:restartNumberingAfterBreak="0">
     <w:nsid w:val="36552879"/>
     <w:multiLevelType w:val="hybridMultilevel"/>
     <w:tmpl w:val="9432ABEE"/>
@@ -8334,7 +8755,7 @@
       </w:pPr>
     </w:lvl>
   </w:abstractNum>
-  <w:abstractNum w:abstractNumId="14" w15:restartNumberingAfterBreak="0">
+  <w:abstractNum w:abstractNumId="15" w15:restartNumberingAfterBreak="0">
     <w:nsid w:val="385D78DC"/>
     <w:multiLevelType w:val="hybridMultilevel"/>
     <w:tmpl w:val="82325730"/>
@@ -8425,7 +8846,7 @@
       </w:pPr>
     </w:lvl>
   </w:abstractNum>
-  <w:abstractNum w:abstractNumId="15" w15:restartNumberingAfterBreak="0">
+  <w:abstractNum w:abstractNumId="16" w15:restartNumberingAfterBreak="0">
     <w:nsid w:val="444B3E83"/>
     <w:multiLevelType w:val="hybridMultilevel"/>
     <w:tmpl w:val="8AAC844E"/>
@@ -8514,7 +8935,7 @@
       </w:pPr>
     </w:lvl>
   </w:abstractNum>
-  <w:abstractNum w:abstractNumId="16" w15:restartNumberingAfterBreak="0">
+  <w:abstractNum w:abstractNumId="17" w15:restartNumberingAfterBreak="0">
     <w:nsid w:val="4B7D3D27"/>
     <w:multiLevelType w:val="hybridMultilevel"/>
     <w:tmpl w:val="18B2DE4E"/>
@@ -8604,7 +9025,7 @@
       </w:pPr>
     </w:lvl>
   </w:abstractNum>
-  <w:abstractNum w:abstractNumId="17" w15:restartNumberingAfterBreak="0">
+  <w:abstractNum w:abstractNumId="18" w15:restartNumberingAfterBreak="0">
     <w:nsid w:val="52D27F43"/>
     <w:multiLevelType w:val="hybridMultilevel"/>
     <w:tmpl w:val="43441248"/>
@@ -8693,7 +9114,7 @@
       </w:pPr>
     </w:lvl>
   </w:abstractNum>
-  <w:abstractNum w:abstractNumId="18" w15:restartNumberingAfterBreak="0">
+  <w:abstractNum w:abstractNumId="19" w15:restartNumberingAfterBreak="0">
     <w:nsid w:val="55001F78"/>
     <w:multiLevelType w:val="hybridMultilevel"/>
     <w:tmpl w:val="263638BA"/>
@@ -8782,7 +9203,7 @@
       </w:pPr>
     </w:lvl>
   </w:abstractNum>
-  <w:abstractNum w:abstractNumId="19" w15:restartNumberingAfterBreak="0">
+  <w:abstractNum w:abstractNumId="20" w15:restartNumberingAfterBreak="0">
     <w:nsid w:val="57325431"/>
     <w:multiLevelType w:val="hybridMultilevel"/>
     <w:tmpl w:val="754C6CD0"/>
@@ -8871,7 +9292,7 @@
       </w:pPr>
     </w:lvl>
   </w:abstractNum>
-  <w:abstractNum w:abstractNumId="20" w15:restartNumberingAfterBreak="0">
+  <w:abstractNum w:abstractNumId="21" w15:restartNumberingAfterBreak="0">
     <w:nsid w:val="5E6C1653"/>
     <w:multiLevelType w:val="hybridMultilevel"/>
     <w:tmpl w:val="934C464A"/>
@@ -8960,7 +9381,7 @@
       </w:pPr>
     </w:lvl>
   </w:abstractNum>
-  <w:abstractNum w:abstractNumId="21" w15:restartNumberingAfterBreak="0">
+  <w:abstractNum w:abstractNumId="22" w15:restartNumberingAfterBreak="0">
     <w:nsid w:val="683F758D"/>
     <w:multiLevelType w:val="hybridMultilevel"/>
     <w:tmpl w:val="43CC3DF4"/>
@@ -9049,7 +9470,7 @@
       </w:pPr>
     </w:lvl>
   </w:abstractNum>
-  <w:abstractNum w:abstractNumId="22" w15:restartNumberingAfterBreak="0">
+  <w:abstractNum w:abstractNumId="23" w15:restartNumberingAfterBreak="0">
     <w:nsid w:val="6B5C7337"/>
     <w:multiLevelType w:val="hybridMultilevel"/>
     <w:tmpl w:val="ECA62F32"/>
@@ -9138,7 +9559,96 @@
       </w:pPr>
     </w:lvl>
   </w:abstractNum>
-  <w:abstractNum w:abstractNumId="23" w15:restartNumberingAfterBreak="0">
+  <w:abstractNum w:abstractNumId="24" w15:restartNumberingAfterBreak="0">
+    <w:nsid w:val="70C874C2"/>
+    <w:multiLevelType w:val="hybridMultilevel"/>
+    <w:tmpl w:val="F6666D5A"/>
+    <w:lvl w:ilvl="0" w:tplc="3F04C83A">
+      <w:start w:val="1"/>
+      <w:numFmt w:val="decimal"/>
+      <w:lvlText w:val="%1."/>
+      <w:lvlJc w:val="left"/>
+      <w:pPr>
+        <w:ind w:left="410" w:hanging="360"/>
+      </w:pPr>
+      <w:rPr>
+        <w:rFonts w:hint="default"/>
+      </w:rPr>
+    </w:lvl>
+    <w:lvl w:ilvl="1" w:tplc="04090019" w:tentative="1">
+      <w:start w:val="1"/>
+      <w:numFmt w:val="lowerLetter"/>
+      <w:lvlText w:val="%2."/>
+      <w:lvlJc w:val="left"/>
+      <w:pPr>
+        <w:ind w:left="1130" w:hanging="360"/>
+      </w:pPr>
+    </w:lvl>
+    <w:lvl w:ilvl="2" w:tplc="0409001B" w:tentative="1">
+      <w:start w:val="1"/>
+      <w:numFmt w:val="lowerRoman"/>
+      <w:lvlText w:val="%3."/>
+      <w:lvlJc w:val="right"/>
+      <w:pPr>
+        <w:ind w:left="1850" w:hanging="180"/>
+      </w:pPr>
+    </w:lvl>
+    <w:lvl w:ilvl="3" w:tplc="0409000F" w:tentative="1">
+      <w:start w:val="1"/>
+      <w:numFmt w:val="decimal"/>
+      <w:lvlText w:val="%4."/>
+      <w:lvlJc w:val="left"/>
+      <w:pPr>
+        <w:ind w:left="2570" w:hanging="360"/>
+      </w:pPr>
+    </w:lvl>
+    <w:lvl w:ilvl="4" w:tplc="04090019" w:tentative="1">
+      <w:start w:val="1"/>
+      <w:numFmt w:val="lowerLetter"/>
+      <w:lvlText w:val="%5."/>
+      <w:lvlJc w:val="left"/>
+      <w:pPr>
+        <w:ind w:left="3290" w:hanging="360"/>
+      </w:pPr>
+    </w:lvl>
+    <w:lvl w:ilvl="5" w:tplc="0409001B" w:tentative="1">
+      <w:start w:val="1"/>
+      <w:numFmt w:val="lowerRoman"/>
+      <w:lvlText w:val="%6."/>
+      <w:lvlJc w:val="right"/>
+      <w:pPr>
+        <w:ind w:left="4010" w:hanging="180"/>
+      </w:pPr>
+    </w:lvl>
+    <w:lvl w:ilvl="6" w:tplc="0409000F" w:tentative="1">
+      <w:start w:val="1"/>
+      <w:numFmt w:val="decimal"/>
+      <w:lvlText w:val="%7."/>
+      <w:lvlJc w:val="left"/>
+      <w:pPr>
+        <w:ind w:left="4730" w:hanging="360"/>
+      </w:pPr>
+    </w:lvl>
+    <w:lvl w:ilvl="7" w:tplc="04090019" w:tentative="1">
+      <w:start w:val="1"/>
+      <w:numFmt w:val="lowerLetter"/>
+      <w:lvlText w:val="%8."/>
+      <w:lvlJc w:val="left"/>
+      <w:pPr>
+        <w:ind w:left="5450" w:hanging="360"/>
+      </w:pPr>
+    </w:lvl>
+    <w:lvl w:ilvl="8" w:tplc="0409001B" w:tentative="1">
+      <w:start w:val="1"/>
+      <w:numFmt w:val="lowerRoman"/>
+      <w:lvlText w:val="%9."/>
+      <w:lvlJc w:val="right"/>
+      <w:pPr>
+        <w:ind w:left="6170" w:hanging="180"/>
+      </w:pPr>
+    </w:lvl>
+  </w:abstractNum>
+  <w:abstractNum w:abstractNumId="25" w15:restartNumberingAfterBreak="0">
     <w:nsid w:val="7D2124BE"/>
     <w:multiLevelType w:val="hybridMultilevel"/>
     <w:tmpl w:val="4994353E"/>
@@ -9231,46 +9741,46 @@
     <w:abstractNumId w:val="2"/>
   </w:num>
   <w:num w:numId="2" w16cid:durableId="1050810300">
-    <w:abstractNumId w:val="20"/>
+    <w:abstractNumId w:val="21"/>
   </w:num>
   <w:num w:numId="3" w16cid:durableId="1749646373">
     <w:abstractNumId w:val="0"/>
   </w:num>
   <w:num w:numId="4" w16cid:durableId="1398429660">
-    <w:abstractNumId w:val="13"/>
+    <w:abstractNumId w:val="14"/>
   </w:num>
   <w:num w:numId="5" w16cid:durableId="710693665">
     <w:abstractNumId w:val="9"/>
   </w:num>
   <w:num w:numId="6" w16cid:durableId="2091809816">
-    <w:abstractNumId w:val="22"/>
+    <w:abstractNumId w:val="23"/>
   </w:num>
   <w:num w:numId="7" w16cid:durableId="343678602">
-    <w:abstractNumId w:val="14"/>
+    <w:abstractNumId w:val="15"/>
   </w:num>
   <w:num w:numId="8" w16cid:durableId="406535757">
     <w:abstractNumId w:val="8"/>
   </w:num>
   <w:num w:numId="9" w16cid:durableId="1759868238">
+    <w:abstractNumId w:val="19"/>
+  </w:num>
+  <w:num w:numId="10" w16cid:durableId="402606118">
     <w:abstractNumId w:val="18"/>
   </w:num>
-  <w:num w:numId="10" w16cid:durableId="402606118">
+  <w:num w:numId="11" w16cid:durableId="331304175">
     <w:abstractNumId w:val="17"/>
-  </w:num>
-  <w:num w:numId="11" w16cid:durableId="331304175">
-    <w:abstractNumId w:val="16"/>
   </w:num>
   <w:num w:numId="12" w16cid:durableId="753556434">
     <w:abstractNumId w:val="6"/>
   </w:num>
   <w:num w:numId="13" w16cid:durableId="898514966">
-    <w:abstractNumId w:val="15"/>
+    <w:abstractNumId w:val="16"/>
   </w:num>
   <w:num w:numId="14" w16cid:durableId="78063372">
-    <w:abstractNumId w:val="21"/>
+    <w:abstractNumId w:val="22"/>
   </w:num>
   <w:num w:numId="15" w16cid:durableId="1078750343">
-    <w:abstractNumId w:val="23"/>
+    <w:abstractNumId w:val="25"/>
   </w:num>
   <w:num w:numId="16" w16cid:durableId="1006253481">
     <w:abstractNumId w:val="1"/>
@@ -9279,7 +9789,7 @@
     <w:abstractNumId w:val="4"/>
   </w:num>
   <w:num w:numId="18" w16cid:durableId="3633737">
-    <w:abstractNumId w:val="19"/>
+    <w:abstractNumId w:val="20"/>
   </w:num>
   <w:num w:numId="19" w16cid:durableId="1118640479">
     <w:abstractNumId w:val="10"/>
@@ -9288,7 +9798,7 @@
     <w:abstractNumId w:val="5"/>
   </w:num>
   <w:num w:numId="21" w16cid:durableId="209269531">
-    <w:abstractNumId w:val="11"/>
+    <w:abstractNumId w:val="12"/>
   </w:num>
   <w:num w:numId="22" w16cid:durableId="1260408272">
     <w:abstractNumId w:val="3"/>
@@ -9297,7 +9807,13 @@
     <w:abstractNumId w:val="7"/>
   </w:num>
   <w:num w:numId="24" w16cid:durableId="255749603">
-    <w:abstractNumId w:val="12"/>
+    <w:abstractNumId w:val="13"/>
+  </w:num>
+  <w:num w:numId="25" w16cid:durableId="990867597">
+    <w:abstractNumId w:val="24"/>
+  </w:num>
+  <w:num w:numId="26" w16cid:durableId="1054693629">
+    <w:abstractNumId w:val="11"/>
   </w:num>
 </w:numbering>
 </file>
@@ -9760,6 +10276,18 @@
       <w:contextualSpacing/>
     </w:pPr>
   </w:style>
+  <w:style w:type="character" w:styleId="UnresolvedMention">
+    <w:name w:val="Unresolved Mention"/>
+    <w:basedOn w:val="DefaultParagraphFont"/>
+    <w:uiPriority w:val="99"/>
+    <w:semiHidden/>
+    <w:unhideWhenUsed/>
+    <w:rsid w:val="004615CE"/>
+    <w:rPr>
+      <w:color w:val="605E5C"/>
+      <w:shd w:val="clear" w:color="auto" w:fill="E1DFDD"/>
+    </w:rPr>
+  </w:style>
 </w:styles>
 </file>
 

</xml_diff>

<commit_message>
Constructor and Super Keyword
Constructor and Super Keyword
</commit_message>
<xml_diff>
--- a/docs/CoreJava.docx
+++ b/docs/CoreJava.docx
@@ -1,6 +1,6 @@
 
 <file path=word/document.xml><?xml version="1.0" encoding="utf-8"?>
-<w:document xmlns:wpc="http://schemas.microsoft.com/office/word/2010/wordprocessingCanvas" xmlns:cx="http://schemas.microsoft.com/office/drawing/2014/chartex" xmlns:cx1="http://schemas.microsoft.com/office/drawing/2015/9/8/chartex" xmlns:cx2="http://schemas.microsoft.com/office/drawing/2015/10/21/chartex" xmlns:cx3="http://schemas.microsoft.com/office/drawing/2016/5/9/chartex" xmlns:cx4="http://schemas.microsoft.com/office/drawing/2016/5/10/chartex" xmlns:cx5="http://schemas.microsoft.com/office/drawing/2016/5/11/chartex" xmlns:cx6="http://schemas.microsoft.com/office/drawing/2016/5/12/chartex" xmlns:cx7="http://schemas.microsoft.com/office/drawing/2016/5/13/chartex" xmlns:cx8="http://schemas.microsoft.com/office/drawing/2016/5/14/chartex" xmlns:mc="http://schemas.openxmlformats.org/markup-compatibility/2006" xmlns:aink="http://schemas.microsoft.com/office/drawing/2016/ink" xmlns:am3d="http://schemas.microsoft.com/office/drawing/2017/model3d" xmlns:o="urn:schemas-microsoft-com:office:office" xmlns:oel="http://schemas.microsoft.com/office/2019/extlst" xmlns:r="http://schemas.openxmlformats.org/officeDocument/2006/relationships" xmlns:m="http://schemas.openxmlformats.org/officeDocument/2006/math" xmlns:v="urn:schemas-microsoft-com:vml" xmlns:wp14="http://schemas.microsoft.com/office/word/2010/wordprocessingDrawing" xmlns:wp="http://schemas.openxmlformats.org/drawingml/2006/wordprocessingDrawing" xmlns:w10="urn:schemas-microsoft-com:office:word" xmlns:w="http://schemas.openxmlformats.org/wordprocessingml/2006/main" xmlns:w14="http://schemas.microsoft.com/office/word/2010/wordml" xmlns:w15="http://schemas.microsoft.com/office/word/2012/wordml" xmlns:w16cex="http://schemas.microsoft.com/office/word/2018/wordml/cex" xmlns:w16cid="http://schemas.microsoft.com/office/word/2016/wordml/cid" xmlns:w16="http://schemas.microsoft.com/office/word/2018/wordml" xmlns:w16sdtdh="http://schemas.microsoft.com/office/word/2020/wordml/sdtdatahash" xmlns:w16se="http://schemas.microsoft.com/office/word/2015/wordml/symex" xmlns:wpg="http://schemas.microsoft.com/office/word/2010/wordprocessingGroup" xmlns:wpi="http://schemas.microsoft.com/office/word/2010/wordprocessingInk" xmlns:wne="http://schemas.microsoft.com/office/word/2006/wordml" xmlns:wps="http://schemas.microsoft.com/office/word/2010/wordprocessingShape" mc:Ignorable="w14 w15 w16se w16cid w16 w16cex w16sdtdh wp14">
+<w:document xmlns:wpc="http://schemas.microsoft.com/office/word/2010/wordprocessingCanvas" xmlns:cx="http://schemas.microsoft.com/office/drawing/2014/chartex" xmlns:cx1="http://schemas.microsoft.com/office/drawing/2015/9/8/chartex" xmlns:cx2="http://schemas.microsoft.com/office/drawing/2015/10/21/chartex" xmlns:cx3="http://schemas.microsoft.com/office/drawing/2016/5/9/chartex" xmlns:cx4="http://schemas.microsoft.com/office/drawing/2016/5/10/chartex" xmlns:cx5="http://schemas.microsoft.com/office/drawing/2016/5/11/chartex" xmlns:cx6="http://schemas.microsoft.com/office/drawing/2016/5/12/chartex" xmlns:cx7="http://schemas.microsoft.com/office/drawing/2016/5/13/chartex" xmlns:cx8="http://schemas.microsoft.com/office/drawing/2016/5/14/chartex" xmlns:mc="http://schemas.openxmlformats.org/markup-compatibility/2006" xmlns:aink="http://schemas.microsoft.com/office/drawing/2016/ink" xmlns:am3d="http://schemas.microsoft.com/office/drawing/2017/model3d" xmlns:o="urn:schemas-microsoft-com:office:office" xmlns:oel="http://schemas.microsoft.com/office/2019/extlst" xmlns:r="http://schemas.openxmlformats.org/officeDocument/2006/relationships" xmlns:m="http://schemas.openxmlformats.org/officeDocument/2006/math" xmlns:v="urn:schemas-microsoft-com:vml" xmlns:wp14="http://schemas.microsoft.com/office/word/2010/wordprocessingDrawing" xmlns:wp="http://schemas.openxmlformats.org/drawingml/2006/wordprocessingDrawing" xmlns:w10="urn:schemas-microsoft-com:office:word" xmlns:w="http://schemas.openxmlformats.org/wordprocessingml/2006/main" xmlns:w14="http://schemas.microsoft.com/office/word/2010/wordml" xmlns:w15="http://schemas.microsoft.com/office/word/2012/wordml" xmlns:w16cex="http://schemas.microsoft.com/office/word/2018/wordml/cex" xmlns:w16cid="http://schemas.microsoft.com/office/word/2016/wordml/cid" xmlns:w16="http://schemas.microsoft.com/office/word/2018/wordml" xmlns:w16du="http://schemas.microsoft.com/office/word/2023/wordml/word16du" xmlns:w16sdtdh="http://schemas.microsoft.com/office/word/2020/wordml/sdtdatahash" xmlns:w16se="http://schemas.microsoft.com/office/word/2015/wordml/symex" xmlns:wpg="http://schemas.microsoft.com/office/word/2010/wordprocessingGroup" xmlns:wpi="http://schemas.microsoft.com/office/word/2010/wordprocessingInk" xmlns:wne="http://schemas.microsoft.com/office/word/2006/wordml" xmlns:wps="http://schemas.microsoft.com/office/word/2010/wordprocessingShape" mc:Ignorable="w14 w15 w16se w16cid w16 w16cex w16sdtdh wp14">
   <w:body>
     <w:p>
       <w:pPr>
@@ -383,14 +383,7 @@
       </w:pPr>
       <w:r>
         <w:tab/>
-      </w:r>
-      <w:proofErr w:type="spellStart"/>
-      <w:r>
-        <w:t>MySql</w:t>
-      </w:r>
-      <w:proofErr w:type="spellEnd"/>
-      <w:r>
-        <w:t xml:space="preserve"> Database</w:t>
+        <w:t>MySql Database</w:t>
       </w:r>
     </w:p>
     <w:p>
@@ -678,15 +671,7 @@
         </w:numPr>
       </w:pPr>
       <w:r>
-        <w:t>You can verify the installation file into C:\Program File\java\&lt;</w:t>
-      </w:r>
-      <w:proofErr w:type="spellStart"/>
-      <w:r>
-        <w:t>jdk</w:t>
-      </w:r>
-      <w:proofErr w:type="spellEnd"/>
-      <w:r>
-        <w:t>-version-folder&gt;</w:t>
+        <w:t>You can verify the installation file into C:\Program File\java\&lt;jdk-version-folder&gt;</w:t>
       </w:r>
     </w:p>
     <w:p>
@@ -1182,7 +1167,6 @@
           <w:numId w:val="1"/>
         </w:numPr>
       </w:pPr>
-      <w:proofErr w:type="spellStart"/>
       <w:r>
         <w:rPr>
           <w:b/>
@@ -1190,7 +1174,6 @@
         </w:rPr>
         <w:t>javac</w:t>
       </w:r>
-      <w:proofErr w:type="spellEnd"/>
     </w:p>
     <w:p>
       <w:pPr>
@@ -1409,15 +1392,7 @@
         </w:numPr>
       </w:pPr>
       <w:r>
-        <w:t xml:space="preserve">It is use to develop the </w:t>
-      </w:r>
-      <w:proofErr w:type="gramStart"/>
-      <w:r>
-        <w:t>console based</w:t>
-      </w:r>
-      <w:proofErr w:type="gramEnd"/>
-      <w:r>
-        <w:t xml:space="preserve"> app and desktop application </w:t>
+        <w:t xml:space="preserve">It is use to develop the console based app and desktop application </w:t>
       </w:r>
       <w:r>
         <w:t xml:space="preserve"> </w:t>
@@ -1612,23 +1587,7 @@
           <w:b/>
           <w:bCs/>
         </w:rPr>
-        <w:t>public class &lt;</w:t>
-      </w:r>
-      <w:proofErr w:type="spellStart"/>
-      <w:r>
-        <w:rPr>
-          <w:b/>
-          <w:bCs/>
-        </w:rPr>
-        <w:t>className</w:t>
-      </w:r>
-      <w:proofErr w:type="spellEnd"/>
-      <w:r>
-        <w:rPr>
-          <w:b/>
-          <w:bCs/>
-        </w:rPr>
-        <w:t>&gt;</w:t>
+        <w:t>public class &lt;className&gt;</w:t>
       </w:r>
     </w:p>
     <w:p>
@@ -1749,39 +1708,7 @@
           <w:b/>
           <w:bCs/>
         </w:rPr>
-        <w:t xml:space="preserve">public static void </w:t>
-      </w:r>
-      <w:proofErr w:type="gramStart"/>
-      <w:r>
-        <w:rPr>
-          <w:b/>
-          <w:bCs/>
-        </w:rPr>
-        <w:t>main(</w:t>
-      </w:r>
-      <w:proofErr w:type="gramEnd"/>
-      <w:r>
-        <w:rPr>
-          <w:b/>
-          <w:bCs/>
-        </w:rPr>
-        <w:t xml:space="preserve">String </w:t>
-      </w:r>
-      <w:proofErr w:type="spellStart"/>
-      <w:r>
-        <w:rPr>
-          <w:b/>
-          <w:bCs/>
-        </w:rPr>
-        <w:t>args</w:t>
-      </w:r>
-      <w:proofErr w:type="spellEnd"/>
-      <w:r>
-        <w:rPr>
-          <w:b/>
-          <w:bCs/>
-        </w:rPr>
-        <w:t>[])</w:t>
+        <w:t>public static void main(String args[])</w:t>
       </w:r>
     </w:p>
     <w:p>
@@ -1854,13 +1781,8 @@
           <w:numId w:val="5"/>
         </w:numPr>
       </w:pPr>
-      <w:proofErr w:type="gramStart"/>
-      <w:r>
-        <w:t>These statement</w:t>
-      </w:r>
-      <w:proofErr w:type="gramEnd"/>
-      <w:r>
-        <w:t xml:space="preserve"> executes and produce an output</w:t>
+      <w:r>
+        <w:t>These statement executes and produce an output</w:t>
       </w:r>
     </w:p>
     <w:p>
@@ -1872,15 +1794,7 @@
         </w:numPr>
       </w:pPr>
       <w:r>
-        <w:t xml:space="preserve">To print the </w:t>
-      </w:r>
-      <w:proofErr w:type="gramStart"/>
-      <w:r>
-        <w:t>output</w:t>
-      </w:r>
-      <w:proofErr w:type="gramEnd"/>
-      <w:r>
-        <w:t xml:space="preserve"> you can use following line of code</w:t>
+        <w:t>To print the output you can use following line of code</w:t>
       </w:r>
     </w:p>
     <w:p>
@@ -1892,21 +1806,12 @@
           <w:bCs/>
         </w:rPr>
       </w:pPr>
-      <w:proofErr w:type="spellStart"/>
-      <w:r>
-        <w:rPr>
-          <w:b/>
-          <w:bCs/>
-        </w:rPr>
-        <w:t>System.out.println</w:t>
-      </w:r>
-      <w:proofErr w:type="spellEnd"/>
-      <w:r>
-        <w:rPr>
-          <w:b/>
-          <w:bCs/>
-        </w:rPr>
-        <w:t>(“Message”);</w:t>
+      <w:r>
+        <w:rPr>
+          <w:b/>
+          <w:bCs/>
+        </w:rPr>
+        <w:t>System.out.println(“Message”);</w:t>
       </w:r>
     </w:p>
     <w:p>
@@ -2095,21 +2000,12 @@
           <w:bCs/>
         </w:rPr>
       </w:pPr>
-      <w:proofErr w:type="spellStart"/>
-      <w:r>
-        <w:rPr>
-          <w:b/>
-          <w:bCs/>
-        </w:rPr>
-        <w:t>javac</w:t>
-      </w:r>
-      <w:proofErr w:type="spellEnd"/>
-      <w:r>
-        <w:rPr>
-          <w:b/>
-          <w:bCs/>
-        </w:rPr>
-        <w:t xml:space="preserve"> &lt;filename with extension&gt;</w:t>
+      <w:r>
+        <w:rPr>
+          <w:b/>
+          <w:bCs/>
+        </w:rPr>
+        <w:t>javac &lt;filename with extension&gt;</w:t>
       </w:r>
     </w:p>
     <w:p>
@@ -2125,15 +2021,7 @@
         </w:rPr>
       </w:pPr>
       <w:r>
-        <w:t xml:space="preserve">As </w:t>
-      </w:r>
-      <w:proofErr w:type="gramStart"/>
-      <w:r>
-        <w:t>a</w:t>
-      </w:r>
-      <w:proofErr w:type="gramEnd"/>
-      <w:r>
-        <w:t xml:space="preserve"> outcome of the compilation you will get a .class file.</w:t>
+        <w:t>As a outcome of the compilation you will get a .class file.</w:t>
       </w:r>
     </w:p>
     <w:p>
@@ -2190,7 +2078,6 @@
         </w:rPr>
         <w:t>java &lt;</w:t>
       </w:r>
-      <w:proofErr w:type="spellStart"/>
       <w:r>
         <w:rPr>
           <w:b/>
@@ -2198,7 +2085,6 @@
         </w:rPr>
         <w:t>ClassName</w:t>
       </w:r>
-      <w:proofErr w:type="spellEnd"/>
       <w:r>
         <w:rPr>
           <w:b/>
@@ -2304,15 +2190,7 @@
         </w:numPr>
       </w:pPr>
       <w:r>
-        <w:t xml:space="preserve">You can create multiple java classes in a file but only one class must be public and </w:t>
-      </w:r>
-      <w:proofErr w:type="gramStart"/>
-      <w:r>
-        <w:t>you</w:t>
-      </w:r>
-      <w:proofErr w:type="gramEnd"/>
-      <w:r>
-        <w:t xml:space="preserve"> java file name must be save as a public class name.</w:t>
+        <w:t>You can create multiple java classes in a file but only one class must be public and you java file name must be save as a public class name.</w:t>
       </w:r>
     </w:p>
     <w:p>
@@ -2532,15 +2410,7 @@
         </w:rPr>
       </w:pPr>
       <w:r>
-        <w:t xml:space="preserve">It </w:t>
-      </w:r>
-      <w:proofErr w:type="gramStart"/>
-      <w:r>
-        <w:t>help</w:t>
-      </w:r>
-      <w:proofErr w:type="gramEnd"/>
-      <w:r>
-        <w:t xml:space="preserve"> you to create a runtime environment for the application.</w:t>
+        <w:t>It help you to create a runtime environment for the application.</w:t>
       </w:r>
     </w:p>
     <w:p>
@@ -2557,15 +2427,7 @@
         </w:rPr>
       </w:pPr>
       <w:r>
-        <w:t xml:space="preserve">This has </w:t>
-      </w:r>
-      <w:proofErr w:type="gramStart"/>
-      <w:r>
-        <w:t>be</w:t>
-      </w:r>
-      <w:proofErr w:type="gramEnd"/>
-      <w:r>
-        <w:t xml:space="preserve"> present on the client system.</w:t>
+        <w:t>This has be present on the client system.</w:t>
       </w:r>
     </w:p>
     <w:p>
@@ -2682,15 +2544,7 @@
         </w:numPr>
       </w:pPr>
       <w:r>
-        <w:t xml:space="preserve">It </w:t>
-      </w:r>
-      <w:proofErr w:type="gramStart"/>
-      <w:r>
-        <w:t>help</w:t>
-      </w:r>
-      <w:proofErr w:type="gramEnd"/>
-      <w:r>
-        <w:t xml:space="preserve"> us to develop and execute the java program, It is combination of Dev. Tools, JRE, JVM, APIs.</w:t>
+        <w:t>It help us to develop and execute the java program, It is combination of Dev. Tools, JRE, JVM, APIs.</w:t>
       </w:r>
     </w:p>
     <w:p>
@@ -2702,15 +2556,7 @@
         </w:numPr>
       </w:pPr>
       <w:r>
-        <w:t xml:space="preserve">It has to be </w:t>
-      </w:r>
-      <w:proofErr w:type="gramStart"/>
-      <w:r>
-        <w:t>install</w:t>
-      </w:r>
-      <w:proofErr w:type="gramEnd"/>
-      <w:r>
-        <w:t xml:space="preserve"> on developers system.</w:t>
+        <w:t>It has to be install on developers system.</w:t>
       </w:r>
     </w:p>
     <w:p>
@@ -2796,15 +2642,7 @@
         </w:numPr>
       </w:pPr>
       <w:r>
-        <w:t xml:space="preserve">There </w:t>
-      </w:r>
-      <w:proofErr w:type="gramStart"/>
-      <w:r>
-        <w:t>are</w:t>
-      </w:r>
-      <w:proofErr w:type="gramEnd"/>
-      <w:r>
-        <w:t xml:space="preserve"> total 52 words are serve by java.</w:t>
+        <w:t>There are total 52 words are serve by java.</w:t>
       </w:r>
     </w:p>
     <w:p>
@@ -2816,15 +2654,7 @@
         </w:numPr>
       </w:pPr>
       <w:r>
-        <w:t xml:space="preserve">All keyword </w:t>
-      </w:r>
-      <w:proofErr w:type="gramStart"/>
-      <w:r>
-        <w:t>are</w:t>
-      </w:r>
-      <w:proofErr w:type="gramEnd"/>
-      <w:r>
-        <w:t xml:space="preserve"> in small case only.</w:t>
+        <w:t>All keyword are in small case only.</w:t>
       </w:r>
     </w:p>
     <w:p>
@@ -2845,15 +2675,7 @@
         <w:ind w:left="720"/>
       </w:pPr>
       <w:r>
-        <w:t xml:space="preserve">public, class, static void, if, else, do, for, int, byte, short, long, char, float, double, </w:t>
-      </w:r>
-      <w:proofErr w:type="spellStart"/>
-      <w:r>
-        <w:t>boolean</w:t>
-      </w:r>
-      <w:proofErr w:type="spellEnd"/>
-      <w:r>
-        <w:t>, case, break, continue etc.</w:t>
+        <w:t>public, class, static void, if, else, do, for, int, byte, short, long, char, float, double, boolean, case, break, continue etc.</w:t>
       </w:r>
     </w:p>
     <w:p>
@@ -2889,15 +2711,7 @@
         </w:rPr>
       </w:pPr>
       <w:r>
-        <w:t xml:space="preserve">The words which are used by the developer, these words are </w:t>
-      </w:r>
-      <w:proofErr w:type="spellStart"/>
-      <w:r>
-        <w:t>use</w:t>
-      </w:r>
-      <w:proofErr w:type="spellEnd"/>
-      <w:r>
-        <w:t xml:space="preserve"> to identify the java components.</w:t>
+        <w:t>The words which are used by the developer, these words are use to identify the java components.</w:t>
       </w:r>
     </w:p>
     <w:p>
@@ -2918,15 +2732,7 @@
         <w:t>variable</w:t>
       </w:r>
       <w:r>
-        <w:t xml:space="preserve"> name </w:t>
-      </w:r>
-      <w:proofErr w:type="gramStart"/>
-      <w:r>
-        <w:t>are</w:t>
-      </w:r>
-      <w:proofErr w:type="gramEnd"/>
-      <w:r>
-        <w:t xml:space="preserve"> called keywords.</w:t>
+        <w:t xml:space="preserve"> name are called keywords.</w:t>
       </w:r>
     </w:p>
     <w:p>
@@ -2986,15 +2792,7 @@
         </w:rPr>
       </w:pPr>
       <w:r>
-        <w:t xml:space="preserve">Identifier can </w:t>
-      </w:r>
-      <w:proofErr w:type="gramStart"/>
-      <w:r>
-        <w:t>contains</w:t>
-      </w:r>
-      <w:proofErr w:type="gramEnd"/>
-      <w:r>
-        <w:t xml:space="preserve"> alphabets, symbol, number.</w:t>
+        <w:t>Identifier can contains alphabets, symbol, number.</w:t>
       </w:r>
     </w:p>
     <w:p>
@@ -3144,13 +2942,8 @@
         </w:rPr>
       </w:pPr>
       <w:r>
-        <w:t xml:space="preserve">Example: Welcome, System, String, </w:t>
-      </w:r>
-      <w:proofErr w:type="spellStart"/>
-      <w:r>
-        <w:t>EmployeeDetails</w:t>
-      </w:r>
-      <w:proofErr w:type="spellEnd"/>
+        <w:t>Example: Welcome, System, String, EmployeeDetails</w:t>
+      </w:r>
     </w:p>
     <w:p>
       <w:pPr>
@@ -3220,27 +3013,9 @@
       <w:r>
         <w:t xml:space="preserve">Example: main, </w:t>
       </w:r>
-      <w:proofErr w:type="spellStart"/>
-      <w:r>
-        <w:t>println</w:t>
-      </w:r>
-      <w:proofErr w:type="spellEnd"/>
-      <w:r>
-        <w:t xml:space="preserve">, </w:t>
-      </w:r>
-      <w:proofErr w:type="spellStart"/>
-      <w:r>
-        <w:t>args</w:t>
-      </w:r>
-      <w:proofErr w:type="spellEnd"/>
-      <w:r>
-        <w:t xml:space="preserve">, out, </w:t>
-      </w:r>
-      <w:proofErr w:type="spellStart"/>
-      <w:r>
-        <w:t>printDetails</w:t>
-      </w:r>
-      <w:proofErr w:type="spellEnd"/>
+      <w:r>
+        <w:t>println, args, out, printDetails</w:t>
+      </w:r>
     </w:p>
     <w:p>
       <w:pPr>
@@ -3345,15 +3120,7 @@
         </w:rPr>
       </w:pPr>
       <w:r>
-        <w:t xml:space="preserve">Literals are the values, mostly string values are also </w:t>
-      </w:r>
-      <w:proofErr w:type="gramStart"/>
-      <w:r>
-        <w:t>consider</w:t>
-      </w:r>
-      <w:proofErr w:type="gramEnd"/>
-      <w:r>
-        <w:t xml:space="preserve"> as a literal.</w:t>
+        <w:t>Literals are the values, mostly string values are also consider as a literal.</w:t>
       </w:r>
     </w:p>
     <w:p>
@@ -3368,15 +3135,7 @@
         </w:rPr>
       </w:pPr>
       <w:r>
-        <w:t xml:space="preserve">The values which is reserve by java is also known are literals. These values are also </w:t>
-      </w:r>
-      <w:proofErr w:type="gramStart"/>
-      <w:r>
-        <w:t>consider</w:t>
-      </w:r>
-      <w:proofErr w:type="gramEnd"/>
-      <w:r>
-        <w:t xml:space="preserve"> as keyword.</w:t>
+        <w:t>The values which is reserve by java is also known are literals. These values are also consider as keyword.</w:t>
       </w:r>
     </w:p>
     <w:p>
@@ -3437,15 +3196,7 @@
         </w:numPr>
       </w:pPr>
       <w:r>
-        <w:t xml:space="preserve">Comments are </w:t>
-      </w:r>
-      <w:proofErr w:type="spellStart"/>
-      <w:r>
-        <w:t>use</w:t>
-      </w:r>
-      <w:proofErr w:type="spellEnd"/>
-      <w:r>
-        <w:t xml:space="preserve"> to add code level documentation, to skip the specific line of code from the execution.</w:t>
+        <w:t>Comments are use to add code level documentation, to skip the specific line of code from the execution.</w:t>
       </w:r>
     </w:p>
     <w:p>
@@ -3791,17 +3542,7 @@
         </w:numPr>
       </w:pPr>
       <w:r>
-        <w:t xml:space="preserve">It </w:t>
-      </w:r>
-      <w:proofErr w:type="spellStart"/>
-      <w:proofErr w:type="gramStart"/>
-      <w:r>
-        <w:t>use</w:t>
-      </w:r>
-      <w:proofErr w:type="spellEnd"/>
-      <w:proofErr w:type="gramEnd"/>
-      <w:r>
-        <w:t xml:space="preserve"> to create a conditional/logical expression (decision making statement)</w:t>
+        <w:t>It use to create a conditional/logical expression (decision making statement)</w:t>
       </w:r>
     </w:p>
     <w:p>
@@ -3858,15 +3599,7 @@
         </w:numPr>
       </w:pPr>
       <w:r>
-        <w:t xml:space="preserve">It can be </w:t>
-      </w:r>
-      <w:proofErr w:type="spellStart"/>
-      <w:r>
-        <w:t>use</w:t>
-      </w:r>
-      <w:proofErr w:type="spellEnd"/>
-      <w:r>
-        <w:t xml:space="preserve"> to perform operation on Bit level.</w:t>
+        <w:t>It can be use to perform operation on Bit level.</w:t>
       </w:r>
     </w:p>
     <w:p>
@@ -3920,15 +3653,7 @@
         </w:numPr>
       </w:pPr>
       <w:r>
-        <w:t xml:space="preserve">It cannot be use for a numeric value bit level </w:t>
-      </w:r>
-      <w:proofErr w:type="gramStart"/>
-      <w:r>
-        <w:t>operations</w:t>
-      </w:r>
-      <w:proofErr w:type="gramEnd"/>
-      <w:r>
-        <w:t>.</w:t>
+        <w:t>It cannot be use for a numeric value bit level operations.</w:t>
       </w:r>
     </w:p>
     <w:p>
@@ -3994,11 +3719,9 @@
           <w:numId w:val="13"/>
         </w:numPr>
       </w:pPr>
-      <w:proofErr w:type="gramStart"/>
       <w:r>
         <w:t>Example :</w:t>
       </w:r>
-      <w:proofErr w:type="gramEnd"/>
     </w:p>
     <w:p>
       <w:pPr>
@@ -4006,11 +3729,7 @@
         <w:ind w:left="1440"/>
       </w:pPr>
       <w:r>
-        <w:t>(salary&lt;25000</w:t>
-      </w:r>
-      <w:proofErr w:type="gramStart"/>
-      <w:r>
-        <w:t xml:space="preserve">) </w:t>
+        <w:t xml:space="preserve">(salary&lt;25000) </w:t>
       </w:r>
       <w:r>
         <w:rPr>
@@ -4018,13 +3737,8 @@
         </w:rPr>
         <w:t>?</w:t>
       </w:r>
-      <w:proofErr w:type="gramEnd"/>
-      <w:r>
-        <w:t xml:space="preserve"> 200*</w:t>
-      </w:r>
-      <w:proofErr w:type="gramStart"/>
-      <w:r>
-        <w:t xml:space="preserve">10  </w:t>
+      <w:r>
+        <w:t xml:space="preserve"> 200*10  </w:t>
       </w:r>
       <w:r>
         <w:rPr>
@@ -4032,7 +3746,6 @@
         </w:rPr>
         <w:t>:</w:t>
       </w:r>
-      <w:proofErr w:type="gramEnd"/>
       <w:r>
         <w:t xml:space="preserve"> 200*5 ;</w:t>
       </w:r>
@@ -4156,16 +3869,11 @@
       <w:r>
         <w:t xml:space="preserve">By </w:t>
       </w:r>
-      <w:proofErr w:type="gramStart"/>
       <w:r>
         <w:t>d</w:t>
       </w:r>
       <w:r>
-        <w:t>efault</w:t>
-      </w:r>
-      <w:proofErr w:type="gramEnd"/>
-      <w:r>
-        <w:t xml:space="preserve"> the program executes sequentially.</w:t>
+        <w:t>efault the program executes sequentially.</w:t>
       </w:r>
     </w:p>
     <w:p>
@@ -4182,23 +3890,7 @@
         </w:rPr>
       </w:pPr>
       <w:r>
-        <w:t xml:space="preserve">Using control flow </w:t>
-      </w:r>
-      <w:proofErr w:type="gramStart"/>
-      <w:r>
-        <w:t>statement</w:t>
-      </w:r>
-      <w:proofErr w:type="gramEnd"/>
-      <w:r>
-        <w:t xml:space="preserve"> you can decide when how many time the statement should </w:t>
-      </w:r>
-      <w:proofErr w:type="spellStart"/>
-      <w:r>
-        <w:t>gets</w:t>
-      </w:r>
-      <w:proofErr w:type="spellEnd"/>
-      <w:r>
-        <w:t xml:space="preserve"> executes.</w:t>
+        <w:t>Using control flow statement you can decide when how many time the statement should gets executes.</w:t>
       </w:r>
     </w:p>
     <w:p>
@@ -4351,23 +4043,7 @@
           <w:b/>
           <w:bCs/>
         </w:rPr>
-        <w:t xml:space="preserve">While, do-while, </w:t>
-      </w:r>
-      <w:proofErr w:type="gramStart"/>
-      <w:r>
-        <w:rPr>
-          <w:b/>
-          <w:bCs/>
-        </w:rPr>
-        <w:t>For</w:t>
-      </w:r>
-      <w:proofErr w:type="gramEnd"/>
-      <w:r>
-        <w:rPr>
-          <w:b/>
-          <w:bCs/>
-        </w:rPr>
-        <w:t xml:space="preserve"> loop</w:t>
+        <w:t>While, do-while, For loop</w:t>
       </w:r>
       <w:r>
         <w:rPr>
@@ -4479,14 +4155,7 @@
       </w:pPr>
       <w:r>
         <w:tab/>
-      </w:r>
-      <w:proofErr w:type="gramStart"/>
-      <w:r>
-        <w:t>if(</w:t>
-      </w:r>
-      <w:proofErr w:type="gramEnd"/>
-      <w:r>
-        <w:t xml:space="preserve">conditional Expression) </w:t>
+        <w:t xml:space="preserve">if(conditional Expression) </w:t>
       </w:r>
     </w:p>
     <w:p>
@@ -4567,13 +4236,8 @@
         <w:pStyle w:val="NoSpacing"/>
         <w:ind w:firstLine="720"/>
       </w:pPr>
-      <w:proofErr w:type="gramStart"/>
-      <w:r>
-        <w:t>if(</w:t>
-      </w:r>
-      <w:proofErr w:type="gramEnd"/>
-      <w:r>
-        <w:t xml:space="preserve">conditional Expression) </w:t>
+      <w:r>
+        <w:t xml:space="preserve">if(conditional Expression) </w:t>
       </w:r>
     </w:p>
     <w:p>
@@ -4719,13 +4383,8 @@
         <w:pStyle w:val="NoSpacing"/>
         <w:ind w:left="410" w:firstLine="310"/>
       </w:pPr>
-      <w:proofErr w:type="gramStart"/>
-      <w:r>
-        <w:t>if(</w:t>
-      </w:r>
-      <w:proofErr w:type="gramEnd"/>
-      <w:r>
-        <w:t xml:space="preserve">conditional Expression) </w:t>
+      <w:r>
+        <w:t xml:space="preserve">if(conditional Expression) </w:t>
       </w:r>
     </w:p>
     <w:p>
@@ -4768,15 +4427,7 @@
       </w:pPr>
       <w:r>
         <w:tab/>
-        <w:t xml:space="preserve">else </w:t>
-      </w:r>
-      <w:proofErr w:type="gramStart"/>
-      <w:r>
-        <w:t>if(</w:t>
-      </w:r>
-      <w:proofErr w:type="gramEnd"/>
-      <w:r>
-        <w:t>conditional Expression)</w:t>
+        <w:t>else if(conditional Expression)</w:t>
       </w:r>
     </w:p>
     <w:p>
@@ -4818,15 +4469,7 @@
         <w:ind w:left="410" w:firstLine="310"/>
       </w:pPr>
       <w:r>
-        <w:t xml:space="preserve">else </w:t>
-      </w:r>
-      <w:proofErr w:type="gramStart"/>
-      <w:r>
-        <w:t>if(</w:t>
-      </w:r>
-      <w:proofErr w:type="gramEnd"/>
-      <w:r>
-        <w:t>conditional Expression)</w:t>
+        <w:t>else if(conditional Expression)</w:t>
       </w:r>
     </w:p>
     <w:p>
@@ -5031,15 +4674,7 @@
         </w:numPr>
       </w:pPr>
       <w:r>
-        <w:t xml:space="preserve">Create a two int variable and print the </w:t>
-      </w:r>
-      <w:proofErr w:type="spellStart"/>
-      <w:r>
-        <w:t>grater</w:t>
-      </w:r>
-      <w:proofErr w:type="spellEnd"/>
-      <w:r>
-        <w:t xml:space="preserve"> number from them.</w:t>
+        <w:t>Create a two int variable and print the grater number from them.</w:t>
       </w:r>
     </w:p>
     <w:p>
@@ -5062,15 +4697,7 @@
       </w:pPr>
       <w:r>
         <w:tab/>
-        <w:t>O/</w:t>
-      </w:r>
-      <w:proofErr w:type="gramStart"/>
-      <w:r>
-        <w:t>P :</w:t>
-      </w:r>
-      <w:proofErr w:type="gramEnd"/>
-      <w:r>
-        <w:t xml:space="preserve"> </w:t>
+        <w:t xml:space="preserve">O/P : </w:t>
       </w:r>
       <w:r>
         <w:rPr>
@@ -5309,13 +4936,8 @@
         <w:pStyle w:val="NoSpacing"/>
         <w:ind w:left="720"/>
       </w:pPr>
-      <w:proofErr w:type="gramStart"/>
-      <w:r>
-        <w:t>Example :</w:t>
-      </w:r>
-      <w:proofErr w:type="gramEnd"/>
-      <w:r>
-        <w:t xml:space="preserve"> number = 5</w:t>
+      <w:r>
+        <w:t>Example : number = 5</w:t>
       </w:r>
     </w:p>
     <w:p>
@@ -5427,13 +5049,8 @@
         <w:pStyle w:val="NoSpacing"/>
         <w:ind w:left="720"/>
       </w:pPr>
-      <w:proofErr w:type="gramStart"/>
-      <w:r>
-        <w:t>Hint :</w:t>
-      </w:r>
-      <w:proofErr w:type="gramEnd"/>
-      <w:r>
-        <w:t xml:space="preserve"> if number%2 != 0 then the number is Odd</w:t>
+      <w:r>
+        <w:t>Hint : if number%2 != 0 then the number is Odd</w:t>
       </w:r>
     </w:p>
     <w:p>
@@ -5575,15 +5192,7 @@
         </w:numPr>
       </w:pPr>
       <w:r>
-        <w:t xml:space="preserve">That </w:t>
-      </w:r>
-      <w:proofErr w:type="gramStart"/>
-      <w:r>
-        <w:t>is</w:t>
-      </w:r>
-      <w:proofErr w:type="gramEnd"/>
-      <w:r>
-        <w:t xml:space="preserve"> you can perform the operation on row and columns using nested loop.</w:t>
+        <w:t>That is you can perform the operation on row and columns using nested loop.</w:t>
       </w:r>
     </w:p>
     <w:p>
@@ -5603,13 +5212,8 @@
         <w:pStyle w:val="NoSpacing"/>
         <w:ind w:left="720"/>
       </w:pPr>
-      <w:proofErr w:type="gramStart"/>
-      <w:r>
-        <w:t>for( ;</w:t>
-      </w:r>
-      <w:proofErr w:type="gramEnd"/>
-      <w:r>
-        <w:t xml:space="preserve"> ; )     // Row</w:t>
+      <w:r>
+        <w:t>for( ; ; )     // Row</w:t>
       </w:r>
     </w:p>
     <w:p>
@@ -5628,14 +5232,7 @@
       </w:pPr>
       <w:r>
         <w:tab/>
-      </w:r>
-      <w:proofErr w:type="gramStart"/>
-      <w:r>
-        <w:t>for( ;</w:t>
-      </w:r>
-      <w:proofErr w:type="gramEnd"/>
-      <w:r>
-        <w:t xml:space="preserve"> ; )    // column</w:t>
+        <w:t>for( ; ; )    // column</w:t>
       </w:r>
     </w:p>
     <w:p>
@@ -5820,15 +5417,7 @@
         </w:numPr>
       </w:pPr>
       <w:r>
-        <w:t xml:space="preserve">It is mainly used to get the values one by one from the collection/group of </w:t>
-      </w:r>
-      <w:proofErr w:type="gramStart"/>
-      <w:r>
-        <w:t>values  which</w:t>
-      </w:r>
-      <w:proofErr w:type="gramEnd"/>
-      <w:r>
-        <w:t xml:space="preserve"> is also known as iterating  collection.</w:t>
+        <w:t>It is mainly used to get the values one by one from the collection/group of values  which is also known as iterating  collection.</w:t>
       </w:r>
     </w:p>
     <w:p>
@@ -5848,13 +5437,8 @@
         <w:pStyle w:val="NoSpacing"/>
         <w:ind w:left="720"/>
       </w:pPr>
-      <w:proofErr w:type="gramStart"/>
-      <w:r>
-        <w:t>for(</w:t>
-      </w:r>
-      <w:proofErr w:type="gramEnd"/>
-      <w:r>
-        <w:t>datatype  identifier : collection )</w:t>
+      <w:r>
+        <w:t>for(datatype  identifier : collection )</w:t>
       </w:r>
     </w:p>
     <w:p>
@@ -6033,21 +5617,7 @@
         <w:rPr>
           <w:color w:val="000000" w:themeColor="text1"/>
         </w:rPr>
-        <w:t xml:space="preserve">Along with variables and methods you can also create a constructure or another </w:t>
-      </w:r>
-      <w:proofErr w:type="gramStart"/>
-      <w:r>
-        <w:rPr>
-          <w:color w:val="000000" w:themeColor="text1"/>
-        </w:rPr>
-        <w:t>class(</w:t>
-      </w:r>
-      <w:proofErr w:type="gramEnd"/>
-      <w:r>
-        <w:rPr>
-          <w:color w:val="000000" w:themeColor="text1"/>
-        </w:rPr>
-        <w:t>Nested class) in a class.</w:t>
+        <w:t>Along with variables and methods you can also create a constructure or another class(Nested class) in a class.</w:t>
       </w:r>
     </w:p>
     <w:p>
@@ -6245,21 +5815,7 @@
         <w:rPr>
           <w:color w:val="000000" w:themeColor="text1"/>
         </w:rPr>
-        <w:t xml:space="preserve">To execute the logic from the method, methods </w:t>
-      </w:r>
-      <w:proofErr w:type="gramStart"/>
-      <w:r>
-        <w:rPr>
-          <w:color w:val="000000" w:themeColor="text1"/>
-        </w:rPr>
-        <w:t>has</w:t>
-      </w:r>
-      <w:proofErr w:type="gramEnd"/>
-      <w:r>
-        <w:rPr>
-          <w:color w:val="000000" w:themeColor="text1"/>
-        </w:rPr>
-        <w:t xml:space="preserve"> to execute manually by calling them direct</w:t>
+        <w:t>To execute the logic from the method, methods has to execute manually by calling them direct</w:t>
       </w:r>
       <w:r>
         <w:rPr>
@@ -6303,21 +5859,7 @@
         <w:rPr>
           <w:color w:val="000000" w:themeColor="text1"/>
         </w:rPr>
-        <w:t xml:space="preserve">. There can be more than one parameter. The values which </w:t>
-      </w:r>
-      <w:proofErr w:type="gramStart"/>
-      <w:r>
-        <w:rPr>
-          <w:color w:val="000000" w:themeColor="text1"/>
-        </w:rPr>
-        <w:t>is</w:t>
-      </w:r>
-      <w:proofErr w:type="gramEnd"/>
-      <w:r>
-        <w:rPr>
-          <w:color w:val="000000" w:themeColor="text1"/>
-        </w:rPr>
-        <w:t xml:space="preserve"> passed to parameters are called </w:t>
+        <w:t xml:space="preserve">. There can be more than one parameter. The values which is passed to parameters are called </w:t>
       </w:r>
       <w:r>
         <w:rPr>
@@ -6620,21 +6162,7 @@
         <w:rPr>
           <w:color w:val="000000" w:themeColor="text1"/>
         </w:rPr>
-        <w:t xml:space="preserve">Using an </w:t>
-      </w:r>
-      <w:proofErr w:type="gramStart"/>
-      <w:r>
-        <w:rPr>
-          <w:color w:val="000000" w:themeColor="text1"/>
-        </w:rPr>
-        <w:t>object</w:t>
-      </w:r>
-      <w:proofErr w:type="gramEnd"/>
-      <w:r>
-        <w:rPr>
-          <w:color w:val="000000" w:themeColor="text1"/>
-        </w:rPr>
-        <w:t xml:space="preserve"> you can access the properties of the class (variables and methods).</w:t>
+        <w:t>Using an object you can access the properties of the class (variables and methods).</w:t>
       </w:r>
     </w:p>
     <w:p>
@@ -6864,15 +6392,7 @@
         </w:numPr>
       </w:pPr>
       <w:r>
-        <w:t xml:space="preserve">This is based in LIFO (Last </w:t>
-      </w:r>
-      <w:proofErr w:type="gramStart"/>
-      <w:r>
-        <w:t>In</w:t>
-      </w:r>
-      <w:proofErr w:type="gramEnd"/>
-      <w:r>
-        <w:t xml:space="preserve"> First Out) structure.</w:t>
+        <w:t>This is based in LIFO (Last In First Out) structure.</w:t>
       </w:r>
     </w:p>
     <w:p>
@@ -6884,15 +6404,7 @@
         </w:numPr>
       </w:pPr>
       <w:r>
-        <w:t xml:space="preserve">This memory </w:t>
-      </w:r>
-      <w:proofErr w:type="gramStart"/>
-      <w:r>
-        <w:t>keep</w:t>
-      </w:r>
-      <w:proofErr w:type="gramEnd"/>
-      <w:r>
-        <w:t xml:space="preserve"> on clearing as an when the method execution is completed. </w:t>
+        <w:t xml:space="preserve">This memory keep on clearing as an when the method execution is completed. </w:t>
       </w:r>
     </w:p>
     <w:p>
@@ -6919,15 +6431,7 @@
         </w:numPr>
       </w:pPr>
       <w:r>
-        <w:t xml:space="preserve">This memory is allocated for a </w:t>
-      </w:r>
-      <w:proofErr w:type="gramStart"/>
-      <w:r>
-        <w:t>objects</w:t>
-      </w:r>
-      <w:proofErr w:type="gramEnd"/>
-      <w:r>
-        <w:t>.</w:t>
+        <w:t>This memory is allocated for a objects.</w:t>
       </w:r>
     </w:p>
     <w:p>
@@ -6951,15 +6455,7 @@
         </w:numPr>
       </w:pPr>
       <w:r>
-        <w:t xml:space="preserve">To clear this memory </w:t>
-      </w:r>
-      <w:proofErr w:type="gramStart"/>
-      <w:r>
-        <w:t>java</w:t>
-      </w:r>
-      <w:proofErr w:type="gramEnd"/>
-      <w:r>
-        <w:t xml:space="preserve"> perform the Garbage Collection (GC) process.</w:t>
+        <w:t>To clear this memory java perform the Garbage Collection (GC) process.</w:t>
       </w:r>
     </w:p>
     <w:p>
@@ -6971,15 +6467,7 @@
         </w:numPr>
       </w:pPr>
       <w:r>
-        <w:t xml:space="preserve">The GC process will be </w:t>
-      </w:r>
-      <w:proofErr w:type="gramStart"/>
-      <w:r>
-        <w:t>happen</w:t>
-      </w:r>
-      <w:proofErr w:type="gramEnd"/>
-      <w:r>
-        <w:t xml:space="preserve"> after a specific interval.</w:t>
+        <w:t>The GC process will be happen after a specific interval.</w:t>
       </w:r>
     </w:p>
     <w:p>
@@ -7187,15 +6675,7 @@
         </w:numPr>
       </w:pPr>
       <w:r>
-        <w:t xml:space="preserve">In this case the values </w:t>
-      </w:r>
-      <w:proofErr w:type="gramStart"/>
-      <w:r>
-        <w:t>has</w:t>
-      </w:r>
-      <w:proofErr w:type="gramEnd"/>
-      <w:r>
-        <w:t xml:space="preserve"> to convert into a specific data type once it received in the java program.</w:t>
+        <w:t>In this case the values has to convert into a specific data type once it received in the java program.</w:t>
       </w:r>
     </w:p>
     <w:p>
@@ -7255,23 +6735,12 @@
       <w:r>
         <w:t xml:space="preserve">This class is present inside </w:t>
       </w:r>
-      <w:proofErr w:type="spellStart"/>
-      <w:proofErr w:type="gramStart"/>
-      <w:r>
-        <w:rPr>
-          <w:b/>
-          <w:bCs/>
-        </w:rPr>
-        <w:t>java.util</w:t>
-      </w:r>
-      <w:proofErr w:type="spellEnd"/>
-      <w:proofErr w:type="gramEnd"/>
-      <w:r>
-        <w:rPr>
-          <w:b/>
-          <w:bCs/>
-        </w:rPr>
-        <w:t xml:space="preserve"> package</w:t>
+      <w:r>
+        <w:rPr>
+          <w:b/>
+          <w:bCs/>
+        </w:rPr>
+        <w:t>java.util package</w:t>
       </w:r>
       <w:r>
         <w:rPr>
@@ -7302,15 +6771,7 @@
         </w:numPr>
       </w:pPr>
       <w:r>
-        <w:t xml:space="preserve">Scanner class has </w:t>
-      </w:r>
-      <w:proofErr w:type="gramStart"/>
-      <w:r>
-        <w:t>a multiple functions</w:t>
-      </w:r>
-      <w:proofErr w:type="gramEnd"/>
-      <w:r>
-        <w:t xml:space="preserve"> using which you can accept the specific </w:t>
+        <w:t xml:space="preserve">Scanner class has a multiple functions using which you can accept the specific </w:t>
       </w:r>
       <w:r>
         <w:t xml:space="preserve">data </w:t>
@@ -7510,15 +6971,7 @@
         </w:numPr>
       </w:pPr>
       <w:r>
-        <w:t>Right click on the “</w:t>
-      </w:r>
-      <w:proofErr w:type="spellStart"/>
-      <w:r>
-        <w:t>src</w:t>
-      </w:r>
-      <w:proofErr w:type="spellEnd"/>
-      <w:r>
-        <w:t>” folder</w:t>
+        <w:t>Right click on the “src” folder</w:t>
       </w:r>
       <w:r>
         <w:t xml:space="preserve"> -&gt; Go To “New” option -&gt; Click on “Class” option</w:t>
@@ -7715,23 +7168,7 @@
           <w:sz w:val="24"/>
           <w:szCs w:val="24"/>
         </w:rPr>
-        <w:t xml:space="preserve">One Object having multiple forms (Same thing can be use in a </w:t>
-      </w:r>
-      <w:proofErr w:type="gramStart"/>
-      <w:r>
-        <w:rPr>
-          <w:sz w:val="24"/>
-          <w:szCs w:val="24"/>
-        </w:rPr>
-        <w:t>multiple ways</w:t>
-      </w:r>
-      <w:proofErr w:type="gramEnd"/>
-      <w:r>
-        <w:rPr>
-          <w:sz w:val="24"/>
-          <w:szCs w:val="24"/>
-        </w:rPr>
-        <w:t xml:space="preserve"> or for multiple purpose)</w:t>
+        <w:t>One Object having multiple forms (Same thing can be use in a multiple ways or for multiple purpose)</w:t>
       </w:r>
     </w:p>
     <w:p>
@@ -7878,14 +7315,20 @@
       <w:pPr>
         <w:pStyle w:val="NoSpacing"/>
         <w:rPr>
-          <w:sz w:val="24"/>
-          <w:szCs w:val="24"/>
-        </w:rPr>
-      </w:pPr>
-      <w:r>
-        <w:rPr>
-          <w:sz w:val="24"/>
-          <w:szCs w:val="24"/>
+          <w:b/>
+          <w:bCs/>
+          <w:sz w:val="24"/>
+          <w:szCs w:val="24"/>
+          <w:u w:val="single"/>
+        </w:rPr>
+      </w:pPr>
+      <w:r>
+        <w:rPr>
+          <w:b/>
+          <w:bCs/>
+          <w:sz w:val="24"/>
+          <w:szCs w:val="24"/>
+          <w:u w:val="single"/>
         </w:rPr>
         <w:t>Polymorphic object</w:t>
       </w:r>
@@ -7893,17 +7336,1083 @@
     <w:p>
       <w:pPr>
         <w:pStyle w:val="NoSpacing"/>
-        <w:rPr>
-          <w:sz w:val="24"/>
-          <w:szCs w:val="24"/>
-        </w:rPr>
-      </w:pPr>
-      <w:r>
-        <w:rPr>
-          <w:sz w:val="24"/>
-          <w:szCs w:val="24"/>
+        <w:numPr>
+          <w:ilvl w:val="0"/>
+          <w:numId w:val="33"/>
+        </w:numPr>
+        <w:rPr>
+          <w:sz w:val="24"/>
+          <w:szCs w:val="24"/>
+        </w:rPr>
+      </w:pPr>
+      <w:r>
+        <w:rPr>
+          <w:sz w:val="24"/>
+          <w:szCs w:val="24"/>
+        </w:rPr>
+        <w:t>You can create an object with parent class reference and child class Object.</w:t>
+      </w:r>
+    </w:p>
+    <w:p>
+      <w:pPr>
+        <w:pStyle w:val="NoSpacing"/>
+        <w:numPr>
+          <w:ilvl w:val="0"/>
+          <w:numId w:val="33"/>
+        </w:numPr>
+        <w:rPr>
+          <w:sz w:val="24"/>
+          <w:szCs w:val="24"/>
+        </w:rPr>
+      </w:pPr>
+      <w:r>
+        <w:rPr>
+          <w:sz w:val="24"/>
+          <w:szCs w:val="24"/>
+        </w:rPr>
+        <w:t>Example:</w:t>
+      </w:r>
+    </w:p>
+    <w:p>
+      <w:pPr>
+        <w:pStyle w:val="NoSpacing"/>
+        <w:ind w:left="720"/>
+        <w:rPr>
+          <w:sz w:val="24"/>
+          <w:szCs w:val="24"/>
+        </w:rPr>
+      </w:pPr>
+      <w:r>
+        <w:rPr>
+          <w:sz w:val="24"/>
+          <w:szCs w:val="24"/>
+        </w:rPr>
+        <w:t>ParentClass Object = new ChildClass();</w:t>
+      </w:r>
+    </w:p>
+    <w:p>
+      <w:pPr>
+        <w:pStyle w:val="NoSpacing"/>
+        <w:numPr>
+          <w:ilvl w:val="0"/>
+          <w:numId w:val="33"/>
+        </w:numPr>
+        <w:rPr>
+          <w:sz w:val="24"/>
+          <w:szCs w:val="24"/>
+        </w:rPr>
+      </w:pPr>
+      <w:r>
+        <w:rPr>
+          <w:sz w:val="24"/>
+          <w:szCs w:val="24"/>
+        </w:rPr>
+        <w:t>By using this object you can achieve runtime polymorphism.</w:t>
+      </w:r>
+    </w:p>
+    <w:p>
+      <w:pPr>
+        <w:pStyle w:val="NoSpacing"/>
+        <w:rPr>
+          <w:sz w:val="24"/>
+          <w:szCs w:val="24"/>
+        </w:rPr>
+      </w:pPr>
+    </w:p>
+    <w:p>
+      <w:pPr>
+        <w:pStyle w:val="NoSpacing"/>
+        <w:rPr>
+          <w:b/>
+          <w:bCs/>
+          <w:sz w:val="24"/>
+          <w:szCs w:val="24"/>
+          <w:u w:val="single"/>
+        </w:rPr>
+      </w:pPr>
+      <w:r>
+        <w:rPr>
+          <w:b/>
+          <w:bCs/>
+          <w:sz w:val="24"/>
+          <w:szCs w:val="24"/>
+          <w:u w:val="single"/>
         </w:rPr>
         <w:t>Object class</w:t>
+      </w:r>
+    </w:p>
+    <w:p>
+      <w:pPr>
+        <w:pStyle w:val="NoSpacing"/>
+        <w:numPr>
+          <w:ilvl w:val="0"/>
+          <w:numId w:val="34"/>
+        </w:numPr>
+        <w:rPr>
+          <w:sz w:val="24"/>
+          <w:szCs w:val="24"/>
+        </w:rPr>
+      </w:pPr>
+      <w:r>
+        <w:rPr>
+          <w:sz w:val="24"/>
+          <w:szCs w:val="24"/>
+        </w:rPr>
+        <w:t>Object class is a build-in class in java.</w:t>
+      </w:r>
+    </w:p>
+    <w:p>
+      <w:pPr>
+        <w:pStyle w:val="NoSpacing"/>
+        <w:numPr>
+          <w:ilvl w:val="0"/>
+          <w:numId w:val="34"/>
+        </w:numPr>
+        <w:rPr>
+          <w:sz w:val="24"/>
+          <w:szCs w:val="24"/>
+        </w:rPr>
+      </w:pPr>
+      <w:r>
+        <w:rPr>
+          <w:sz w:val="24"/>
+          <w:szCs w:val="24"/>
+        </w:rPr>
+        <w:t>Object class is a parent of all java classes.</w:t>
+      </w:r>
+    </w:p>
+    <w:p>
+      <w:pPr>
+        <w:pStyle w:val="NoSpacing"/>
+        <w:numPr>
+          <w:ilvl w:val="0"/>
+          <w:numId w:val="34"/>
+        </w:numPr>
+        <w:rPr>
+          <w:sz w:val="24"/>
+          <w:szCs w:val="24"/>
+        </w:rPr>
+      </w:pPr>
+      <w:r>
+        <w:rPr>
+          <w:sz w:val="24"/>
+          <w:szCs w:val="24"/>
+        </w:rPr>
+        <w:t>In this class the common properties are declare which is used in all the java classes.</w:t>
+      </w:r>
+    </w:p>
+    <w:p>
+      <w:pPr>
+        <w:pStyle w:val="NoSpacing"/>
+        <w:numPr>
+          <w:ilvl w:val="0"/>
+          <w:numId w:val="34"/>
+        </w:numPr>
+        <w:rPr>
+          <w:sz w:val="24"/>
+          <w:szCs w:val="24"/>
+        </w:rPr>
+      </w:pPr>
+      <w:r>
+        <w:rPr>
+          <w:sz w:val="24"/>
+          <w:szCs w:val="24"/>
+        </w:rPr>
+        <w:t>If there is no direct parent of any class then java will add Object class as a parent for those classes.</w:t>
+      </w:r>
+    </w:p>
+    <w:p>
+      <w:pPr>
+        <w:pStyle w:val="NoSpacing"/>
+        <w:numPr>
+          <w:ilvl w:val="0"/>
+          <w:numId w:val="34"/>
+        </w:numPr>
+        <w:rPr>
+          <w:sz w:val="24"/>
+          <w:szCs w:val="24"/>
+        </w:rPr>
+      </w:pPr>
+      <w:r>
+        <w:rPr>
+          <w:sz w:val="24"/>
+          <w:szCs w:val="24"/>
+        </w:rPr>
+        <w:t>Some of the common properties (methods)</w:t>
+      </w:r>
+    </w:p>
+    <w:p>
+      <w:pPr>
+        <w:pStyle w:val="NoSpacing"/>
+        <w:numPr>
+          <w:ilvl w:val="1"/>
+          <w:numId w:val="34"/>
+        </w:numPr>
+        <w:rPr>
+          <w:sz w:val="24"/>
+          <w:szCs w:val="24"/>
+        </w:rPr>
+      </w:pPr>
+      <w:r>
+        <w:rPr>
+          <w:sz w:val="24"/>
+          <w:szCs w:val="24"/>
+        </w:rPr>
+        <w:t>equals(Object)</w:t>
+      </w:r>
+    </w:p>
+    <w:p>
+      <w:pPr>
+        <w:pStyle w:val="NoSpacing"/>
+        <w:numPr>
+          <w:ilvl w:val="1"/>
+          <w:numId w:val="34"/>
+        </w:numPr>
+        <w:rPr>
+          <w:sz w:val="24"/>
+          <w:szCs w:val="24"/>
+        </w:rPr>
+      </w:pPr>
+      <w:r>
+        <w:rPr>
+          <w:sz w:val="24"/>
+          <w:szCs w:val="24"/>
+        </w:rPr>
+        <w:t>toString()</w:t>
+      </w:r>
+    </w:p>
+    <w:p>
+      <w:pPr>
+        <w:pStyle w:val="NoSpacing"/>
+        <w:numPr>
+          <w:ilvl w:val="1"/>
+          <w:numId w:val="34"/>
+        </w:numPr>
+        <w:rPr>
+          <w:sz w:val="24"/>
+          <w:szCs w:val="24"/>
+        </w:rPr>
+      </w:pPr>
+      <w:r>
+        <w:rPr>
+          <w:sz w:val="24"/>
+          <w:szCs w:val="24"/>
+        </w:rPr>
+        <w:t>hashCode()</w:t>
+      </w:r>
+    </w:p>
+    <w:p>
+      <w:pPr>
+        <w:pStyle w:val="NoSpacing"/>
+        <w:numPr>
+          <w:ilvl w:val="1"/>
+          <w:numId w:val="34"/>
+        </w:numPr>
+        <w:rPr>
+          <w:sz w:val="24"/>
+          <w:szCs w:val="24"/>
+        </w:rPr>
+      </w:pPr>
+      <w:r>
+        <w:rPr>
+          <w:sz w:val="24"/>
+          <w:szCs w:val="24"/>
+        </w:rPr>
+        <w:t>getClass()</w:t>
+      </w:r>
+    </w:p>
+    <w:p>
+      <w:pPr>
+        <w:pStyle w:val="NoSpacing"/>
+        <w:numPr>
+          <w:ilvl w:val="1"/>
+          <w:numId w:val="34"/>
+        </w:numPr>
+        <w:rPr>
+          <w:sz w:val="24"/>
+          <w:szCs w:val="24"/>
+        </w:rPr>
+      </w:pPr>
+      <w:r>
+        <w:rPr>
+          <w:sz w:val="24"/>
+          <w:szCs w:val="24"/>
+        </w:rPr>
+        <w:t>wait(), wait(int), wait(int, long)</w:t>
+      </w:r>
+    </w:p>
+    <w:p>
+      <w:pPr>
+        <w:pStyle w:val="NoSpacing"/>
+        <w:numPr>
+          <w:ilvl w:val="1"/>
+          <w:numId w:val="34"/>
+        </w:numPr>
+        <w:rPr>
+          <w:sz w:val="24"/>
+          <w:szCs w:val="24"/>
+        </w:rPr>
+      </w:pPr>
+      <w:r>
+        <w:rPr>
+          <w:sz w:val="24"/>
+          <w:szCs w:val="24"/>
+        </w:rPr>
+        <w:t>notify()</w:t>
+      </w:r>
+    </w:p>
+    <w:p>
+      <w:pPr>
+        <w:pStyle w:val="NoSpacing"/>
+        <w:numPr>
+          <w:ilvl w:val="1"/>
+          <w:numId w:val="34"/>
+        </w:numPr>
+        <w:rPr>
+          <w:sz w:val="24"/>
+          <w:szCs w:val="24"/>
+        </w:rPr>
+      </w:pPr>
+      <w:r>
+        <w:rPr>
+          <w:sz w:val="24"/>
+          <w:szCs w:val="24"/>
+        </w:rPr>
+        <w:t>notifyAll()</w:t>
+      </w:r>
+    </w:p>
+    <w:p>
+      <w:pPr>
+        <w:pStyle w:val="NoSpacing"/>
+        <w:rPr>
+          <w:sz w:val="24"/>
+          <w:szCs w:val="24"/>
+        </w:rPr>
+      </w:pPr>
+    </w:p>
+    <w:p>
+      <w:pPr>
+        <w:rPr>
+          <w:sz w:val="24"/>
+          <w:szCs w:val="24"/>
+        </w:rPr>
+      </w:pPr>
+      <w:r>
+        <w:rPr>
+          <w:sz w:val="24"/>
+          <w:szCs w:val="24"/>
+        </w:rPr>
+        <w:br w:type="page"/>
+      </w:r>
+    </w:p>
+    <w:p>
+      <w:pPr>
+        <w:pStyle w:val="NoSpacing"/>
+        <w:rPr>
+          <w:b/>
+          <w:bCs/>
+          <w:sz w:val="24"/>
+          <w:szCs w:val="24"/>
+          <w:u w:val="single"/>
+        </w:rPr>
+      </w:pPr>
+      <w:r>
+        <w:rPr>
+          <w:b/>
+          <w:bCs/>
+          <w:sz w:val="24"/>
+          <w:szCs w:val="24"/>
+          <w:u w:val="single"/>
+        </w:rPr>
+        <w:lastRenderedPageBreak/>
+        <w:t>Constructor</w:t>
+      </w:r>
+    </w:p>
+    <w:p>
+      <w:pPr>
+        <w:pStyle w:val="NoSpacing"/>
+        <w:numPr>
+          <w:ilvl w:val="0"/>
+          <w:numId w:val="35"/>
+        </w:numPr>
+        <w:rPr>
+          <w:b/>
+          <w:bCs/>
+          <w:sz w:val="24"/>
+          <w:szCs w:val="24"/>
+          <w:u w:val="single"/>
+        </w:rPr>
+      </w:pPr>
+      <w:r>
+        <w:rPr>
+          <w:sz w:val="24"/>
+          <w:szCs w:val="24"/>
+        </w:rPr>
+        <w:t>Constructor is used to initialize the instance var</w:t>
+      </w:r>
+      <w:r>
+        <w:rPr>
+          <w:sz w:val="24"/>
+          <w:szCs w:val="24"/>
+        </w:rPr>
+        <w:t>i</w:t>
+      </w:r>
+      <w:r>
+        <w:rPr>
+          <w:sz w:val="24"/>
+          <w:szCs w:val="24"/>
+        </w:rPr>
+        <w:t>ables</w:t>
+      </w:r>
+      <w:r>
+        <w:rPr>
+          <w:sz w:val="24"/>
+          <w:szCs w:val="24"/>
+        </w:rPr>
+        <w:t xml:space="preserve"> at the time of object creation.</w:t>
+      </w:r>
+    </w:p>
+    <w:p>
+      <w:pPr>
+        <w:pStyle w:val="NoSpacing"/>
+        <w:numPr>
+          <w:ilvl w:val="0"/>
+          <w:numId w:val="35"/>
+        </w:numPr>
+        <w:rPr>
+          <w:b/>
+          <w:bCs/>
+          <w:sz w:val="24"/>
+          <w:szCs w:val="24"/>
+          <w:u w:val="single"/>
+        </w:rPr>
+      </w:pPr>
+      <w:r>
+        <w:rPr>
+          <w:sz w:val="24"/>
+          <w:szCs w:val="24"/>
+        </w:rPr>
+        <w:t xml:space="preserve">By default every class has a </w:t>
+      </w:r>
+      <w:r>
+        <w:rPr>
+          <w:sz w:val="24"/>
+          <w:szCs w:val="24"/>
+        </w:rPr>
+        <w:t>Constructor</w:t>
+      </w:r>
+      <w:r>
+        <w:rPr>
+          <w:sz w:val="24"/>
+          <w:szCs w:val="24"/>
+        </w:rPr>
+        <w:t>.</w:t>
+      </w:r>
+    </w:p>
+    <w:p>
+      <w:pPr>
+        <w:pStyle w:val="NoSpacing"/>
+        <w:numPr>
+          <w:ilvl w:val="0"/>
+          <w:numId w:val="35"/>
+        </w:numPr>
+        <w:rPr>
+          <w:b/>
+          <w:bCs/>
+          <w:sz w:val="24"/>
+          <w:szCs w:val="24"/>
+          <w:u w:val="single"/>
+        </w:rPr>
+      </w:pPr>
+      <w:r>
+        <w:rPr>
+          <w:sz w:val="24"/>
+          <w:szCs w:val="24"/>
+        </w:rPr>
+        <w:t xml:space="preserve">If you do not create any </w:t>
+      </w:r>
+      <w:r>
+        <w:rPr>
+          <w:sz w:val="24"/>
+          <w:szCs w:val="24"/>
+        </w:rPr>
+        <w:t>Constructor</w:t>
+      </w:r>
+      <w:r>
+        <w:rPr>
+          <w:sz w:val="24"/>
+          <w:szCs w:val="24"/>
+        </w:rPr>
+        <w:t xml:space="preserve"> inside class then java will provide a default </w:t>
+      </w:r>
+      <w:r>
+        <w:rPr>
+          <w:sz w:val="24"/>
+          <w:szCs w:val="24"/>
+        </w:rPr>
+        <w:t>Constructor</w:t>
+      </w:r>
+      <w:r>
+        <w:rPr>
+          <w:sz w:val="24"/>
+          <w:szCs w:val="24"/>
+        </w:rPr>
+        <w:t>.</w:t>
+      </w:r>
+    </w:p>
+    <w:p>
+      <w:pPr>
+        <w:pStyle w:val="NoSpacing"/>
+        <w:numPr>
+          <w:ilvl w:val="0"/>
+          <w:numId w:val="35"/>
+        </w:numPr>
+        <w:rPr>
+          <w:b/>
+          <w:bCs/>
+          <w:sz w:val="24"/>
+          <w:szCs w:val="24"/>
+          <w:u w:val="single"/>
+        </w:rPr>
+      </w:pPr>
+      <w:r>
+        <w:rPr>
+          <w:sz w:val="24"/>
+          <w:szCs w:val="24"/>
+        </w:rPr>
+        <w:t>If you manually created any constructor inside class then java will not provide any constructor.</w:t>
+      </w:r>
+    </w:p>
+    <w:p>
+      <w:pPr>
+        <w:pStyle w:val="NoSpacing"/>
+        <w:numPr>
+          <w:ilvl w:val="0"/>
+          <w:numId w:val="35"/>
+        </w:numPr>
+        <w:rPr>
+          <w:b/>
+          <w:bCs/>
+          <w:sz w:val="24"/>
+          <w:szCs w:val="24"/>
+          <w:u w:val="single"/>
+        </w:rPr>
+      </w:pPr>
+      <w:r>
+        <w:rPr>
+          <w:sz w:val="24"/>
+          <w:szCs w:val="24"/>
+        </w:rPr>
+        <w:t>Rules to create constructor</w:t>
+      </w:r>
+    </w:p>
+    <w:p>
+      <w:pPr>
+        <w:pStyle w:val="NoSpacing"/>
+        <w:numPr>
+          <w:ilvl w:val="1"/>
+          <w:numId w:val="35"/>
+        </w:numPr>
+        <w:rPr>
+          <w:b/>
+          <w:bCs/>
+          <w:sz w:val="24"/>
+          <w:szCs w:val="24"/>
+          <w:u w:val="single"/>
+        </w:rPr>
+      </w:pPr>
+      <w:r>
+        <w:rPr>
+          <w:sz w:val="24"/>
+          <w:szCs w:val="24"/>
+        </w:rPr>
+        <w:t>Constructor must have a same name as class name.</w:t>
+      </w:r>
+    </w:p>
+    <w:p>
+      <w:pPr>
+        <w:pStyle w:val="NoSpacing"/>
+        <w:numPr>
+          <w:ilvl w:val="1"/>
+          <w:numId w:val="35"/>
+        </w:numPr>
+        <w:rPr>
+          <w:b/>
+          <w:bCs/>
+          <w:sz w:val="24"/>
+          <w:szCs w:val="24"/>
+          <w:u w:val="single"/>
+        </w:rPr>
+      </w:pPr>
+      <w:r>
+        <w:rPr>
+          <w:sz w:val="24"/>
+          <w:szCs w:val="24"/>
+        </w:rPr>
+        <w:t>Constructor do not have a return data type.</w:t>
+      </w:r>
+    </w:p>
+    <w:p>
+      <w:pPr>
+        <w:pStyle w:val="NoSpacing"/>
+        <w:numPr>
+          <w:ilvl w:val="1"/>
+          <w:numId w:val="35"/>
+        </w:numPr>
+        <w:rPr>
+          <w:b/>
+          <w:bCs/>
+          <w:sz w:val="24"/>
+          <w:szCs w:val="24"/>
+          <w:u w:val="single"/>
+        </w:rPr>
+      </w:pPr>
+      <w:r>
+        <w:rPr>
+          <w:sz w:val="24"/>
+          <w:szCs w:val="24"/>
+        </w:rPr>
+        <w:t>Constructor can be created with any access modifier</w:t>
+      </w:r>
+      <w:r>
+        <w:rPr>
+          <w:sz w:val="24"/>
+          <w:szCs w:val="24"/>
+        </w:rPr>
+        <w:t>.</w:t>
+      </w:r>
+    </w:p>
+    <w:p>
+      <w:pPr>
+        <w:pStyle w:val="NoSpacing"/>
+        <w:numPr>
+          <w:ilvl w:val="1"/>
+          <w:numId w:val="35"/>
+        </w:numPr>
+        <w:rPr>
+          <w:b/>
+          <w:bCs/>
+          <w:sz w:val="24"/>
+          <w:szCs w:val="24"/>
+          <w:u w:val="single"/>
+        </w:rPr>
+      </w:pPr>
+      <w:r>
+        <w:rPr>
+          <w:sz w:val="24"/>
+          <w:szCs w:val="24"/>
+        </w:rPr>
+        <w:t>There can be multiple constructor in a class which must be created with different parameter list this is also known as constructor overloading.</w:t>
+      </w:r>
+      <w:r>
+        <w:rPr>
+          <w:sz w:val="24"/>
+          <w:szCs w:val="24"/>
+        </w:rPr>
+        <w:t xml:space="preserve">  </w:t>
+      </w:r>
+    </w:p>
+    <w:p>
+      <w:pPr>
+        <w:pStyle w:val="NoSpacing"/>
+        <w:numPr>
+          <w:ilvl w:val="1"/>
+          <w:numId w:val="35"/>
+        </w:numPr>
+        <w:rPr>
+          <w:b/>
+          <w:bCs/>
+          <w:sz w:val="24"/>
+          <w:szCs w:val="24"/>
+          <w:u w:val="single"/>
+        </w:rPr>
+      </w:pPr>
+      <w:r>
+        <w:rPr>
+          <w:sz w:val="24"/>
+          <w:szCs w:val="24"/>
+        </w:rPr>
+        <w:t xml:space="preserve">Constructor always calls at the time of object creation and it can’t be called using class object and dot operator. </w:t>
+      </w:r>
+      <w:r>
+        <w:rPr>
+          <w:sz w:val="24"/>
+          <w:szCs w:val="24"/>
+        </w:rPr>
+        <w:t xml:space="preserve"> </w:t>
+      </w:r>
+    </w:p>
+    <w:p>
+      <w:pPr>
+        <w:pStyle w:val="NoSpacing"/>
+        <w:numPr>
+          <w:ilvl w:val="0"/>
+          <w:numId w:val="35"/>
+        </w:numPr>
+        <w:rPr>
+          <w:b/>
+          <w:bCs/>
+          <w:sz w:val="24"/>
+          <w:szCs w:val="24"/>
+          <w:u w:val="single"/>
+        </w:rPr>
+      </w:pPr>
+      <w:r>
+        <w:rPr>
+          <w:sz w:val="24"/>
+          <w:szCs w:val="24"/>
+        </w:rPr>
+        <w:t>Every sub class constructor classes super class default or no-param constructor.</w:t>
+      </w:r>
+    </w:p>
+    <w:p>
+      <w:pPr>
+        <w:pStyle w:val="NoSpacing"/>
+        <w:numPr>
+          <w:ilvl w:val="0"/>
+          <w:numId w:val="35"/>
+        </w:numPr>
+        <w:rPr>
+          <w:b/>
+          <w:bCs/>
+          <w:sz w:val="24"/>
+          <w:szCs w:val="24"/>
+          <w:u w:val="single"/>
+        </w:rPr>
+      </w:pPr>
+      <w:r>
+        <w:rPr>
+          <w:sz w:val="24"/>
+          <w:szCs w:val="24"/>
+        </w:rPr>
+        <w:t xml:space="preserve">Every constructor has by default </w:t>
+      </w:r>
+      <w:r>
+        <w:rPr>
+          <w:b/>
+          <w:bCs/>
+          <w:sz w:val="24"/>
+          <w:szCs w:val="24"/>
+        </w:rPr>
+        <w:t>super()</w:t>
+      </w:r>
+      <w:r>
+        <w:rPr>
+          <w:sz w:val="24"/>
+          <w:szCs w:val="24"/>
+        </w:rPr>
+        <w:t xml:space="preserve"> statement added as a first line.</w:t>
+      </w:r>
+    </w:p>
+    <w:p>
+      <w:pPr>
+        <w:pStyle w:val="NoSpacing"/>
+        <w:rPr>
+          <w:sz w:val="24"/>
+          <w:szCs w:val="24"/>
+        </w:rPr>
+      </w:pPr>
+    </w:p>
+    <w:p>
+      <w:pPr>
+        <w:pStyle w:val="NoSpacing"/>
+        <w:rPr>
+          <w:sz w:val="24"/>
+          <w:szCs w:val="24"/>
+        </w:rPr>
+      </w:pPr>
+    </w:p>
+    <w:p>
+      <w:pPr>
+        <w:pStyle w:val="NoSpacing"/>
+        <w:rPr>
+          <w:b/>
+          <w:bCs/>
+          <w:sz w:val="24"/>
+          <w:szCs w:val="24"/>
+          <w:u w:val="single"/>
+        </w:rPr>
+      </w:pPr>
+      <w:r>
+        <w:rPr>
+          <w:b/>
+          <w:bCs/>
+          <w:sz w:val="24"/>
+          <w:szCs w:val="24"/>
+          <w:u w:val="single"/>
+        </w:rPr>
+        <w:t>Java Keywords (super, this, static, final)</w:t>
+      </w:r>
+    </w:p>
+    <w:p>
+      <w:pPr>
+        <w:pStyle w:val="NoSpacing"/>
+        <w:rPr>
+          <w:sz w:val="24"/>
+          <w:szCs w:val="24"/>
+          <w:u w:val="single"/>
+        </w:rPr>
+      </w:pPr>
+      <w:r>
+        <w:rPr>
+          <w:sz w:val="24"/>
+          <w:szCs w:val="24"/>
+          <w:u w:val="single"/>
+        </w:rPr>
+        <w:t>super Keyword</w:t>
+      </w:r>
+    </w:p>
+    <w:p>
+      <w:pPr>
+        <w:pStyle w:val="NoSpacing"/>
+        <w:numPr>
+          <w:ilvl w:val="0"/>
+          <w:numId w:val="36"/>
+        </w:numPr>
+        <w:rPr>
+          <w:sz w:val="24"/>
+          <w:szCs w:val="24"/>
+        </w:rPr>
+      </w:pPr>
+      <w:r>
+        <w:rPr>
+          <w:sz w:val="24"/>
+          <w:szCs w:val="24"/>
+        </w:rPr>
+        <w:t>Super keyword is use to access the properties of the super class.</w:t>
+      </w:r>
+    </w:p>
+    <w:p>
+      <w:pPr>
+        <w:pStyle w:val="NoSpacing"/>
+        <w:numPr>
+          <w:ilvl w:val="0"/>
+          <w:numId w:val="36"/>
+        </w:numPr>
+        <w:rPr>
+          <w:sz w:val="24"/>
+          <w:szCs w:val="24"/>
+        </w:rPr>
+      </w:pPr>
+      <w:r>
+        <w:rPr>
+          <w:sz w:val="24"/>
+          <w:szCs w:val="24"/>
+        </w:rPr>
+        <w:t xml:space="preserve">You can access the super class </w:t>
+      </w:r>
+      <w:r>
+        <w:rPr>
+          <w:sz w:val="24"/>
+          <w:szCs w:val="24"/>
+        </w:rPr>
+        <w:t>Constructor</w:t>
+      </w:r>
+      <w:r>
+        <w:rPr>
+          <w:sz w:val="24"/>
+          <w:szCs w:val="24"/>
+        </w:rPr>
+        <w:t>, variable, methods.</w:t>
+      </w:r>
+    </w:p>
+    <w:p>
+      <w:pPr>
+        <w:pStyle w:val="NoSpacing"/>
+        <w:numPr>
+          <w:ilvl w:val="0"/>
+          <w:numId w:val="36"/>
+        </w:numPr>
+        <w:rPr>
+          <w:sz w:val="24"/>
+          <w:szCs w:val="24"/>
+        </w:rPr>
+      </w:pPr>
+      <w:r>
+        <w:rPr>
+          <w:sz w:val="24"/>
+          <w:szCs w:val="24"/>
+        </w:rPr>
+        <w:t xml:space="preserve">Access </w:t>
+      </w:r>
+      <w:r>
+        <w:rPr>
+          <w:sz w:val="24"/>
+          <w:szCs w:val="24"/>
+        </w:rPr>
+        <w:t xml:space="preserve">Constructor </w:t>
+      </w:r>
+      <w:r>
+        <w:rPr>
+          <w:sz w:val="24"/>
+          <w:szCs w:val="24"/>
+        </w:rPr>
+        <w:t>using super keyword.</w:t>
+      </w:r>
+      <w:r>
+        <w:rPr>
+          <w:sz w:val="24"/>
+          <w:szCs w:val="24"/>
+        </w:rPr>
+        <w:t xml:space="preserve"> </w:t>
+      </w:r>
+    </w:p>
+    <w:p>
+      <w:pPr>
+        <w:pStyle w:val="NoSpacing"/>
+        <w:numPr>
+          <w:ilvl w:val="1"/>
+          <w:numId w:val="36"/>
+        </w:numPr>
+        <w:rPr>
+          <w:sz w:val="24"/>
+          <w:szCs w:val="24"/>
+        </w:rPr>
+      </w:pPr>
+      <w:r>
+        <w:rPr>
+          <w:sz w:val="24"/>
+          <w:szCs w:val="24"/>
+        </w:rPr>
+        <w:t xml:space="preserve">Sub class </w:t>
+      </w:r>
+      <w:r>
+        <w:rPr>
+          <w:sz w:val="24"/>
+          <w:szCs w:val="24"/>
+        </w:rPr>
+        <w:t xml:space="preserve">Constructor </w:t>
+      </w:r>
+      <w:r>
+        <w:rPr>
+          <w:sz w:val="24"/>
+          <w:szCs w:val="24"/>
+        </w:rPr>
+        <w:t xml:space="preserve">can access super class </w:t>
+      </w:r>
+      <w:r>
+        <w:rPr>
+          <w:sz w:val="24"/>
+          <w:szCs w:val="24"/>
+        </w:rPr>
+        <w:t>Constructor</w:t>
+      </w:r>
+      <w:r>
+        <w:rPr>
+          <w:sz w:val="24"/>
+          <w:szCs w:val="24"/>
+        </w:rPr>
+        <w:t>.</w:t>
+      </w:r>
+    </w:p>
+    <w:p>
+      <w:pPr>
+        <w:pStyle w:val="NoSpacing"/>
+        <w:numPr>
+          <w:ilvl w:val="1"/>
+          <w:numId w:val="36"/>
+        </w:numPr>
+        <w:rPr>
+          <w:sz w:val="24"/>
+          <w:szCs w:val="24"/>
+        </w:rPr>
+      </w:pPr>
+      <w:r>
+        <w:rPr>
+          <w:sz w:val="24"/>
+          <w:szCs w:val="24"/>
+        </w:rPr>
+        <w:t xml:space="preserve">By </w:t>
+      </w:r>
+      <w:r>
+        <w:rPr>
+          <w:sz w:val="24"/>
+          <w:szCs w:val="24"/>
+        </w:rPr>
+        <w:t>d</w:t>
+      </w:r>
+      <w:r>
+        <w:rPr>
+          <w:sz w:val="24"/>
+          <w:szCs w:val="24"/>
+        </w:rPr>
+        <w:t xml:space="preserve">efault super keyword will be added as a first line of every sub class </w:t>
+      </w:r>
+      <w:r>
+        <w:rPr>
+          <w:sz w:val="24"/>
+          <w:szCs w:val="24"/>
+        </w:rPr>
+        <w:t>Constructor</w:t>
+      </w:r>
+      <w:r>
+        <w:rPr>
+          <w:sz w:val="24"/>
+          <w:szCs w:val="24"/>
+        </w:rPr>
+        <w:t>.</w:t>
+      </w:r>
+    </w:p>
+    <w:p>
+      <w:pPr>
+        <w:pStyle w:val="NoSpacing"/>
+        <w:numPr>
+          <w:ilvl w:val="1"/>
+          <w:numId w:val="36"/>
+        </w:numPr>
+        <w:rPr>
+          <w:sz w:val="24"/>
+          <w:szCs w:val="24"/>
+        </w:rPr>
+      </w:pPr>
+      <w:r>
+        <w:rPr>
+          <w:sz w:val="24"/>
+          <w:szCs w:val="24"/>
+        </w:rPr>
+        <w:t xml:space="preserve">One </w:t>
+      </w:r>
+      <w:r>
+        <w:rPr>
+          <w:sz w:val="24"/>
+          <w:szCs w:val="24"/>
+        </w:rPr>
+        <w:t xml:space="preserve">Constructor </w:t>
+      </w:r>
+      <w:r>
+        <w:rPr>
+          <w:sz w:val="24"/>
+          <w:szCs w:val="24"/>
+        </w:rPr>
+        <w:t xml:space="preserve">can only call another </w:t>
+      </w:r>
+      <w:r>
+        <w:rPr>
+          <w:sz w:val="24"/>
+          <w:szCs w:val="24"/>
+        </w:rPr>
+        <w:t xml:space="preserve">Constructor </w:t>
+      </w:r>
+      <w:r>
+        <w:rPr>
+          <w:sz w:val="24"/>
+          <w:szCs w:val="24"/>
+        </w:rPr>
+        <w:t xml:space="preserve">and that line must be a first line in a </w:t>
+      </w:r>
+      <w:r>
+        <w:rPr>
+          <w:sz w:val="24"/>
+          <w:szCs w:val="24"/>
+        </w:rPr>
+        <w:t>Constructor</w:t>
+      </w:r>
+      <w:r>
+        <w:rPr>
+          <w:sz w:val="24"/>
+          <w:szCs w:val="24"/>
+        </w:rPr>
+        <w:t>.</w:t>
       </w:r>
     </w:p>
     <w:sectPr>
@@ -7917,7 +8426,7 @@
 </file>
 
 <file path=word/numbering.xml><?xml version="1.0" encoding="utf-8"?>
-<w:numbering xmlns:wpc="http://schemas.microsoft.com/office/word/2010/wordprocessingCanvas" xmlns:cx="http://schemas.microsoft.com/office/drawing/2014/chartex" xmlns:cx1="http://schemas.microsoft.com/office/drawing/2015/9/8/chartex" xmlns:cx2="http://schemas.microsoft.com/office/drawing/2015/10/21/chartex" xmlns:cx3="http://schemas.microsoft.com/office/drawing/2016/5/9/chartex" xmlns:cx4="http://schemas.microsoft.com/office/drawing/2016/5/10/chartex" xmlns:cx5="http://schemas.microsoft.com/office/drawing/2016/5/11/chartex" xmlns:cx6="http://schemas.microsoft.com/office/drawing/2016/5/12/chartex" xmlns:cx7="http://schemas.microsoft.com/office/drawing/2016/5/13/chartex" xmlns:cx8="http://schemas.microsoft.com/office/drawing/2016/5/14/chartex" xmlns:mc="http://schemas.openxmlformats.org/markup-compatibility/2006" xmlns:aink="http://schemas.microsoft.com/office/drawing/2016/ink" xmlns:am3d="http://schemas.microsoft.com/office/drawing/2017/model3d" xmlns:o="urn:schemas-microsoft-com:office:office" xmlns:oel="http://schemas.microsoft.com/office/2019/extlst" xmlns:r="http://schemas.openxmlformats.org/officeDocument/2006/relationships" xmlns:m="http://schemas.openxmlformats.org/officeDocument/2006/math" xmlns:v="urn:schemas-microsoft-com:vml" xmlns:wp14="http://schemas.microsoft.com/office/word/2010/wordprocessingDrawing" xmlns:wp="http://schemas.openxmlformats.org/drawingml/2006/wordprocessingDrawing" xmlns:w10="urn:schemas-microsoft-com:office:word" xmlns:w="http://schemas.openxmlformats.org/wordprocessingml/2006/main" xmlns:w14="http://schemas.microsoft.com/office/word/2010/wordml" xmlns:w15="http://schemas.microsoft.com/office/word/2012/wordml" xmlns:w16cex="http://schemas.microsoft.com/office/word/2018/wordml/cex" xmlns:w16cid="http://schemas.microsoft.com/office/word/2016/wordml/cid" xmlns:w16="http://schemas.microsoft.com/office/word/2018/wordml" xmlns:w16sdtdh="http://schemas.microsoft.com/office/word/2020/wordml/sdtdatahash" xmlns:w16se="http://schemas.microsoft.com/office/word/2015/wordml/symex" xmlns:wpg="http://schemas.microsoft.com/office/word/2010/wordprocessingGroup" xmlns:wpi="http://schemas.microsoft.com/office/word/2010/wordprocessingInk" xmlns:wne="http://schemas.microsoft.com/office/word/2006/wordml" xmlns:wps="http://schemas.microsoft.com/office/word/2010/wordprocessingShape" mc:Ignorable="w14 w15 w16se w16cid w16 w16cex w16sdtdh wp14">
+<w:numbering xmlns:wpc="http://schemas.microsoft.com/office/word/2010/wordprocessingCanvas" xmlns:cx="http://schemas.microsoft.com/office/drawing/2014/chartex" xmlns:cx1="http://schemas.microsoft.com/office/drawing/2015/9/8/chartex" xmlns:cx2="http://schemas.microsoft.com/office/drawing/2015/10/21/chartex" xmlns:cx3="http://schemas.microsoft.com/office/drawing/2016/5/9/chartex" xmlns:cx4="http://schemas.microsoft.com/office/drawing/2016/5/10/chartex" xmlns:cx5="http://schemas.microsoft.com/office/drawing/2016/5/11/chartex" xmlns:cx6="http://schemas.microsoft.com/office/drawing/2016/5/12/chartex" xmlns:cx7="http://schemas.microsoft.com/office/drawing/2016/5/13/chartex" xmlns:cx8="http://schemas.microsoft.com/office/drawing/2016/5/14/chartex" xmlns:mc="http://schemas.openxmlformats.org/markup-compatibility/2006" xmlns:aink="http://schemas.microsoft.com/office/drawing/2016/ink" xmlns:am3d="http://schemas.microsoft.com/office/drawing/2017/model3d" xmlns:o="urn:schemas-microsoft-com:office:office" xmlns:oel="http://schemas.microsoft.com/office/2019/extlst" xmlns:r="http://schemas.openxmlformats.org/officeDocument/2006/relationships" xmlns:m="http://schemas.openxmlformats.org/officeDocument/2006/math" xmlns:v="urn:schemas-microsoft-com:vml" xmlns:wp14="http://schemas.microsoft.com/office/word/2010/wordprocessingDrawing" xmlns:wp="http://schemas.openxmlformats.org/drawingml/2006/wordprocessingDrawing" xmlns:w10="urn:schemas-microsoft-com:office:word" xmlns:w="http://schemas.openxmlformats.org/wordprocessingml/2006/main" xmlns:w14="http://schemas.microsoft.com/office/word/2010/wordml" xmlns:w15="http://schemas.microsoft.com/office/word/2012/wordml" xmlns:w16cex="http://schemas.microsoft.com/office/word/2018/wordml/cex" xmlns:w16cid="http://schemas.microsoft.com/office/word/2016/wordml/cid" xmlns:w16="http://schemas.microsoft.com/office/word/2018/wordml" xmlns:w16du="http://schemas.microsoft.com/office/word/2023/wordml/word16du" xmlns:w16sdtdh="http://schemas.microsoft.com/office/word/2020/wordml/sdtdatahash" xmlns:w16se="http://schemas.microsoft.com/office/word/2015/wordml/symex" xmlns:wpg="http://schemas.microsoft.com/office/word/2010/wordprocessingGroup" xmlns:wpi="http://schemas.microsoft.com/office/word/2010/wordprocessingInk" xmlns:wne="http://schemas.microsoft.com/office/word/2006/wordml" xmlns:wps="http://schemas.microsoft.com/office/word/2010/wordprocessingShape" mc:Ignorable="w14 w15 w16se w16cid w16 w16cex w16sdtdh wp14">
   <w:abstractNum w:abstractNumId="0" w15:restartNumberingAfterBreak="0">
     <w:nsid w:val="01223093"/>
     <w:multiLevelType w:val="hybridMultilevel"/>
@@ -8188,6 +8697,95 @@
     </w:lvl>
   </w:abstractNum>
   <w:abstractNum w:abstractNumId="3" w15:restartNumberingAfterBreak="0">
+    <w:nsid w:val="0E0F7EEE"/>
+    <w:multiLevelType w:val="hybridMultilevel"/>
+    <w:tmpl w:val="D2B04B38"/>
+    <w:lvl w:ilvl="0" w:tplc="0409000F">
+      <w:start w:val="1"/>
+      <w:numFmt w:val="decimal"/>
+      <w:lvlText w:val="%1."/>
+      <w:lvlJc w:val="left"/>
+      <w:pPr>
+        <w:ind w:left="720" w:hanging="360"/>
+      </w:pPr>
+      <w:rPr>
+        <w:rFonts w:hint="default"/>
+      </w:rPr>
+    </w:lvl>
+    <w:lvl w:ilvl="1" w:tplc="04090019">
+      <w:start w:val="1"/>
+      <w:numFmt w:val="lowerLetter"/>
+      <w:lvlText w:val="%2."/>
+      <w:lvlJc w:val="left"/>
+      <w:pPr>
+        <w:ind w:left="1440" w:hanging="360"/>
+      </w:pPr>
+    </w:lvl>
+    <w:lvl w:ilvl="2" w:tplc="0409001B" w:tentative="1">
+      <w:start w:val="1"/>
+      <w:numFmt w:val="lowerRoman"/>
+      <w:lvlText w:val="%3."/>
+      <w:lvlJc w:val="right"/>
+      <w:pPr>
+        <w:ind w:left="2160" w:hanging="180"/>
+      </w:pPr>
+    </w:lvl>
+    <w:lvl w:ilvl="3" w:tplc="0409000F" w:tentative="1">
+      <w:start w:val="1"/>
+      <w:numFmt w:val="decimal"/>
+      <w:lvlText w:val="%4."/>
+      <w:lvlJc w:val="left"/>
+      <w:pPr>
+        <w:ind w:left="2880" w:hanging="360"/>
+      </w:pPr>
+    </w:lvl>
+    <w:lvl w:ilvl="4" w:tplc="04090019" w:tentative="1">
+      <w:start w:val="1"/>
+      <w:numFmt w:val="lowerLetter"/>
+      <w:lvlText w:val="%5."/>
+      <w:lvlJc w:val="left"/>
+      <w:pPr>
+        <w:ind w:left="3600" w:hanging="360"/>
+      </w:pPr>
+    </w:lvl>
+    <w:lvl w:ilvl="5" w:tplc="0409001B" w:tentative="1">
+      <w:start w:val="1"/>
+      <w:numFmt w:val="lowerRoman"/>
+      <w:lvlText w:val="%6."/>
+      <w:lvlJc w:val="right"/>
+      <w:pPr>
+        <w:ind w:left="4320" w:hanging="180"/>
+      </w:pPr>
+    </w:lvl>
+    <w:lvl w:ilvl="6" w:tplc="0409000F" w:tentative="1">
+      <w:start w:val="1"/>
+      <w:numFmt w:val="decimal"/>
+      <w:lvlText w:val="%7."/>
+      <w:lvlJc w:val="left"/>
+      <w:pPr>
+        <w:ind w:left="5040" w:hanging="360"/>
+      </w:pPr>
+    </w:lvl>
+    <w:lvl w:ilvl="7" w:tplc="04090019" w:tentative="1">
+      <w:start w:val="1"/>
+      <w:numFmt w:val="lowerLetter"/>
+      <w:lvlText w:val="%8."/>
+      <w:lvlJc w:val="left"/>
+      <w:pPr>
+        <w:ind w:left="5760" w:hanging="360"/>
+      </w:pPr>
+    </w:lvl>
+    <w:lvl w:ilvl="8" w:tplc="0409001B" w:tentative="1">
+      <w:start w:val="1"/>
+      <w:numFmt w:val="lowerRoman"/>
+      <w:lvlText w:val="%9."/>
+      <w:lvlJc w:val="right"/>
+      <w:pPr>
+        <w:ind w:left="6480" w:hanging="180"/>
+      </w:pPr>
+    </w:lvl>
+  </w:abstractNum>
+  <w:abstractNum w:abstractNumId="4" w15:restartNumberingAfterBreak="0">
     <w:nsid w:val="0F4747A3"/>
     <w:multiLevelType w:val="hybridMultilevel"/>
     <w:tmpl w:val="C69E1DDC"/>
@@ -8276,7 +8874,7 @@
       </w:pPr>
     </w:lvl>
   </w:abstractNum>
-  <w:abstractNum w:abstractNumId="4" w15:restartNumberingAfterBreak="0">
+  <w:abstractNum w:abstractNumId="5" w15:restartNumberingAfterBreak="0">
     <w:nsid w:val="0FE8693A"/>
     <w:multiLevelType w:val="hybridMultilevel"/>
     <w:tmpl w:val="9DB6D760"/>
@@ -8365,7 +8963,7 @@
       </w:pPr>
     </w:lvl>
   </w:abstractNum>
-  <w:abstractNum w:abstractNumId="5" w15:restartNumberingAfterBreak="0">
+  <w:abstractNum w:abstractNumId="6" w15:restartNumberingAfterBreak="0">
     <w:nsid w:val="11F46285"/>
     <w:multiLevelType w:val="hybridMultilevel"/>
     <w:tmpl w:val="E9B2EE98"/>
@@ -8454,7 +9052,7 @@
       </w:pPr>
     </w:lvl>
   </w:abstractNum>
-  <w:abstractNum w:abstractNumId="6" w15:restartNumberingAfterBreak="0">
+  <w:abstractNum w:abstractNumId="7" w15:restartNumberingAfterBreak="0">
     <w:nsid w:val="190A37F2"/>
     <w:multiLevelType w:val="hybridMultilevel"/>
     <w:tmpl w:val="E5DEF9F4"/>
@@ -8543,7 +9141,7 @@
       </w:pPr>
     </w:lvl>
   </w:abstractNum>
-  <w:abstractNum w:abstractNumId="7" w15:restartNumberingAfterBreak="0">
+  <w:abstractNum w:abstractNumId="8" w15:restartNumberingAfterBreak="0">
     <w:nsid w:val="20174CF2"/>
     <w:multiLevelType w:val="hybridMultilevel"/>
     <w:tmpl w:val="BE94BCD8"/>
@@ -8632,7 +9230,7 @@
       </w:pPr>
     </w:lvl>
   </w:abstractNum>
-  <w:abstractNum w:abstractNumId="8" w15:restartNumberingAfterBreak="0">
+  <w:abstractNum w:abstractNumId="9" w15:restartNumberingAfterBreak="0">
     <w:nsid w:val="21B8502C"/>
     <w:multiLevelType w:val="hybridMultilevel"/>
     <w:tmpl w:val="CC348B7E"/>
@@ -8721,722 +9319,10 @@
       </w:pPr>
     </w:lvl>
   </w:abstractNum>
-  <w:abstractNum w:abstractNumId="9" w15:restartNumberingAfterBreak="0">
-    <w:nsid w:val="27A058CF"/>
+  <w:abstractNum w:abstractNumId="10" w15:restartNumberingAfterBreak="0">
+    <w:nsid w:val="24592041"/>
     <w:multiLevelType w:val="hybridMultilevel"/>
-    <w:tmpl w:val="AC12D422"/>
-    <w:lvl w:ilvl="0" w:tplc="0409000F">
-      <w:start w:val="1"/>
-      <w:numFmt w:val="decimal"/>
-      <w:lvlText w:val="%1."/>
-      <w:lvlJc w:val="left"/>
-      <w:pPr>
-        <w:ind w:left="720" w:hanging="360"/>
-      </w:pPr>
-      <w:rPr>
-        <w:rFonts w:hint="default"/>
-      </w:rPr>
-    </w:lvl>
-    <w:lvl w:ilvl="1" w:tplc="04090019" w:tentative="1">
-      <w:start w:val="1"/>
-      <w:numFmt w:val="lowerLetter"/>
-      <w:lvlText w:val="%2."/>
-      <w:lvlJc w:val="left"/>
-      <w:pPr>
-        <w:ind w:left="1440" w:hanging="360"/>
-      </w:pPr>
-    </w:lvl>
-    <w:lvl w:ilvl="2" w:tplc="0409001B" w:tentative="1">
-      <w:start w:val="1"/>
-      <w:numFmt w:val="lowerRoman"/>
-      <w:lvlText w:val="%3."/>
-      <w:lvlJc w:val="right"/>
-      <w:pPr>
-        <w:ind w:left="2160" w:hanging="180"/>
-      </w:pPr>
-    </w:lvl>
-    <w:lvl w:ilvl="3" w:tplc="0409000F" w:tentative="1">
-      <w:start w:val="1"/>
-      <w:numFmt w:val="decimal"/>
-      <w:lvlText w:val="%4."/>
-      <w:lvlJc w:val="left"/>
-      <w:pPr>
-        <w:ind w:left="2880" w:hanging="360"/>
-      </w:pPr>
-    </w:lvl>
-    <w:lvl w:ilvl="4" w:tplc="04090019" w:tentative="1">
-      <w:start w:val="1"/>
-      <w:numFmt w:val="lowerLetter"/>
-      <w:lvlText w:val="%5."/>
-      <w:lvlJc w:val="left"/>
-      <w:pPr>
-        <w:ind w:left="3600" w:hanging="360"/>
-      </w:pPr>
-    </w:lvl>
-    <w:lvl w:ilvl="5" w:tplc="0409001B" w:tentative="1">
-      <w:start w:val="1"/>
-      <w:numFmt w:val="lowerRoman"/>
-      <w:lvlText w:val="%6."/>
-      <w:lvlJc w:val="right"/>
-      <w:pPr>
-        <w:ind w:left="4320" w:hanging="180"/>
-      </w:pPr>
-    </w:lvl>
-    <w:lvl w:ilvl="6" w:tplc="0409000F" w:tentative="1">
-      <w:start w:val="1"/>
-      <w:numFmt w:val="decimal"/>
-      <w:lvlText w:val="%7."/>
-      <w:lvlJc w:val="left"/>
-      <w:pPr>
-        <w:ind w:left="5040" w:hanging="360"/>
-      </w:pPr>
-    </w:lvl>
-    <w:lvl w:ilvl="7" w:tplc="04090019" w:tentative="1">
-      <w:start w:val="1"/>
-      <w:numFmt w:val="lowerLetter"/>
-      <w:lvlText w:val="%8."/>
-      <w:lvlJc w:val="left"/>
-      <w:pPr>
-        <w:ind w:left="5760" w:hanging="360"/>
-      </w:pPr>
-    </w:lvl>
-    <w:lvl w:ilvl="8" w:tplc="0409001B" w:tentative="1">
-      <w:start w:val="1"/>
-      <w:numFmt w:val="lowerRoman"/>
-      <w:lvlText w:val="%9."/>
-      <w:lvlJc w:val="right"/>
-      <w:pPr>
-        <w:ind w:left="6480" w:hanging="180"/>
-      </w:pPr>
-    </w:lvl>
-  </w:abstractNum>
-  <w:abstractNum w:abstractNumId="10" w15:restartNumberingAfterBreak="0">
-    <w:nsid w:val="27A81660"/>
-    <w:multiLevelType w:val="hybridMultilevel"/>
-    <w:tmpl w:val="ACAA8182"/>
-    <w:lvl w:ilvl="0" w:tplc="0409000F">
-      <w:start w:val="1"/>
-      <w:numFmt w:val="decimal"/>
-      <w:lvlText w:val="%1."/>
-      <w:lvlJc w:val="left"/>
-      <w:pPr>
-        <w:ind w:left="720" w:hanging="360"/>
-      </w:pPr>
-      <w:rPr>
-        <w:rFonts w:hint="default"/>
-      </w:rPr>
-    </w:lvl>
-    <w:lvl w:ilvl="1" w:tplc="04090019">
-      <w:start w:val="1"/>
-      <w:numFmt w:val="lowerLetter"/>
-      <w:lvlText w:val="%2."/>
-      <w:lvlJc w:val="left"/>
-      <w:pPr>
-        <w:ind w:left="1440" w:hanging="360"/>
-      </w:pPr>
-    </w:lvl>
-    <w:lvl w:ilvl="2" w:tplc="0409001B">
-      <w:start w:val="1"/>
-      <w:numFmt w:val="lowerRoman"/>
-      <w:lvlText w:val="%3."/>
-      <w:lvlJc w:val="right"/>
-      <w:pPr>
-        <w:ind w:left="2160" w:hanging="180"/>
-      </w:pPr>
-    </w:lvl>
-    <w:lvl w:ilvl="3" w:tplc="0409000F" w:tentative="1">
-      <w:start w:val="1"/>
-      <w:numFmt w:val="decimal"/>
-      <w:lvlText w:val="%4."/>
-      <w:lvlJc w:val="left"/>
-      <w:pPr>
-        <w:ind w:left="2880" w:hanging="360"/>
-      </w:pPr>
-    </w:lvl>
-    <w:lvl w:ilvl="4" w:tplc="04090019" w:tentative="1">
-      <w:start w:val="1"/>
-      <w:numFmt w:val="lowerLetter"/>
-      <w:lvlText w:val="%5."/>
-      <w:lvlJc w:val="left"/>
-      <w:pPr>
-        <w:ind w:left="3600" w:hanging="360"/>
-      </w:pPr>
-    </w:lvl>
-    <w:lvl w:ilvl="5" w:tplc="0409001B" w:tentative="1">
-      <w:start w:val="1"/>
-      <w:numFmt w:val="lowerRoman"/>
-      <w:lvlText w:val="%6."/>
-      <w:lvlJc w:val="right"/>
-      <w:pPr>
-        <w:ind w:left="4320" w:hanging="180"/>
-      </w:pPr>
-    </w:lvl>
-    <w:lvl w:ilvl="6" w:tplc="0409000F" w:tentative="1">
-      <w:start w:val="1"/>
-      <w:numFmt w:val="decimal"/>
-      <w:lvlText w:val="%7."/>
-      <w:lvlJc w:val="left"/>
-      <w:pPr>
-        <w:ind w:left="5040" w:hanging="360"/>
-      </w:pPr>
-    </w:lvl>
-    <w:lvl w:ilvl="7" w:tplc="04090019" w:tentative="1">
-      <w:start w:val="1"/>
-      <w:numFmt w:val="lowerLetter"/>
-      <w:lvlText w:val="%8."/>
-      <w:lvlJc w:val="left"/>
-      <w:pPr>
-        <w:ind w:left="5760" w:hanging="360"/>
-      </w:pPr>
-    </w:lvl>
-    <w:lvl w:ilvl="8" w:tplc="0409001B" w:tentative="1">
-      <w:start w:val="1"/>
-      <w:numFmt w:val="lowerRoman"/>
-      <w:lvlText w:val="%9."/>
-      <w:lvlJc w:val="right"/>
-      <w:pPr>
-        <w:ind w:left="6480" w:hanging="180"/>
-      </w:pPr>
-    </w:lvl>
-  </w:abstractNum>
-  <w:abstractNum w:abstractNumId="11" w15:restartNumberingAfterBreak="0">
-    <w:nsid w:val="29D474AB"/>
-    <w:multiLevelType w:val="hybridMultilevel"/>
-    <w:tmpl w:val="128CE652"/>
-    <w:lvl w:ilvl="0" w:tplc="0409000F">
-      <w:start w:val="1"/>
-      <w:numFmt w:val="decimal"/>
-      <w:lvlText w:val="%1."/>
-      <w:lvlJc w:val="left"/>
-      <w:pPr>
-        <w:ind w:left="720" w:hanging="360"/>
-      </w:pPr>
-      <w:rPr>
-        <w:rFonts w:hint="default"/>
-      </w:rPr>
-    </w:lvl>
-    <w:lvl w:ilvl="1" w:tplc="04090019" w:tentative="1">
-      <w:start w:val="1"/>
-      <w:numFmt w:val="lowerLetter"/>
-      <w:lvlText w:val="%2."/>
-      <w:lvlJc w:val="left"/>
-      <w:pPr>
-        <w:ind w:left="1440" w:hanging="360"/>
-      </w:pPr>
-    </w:lvl>
-    <w:lvl w:ilvl="2" w:tplc="0409001B" w:tentative="1">
-      <w:start w:val="1"/>
-      <w:numFmt w:val="lowerRoman"/>
-      <w:lvlText w:val="%3."/>
-      <w:lvlJc w:val="right"/>
-      <w:pPr>
-        <w:ind w:left="2160" w:hanging="180"/>
-      </w:pPr>
-    </w:lvl>
-    <w:lvl w:ilvl="3" w:tplc="0409000F" w:tentative="1">
-      <w:start w:val="1"/>
-      <w:numFmt w:val="decimal"/>
-      <w:lvlText w:val="%4."/>
-      <w:lvlJc w:val="left"/>
-      <w:pPr>
-        <w:ind w:left="2880" w:hanging="360"/>
-      </w:pPr>
-    </w:lvl>
-    <w:lvl w:ilvl="4" w:tplc="04090019" w:tentative="1">
-      <w:start w:val="1"/>
-      <w:numFmt w:val="lowerLetter"/>
-      <w:lvlText w:val="%5."/>
-      <w:lvlJc w:val="left"/>
-      <w:pPr>
-        <w:ind w:left="3600" w:hanging="360"/>
-      </w:pPr>
-    </w:lvl>
-    <w:lvl w:ilvl="5" w:tplc="0409001B" w:tentative="1">
-      <w:start w:val="1"/>
-      <w:numFmt w:val="lowerRoman"/>
-      <w:lvlText w:val="%6."/>
-      <w:lvlJc w:val="right"/>
-      <w:pPr>
-        <w:ind w:left="4320" w:hanging="180"/>
-      </w:pPr>
-    </w:lvl>
-    <w:lvl w:ilvl="6" w:tplc="0409000F" w:tentative="1">
-      <w:start w:val="1"/>
-      <w:numFmt w:val="decimal"/>
-      <w:lvlText w:val="%7."/>
-      <w:lvlJc w:val="left"/>
-      <w:pPr>
-        <w:ind w:left="5040" w:hanging="360"/>
-      </w:pPr>
-    </w:lvl>
-    <w:lvl w:ilvl="7" w:tplc="04090019" w:tentative="1">
-      <w:start w:val="1"/>
-      <w:numFmt w:val="lowerLetter"/>
-      <w:lvlText w:val="%8."/>
-      <w:lvlJc w:val="left"/>
-      <w:pPr>
-        <w:ind w:left="5760" w:hanging="360"/>
-      </w:pPr>
-    </w:lvl>
-    <w:lvl w:ilvl="8" w:tplc="0409001B" w:tentative="1">
-      <w:start w:val="1"/>
-      <w:numFmt w:val="lowerRoman"/>
-      <w:lvlText w:val="%9."/>
-      <w:lvlJc w:val="right"/>
-      <w:pPr>
-        <w:ind w:left="6480" w:hanging="180"/>
-      </w:pPr>
-    </w:lvl>
-  </w:abstractNum>
-  <w:abstractNum w:abstractNumId="12" w15:restartNumberingAfterBreak="0">
-    <w:nsid w:val="29E168D7"/>
-    <w:multiLevelType w:val="hybridMultilevel"/>
-    <w:tmpl w:val="670A5448"/>
-    <w:lvl w:ilvl="0" w:tplc="0409000F">
-      <w:start w:val="1"/>
-      <w:numFmt w:val="decimal"/>
-      <w:lvlText w:val="%1."/>
-      <w:lvlJc w:val="left"/>
-      <w:pPr>
-        <w:ind w:left="720" w:hanging="360"/>
-      </w:pPr>
-      <w:rPr>
-        <w:rFonts w:hint="default"/>
-      </w:rPr>
-    </w:lvl>
-    <w:lvl w:ilvl="1" w:tplc="04090019">
-      <w:start w:val="1"/>
-      <w:numFmt w:val="lowerLetter"/>
-      <w:lvlText w:val="%2."/>
-      <w:lvlJc w:val="left"/>
-      <w:pPr>
-        <w:ind w:left="1440" w:hanging="360"/>
-      </w:pPr>
-    </w:lvl>
-    <w:lvl w:ilvl="2" w:tplc="0409001B" w:tentative="1">
-      <w:start w:val="1"/>
-      <w:numFmt w:val="lowerRoman"/>
-      <w:lvlText w:val="%3."/>
-      <w:lvlJc w:val="right"/>
-      <w:pPr>
-        <w:ind w:left="2160" w:hanging="180"/>
-      </w:pPr>
-    </w:lvl>
-    <w:lvl w:ilvl="3" w:tplc="0409000F" w:tentative="1">
-      <w:start w:val="1"/>
-      <w:numFmt w:val="decimal"/>
-      <w:lvlText w:val="%4."/>
-      <w:lvlJc w:val="left"/>
-      <w:pPr>
-        <w:ind w:left="2880" w:hanging="360"/>
-      </w:pPr>
-    </w:lvl>
-    <w:lvl w:ilvl="4" w:tplc="04090019" w:tentative="1">
-      <w:start w:val="1"/>
-      <w:numFmt w:val="lowerLetter"/>
-      <w:lvlText w:val="%5."/>
-      <w:lvlJc w:val="left"/>
-      <w:pPr>
-        <w:ind w:left="3600" w:hanging="360"/>
-      </w:pPr>
-    </w:lvl>
-    <w:lvl w:ilvl="5" w:tplc="0409001B" w:tentative="1">
-      <w:start w:val="1"/>
-      <w:numFmt w:val="lowerRoman"/>
-      <w:lvlText w:val="%6."/>
-      <w:lvlJc w:val="right"/>
-      <w:pPr>
-        <w:ind w:left="4320" w:hanging="180"/>
-      </w:pPr>
-    </w:lvl>
-    <w:lvl w:ilvl="6" w:tplc="0409000F" w:tentative="1">
-      <w:start w:val="1"/>
-      <w:numFmt w:val="decimal"/>
-      <w:lvlText w:val="%7."/>
-      <w:lvlJc w:val="left"/>
-      <w:pPr>
-        <w:ind w:left="5040" w:hanging="360"/>
-      </w:pPr>
-    </w:lvl>
-    <w:lvl w:ilvl="7" w:tplc="04090019" w:tentative="1">
-      <w:start w:val="1"/>
-      <w:numFmt w:val="lowerLetter"/>
-      <w:lvlText w:val="%8."/>
-      <w:lvlJc w:val="left"/>
-      <w:pPr>
-        <w:ind w:left="5760" w:hanging="360"/>
-      </w:pPr>
-    </w:lvl>
-    <w:lvl w:ilvl="8" w:tplc="0409001B" w:tentative="1">
-      <w:start w:val="1"/>
-      <w:numFmt w:val="lowerRoman"/>
-      <w:lvlText w:val="%9."/>
-      <w:lvlJc w:val="right"/>
-      <w:pPr>
-        <w:ind w:left="6480" w:hanging="180"/>
-      </w:pPr>
-    </w:lvl>
-  </w:abstractNum>
-  <w:abstractNum w:abstractNumId="13" w15:restartNumberingAfterBreak="0">
-    <w:nsid w:val="2FFA50AD"/>
-    <w:multiLevelType w:val="hybridMultilevel"/>
-    <w:tmpl w:val="7EC81F54"/>
-    <w:lvl w:ilvl="0" w:tplc="0409000F">
-      <w:start w:val="1"/>
-      <w:numFmt w:val="decimal"/>
-      <w:lvlText w:val="%1."/>
-      <w:lvlJc w:val="left"/>
-      <w:pPr>
-        <w:ind w:left="720" w:hanging="360"/>
-      </w:pPr>
-      <w:rPr>
-        <w:rFonts w:hint="default"/>
-      </w:rPr>
-    </w:lvl>
-    <w:lvl w:ilvl="1" w:tplc="04090019" w:tentative="1">
-      <w:start w:val="1"/>
-      <w:numFmt w:val="lowerLetter"/>
-      <w:lvlText w:val="%2."/>
-      <w:lvlJc w:val="left"/>
-      <w:pPr>
-        <w:ind w:left="1440" w:hanging="360"/>
-      </w:pPr>
-    </w:lvl>
-    <w:lvl w:ilvl="2" w:tplc="0409001B" w:tentative="1">
-      <w:start w:val="1"/>
-      <w:numFmt w:val="lowerRoman"/>
-      <w:lvlText w:val="%3."/>
-      <w:lvlJc w:val="right"/>
-      <w:pPr>
-        <w:ind w:left="2160" w:hanging="180"/>
-      </w:pPr>
-    </w:lvl>
-    <w:lvl w:ilvl="3" w:tplc="0409000F" w:tentative="1">
-      <w:start w:val="1"/>
-      <w:numFmt w:val="decimal"/>
-      <w:lvlText w:val="%4."/>
-      <w:lvlJc w:val="left"/>
-      <w:pPr>
-        <w:ind w:left="2880" w:hanging="360"/>
-      </w:pPr>
-    </w:lvl>
-    <w:lvl w:ilvl="4" w:tplc="04090019" w:tentative="1">
-      <w:start w:val="1"/>
-      <w:numFmt w:val="lowerLetter"/>
-      <w:lvlText w:val="%5."/>
-      <w:lvlJc w:val="left"/>
-      <w:pPr>
-        <w:ind w:left="3600" w:hanging="360"/>
-      </w:pPr>
-    </w:lvl>
-    <w:lvl w:ilvl="5" w:tplc="0409001B" w:tentative="1">
-      <w:start w:val="1"/>
-      <w:numFmt w:val="lowerRoman"/>
-      <w:lvlText w:val="%6."/>
-      <w:lvlJc w:val="right"/>
-      <w:pPr>
-        <w:ind w:left="4320" w:hanging="180"/>
-      </w:pPr>
-    </w:lvl>
-    <w:lvl w:ilvl="6" w:tplc="0409000F" w:tentative="1">
-      <w:start w:val="1"/>
-      <w:numFmt w:val="decimal"/>
-      <w:lvlText w:val="%7."/>
-      <w:lvlJc w:val="left"/>
-      <w:pPr>
-        <w:ind w:left="5040" w:hanging="360"/>
-      </w:pPr>
-    </w:lvl>
-    <w:lvl w:ilvl="7" w:tplc="04090019" w:tentative="1">
-      <w:start w:val="1"/>
-      <w:numFmt w:val="lowerLetter"/>
-      <w:lvlText w:val="%8."/>
-      <w:lvlJc w:val="left"/>
-      <w:pPr>
-        <w:ind w:left="5760" w:hanging="360"/>
-      </w:pPr>
-    </w:lvl>
-    <w:lvl w:ilvl="8" w:tplc="0409001B" w:tentative="1">
-      <w:start w:val="1"/>
-      <w:numFmt w:val="lowerRoman"/>
-      <w:lvlText w:val="%9."/>
-      <w:lvlJc w:val="right"/>
-      <w:pPr>
-        <w:ind w:left="6480" w:hanging="180"/>
-      </w:pPr>
-    </w:lvl>
-  </w:abstractNum>
-  <w:abstractNum w:abstractNumId="14" w15:restartNumberingAfterBreak="0">
-    <w:nsid w:val="3262291A"/>
-    <w:multiLevelType w:val="hybridMultilevel"/>
-    <w:tmpl w:val="B8DAF4F8"/>
-    <w:lvl w:ilvl="0" w:tplc="0409000F">
-      <w:start w:val="1"/>
-      <w:numFmt w:val="decimal"/>
-      <w:lvlText w:val="%1."/>
-      <w:lvlJc w:val="left"/>
-      <w:pPr>
-        <w:ind w:left="720" w:hanging="360"/>
-      </w:pPr>
-      <w:rPr>
-        <w:rFonts w:hint="default"/>
-      </w:rPr>
-    </w:lvl>
-    <w:lvl w:ilvl="1" w:tplc="04090019" w:tentative="1">
-      <w:start w:val="1"/>
-      <w:numFmt w:val="lowerLetter"/>
-      <w:lvlText w:val="%2."/>
-      <w:lvlJc w:val="left"/>
-      <w:pPr>
-        <w:ind w:left="1440" w:hanging="360"/>
-      </w:pPr>
-    </w:lvl>
-    <w:lvl w:ilvl="2" w:tplc="0409001B" w:tentative="1">
-      <w:start w:val="1"/>
-      <w:numFmt w:val="lowerRoman"/>
-      <w:lvlText w:val="%3."/>
-      <w:lvlJc w:val="right"/>
-      <w:pPr>
-        <w:ind w:left="2160" w:hanging="180"/>
-      </w:pPr>
-    </w:lvl>
-    <w:lvl w:ilvl="3" w:tplc="0409000F" w:tentative="1">
-      <w:start w:val="1"/>
-      <w:numFmt w:val="decimal"/>
-      <w:lvlText w:val="%4."/>
-      <w:lvlJc w:val="left"/>
-      <w:pPr>
-        <w:ind w:left="2880" w:hanging="360"/>
-      </w:pPr>
-    </w:lvl>
-    <w:lvl w:ilvl="4" w:tplc="04090019" w:tentative="1">
-      <w:start w:val="1"/>
-      <w:numFmt w:val="lowerLetter"/>
-      <w:lvlText w:val="%5."/>
-      <w:lvlJc w:val="left"/>
-      <w:pPr>
-        <w:ind w:left="3600" w:hanging="360"/>
-      </w:pPr>
-    </w:lvl>
-    <w:lvl w:ilvl="5" w:tplc="0409001B" w:tentative="1">
-      <w:start w:val="1"/>
-      <w:numFmt w:val="lowerRoman"/>
-      <w:lvlText w:val="%6."/>
-      <w:lvlJc w:val="right"/>
-      <w:pPr>
-        <w:ind w:left="4320" w:hanging="180"/>
-      </w:pPr>
-    </w:lvl>
-    <w:lvl w:ilvl="6" w:tplc="0409000F" w:tentative="1">
-      <w:start w:val="1"/>
-      <w:numFmt w:val="decimal"/>
-      <w:lvlText w:val="%7."/>
-      <w:lvlJc w:val="left"/>
-      <w:pPr>
-        <w:ind w:left="5040" w:hanging="360"/>
-      </w:pPr>
-    </w:lvl>
-    <w:lvl w:ilvl="7" w:tplc="04090019" w:tentative="1">
-      <w:start w:val="1"/>
-      <w:numFmt w:val="lowerLetter"/>
-      <w:lvlText w:val="%8."/>
-      <w:lvlJc w:val="left"/>
-      <w:pPr>
-        <w:ind w:left="5760" w:hanging="360"/>
-      </w:pPr>
-    </w:lvl>
-    <w:lvl w:ilvl="8" w:tplc="0409001B" w:tentative="1">
-      <w:start w:val="1"/>
-      <w:numFmt w:val="lowerRoman"/>
-      <w:lvlText w:val="%9."/>
-      <w:lvlJc w:val="right"/>
-      <w:pPr>
-        <w:ind w:left="6480" w:hanging="180"/>
-      </w:pPr>
-    </w:lvl>
-  </w:abstractNum>
-  <w:abstractNum w:abstractNumId="15" w15:restartNumberingAfterBreak="0">
-    <w:nsid w:val="33F62E48"/>
-    <w:multiLevelType w:val="hybridMultilevel"/>
-    <w:tmpl w:val="F2FC3C90"/>
-    <w:lvl w:ilvl="0" w:tplc="0409000F">
-      <w:start w:val="1"/>
-      <w:numFmt w:val="decimal"/>
-      <w:lvlText w:val="%1."/>
-      <w:lvlJc w:val="left"/>
-      <w:pPr>
-        <w:ind w:left="720" w:hanging="360"/>
-      </w:pPr>
-      <w:rPr>
-        <w:rFonts w:hint="default"/>
-      </w:rPr>
-    </w:lvl>
-    <w:lvl w:ilvl="1" w:tplc="04090019">
-      <w:start w:val="1"/>
-      <w:numFmt w:val="lowerLetter"/>
-      <w:lvlText w:val="%2."/>
-      <w:lvlJc w:val="left"/>
-      <w:pPr>
-        <w:ind w:left="1440" w:hanging="360"/>
-      </w:pPr>
-    </w:lvl>
-    <w:lvl w:ilvl="2" w:tplc="0409001B" w:tentative="1">
-      <w:start w:val="1"/>
-      <w:numFmt w:val="lowerRoman"/>
-      <w:lvlText w:val="%3."/>
-      <w:lvlJc w:val="right"/>
-      <w:pPr>
-        <w:ind w:left="2160" w:hanging="180"/>
-      </w:pPr>
-    </w:lvl>
-    <w:lvl w:ilvl="3" w:tplc="0409000F" w:tentative="1">
-      <w:start w:val="1"/>
-      <w:numFmt w:val="decimal"/>
-      <w:lvlText w:val="%4."/>
-      <w:lvlJc w:val="left"/>
-      <w:pPr>
-        <w:ind w:left="2880" w:hanging="360"/>
-      </w:pPr>
-    </w:lvl>
-    <w:lvl w:ilvl="4" w:tplc="04090019" w:tentative="1">
-      <w:start w:val="1"/>
-      <w:numFmt w:val="lowerLetter"/>
-      <w:lvlText w:val="%5."/>
-      <w:lvlJc w:val="left"/>
-      <w:pPr>
-        <w:ind w:left="3600" w:hanging="360"/>
-      </w:pPr>
-    </w:lvl>
-    <w:lvl w:ilvl="5" w:tplc="0409001B" w:tentative="1">
-      <w:start w:val="1"/>
-      <w:numFmt w:val="lowerRoman"/>
-      <w:lvlText w:val="%6."/>
-      <w:lvlJc w:val="right"/>
-      <w:pPr>
-        <w:ind w:left="4320" w:hanging="180"/>
-      </w:pPr>
-    </w:lvl>
-    <w:lvl w:ilvl="6" w:tplc="0409000F" w:tentative="1">
-      <w:start w:val="1"/>
-      <w:numFmt w:val="decimal"/>
-      <w:lvlText w:val="%7."/>
-      <w:lvlJc w:val="left"/>
-      <w:pPr>
-        <w:ind w:left="5040" w:hanging="360"/>
-      </w:pPr>
-    </w:lvl>
-    <w:lvl w:ilvl="7" w:tplc="04090019" w:tentative="1">
-      <w:start w:val="1"/>
-      <w:numFmt w:val="lowerLetter"/>
-      <w:lvlText w:val="%8."/>
-      <w:lvlJc w:val="left"/>
-      <w:pPr>
-        <w:ind w:left="5760" w:hanging="360"/>
-      </w:pPr>
-    </w:lvl>
-    <w:lvl w:ilvl="8" w:tplc="0409001B" w:tentative="1">
-      <w:start w:val="1"/>
-      <w:numFmt w:val="lowerRoman"/>
-      <w:lvlText w:val="%9."/>
-      <w:lvlJc w:val="right"/>
-      <w:pPr>
-        <w:ind w:left="6480" w:hanging="180"/>
-      </w:pPr>
-    </w:lvl>
-  </w:abstractNum>
-  <w:abstractNum w:abstractNumId="16" w15:restartNumberingAfterBreak="0">
-    <w:nsid w:val="36552879"/>
-    <w:multiLevelType w:val="hybridMultilevel"/>
-    <w:tmpl w:val="9432ABEE"/>
-    <w:lvl w:ilvl="0" w:tplc="0409000F">
-      <w:start w:val="1"/>
-      <w:numFmt w:val="decimal"/>
-      <w:lvlText w:val="%1."/>
-      <w:lvlJc w:val="left"/>
-      <w:pPr>
-        <w:ind w:left="720" w:hanging="360"/>
-      </w:pPr>
-      <w:rPr>
-        <w:rFonts w:hint="default"/>
-      </w:rPr>
-    </w:lvl>
-    <w:lvl w:ilvl="1" w:tplc="04090019" w:tentative="1">
-      <w:start w:val="1"/>
-      <w:numFmt w:val="lowerLetter"/>
-      <w:lvlText w:val="%2."/>
-      <w:lvlJc w:val="left"/>
-      <w:pPr>
-        <w:ind w:left="1440" w:hanging="360"/>
-      </w:pPr>
-    </w:lvl>
-    <w:lvl w:ilvl="2" w:tplc="0409001B" w:tentative="1">
-      <w:start w:val="1"/>
-      <w:numFmt w:val="lowerRoman"/>
-      <w:lvlText w:val="%3."/>
-      <w:lvlJc w:val="right"/>
-      <w:pPr>
-        <w:ind w:left="2160" w:hanging="180"/>
-      </w:pPr>
-    </w:lvl>
-    <w:lvl w:ilvl="3" w:tplc="0409000F" w:tentative="1">
-      <w:start w:val="1"/>
-      <w:numFmt w:val="decimal"/>
-      <w:lvlText w:val="%4."/>
-      <w:lvlJc w:val="left"/>
-      <w:pPr>
-        <w:ind w:left="2880" w:hanging="360"/>
-      </w:pPr>
-    </w:lvl>
-    <w:lvl w:ilvl="4" w:tplc="04090019" w:tentative="1">
-      <w:start w:val="1"/>
-      <w:numFmt w:val="lowerLetter"/>
-      <w:lvlText w:val="%5."/>
-      <w:lvlJc w:val="left"/>
-      <w:pPr>
-        <w:ind w:left="3600" w:hanging="360"/>
-      </w:pPr>
-    </w:lvl>
-    <w:lvl w:ilvl="5" w:tplc="0409001B" w:tentative="1">
-      <w:start w:val="1"/>
-      <w:numFmt w:val="lowerRoman"/>
-      <w:lvlText w:val="%6."/>
-      <w:lvlJc w:val="right"/>
-      <w:pPr>
-        <w:ind w:left="4320" w:hanging="180"/>
-      </w:pPr>
-    </w:lvl>
-    <w:lvl w:ilvl="6" w:tplc="0409000F" w:tentative="1">
-      <w:start w:val="1"/>
-      <w:numFmt w:val="decimal"/>
-      <w:lvlText w:val="%7."/>
-      <w:lvlJc w:val="left"/>
-      <w:pPr>
-        <w:ind w:left="5040" w:hanging="360"/>
-      </w:pPr>
-    </w:lvl>
-    <w:lvl w:ilvl="7" w:tplc="04090019" w:tentative="1">
-      <w:start w:val="1"/>
-      <w:numFmt w:val="lowerLetter"/>
-      <w:lvlText w:val="%8."/>
-      <w:lvlJc w:val="left"/>
-      <w:pPr>
-        <w:ind w:left="5760" w:hanging="360"/>
-      </w:pPr>
-    </w:lvl>
-    <w:lvl w:ilvl="8" w:tplc="0409001B" w:tentative="1">
-      <w:start w:val="1"/>
-      <w:numFmt w:val="lowerRoman"/>
-      <w:lvlText w:val="%9."/>
-      <w:lvlJc w:val="right"/>
-      <w:pPr>
-        <w:ind w:left="6480" w:hanging="180"/>
-      </w:pPr>
-    </w:lvl>
-  </w:abstractNum>
-  <w:abstractNum w:abstractNumId="17" w15:restartNumberingAfterBreak="0">
-    <w:nsid w:val="385D78DC"/>
-    <w:multiLevelType w:val="hybridMultilevel"/>
-    <w:tmpl w:val="82325730"/>
+    <w:tmpl w:val="F580BAB6"/>
     <w:lvl w:ilvl="0" w:tplc="0409000F">
       <w:start w:val="1"/>
       <w:numFmt w:val="decimal"/>
@@ -9524,7 +9410,899 @@
       </w:pPr>
     </w:lvl>
   </w:abstractNum>
+  <w:abstractNum w:abstractNumId="11" w15:restartNumberingAfterBreak="0">
+    <w:nsid w:val="27A058CF"/>
+    <w:multiLevelType w:val="hybridMultilevel"/>
+    <w:tmpl w:val="AC12D422"/>
+    <w:lvl w:ilvl="0" w:tplc="0409000F">
+      <w:start w:val="1"/>
+      <w:numFmt w:val="decimal"/>
+      <w:lvlText w:val="%1."/>
+      <w:lvlJc w:val="left"/>
+      <w:pPr>
+        <w:ind w:left="720" w:hanging="360"/>
+      </w:pPr>
+      <w:rPr>
+        <w:rFonts w:hint="default"/>
+      </w:rPr>
+    </w:lvl>
+    <w:lvl w:ilvl="1" w:tplc="04090019" w:tentative="1">
+      <w:start w:val="1"/>
+      <w:numFmt w:val="lowerLetter"/>
+      <w:lvlText w:val="%2."/>
+      <w:lvlJc w:val="left"/>
+      <w:pPr>
+        <w:ind w:left="1440" w:hanging="360"/>
+      </w:pPr>
+    </w:lvl>
+    <w:lvl w:ilvl="2" w:tplc="0409001B" w:tentative="1">
+      <w:start w:val="1"/>
+      <w:numFmt w:val="lowerRoman"/>
+      <w:lvlText w:val="%3."/>
+      <w:lvlJc w:val="right"/>
+      <w:pPr>
+        <w:ind w:left="2160" w:hanging="180"/>
+      </w:pPr>
+    </w:lvl>
+    <w:lvl w:ilvl="3" w:tplc="0409000F" w:tentative="1">
+      <w:start w:val="1"/>
+      <w:numFmt w:val="decimal"/>
+      <w:lvlText w:val="%4."/>
+      <w:lvlJc w:val="left"/>
+      <w:pPr>
+        <w:ind w:left="2880" w:hanging="360"/>
+      </w:pPr>
+    </w:lvl>
+    <w:lvl w:ilvl="4" w:tplc="04090019" w:tentative="1">
+      <w:start w:val="1"/>
+      <w:numFmt w:val="lowerLetter"/>
+      <w:lvlText w:val="%5."/>
+      <w:lvlJc w:val="left"/>
+      <w:pPr>
+        <w:ind w:left="3600" w:hanging="360"/>
+      </w:pPr>
+    </w:lvl>
+    <w:lvl w:ilvl="5" w:tplc="0409001B" w:tentative="1">
+      <w:start w:val="1"/>
+      <w:numFmt w:val="lowerRoman"/>
+      <w:lvlText w:val="%6."/>
+      <w:lvlJc w:val="right"/>
+      <w:pPr>
+        <w:ind w:left="4320" w:hanging="180"/>
+      </w:pPr>
+    </w:lvl>
+    <w:lvl w:ilvl="6" w:tplc="0409000F" w:tentative="1">
+      <w:start w:val="1"/>
+      <w:numFmt w:val="decimal"/>
+      <w:lvlText w:val="%7."/>
+      <w:lvlJc w:val="left"/>
+      <w:pPr>
+        <w:ind w:left="5040" w:hanging="360"/>
+      </w:pPr>
+    </w:lvl>
+    <w:lvl w:ilvl="7" w:tplc="04090019" w:tentative="1">
+      <w:start w:val="1"/>
+      <w:numFmt w:val="lowerLetter"/>
+      <w:lvlText w:val="%8."/>
+      <w:lvlJc w:val="left"/>
+      <w:pPr>
+        <w:ind w:left="5760" w:hanging="360"/>
+      </w:pPr>
+    </w:lvl>
+    <w:lvl w:ilvl="8" w:tplc="0409001B" w:tentative="1">
+      <w:start w:val="1"/>
+      <w:numFmt w:val="lowerRoman"/>
+      <w:lvlText w:val="%9."/>
+      <w:lvlJc w:val="right"/>
+      <w:pPr>
+        <w:ind w:left="6480" w:hanging="180"/>
+      </w:pPr>
+    </w:lvl>
+  </w:abstractNum>
+  <w:abstractNum w:abstractNumId="12" w15:restartNumberingAfterBreak="0">
+    <w:nsid w:val="27A81660"/>
+    <w:multiLevelType w:val="hybridMultilevel"/>
+    <w:tmpl w:val="ACAA8182"/>
+    <w:lvl w:ilvl="0" w:tplc="0409000F">
+      <w:start w:val="1"/>
+      <w:numFmt w:val="decimal"/>
+      <w:lvlText w:val="%1."/>
+      <w:lvlJc w:val="left"/>
+      <w:pPr>
+        <w:ind w:left="720" w:hanging="360"/>
+      </w:pPr>
+      <w:rPr>
+        <w:rFonts w:hint="default"/>
+      </w:rPr>
+    </w:lvl>
+    <w:lvl w:ilvl="1" w:tplc="04090019">
+      <w:start w:val="1"/>
+      <w:numFmt w:val="lowerLetter"/>
+      <w:lvlText w:val="%2."/>
+      <w:lvlJc w:val="left"/>
+      <w:pPr>
+        <w:ind w:left="1440" w:hanging="360"/>
+      </w:pPr>
+    </w:lvl>
+    <w:lvl w:ilvl="2" w:tplc="0409001B">
+      <w:start w:val="1"/>
+      <w:numFmt w:val="lowerRoman"/>
+      <w:lvlText w:val="%3."/>
+      <w:lvlJc w:val="right"/>
+      <w:pPr>
+        <w:ind w:left="2160" w:hanging="180"/>
+      </w:pPr>
+    </w:lvl>
+    <w:lvl w:ilvl="3" w:tplc="0409000F" w:tentative="1">
+      <w:start w:val="1"/>
+      <w:numFmt w:val="decimal"/>
+      <w:lvlText w:val="%4."/>
+      <w:lvlJc w:val="left"/>
+      <w:pPr>
+        <w:ind w:left="2880" w:hanging="360"/>
+      </w:pPr>
+    </w:lvl>
+    <w:lvl w:ilvl="4" w:tplc="04090019" w:tentative="1">
+      <w:start w:val="1"/>
+      <w:numFmt w:val="lowerLetter"/>
+      <w:lvlText w:val="%5."/>
+      <w:lvlJc w:val="left"/>
+      <w:pPr>
+        <w:ind w:left="3600" w:hanging="360"/>
+      </w:pPr>
+    </w:lvl>
+    <w:lvl w:ilvl="5" w:tplc="0409001B" w:tentative="1">
+      <w:start w:val="1"/>
+      <w:numFmt w:val="lowerRoman"/>
+      <w:lvlText w:val="%6."/>
+      <w:lvlJc w:val="right"/>
+      <w:pPr>
+        <w:ind w:left="4320" w:hanging="180"/>
+      </w:pPr>
+    </w:lvl>
+    <w:lvl w:ilvl="6" w:tplc="0409000F" w:tentative="1">
+      <w:start w:val="1"/>
+      <w:numFmt w:val="decimal"/>
+      <w:lvlText w:val="%7."/>
+      <w:lvlJc w:val="left"/>
+      <w:pPr>
+        <w:ind w:left="5040" w:hanging="360"/>
+      </w:pPr>
+    </w:lvl>
+    <w:lvl w:ilvl="7" w:tplc="04090019" w:tentative="1">
+      <w:start w:val="1"/>
+      <w:numFmt w:val="lowerLetter"/>
+      <w:lvlText w:val="%8."/>
+      <w:lvlJc w:val="left"/>
+      <w:pPr>
+        <w:ind w:left="5760" w:hanging="360"/>
+      </w:pPr>
+    </w:lvl>
+    <w:lvl w:ilvl="8" w:tplc="0409001B" w:tentative="1">
+      <w:start w:val="1"/>
+      <w:numFmt w:val="lowerRoman"/>
+      <w:lvlText w:val="%9."/>
+      <w:lvlJc w:val="right"/>
+      <w:pPr>
+        <w:ind w:left="6480" w:hanging="180"/>
+      </w:pPr>
+    </w:lvl>
+  </w:abstractNum>
+  <w:abstractNum w:abstractNumId="13" w15:restartNumberingAfterBreak="0">
+    <w:nsid w:val="29D474AB"/>
+    <w:multiLevelType w:val="hybridMultilevel"/>
+    <w:tmpl w:val="128CE652"/>
+    <w:lvl w:ilvl="0" w:tplc="0409000F">
+      <w:start w:val="1"/>
+      <w:numFmt w:val="decimal"/>
+      <w:lvlText w:val="%1."/>
+      <w:lvlJc w:val="left"/>
+      <w:pPr>
+        <w:ind w:left="720" w:hanging="360"/>
+      </w:pPr>
+      <w:rPr>
+        <w:rFonts w:hint="default"/>
+      </w:rPr>
+    </w:lvl>
+    <w:lvl w:ilvl="1" w:tplc="04090019" w:tentative="1">
+      <w:start w:val="1"/>
+      <w:numFmt w:val="lowerLetter"/>
+      <w:lvlText w:val="%2."/>
+      <w:lvlJc w:val="left"/>
+      <w:pPr>
+        <w:ind w:left="1440" w:hanging="360"/>
+      </w:pPr>
+    </w:lvl>
+    <w:lvl w:ilvl="2" w:tplc="0409001B" w:tentative="1">
+      <w:start w:val="1"/>
+      <w:numFmt w:val="lowerRoman"/>
+      <w:lvlText w:val="%3."/>
+      <w:lvlJc w:val="right"/>
+      <w:pPr>
+        <w:ind w:left="2160" w:hanging="180"/>
+      </w:pPr>
+    </w:lvl>
+    <w:lvl w:ilvl="3" w:tplc="0409000F" w:tentative="1">
+      <w:start w:val="1"/>
+      <w:numFmt w:val="decimal"/>
+      <w:lvlText w:val="%4."/>
+      <w:lvlJc w:val="left"/>
+      <w:pPr>
+        <w:ind w:left="2880" w:hanging="360"/>
+      </w:pPr>
+    </w:lvl>
+    <w:lvl w:ilvl="4" w:tplc="04090019" w:tentative="1">
+      <w:start w:val="1"/>
+      <w:numFmt w:val="lowerLetter"/>
+      <w:lvlText w:val="%5."/>
+      <w:lvlJc w:val="left"/>
+      <w:pPr>
+        <w:ind w:left="3600" w:hanging="360"/>
+      </w:pPr>
+    </w:lvl>
+    <w:lvl w:ilvl="5" w:tplc="0409001B" w:tentative="1">
+      <w:start w:val="1"/>
+      <w:numFmt w:val="lowerRoman"/>
+      <w:lvlText w:val="%6."/>
+      <w:lvlJc w:val="right"/>
+      <w:pPr>
+        <w:ind w:left="4320" w:hanging="180"/>
+      </w:pPr>
+    </w:lvl>
+    <w:lvl w:ilvl="6" w:tplc="0409000F" w:tentative="1">
+      <w:start w:val="1"/>
+      <w:numFmt w:val="decimal"/>
+      <w:lvlText w:val="%7."/>
+      <w:lvlJc w:val="left"/>
+      <w:pPr>
+        <w:ind w:left="5040" w:hanging="360"/>
+      </w:pPr>
+    </w:lvl>
+    <w:lvl w:ilvl="7" w:tplc="04090019" w:tentative="1">
+      <w:start w:val="1"/>
+      <w:numFmt w:val="lowerLetter"/>
+      <w:lvlText w:val="%8."/>
+      <w:lvlJc w:val="left"/>
+      <w:pPr>
+        <w:ind w:left="5760" w:hanging="360"/>
+      </w:pPr>
+    </w:lvl>
+    <w:lvl w:ilvl="8" w:tplc="0409001B" w:tentative="1">
+      <w:start w:val="1"/>
+      <w:numFmt w:val="lowerRoman"/>
+      <w:lvlText w:val="%9."/>
+      <w:lvlJc w:val="right"/>
+      <w:pPr>
+        <w:ind w:left="6480" w:hanging="180"/>
+      </w:pPr>
+    </w:lvl>
+  </w:abstractNum>
+  <w:abstractNum w:abstractNumId="14" w15:restartNumberingAfterBreak="0">
+    <w:nsid w:val="29E168D7"/>
+    <w:multiLevelType w:val="hybridMultilevel"/>
+    <w:tmpl w:val="670A5448"/>
+    <w:lvl w:ilvl="0" w:tplc="0409000F">
+      <w:start w:val="1"/>
+      <w:numFmt w:val="decimal"/>
+      <w:lvlText w:val="%1."/>
+      <w:lvlJc w:val="left"/>
+      <w:pPr>
+        <w:ind w:left="720" w:hanging="360"/>
+      </w:pPr>
+      <w:rPr>
+        <w:rFonts w:hint="default"/>
+      </w:rPr>
+    </w:lvl>
+    <w:lvl w:ilvl="1" w:tplc="04090019">
+      <w:start w:val="1"/>
+      <w:numFmt w:val="lowerLetter"/>
+      <w:lvlText w:val="%2."/>
+      <w:lvlJc w:val="left"/>
+      <w:pPr>
+        <w:ind w:left="1440" w:hanging="360"/>
+      </w:pPr>
+    </w:lvl>
+    <w:lvl w:ilvl="2" w:tplc="0409001B" w:tentative="1">
+      <w:start w:val="1"/>
+      <w:numFmt w:val="lowerRoman"/>
+      <w:lvlText w:val="%3."/>
+      <w:lvlJc w:val="right"/>
+      <w:pPr>
+        <w:ind w:left="2160" w:hanging="180"/>
+      </w:pPr>
+    </w:lvl>
+    <w:lvl w:ilvl="3" w:tplc="0409000F" w:tentative="1">
+      <w:start w:val="1"/>
+      <w:numFmt w:val="decimal"/>
+      <w:lvlText w:val="%4."/>
+      <w:lvlJc w:val="left"/>
+      <w:pPr>
+        <w:ind w:left="2880" w:hanging="360"/>
+      </w:pPr>
+    </w:lvl>
+    <w:lvl w:ilvl="4" w:tplc="04090019" w:tentative="1">
+      <w:start w:val="1"/>
+      <w:numFmt w:val="lowerLetter"/>
+      <w:lvlText w:val="%5."/>
+      <w:lvlJc w:val="left"/>
+      <w:pPr>
+        <w:ind w:left="3600" w:hanging="360"/>
+      </w:pPr>
+    </w:lvl>
+    <w:lvl w:ilvl="5" w:tplc="0409001B" w:tentative="1">
+      <w:start w:val="1"/>
+      <w:numFmt w:val="lowerRoman"/>
+      <w:lvlText w:val="%6."/>
+      <w:lvlJc w:val="right"/>
+      <w:pPr>
+        <w:ind w:left="4320" w:hanging="180"/>
+      </w:pPr>
+    </w:lvl>
+    <w:lvl w:ilvl="6" w:tplc="0409000F" w:tentative="1">
+      <w:start w:val="1"/>
+      <w:numFmt w:val="decimal"/>
+      <w:lvlText w:val="%7."/>
+      <w:lvlJc w:val="left"/>
+      <w:pPr>
+        <w:ind w:left="5040" w:hanging="360"/>
+      </w:pPr>
+    </w:lvl>
+    <w:lvl w:ilvl="7" w:tplc="04090019" w:tentative="1">
+      <w:start w:val="1"/>
+      <w:numFmt w:val="lowerLetter"/>
+      <w:lvlText w:val="%8."/>
+      <w:lvlJc w:val="left"/>
+      <w:pPr>
+        <w:ind w:left="5760" w:hanging="360"/>
+      </w:pPr>
+    </w:lvl>
+    <w:lvl w:ilvl="8" w:tplc="0409001B" w:tentative="1">
+      <w:start w:val="1"/>
+      <w:numFmt w:val="lowerRoman"/>
+      <w:lvlText w:val="%9."/>
+      <w:lvlJc w:val="right"/>
+      <w:pPr>
+        <w:ind w:left="6480" w:hanging="180"/>
+      </w:pPr>
+    </w:lvl>
+  </w:abstractNum>
+  <w:abstractNum w:abstractNumId="15" w15:restartNumberingAfterBreak="0">
+    <w:nsid w:val="2FFA50AD"/>
+    <w:multiLevelType w:val="hybridMultilevel"/>
+    <w:tmpl w:val="7EC81F54"/>
+    <w:lvl w:ilvl="0" w:tplc="0409000F">
+      <w:start w:val="1"/>
+      <w:numFmt w:val="decimal"/>
+      <w:lvlText w:val="%1."/>
+      <w:lvlJc w:val="left"/>
+      <w:pPr>
+        <w:ind w:left="720" w:hanging="360"/>
+      </w:pPr>
+      <w:rPr>
+        <w:rFonts w:hint="default"/>
+      </w:rPr>
+    </w:lvl>
+    <w:lvl w:ilvl="1" w:tplc="04090019" w:tentative="1">
+      <w:start w:val="1"/>
+      <w:numFmt w:val="lowerLetter"/>
+      <w:lvlText w:val="%2."/>
+      <w:lvlJc w:val="left"/>
+      <w:pPr>
+        <w:ind w:left="1440" w:hanging="360"/>
+      </w:pPr>
+    </w:lvl>
+    <w:lvl w:ilvl="2" w:tplc="0409001B" w:tentative="1">
+      <w:start w:val="1"/>
+      <w:numFmt w:val="lowerRoman"/>
+      <w:lvlText w:val="%3."/>
+      <w:lvlJc w:val="right"/>
+      <w:pPr>
+        <w:ind w:left="2160" w:hanging="180"/>
+      </w:pPr>
+    </w:lvl>
+    <w:lvl w:ilvl="3" w:tplc="0409000F" w:tentative="1">
+      <w:start w:val="1"/>
+      <w:numFmt w:val="decimal"/>
+      <w:lvlText w:val="%4."/>
+      <w:lvlJc w:val="left"/>
+      <w:pPr>
+        <w:ind w:left="2880" w:hanging="360"/>
+      </w:pPr>
+    </w:lvl>
+    <w:lvl w:ilvl="4" w:tplc="04090019" w:tentative="1">
+      <w:start w:val="1"/>
+      <w:numFmt w:val="lowerLetter"/>
+      <w:lvlText w:val="%5."/>
+      <w:lvlJc w:val="left"/>
+      <w:pPr>
+        <w:ind w:left="3600" w:hanging="360"/>
+      </w:pPr>
+    </w:lvl>
+    <w:lvl w:ilvl="5" w:tplc="0409001B" w:tentative="1">
+      <w:start w:val="1"/>
+      <w:numFmt w:val="lowerRoman"/>
+      <w:lvlText w:val="%6."/>
+      <w:lvlJc w:val="right"/>
+      <w:pPr>
+        <w:ind w:left="4320" w:hanging="180"/>
+      </w:pPr>
+    </w:lvl>
+    <w:lvl w:ilvl="6" w:tplc="0409000F" w:tentative="1">
+      <w:start w:val="1"/>
+      <w:numFmt w:val="decimal"/>
+      <w:lvlText w:val="%7."/>
+      <w:lvlJc w:val="left"/>
+      <w:pPr>
+        <w:ind w:left="5040" w:hanging="360"/>
+      </w:pPr>
+    </w:lvl>
+    <w:lvl w:ilvl="7" w:tplc="04090019" w:tentative="1">
+      <w:start w:val="1"/>
+      <w:numFmt w:val="lowerLetter"/>
+      <w:lvlText w:val="%8."/>
+      <w:lvlJc w:val="left"/>
+      <w:pPr>
+        <w:ind w:left="5760" w:hanging="360"/>
+      </w:pPr>
+    </w:lvl>
+    <w:lvl w:ilvl="8" w:tplc="0409001B" w:tentative="1">
+      <w:start w:val="1"/>
+      <w:numFmt w:val="lowerRoman"/>
+      <w:lvlText w:val="%9."/>
+      <w:lvlJc w:val="right"/>
+      <w:pPr>
+        <w:ind w:left="6480" w:hanging="180"/>
+      </w:pPr>
+    </w:lvl>
+  </w:abstractNum>
+  <w:abstractNum w:abstractNumId="16" w15:restartNumberingAfterBreak="0">
+    <w:nsid w:val="32605B42"/>
+    <w:multiLevelType w:val="hybridMultilevel"/>
+    <w:tmpl w:val="B234FB48"/>
+    <w:lvl w:ilvl="0" w:tplc="0409000F">
+      <w:start w:val="1"/>
+      <w:numFmt w:val="decimal"/>
+      <w:lvlText w:val="%1."/>
+      <w:lvlJc w:val="left"/>
+      <w:pPr>
+        <w:ind w:left="720" w:hanging="360"/>
+      </w:pPr>
+      <w:rPr>
+        <w:rFonts w:hint="default"/>
+      </w:rPr>
+    </w:lvl>
+    <w:lvl w:ilvl="1" w:tplc="04090019" w:tentative="1">
+      <w:start w:val="1"/>
+      <w:numFmt w:val="lowerLetter"/>
+      <w:lvlText w:val="%2."/>
+      <w:lvlJc w:val="left"/>
+      <w:pPr>
+        <w:ind w:left="1440" w:hanging="360"/>
+      </w:pPr>
+    </w:lvl>
+    <w:lvl w:ilvl="2" w:tplc="0409001B" w:tentative="1">
+      <w:start w:val="1"/>
+      <w:numFmt w:val="lowerRoman"/>
+      <w:lvlText w:val="%3."/>
+      <w:lvlJc w:val="right"/>
+      <w:pPr>
+        <w:ind w:left="2160" w:hanging="180"/>
+      </w:pPr>
+    </w:lvl>
+    <w:lvl w:ilvl="3" w:tplc="0409000F" w:tentative="1">
+      <w:start w:val="1"/>
+      <w:numFmt w:val="decimal"/>
+      <w:lvlText w:val="%4."/>
+      <w:lvlJc w:val="left"/>
+      <w:pPr>
+        <w:ind w:left="2880" w:hanging="360"/>
+      </w:pPr>
+    </w:lvl>
+    <w:lvl w:ilvl="4" w:tplc="04090019" w:tentative="1">
+      <w:start w:val="1"/>
+      <w:numFmt w:val="lowerLetter"/>
+      <w:lvlText w:val="%5."/>
+      <w:lvlJc w:val="left"/>
+      <w:pPr>
+        <w:ind w:left="3600" w:hanging="360"/>
+      </w:pPr>
+    </w:lvl>
+    <w:lvl w:ilvl="5" w:tplc="0409001B" w:tentative="1">
+      <w:start w:val="1"/>
+      <w:numFmt w:val="lowerRoman"/>
+      <w:lvlText w:val="%6."/>
+      <w:lvlJc w:val="right"/>
+      <w:pPr>
+        <w:ind w:left="4320" w:hanging="180"/>
+      </w:pPr>
+    </w:lvl>
+    <w:lvl w:ilvl="6" w:tplc="0409000F" w:tentative="1">
+      <w:start w:val="1"/>
+      <w:numFmt w:val="decimal"/>
+      <w:lvlText w:val="%7."/>
+      <w:lvlJc w:val="left"/>
+      <w:pPr>
+        <w:ind w:left="5040" w:hanging="360"/>
+      </w:pPr>
+    </w:lvl>
+    <w:lvl w:ilvl="7" w:tplc="04090019" w:tentative="1">
+      <w:start w:val="1"/>
+      <w:numFmt w:val="lowerLetter"/>
+      <w:lvlText w:val="%8."/>
+      <w:lvlJc w:val="left"/>
+      <w:pPr>
+        <w:ind w:left="5760" w:hanging="360"/>
+      </w:pPr>
+    </w:lvl>
+    <w:lvl w:ilvl="8" w:tplc="0409001B" w:tentative="1">
+      <w:start w:val="1"/>
+      <w:numFmt w:val="lowerRoman"/>
+      <w:lvlText w:val="%9."/>
+      <w:lvlJc w:val="right"/>
+      <w:pPr>
+        <w:ind w:left="6480" w:hanging="180"/>
+      </w:pPr>
+    </w:lvl>
+  </w:abstractNum>
+  <w:abstractNum w:abstractNumId="17" w15:restartNumberingAfterBreak="0">
+    <w:nsid w:val="3262291A"/>
+    <w:multiLevelType w:val="hybridMultilevel"/>
+    <w:tmpl w:val="B8DAF4F8"/>
+    <w:lvl w:ilvl="0" w:tplc="0409000F">
+      <w:start w:val="1"/>
+      <w:numFmt w:val="decimal"/>
+      <w:lvlText w:val="%1."/>
+      <w:lvlJc w:val="left"/>
+      <w:pPr>
+        <w:ind w:left="720" w:hanging="360"/>
+      </w:pPr>
+      <w:rPr>
+        <w:rFonts w:hint="default"/>
+      </w:rPr>
+    </w:lvl>
+    <w:lvl w:ilvl="1" w:tplc="04090019" w:tentative="1">
+      <w:start w:val="1"/>
+      <w:numFmt w:val="lowerLetter"/>
+      <w:lvlText w:val="%2."/>
+      <w:lvlJc w:val="left"/>
+      <w:pPr>
+        <w:ind w:left="1440" w:hanging="360"/>
+      </w:pPr>
+    </w:lvl>
+    <w:lvl w:ilvl="2" w:tplc="0409001B" w:tentative="1">
+      <w:start w:val="1"/>
+      <w:numFmt w:val="lowerRoman"/>
+      <w:lvlText w:val="%3."/>
+      <w:lvlJc w:val="right"/>
+      <w:pPr>
+        <w:ind w:left="2160" w:hanging="180"/>
+      </w:pPr>
+    </w:lvl>
+    <w:lvl w:ilvl="3" w:tplc="0409000F" w:tentative="1">
+      <w:start w:val="1"/>
+      <w:numFmt w:val="decimal"/>
+      <w:lvlText w:val="%4."/>
+      <w:lvlJc w:val="left"/>
+      <w:pPr>
+        <w:ind w:left="2880" w:hanging="360"/>
+      </w:pPr>
+    </w:lvl>
+    <w:lvl w:ilvl="4" w:tplc="04090019" w:tentative="1">
+      <w:start w:val="1"/>
+      <w:numFmt w:val="lowerLetter"/>
+      <w:lvlText w:val="%5."/>
+      <w:lvlJc w:val="left"/>
+      <w:pPr>
+        <w:ind w:left="3600" w:hanging="360"/>
+      </w:pPr>
+    </w:lvl>
+    <w:lvl w:ilvl="5" w:tplc="0409001B" w:tentative="1">
+      <w:start w:val="1"/>
+      <w:numFmt w:val="lowerRoman"/>
+      <w:lvlText w:val="%6."/>
+      <w:lvlJc w:val="right"/>
+      <w:pPr>
+        <w:ind w:left="4320" w:hanging="180"/>
+      </w:pPr>
+    </w:lvl>
+    <w:lvl w:ilvl="6" w:tplc="0409000F" w:tentative="1">
+      <w:start w:val="1"/>
+      <w:numFmt w:val="decimal"/>
+      <w:lvlText w:val="%7."/>
+      <w:lvlJc w:val="left"/>
+      <w:pPr>
+        <w:ind w:left="5040" w:hanging="360"/>
+      </w:pPr>
+    </w:lvl>
+    <w:lvl w:ilvl="7" w:tplc="04090019" w:tentative="1">
+      <w:start w:val="1"/>
+      <w:numFmt w:val="lowerLetter"/>
+      <w:lvlText w:val="%8."/>
+      <w:lvlJc w:val="left"/>
+      <w:pPr>
+        <w:ind w:left="5760" w:hanging="360"/>
+      </w:pPr>
+    </w:lvl>
+    <w:lvl w:ilvl="8" w:tplc="0409001B" w:tentative="1">
+      <w:start w:val="1"/>
+      <w:numFmt w:val="lowerRoman"/>
+      <w:lvlText w:val="%9."/>
+      <w:lvlJc w:val="right"/>
+      <w:pPr>
+        <w:ind w:left="6480" w:hanging="180"/>
+      </w:pPr>
+    </w:lvl>
+  </w:abstractNum>
   <w:abstractNum w:abstractNumId="18" w15:restartNumberingAfterBreak="0">
+    <w:nsid w:val="33F62E48"/>
+    <w:multiLevelType w:val="hybridMultilevel"/>
+    <w:tmpl w:val="F2FC3C90"/>
+    <w:lvl w:ilvl="0" w:tplc="0409000F">
+      <w:start w:val="1"/>
+      <w:numFmt w:val="decimal"/>
+      <w:lvlText w:val="%1."/>
+      <w:lvlJc w:val="left"/>
+      <w:pPr>
+        <w:ind w:left="720" w:hanging="360"/>
+      </w:pPr>
+      <w:rPr>
+        <w:rFonts w:hint="default"/>
+      </w:rPr>
+    </w:lvl>
+    <w:lvl w:ilvl="1" w:tplc="04090019">
+      <w:start w:val="1"/>
+      <w:numFmt w:val="lowerLetter"/>
+      <w:lvlText w:val="%2."/>
+      <w:lvlJc w:val="left"/>
+      <w:pPr>
+        <w:ind w:left="1440" w:hanging="360"/>
+      </w:pPr>
+    </w:lvl>
+    <w:lvl w:ilvl="2" w:tplc="0409001B" w:tentative="1">
+      <w:start w:val="1"/>
+      <w:numFmt w:val="lowerRoman"/>
+      <w:lvlText w:val="%3."/>
+      <w:lvlJc w:val="right"/>
+      <w:pPr>
+        <w:ind w:left="2160" w:hanging="180"/>
+      </w:pPr>
+    </w:lvl>
+    <w:lvl w:ilvl="3" w:tplc="0409000F" w:tentative="1">
+      <w:start w:val="1"/>
+      <w:numFmt w:val="decimal"/>
+      <w:lvlText w:val="%4."/>
+      <w:lvlJc w:val="left"/>
+      <w:pPr>
+        <w:ind w:left="2880" w:hanging="360"/>
+      </w:pPr>
+    </w:lvl>
+    <w:lvl w:ilvl="4" w:tplc="04090019" w:tentative="1">
+      <w:start w:val="1"/>
+      <w:numFmt w:val="lowerLetter"/>
+      <w:lvlText w:val="%5."/>
+      <w:lvlJc w:val="left"/>
+      <w:pPr>
+        <w:ind w:left="3600" w:hanging="360"/>
+      </w:pPr>
+    </w:lvl>
+    <w:lvl w:ilvl="5" w:tplc="0409001B" w:tentative="1">
+      <w:start w:val="1"/>
+      <w:numFmt w:val="lowerRoman"/>
+      <w:lvlText w:val="%6."/>
+      <w:lvlJc w:val="right"/>
+      <w:pPr>
+        <w:ind w:left="4320" w:hanging="180"/>
+      </w:pPr>
+    </w:lvl>
+    <w:lvl w:ilvl="6" w:tplc="0409000F" w:tentative="1">
+      <w:start w:val="1"/>
+      <w:numFmt w:val="decimal"/>
+      <w:lvlText w:val="%7."/>
+      <w:lvlJc w:val="left"/>
+      <w:pPr>
+        <w:ind w:left="5040" w:hanging="360"/>
+      </w:pPr>
+    </w:lvl>
+    <w:lvl w:ilvl="7" w:tplc="04090019" w:tentative="1">
+      <w:start w:val="1"/>
+      <w:numFmt w:val="lowerLetter"/>
+      <w:lvlText w:val="%8."/>
+      <w:lvlJc w:val="left"/>
+      <w:pPr>
+        <w:ind w:left="5760" w:hanging="360"/>
+      </w:pPr>
+    </w:lvl>
+    <w:lvl w:ilvl="8" w:tplc="0409001B" w:tentative="1">
+      <w:start w:val="1"/>
+      <w:numFmt w:val="lowerRoman"/>
+      <w:lvlText w:val="%9."/>
+      <w:lvlJc w:val="right"/>
+      <w:pPr>
+        <w:ind w:left="6480" w:hanging="180"/>
+      </w:pPr>
+    </w:lvl>
+  </w:abstractNum>
+  <w:abstractNum w:abstractNumId="19" w15:restartNumberingAfterBreak="0">
+    <w:nsid w:val="36552879"/>
+    <w:multiLevelType w:val="hybridMultilevel"/>
+    <w:tmpl w:val="9432ABEE"/>
+    <w:lvl w:ilvl="0" w:tplc="0409000F">
+      <w:start w:val="1"/>
+      <w:numFmt w:val="decimal"/>
+      <w:lvlText w:val="%1."/>
+      <w:lvlJc w:val="left"/>
+      <w:pPr>
+        <w:ind w:left="720" w:hanging="360"/>
+      </w:pPr>
+      <w:rPr>
+        <w:rFonts w:hint="default"/>
+      </w:rPr>
+    </w:lvl>
+    <w:lvl w:ilvl="1" w:tplc="04090019" w:tentative="1">
+      <w:start w:val="1"/>
+      <w:numFmt w:val="lowerLetter"/>
+      <w:lvlText w:val="%2."/>
+      <w:lvlJc w:val="left"/>
+      <w:pPr>
+        <w:ind w:left="1440" w:hanging="360"/>
+      </w:pPr>
+    </w:lvl>
+    <w:lvl w:ilvl="2" w:tplc="0409001B" w:tentative="1">
+      <w:start w:val="1"/>
+      <w:numFmt w:val="lowerRoman"/>
+      <w:lvlText w:val="%3."/>
+      <w:lvlJc w:val="right"/>
+      <w:pPr>
+        <w:ind w:left="2160" w:hanging="180"/>
+      </w:pPr>
+    </w:lvl>
+    <w:lvl w:ilvl="3" w:tplc="0409000F" w:tentative="1">
+      <w:start w:val="1"/>
+      <w:numFmt w:val="decimal"/>
+      <w:lvlText w:val="%4."/>
+      <w:lvlJc w:val="left"/>
+      <w:pPr>
+        <w:ind w:left="2880" w:hanging="360"/>
+      </w:pPr>
+    </w:lvl>
+    <w:lvl w:ilvl="4" w:tplc="04090019" w:tentative="1">
+      <w:start w:val="1"/>
+      <w:numFmt w:val="lowerLetter"/>
+      <w:lvlText w:val="%5."/>
+      <w:lvlJc w:val="left"/>
+      <w:pPr>
+        <w:ind w:left="3600" w:hanging="360"/>
+      </w:pPr>
+    </w:lvl>
+    <w:lvl w:ilvl="5" w:tplc="0409001B" w:tentative="1">
+      <w:start w:val="1"/>
+      <w:numFmt w:val="lowerRoman"/>
+      <w:lvlText w:val="%6."/>
+      <w:lvlJc w:val="right"/>
+      <w:pPr>
+        <w:ind w:left="4320" w:hanging="180"/>
+      </w:pPr>
+    </w:lvl>
+    <w:lvl w:ilvl="6" w:tplc="0409000F" w:tentative="1">
+      <w:start w:val="1"/>
+      <w:numFmt w:val="decimal"/>
+      <w:lvlText w:val="%7."/>
+      <w:lvlJc w:val="left"/>
+      <w:pPr>
+        <w:ind w:left="5040" w:hanging="360"/>
+      </w:pPr>
+    </w:lvl>
+    <w:lvl w:ilvl="7" w:tplc="04090019" w:tentative="1">
+      <w:start w:val="1"/>
+      <w:numFmt w:val="lowerLetter"/>
+      <w:lvlText w:val="%8."/>
+      <w:lvlJc w:val="left"/>
+      <w:pPr>
+        <w:ind w:left="5760" w:hanging="360"/>
+      </w:pPr>
+    </w:lvl>
+    <w:lvl w:ilvl="8" w:tplc="0409001B" w:tentative="1">
+      <w:start w:val="1"/>
+      <w:numFmt w:val="lowerRoman"/>
+      <w:lvlText w:val="%9."/>
+      <w:lvlJc w:val="right"/>
+      <w:pPr>
+        <w:ind w:left="6480" w:hanging="180"/>
+      </w:pPr>
+    </w:lvl>
+  </w:abstractNum>
+  <w:abstractNum w:abstractNumId="20" w15:restartNumberingAfterBreak="0">
+    <w:nsid w:val="385D78DC"/>
+    <w:multiLevelType w:val="hybridMultilevel"/>
+    <w:tmpl w:val="82325730"/>
+    <w:lvl w:ilvl="0" w:tplc="0409000F">
+      <w:start w:val="1"/>
+      <w:numFmt w:val="decimal"/>
+      <w:lvlText w:val="%1."/>
+      <w:lvlJc w:val="left"/>
+      <w:pPr>
+        <w:ind w:left="720" w:hanging="360"/>
+      </w:pPr>
+      <w:rPr>
+        <w:rFonts w:hint="default"/>
+        <w:b w:val="0"/>
+        <w:u w:val="none"/>
+      </w:rPr>
+    </w:lvl>
+    <w:lvl w:ilvl="1" w:tplc="04090019">
+      <w:start w:val="1"/>
+      <w:numFmt w:val="lowerLetter"/>
+      <w:lvlText w:val="%2."/>
+      <w:lvlJc w:val="left"/>
+      <w:pPr>
+        <w:ind w:left="1440" w:hanging="360"/>
+      </w:pPr>
+    </w:lvl>
+    <w:lvl w:ilvl="2" w:tplc="0409001B" w:tentative="1">
+      <w:start w:val="1"/>
+      <w:numFmt w:val="lowerRoman"/>
+      <w:lvlText w:val="%3."/>
+      <w:lvlJc w:val="right"/>
+      <w:pPr>
+        <w:ind w:left="2160" w:hanging="180"/>
+      </w:pPr>
+    </w:lvl>
+    <w:lvl w:ilvl="3" w:tplc="0409000F" w:tentative="1">
+      <w:start w:val="1"/>
+      <w:numFmt w:val="decimal"/>
+      <w:lvlText w:val="%4."/>
+      <w:lvlJc w:val="left"/>
+      <w:pPr>
+        <w:ind w:left="2880" w:hanging="360"/>
+      </w:pPr>
+    </w:lvl>
+    <w:lvl w:ilvl="4" w:tplc="04090019" w:tentative="1">
+      <w:start w:val="1"/>
+      <w:numFmt w:val="lowerLetter"/>
+      <w:lvlText w:val="%5."/>
+      <w:lvlJc w:val="left"/>
+      <w:pPr>
+        <w:ind w:left="3600" w:hanging="360"/>
+      </w:pPr>
+    </w:lvl>
+    <w:lvl w:ilvl="5" w:tplc="0409001B" w:tentative="1">
+      <w:start w:val="1"/>
+      <w:numFmt w:val="lowerRoman"/>
+      <w:lvlText w:val="%6."/>
+      <w:lvlJc w:val="right"/>
+      <w:pPr>
+        <w:ind w:left="4320" w:hanging="180"/>
+      </w:pPr>
+    </w:lvl>
+    <w:lvl w:ilvl="6" w:tplc="0409000F" w:tentative="1">
+      <w:start w:val="1"/>
+      <w:numFmt w:val="decimal"/>
+      <w:lvlText w:val="%7."/>
+      <w:lvlJc w:val="left"/>
+      <w:pPr>
+        <w:ind w:left="5040" w:hanging="360"/>
+      </w:pPr>
+    </w:lvl>
+    <w:lvl w:ilvl="7" w:tplc="04090019" w:tentative="1">
+      <w:start w:val="1"/>
+      <w:numFmt w:val="lowerLetter"/>
+      <w:lvlText w:val="%8."/>
+      <w:lvlJc w:val="left"/>
+      <w:pPr>
+        <w:ind w:left="5760" w:hanging="360"/>
+      </w:pPr>
+    </w:lvl>
+    <w:lvl w:ilvl="8" w:tplc="0409001B" w:tentative="1">
+      <w:start w:val="1"/>
+      <w:numFmt w:val="lowerRoman"/>
+      <w:lvlText w:val="%9."/>
+      <w:lvlJc w:val="right"/>
+      <w:pPr>
+        <w:ind w:left="6480" w:hanging="180"/>
+      </w:pPr>
+    </w:lvl>
+  </w:abstractNum>
+  <w:abstractNum w:abstractNumId="21" w15:restartNumberingAfterBreak="0">
     <w:nsid w:val="3ED825EC"/>
     <w:multiLevelType w:val="hybridMultilevel"/>
     <w:tmpl w:val="9FC8651C"/>
@@ -9613,7 +10391,7 @@
       </w:pPr>
     </w:lvl>
   </w:abstractNum>
-  <w:abstractNum w:abstractNumId="19" w15:restartNumberingAfterBreak="0">
+  <w:abstractNum w:abstractNumId="22" w15:restartNumberingAfterBreak="0">
     <w:nsid w:val="444B3E83"/>
     <w:multiLevelType w:val="hybridMultilevel"/>
     <w:tmpl w:val="8AAC844E"/>
@@ -9702,7 +10480,96 @@
       </w:pPr>
     </w:lvl>
   </w:abstractNum>
-  <w:abstractNum w:abstractNumId="20" w15:restartNumberingAfterBreak="0">
+  <w:abstractNum w:abstractNumId="23" w15:restartNumberingAfterBreak="0">
+    <w:nsid w:val="45692047"/>
+    <w:multiLevelType w:val="hybridMultilevel"/>
+    <w:tmpl w:val="FD984CB6"/>
+    <w:lvl w:ilvl="0" w:tplc="0409000F">
+      <w:start w:val="1"/>
+      <w:numFmt w:val="decimal"/>
+      <w:lvlText w:val="%1."/>
+      <w:lvlJc w:val="left"/>
+      <w:pPr>
+        <w:ind w:left="720" w:hanging="360"/>
+      </w:pPr>
+      <w:rPr>
+        <w:rFonts w:hint="default"/>
+      </w:rPr>
+    </w:lvl>
+    <w:lvl w:ilvl="1" w:tplc="04090019">
+      <w:start w:val="1"/>
+      <w:numFmt w:val="lowerLetter"/>
+      <w:lvlText w:val="%2."/>
+      <w:lvlJc w:val="left"/>
+      <w:pPr>
+        <w:ind w:left="1440" w:hanging="360"/>
+      </w:pPr>
+    </w:lvl>
+    <w:lvl w:ilvl="2" w:tplc="0409001B" w:tentative="1">
+      <w:start w:val="1"/>
+      <w:numFmt w:val="lowerRoman"/>
+      <w:lvlText w:val="%3."/>
+      <w:lvlJc w:val="right"/>
+      <w:pPr>
+        <w:ind w:left="2160" w:hanging="180"/>
+      </w:pPr>
+    </w:lvl>
+    <w:lvl w:ilvl="3" w:tplc="0409000F" w:tentative="1">
+      <w:start w:val="1"/>
+      <w:numFmt w:val="decimal"/>
+      <w:lvlText w:val="%4."/>
+      <w:lvlJc w:val="left"/>
+      <w:pPr>
+        <w:ind w:left="2880" w:hanging="360"/>
+      </w:pPr>
+    </w:lvl>
+    <w:lvl w:ilvl="4" w:tplc="04090019" w:tentative="1">
+      <w:start w:val="1"/>
+      <w:numFmt w:val="lowerLetter"/>
+      <w:lvlText w:val="%5."/>
+      <w:lvlJc w:val="left"/>
+      <w:pPr>
+        <w:ind w:left="3600" w:hanging="360"/>
+      </w:pPr>
+    </w:lvl>
+    <w:lvl w:ilvl="5" w:tplc="0409001B" w:tentative="1">
+      <w:start w:val="1"/>
+      <w:numFmt w:val="lowerRoman"/>
+      <w:lvlText w:val="%6."/>
+      <w:lvlJc w:val="right"/>
+      <w:pPr>
+        <w:ind w:left="4320" w:hanging="180"/>
+      </w:pPr>
+    </w:lvl>
+    <w:lvl w:ilvl="6" w:tplc="0409000F" w:tentative="1">
+      <w:start w:val="1"/>
+      <w:numFmt w:val="decimal"/>
+      <w:lvlText w:val="%7."/>
+      <w:lvlJc w:val="left"/>
+      <w:pPr>
+        <w:ind w:left="5040" w:hanging="360"/>
+      </w:pPr>
+    </w:lvl>
+    <w:lvl w:ilvl="7" w:tplc="04090019" w:tentative="1">
+      <w:start w:val="1"/>
+      <w:numFmt w:val="lowerLetter"/>
+      <w:lvlText w:val="%8."/>
+      <w:lvlJc w:val="left"/>
+      <w:pPr>
+        <w:ind w:left="5760" w:hanging="360"/>
+      </w:pPr>
+    </w:lvl>
+    <w:lvl w:ilvl="8" w:tplc="0409001B" w:tentative="1">
+      <w:start w:val="1"/>
+      <w:numFmt w:val="lowerRoman"/>
+      <w:lvlText w:val="%9."/>
+      <w:lvlJc w:val="right"/>
+      <w:pPr>
+        <w:ind w:left="6480" w:hanging="180"/>
+      </w:pPr>
+    </w:lvl>
+  </w:abstractNum>
+  <w:abstractNum w:abstractNumId="24" w15:restartNumberingAfterBreak="0">
     <w:nsid w:val="4B7D3D27"/>
     <w:multiLevelType w:val="hybridMultilevel"/>
     <w:tmpl w:val="18B2DE4E"/>
@@ -9792,7 +10659,7 @@
       </w:pPr>
     </w:lvl>
   </w:abstractNum>
-  <w:abstractNum w:abstractNumId="21" w15:restartNumberingAfterBreak="0">
+  <w:abstractNum w:abstractNumId="25" w15:restartNumberingAfterBreak="0">
     <w:nsid w:val="52D27F43"/>
     <w:multiLevelType w:val="hybridMultilevel"/>
     <w:tmpl w:val="43441248"/>
@@ -9881,7 +10748,7 @@
       </w:pPr>
     </w:lvl>
   </w:abstractNum>
-  <w:abstractNum w:abstractNumId="22" w15:restartNumberingAfterBreak="0">
+  <w:abstractNum w:abstractNumId="26" w15:restartNumberingAfterBreak="0">
     <w:nsid w:val="55001F78"/>
     <w:multiLevelType w:val="hybridMultilevel"/>
     <w:tmpl w:val="263638BA"/>
@@ -9970,7 +10837,7 @@
       </w:pPr>
     </w:lvl>
   </w:abstractNum>
-  <w:abstractNum w:abstractNumId="23" w15:restartNumberingAfterBreak="0">
+  <w:abstractNum w:abstractNumId="27" w15:restartNumberingAfterBreak="0">
     <w:nsid w:val="57325431"/>
     <w:multiLevelType w:val="hybridMultilevel"/>
     <w:tmpl w:val="754C6CD0"/>
@@ -10059,7 +10926,7 @@
       </w:pPr>
     </w:lvl>
   </w:abstractNum>
-  <w:abstractNum w:abstractNumId="24" w15:restartNumberingAfterBreak="0">
+  <w:abstractNum w:abstractNumId="28" w15:restartNumberingAfterBreak="0">
     <w:nsid w:val="5E6C1653"/>
     <w:multiLevelType w:val="hybridMultilevel"/>
     <w:tmpl w:val="934C464A"/>
@@ -10148,7 +11015,7 @@
       </w:pPr>
     </w:lvl>
   </w:abstractNum>
-  <w:abstractNum w:abstractNumId="25" w15:restartNumberingAfterBreak="0">
+  <w:abstractNum w:abstractNumId="29" w15:restartNumberingAfterBreak="0">
     <w:nsid w:val="628E1DFB"/>
     <w:multiLevelType w:val="hybridMultilevel"/>
     <w:tmpl w:val="57EAFD04"/>
@@ -10237,7 +11104,7 @@
       </w:pPr>
     </w:lvl>
   </w:abstractNum>
-  <w:abstractNum w:abstractNumId="26" w15:restartNumberingAfterBreak="0">
+  <w:abstractNum w:abstractNumId="30" w15:restartNumberingAfterBreak="0">
     <w:nsid w:val="683F758D"/>
     <w:multiLevelType w:val="hybridMultilevel"/>
     <w:tmpl w:val="43CC3DF4"/>
@@ -10326,7 +11193,7 @@
       </w:pPr>
     </w:lvl>
   </w:abstractNum>
-  <w:abstractNum w:abstractNumId="27" w15:restartNumberingAfterBreak="0">
+  <w:abstractNum w:abstractNumId="31" w15:restartNumberingAfterBreak="0">
     <w:nsid w:val="6B5C7337"/>
     <w:multiLevelType w:val="hybridMultilevel"/>
     <w:tmpl w:val="ECA62F32"/>
@@ -10415,7 +11282,7 @@
       </w:pPr>
     </w:lvl>
   </w:abstractNum>
-  <w:abstractNum w:abstractNumId="28" w15:restartNumberingAfterBreak="0">
+  <w:abstractNum w:abstractNumId="32" w15:restartNumberingAfterBreak="0">
     <w:nsid w:val="70C874C2"/>
     <w:multiLevelType w:val="hybridMultilevel"/>
     <w:tmpl w:val="F6666D5A"/>
@@ -10504,7 +11371,7 @@
       </w:pPr>
     </w:lvl>
   </w:abstractNum>
-  <w:abstractNum w:abstractNumId="29" w15:restartNumberingAfterBreak="0">
+  <w:abstractNum w:abstractNumId="33" w15:restartNumberingAfterBreak="0">
     <w:nsid w:val="743C60DB"/>
     <w:multiLevelType w:val="hybridMultilevel"/>
     <w:tmpl w:val="5F000FE0"/>
@@ -10593,7 +11460,7 @@
       </w:pPr>
     </w:lvl>
   </w:abstractNum>
-  <w:abstractNum w:abstractNumId="30" w15:restartNumberingAfterBreak="0">
+  <w:abstractNum w:abstractNumId="34" w15:restartNumberingAfterBreak="0">
     <w:nsid w:val="74955623"/>
     <w:multiLevelType w:val="hybridMultilevel"/>
     <w:tmpl w:val="C46E6AC4"/>
@@ -10682,7 +11549,7 @@
       </w:pPr>
     </w:lvl>
   </w:abstractNum>
-  <w:abstractNum w:abstractNumId="31" w15:restartNumberingAfterBreak="0">
+  <w:abstractNum w:abstractNumId="35" w15:restartNumberingAfterBreak="0">
     <w:nsid w:val="7D2124BE"/>
     <w:multiLevelType w:val="hybridMultilevel"/>
     <w:tmpl w:val="4994353E"/>
@@ -10775,97 +11642,109 @@
     <w:abstractNumId w:val="2"/>
   </w:num>
   <w:num w:numId="2" w16cid:durableId="1050810300">
-    <w:abstractNumId w:val="24"/>
+    <w:abstractNumId w:val="28"/>
   </w:num>
   <w:num w:numId="3" w16cid:durableId="1749646373">
     <w:abstractNumId w:val="0"/>
   </w:num>
   <w:num w:numId="4" w16cid:durableId="1398429660">
-    <w:abstractNumId w:val="16"/>
+    <w:abstractNumId w:val="19"/>
   </w:num>
   <w:num w:numId="5" w16cid:durableId="710693665">
-    <w:abstractNumId w:val="10"/>
+    <w:abstractNumId w:val="12"/>
   </w:num>
   <w:num w:numId="6" w16cid:durableId="2091809816">
-    <w:abstractNumId w:val="27"/>
+    <w:abstractNumId w:val="31"/>
   </w:num>
   <w:num w:numId="7" w16cid:durableId="343678602">
-    <w:abstractNumId w:val="17"/>
+    <w:abstractNumId w:val="20"/>
   </w:num>
   <w:num w:numId="8" w16cid:durableId="406535757">
-    <w:abstractNumId w:val="9"/>
+    <w:abstractNumId w:val="11"/>
   </w:num>
   <w:num w:numId="9" w16cid:durableId="1759868238">
+    <w:abstractNumId w:val="26"/>
+  </w:num>
+  <w:num w:numId="10" w16cid:durableId="402606118">
+    <w:abstractNumId w:val="25"/>
+  </w:num>
+  <w:num w:numId="11" w16cid:durableId="331304175">
+    <w:abstractNumId w:val="24"/>
+  </w:num>
+  <w:num w:numId="12" w16cid:durableId="753556434">
+    <w:abstractNumId w:val="8"/>
+  </w:num>
+  <w:num w:numId="13" w16cid:durableId="898514966">
     <w:abstractNumId w:val="22"/>
   </w:num>
-  <w:num w:numId="10" w16cid:durableId="402606118">
-    <w:abstractNumId w:val="21"/>
-  </w:num>
-  <w:num w:numId="11" w16cid:durableId="331304175">
-    <w:abstractNumId w:val="20"/>
-  </w:num>
-  <w:num w:numId="12" w16cid:durableId="753556434">
-    <w:abstractNumId w:val="7"/>
-  </w:num>
-  <w:num w:numId="13" w16cid:durableId="898514966">
-    <w:abstractNumId w:val="19"/>
-  </w:num>
   <w:num w:numId="14" w16cid:durableId="78063372">
-    <w:abstractNumId w:val="26"/>
+    <w:abstractNumId w:val="30"/>
   </w:num>
   <w:num w:numId="15" w16cid:durableId="1078750343">
-    <w:abstractNumId w:val="31"/>
+    <w:abstractNumId w:val="35"/>
   </w:num>
   <w:num w:numId="16" w16cid:durableId="1006253481">
     <w:abstractNumId w:val="1"/>
   </w:num>
   <w:num w:numId="17" w16cid:durableId="1105465544">
+    <w:abstractNumId w:val="6"/>
+  </w:num>
+  <w:num w:numId="18" w16cid:durableId="3633737">
+    <w:abstractNumId w:val="27"/>
+  </w:num>
+  <w:num w:numId="19" w16cid:durableId="1118640479">
+    <w:abstractNumId w:val="13"/>
+  </w:num>
+  <w:num w:numId="20" w16cid:durableId="145708634">
+    <w:abstractNumId w:val="7"/>
+  </w:num>
+  <w:num w:numId="21" w16cid:durableId="209269531">
+    <w:abstractNumId w:val="17"/>
+  </w:num>
+  <w:num w:numId="22" w16cid:durableId="1260408272">
     <w:abstractNumId w:val="5"/>
   </w:num>
-  <w:num w:numId="18" w16cid:durableId="3633737">
-    <w:abstractNumId w:val="23"/>
+  <w:num w:numId="23" w16cid:durableId="1646470882">
+    <w:abstractNumId w:val="9"/>
   </w:num>
-  <w:num w:numId="19" w16cid:durableId="1118640479">
-    <w:abstractNumId w:val="11"/>
+  <w:num w:numId="24" w16cid:durableId="255749603">
+    <w:abstractNumId w:val="18"/>
   </w:num>
-  <w:num w:numId="20" w16cid:durableId="145708634">
-    <w:abstractNumId w:val="6"/>
+  <w:num w:numId="25" w16cid:durableId="990867597">
+    <w:abstractNumId w:val="32"/>
   </w:num>
-  <w:num w:numId="21" w16cid:durableId="209269531">
+  <w:num w:numId="26" w16cid:durableId="1054693629">
     <w:abstractNumId w:val="14"/>
   </w:num>
-  <w:num w:numId="22" w16cid:durableId="1260408272">
+  <w:num w:numId="27" w16cid:durableId="1737051155">
+    <w:abstractNumId w:val="33"/>
+  </w:num>
+  <w:num w:numId="28" w16cid:durableId="534318662">
+    <w:abstractNumId w:val="21"/>
+  </w:num>
+  <w:num w:numId="29" w16cid:durableId="1789616983">
+    <w:abstractNumId w:val="15"/>
+  </w:num>
+  <w:num w:numId="30" w16cid:durableId="502941422">
+    <w:abstractNumId w:val="29"/>
+  </w:num>
+  <w:num w:numId="31" w16cid:durableId="1754283271">
     <w:abstractNumId w:val="4"/>
   </w:num>
-  <w:num w:numId="23" w16cid:durableId="1646470882">
-    <w:abstractNumId w:val="8"/>
+  <w:num w:numId="32" w16cid:durableId="1774126535">
+    <w:abstractNumId w:val="34"/>
   </w:num>
-  <w:num w:numId="24" w16cid:durableId="255749603">
-    <w:abstractNumId w:val="15"/>
+  <w:num w:numId="33" w16cid:durableId="300692715">
+    <w:abstractNumId w:val="16"/>
   </w:num>
-  <w:num w:numId="25" w16cid:durableId="990867597">
-    <w:abstractNumId w:val="28"/>
-  </w:num>
-  <w:num w:numId="26" w16cid:durableId="1054693629">
-    <w:abstractNumId w:val="12"/>
-  </w:num>
-  <w:num w:numId="27" w16cid:durableId="1737051155">
-    <w:abstractNumId w:val="29"/>
-  </w:num>
-  <w:num w:numId="28" w16cid:durableId="534318662">
-    <w:abstractNumId w:val="18"/>
-  </w:num>
-  <w:num w:numId="29" w16cid:durableId="1789616983">
-    <w:abstractNumId w:val="13"/>
-  </w:num>
-  <w:num w:numId="30" w16cid:durableId="502941422">
-    <w:abstractNumId w:val="25"/>
-  </w:num>
-  <w:num w:numId="31" w16cid:durableId="1754283271">
+  <w:num w:numId="34" w16cid:durableId="2040154866">
     <w:abstractNumId w:val="3"/>
   </w:num>
-  <w:num w:numId="32" w16cid:durableId="1774126535">
-    <w:abstractNumId w:val="30"/>
+  <w:num w:numId="35" w16cid:durableId="197743047">
+    <w:abstractNumId w:val="10"/>
+  </w:num>
+  <w:num w:numId="36" w16cid:durableId="1914701473">
+    <w:abstractNumId w:val="23"/>
   </w:num>
 </w:numbering>
 </file>
@@ -11273,7 +12152,6 @@
   <w:style w:type="character" w:default="1" w:styleId="DefaultParagraphFont">
     <w:name w:val="Default Paragraph Font"/>
     <w:uiPriority w:val="1"/>
-    <w:semiHidden/>
     <w:unhideWhenUsed/>
   </w:style>
   <w:style w:type="table" w:default="1" w:styleId="TableNormal">

</xml_diff>

<commit_message>
Polymorphism | Overloading and overriding
Polymorphism | Overloading and overriding
</commit_message>
<xml_diff>
--- a/docs/CoreJava.docx
+++ b/docs/CoreJava.docx
@@ -9624,28 +9624,7 @@
           <w:sz w:val="24"/>
           <w:szCs w:val="24"/>
         </w:rPr>
-        <w:t>import pack1.pack2.</w:t>
-      </w:r>
-      <w:r>
-        <w:rPr>
-          <w:sz w:val="24"/>
-          <w:szCs w:val="24"/>
-        </w:rPr>
-        <w:t>ClassName</w:t>
-      </w:r>
-      <w:r>
-        <w:rPr>
-          <w:sz w:val="24"/>
-          <w:szCs w:val="24"/>
-        </w:rPr>
-        <w:t>;</w:t>
-      </w:r>
-      <w:r>
-        <w:rPr>
-          <w:sz w:val="24"/>
-          <w:szCs w:val="24"/>
-        </w:rPr>
-        <w:t xml:space="preserve">  </w:t>
+        <w:t xml:space="preserve">import pack1.pack2.ClassName;  </w:t>
       </w:r>
       <w:r>
         <w:rPr>
@@ -9892,16 +9871,7 @@
                 <w:sz w:val="24"/>
                 <w:szCs w:val="24"/>
               </w:rPr>
-              <w:t xml:space="preserve">Access in different class of same package using </w:t>
-            </w:r>
-            <w:r>
-              <w:rPr>
-                <w:b/>
-                <w:bCs/>
-                <w:sz w:val="24"/>
-                <w:szCs w:val="24"/>
-              </w:rPr>
-              <w:t>Inheritance</w:t>
+              <w:t>Access in different class of same package using Inheritance</w:t>
             </w:r>
           </w:p>
         </w:tc>
@@ -9926,25 +9896,7 @@
                 <w:sz w:val="24"/>
                 <w:szCs w:val="24"/>
               </w:rPr>
-              <w:t xml:space="preserve">Access in different class of </w:t>
-            </w:r>
-            <w:r>
-              <w:rPr>
-                <w:b/>
-                <w:bCs/>
-                <w:sz w:val="24"/>
-                <w:szCs w:val="24"/>
-              </w:rPr>
-              <w:t>different</w:t>
-            </w:r>
-            <w:r>
-              <w:rPr>
-                <w:b/>
-                <w:bCs/>
-                <w:sz w:val="24"/>
-                <w:szCs w:val="24"/>
-              </w:rPr>
-              <w:t xml:space="preserve"> package using Inheritance</w:t>
+              <w:t>Access in different class of different package using Inheritance</w:t>
             </w:r>
           </w:p>
         </w:tc>
@@ -9969,16 +9921,7 @@
                 <w:sz w:val="24"/>
                 <w:szCs w:val="24"/>
               </w:rPr>
-              <w:t xml:space="preserve">Access in different class of different package using </w:t>
-            </w:r>
-            <w:r>
-              <w:rPr>
-                <w:b/>
-                <w:bCs/>
-                <w:sz w:val="24"/>
-                <w:szCs w:val="24"/>
-              </w:rPr>
-              <w:t>Object</w:t>
+              <w:t>Access in different class of different package using Object</w:t>
             </w:r>
           </w:p>
         </w:tc>
@@ -10690,6 +10633,901 @@
         <w:t xml:space="preserve"> public</w:t>
       </w:r>
     </w:p>
+    <w:p>
+      <w:pPr>
+        <w:pStyle w:val="NoSpacing"/>
+        <w:rPr>
+          <w:sz w:val="24"/>
+          <w:szCs w:val="24"/>
+        </w:rPr>
+      </w:pPr>
+    </w:p>
+    <w:p>
+      <w:pPr>
+        <w:pStyle w:val="NoSpacing"/>
+        <w:rPr>
+          <w:sz w:val="24"/>
+          <w:szCs w:val="24"/>
+        </w:rPr>
+      </w:pPr>
+    </w:p>
+    <w:p>
+      <w:pPr>
+        <w:pStyle w:val="NoSpacing"/>
+        <w:rPr>
+          <w:sz w:val="24"/>
+          <w:szCs w:val="24"/>
+        </w:rPr>
+      </w:pPr>
+    </w:p>
+    <w:p>
+      <w:pPr>
+        <w:rPr>
+          <w:sz w:val="24"/>
+          <w:szCs w:val="24"/>
+        </w:rPr>
+      </w:pPr>
+      <w:r>
+        <w:rPr>
+          <w:sz w:val="24"/>
+          <w:szCs w:val="24"/>
+        </w:rPr>
+        <w:br w:type="page"/>
+      </w:r>
+    </w:p>
+    <w:p>
+      <w:pPr>
+        <w:pStyle w:val="NoSpacing"/>
+        <w:rPr>
+          <w:b/>
+          <w:bCs/>
+          <w:sz w:val="24"/>
+          <w:szCs w:val="24"/>
+          <w:u w:val="single"/>
+        </w:rPr>
+      </w:pPr>
+      <w:r>
+        <w:rPr>
+          <w:b/>
+          <w:bCs/>
+          <w:sz w:val="24"/>
+          <w:szCs w:val="24"/>
+          <w:u w:val="single"/>
+        </w:rPr>
+        <w:lastRenderedPageBreak/>
+        <w:t>Polymorphism</w:t>
+      </w:r>
+    </w:p>
+    <w:p>
+      <w:pPr>
+        <w:pStyle w:val="NoSpacing"/>
+        <w:numPr>
+          <w:ilvl w:val="0"/>
+          <w:numId w:val="43"/>
+        </w:numPr>
+        <w:rPr>
+          <w:sz w:val="24"/>
+          <w:szCs w:val="24"/>
+        </w:rPr>
+      </w:pPr>
+      <w:r>
+        <w:rPr>
+          <w:sz w:val="24"/>
+          <w:szCs w:val="24"/>
+        </w:rPr>
+        <w:t>One object can have different form (one thing can be achieve in multiple ways)</w:t>
+      </w:r>
+    </w:p>
+    <w:p>
+      <w:pPr>
+        <w:pStyle w:val="NoSpacing"/>
+        <w:numPr>
+          <w:ilvl w:val="0"/>
+          <w:numId w:val="43"/>
+        </w:numPr>
+        <w:rPr>
+          <w:sz w:val="24"/>
+          <w:szCs w:val="24"/>
+        </w:rPr>
+      </w:pPr>
+      <w:r>
+        <w:rPr>
+          <w:sz w:val="24"/>
+          <w:szCs w:val="24"/>
+        </w:rPr>
+        <w:t>There are 2 types of polymorphism</w:t>
+      </w:r>
+    </w:p>
+    <w:p>
+      <w:pPr>
+        <w:pStyle w:val="NoSpacing"/>
+        <w:numPr>
+          <w:ilvl w:val="1"/>
+          <w:numId w:val="43"/>
+        </w:numPr>
+        <w:rPr>
+          <w:sz w:val="24"/>
+          <w:szCs w:val="24"/>
+        </w:rPr>
+      </w:pPr>
+      <w:r>
+        <w:rPr>
+          <w:sz w:val="24"/>
+          <w:szCs w:val="24"/>
+        </w:rPr>
+        <w:t xml:space="preserve">Compile time </w:t>
+      </w:r>
+      <w:r>
+        <w:rPr>
+          <w:sz w:val="24"/>
+          <w:szCs w:val="24"/>
+        </w:rPr>
+        <w:t>polymorphism</w:t>
+      </w:r>
+    </w:p>
+    <w:p>
+      <w:pPr>
+        <w:pStyle w:val="NoSpacing"/>
+        <w:numPr>
+          <w:ilvl w:val="2"/>
+          <w:numId w:val="43"/>
+        </w:numPr>
+        <w:rPr>
+          <w:sz w:val="24"/>
+          <w:szCs w:val="24"/>
+        </w:rPr>
+      </w:pPr>
+      <w:r>
+        <w:rPr>
+          <w:sz w:val="24"/>
+          <w:szCs w:val="24"/>
+        </w:rPr>
+        <w:t>The method call resolves at the time of compilation and same will be followed at execution.</w:t>
+      </w:r>
+    </w:p>
+    <w:p>
+      <w:pPr>
+        <w:pStyle w:val="NoSpacing"/>
+        <w:numPr>
+          <w:ilvl w:val="2"/>
+          <w:numId w:val="43"/>
+        </w:numPr>
+        <w:rPr>
+          <w:sz w:val="24"/>
+          <w:szCs w:val="24"/>
+        </w:rPr>
+      </w:pPr>
+      <w:r>
+        <w:rPr>
+          <w:sz w:val="24"/>
+          <w:szCs w:val="24"/>
+        </w:rPr>
+        <w:t xml:space="preserve">To achieve this you have to use </w:t>
+      </w:r>
+      <w:r>
+        <w:rPr>
+          <w:b/>
+          <w:bCs/>
+          <w:sz w:val="24"/>
+          <w:szCs w:val="24"/>
+        </w:rPr>
+        <w:t>overloading</w:t>
+      </w:r>
+    </w:p>
+    <w:p>
+      <w:pPr>
+        <w:pStyle w:val="NoSpacing"/>
+        <w:numPr>
+          <w:ilvl w:val="1"/>
+          <w:numId w:val="43"/>
+        </w:numPr>
+        <w:rPr>
+          <w:sz w:val="24"/>
+          <w:szCs w:val="24"/>
+        </w:rPr>
+      </w:pPr>
+      <w:r>
+        <w:rPr>
+          <w:sz w:val="24"/>
+          <w:szCs w:val="24"/>
+        </w:rPr>
+        <w:t xml:space="preserve">Runtime </w:t>
+      </w:r>
+      <w:r>
+        <w:rPr>
+          <w:sz w:val="24"/>
+          <w:szCs w:val="24"/>
+        </w:rPr>
+        <w:t>polymorphism</w:t>
+      </w:r>
+      <w:r>
+        <w:rPr>
+          <w:sz w:val="24"/>
+          <w:szCs w:val="24"/>
+        </w:rPr>
+        <w:t xml:space="preserve"> </w:t>
+      </w:r>
+    </w:p>
+    <w:p>
+      <w:pPr>
+        <w:pStyle w:val="NoSpacing"/>
+        <w:numPr>
+          <w:ilvl w:val="2"/>
+          <w:numId w:val="43"/>
+        </w:numPr>
+        <w:rPr>
+          <w:sz w:val="24"/>
+          <w:szCs w:val="24"/>
+        </w:rPr>
+      </w:pPr>
+      <w:r>
+        <w:rPr>
+          <w:sz w:val="24"/>
+          <w:szCs w:val="24"/>
+        </w:rPr>
+        <w:t>The method call is decided at the time of execution (compilation linking will not be followed at execution time).</w:t>
+      </w:r>
+    </w:p>
+    <w:p>
+      <w:pPr>
+        <w:pStyle w:val="NoSpacing"/>
+        <w:numPr>
+          <w:ilvl w:val="2"/>
+          <w:numId w:val="43"/>
+        </w:numPr>
+        <w:rPr>
+          <w:sz w:val="24"/>
+          <w:szCs w:val="24"/>
+        </w:rPr>
+      </w:pPr>
+      <w:r>
+        <w:rPr>
+          <w:sz w:val="24"/>
+          <w:szCs w:val="24"/>
+        </w:rPr>
+        <w:t xml:space="preserve">To achieve this you have to use </w:t>
+      </w:r>
+      <w:r>
+        <w:rPr>
+          <w:b/>
+          <w:bCs/>
+          <w:sz w:val="24"/>
+          <w:szCs w:val="24"/>
+        </w:rPr>
+        <w:t>overriding</w:t>
+      </w:r>
+      <w:r>
+        <w:rPr>
+          <w:sz w:val="24"/>
+          <w:szCs w:val="24"/>
+        </w:rPr>
+        <w:t xml:space="preserve"> </w:t>
+      </w:r>
+    </w:p>
+    <w:p>
+      <w:pPr>
+        <w:pStyle w:val="NoSpacing"/>
+        <w:rPr>
+          <w:sz w:val="24"/>
+          <w:szCs w:val="24"/>
+        </w:rPr>
+      </w:pPr>
+    </w:p>
+    <w:p>
+      <w:pPr>
+        <w:pStyle w:val="NoSpacing"/>
+        <w:rPr>
+          <w:b/>
+          <w:bCs/>
+          <w:sz w:val="24"/>
+          <w:szCs w:val="24"/>
+          <w:u w:val="single"/>
+        </w:rPr>
+      </w:pPr>
+      <w:r>
+        <w:rPr>
+          <w:b/>
+          <w:bCs/>
+          <w:sz w:val="24"/>
+          <w:szCs w:val="24"/>
+          <w:u w:val="single"/>
+        </w:rPr>
+        <w:t>Overloading</w:t>
+      </w:r>
+    </w:p>
+    <w:p>
+      <w:pPr>
+        <w:pStyle w:val="NoSpacing"/>
+        <w:numPr>
+          <w:ilvl w:val="0"/>
+          <w:numId w:val="44"/>
+        </w:numPr>
+        <w:rPr>
+          <w:sz w:val="24"/>
+          <w:szCs w:val="24"/>
+        </w:rPr>
+      </w:pPr>
+      <w:r>
+        <w:rPr>
+          <w:sz w:val="24"/>
+          <w:szCs w:val="24"/>
+        </w:rPr>
+        <w:t xml:space="preserve">Method name </w:t>
+      </w:r>
+      <w:r>
+        <w:rPr>
+          <w:sz w:val="24"/>
+          <w:szCs w:val="24"/>
+        </w:rPr>
+        <w:t>must be same with different parameter list.</w:t>
+      </w:r>
+      <w:r>
+        <w:rPr>
+          <w:sz w:val="24"/>
+          <w:szCs w:val="24"/>
+        </w:rPr>
+        <w:t xml:space="preserve"> </w:t>
+      </w:r>
+    </w:p>
+    <w:p>
+      <w:pPr>
+        <w:pStyle w:val="NoSpacing"/>
+        <w:numPr>
+          <w:ilvl w:val="0"/>
+          <w:numId w:val="44"/>
+        </w:numPr>
+        <w:rPr>
+          <w:sz w:val="24"/>
+          <w:szCs w:val="24"/>
+        </w:rPr>
+      </w:pPr>
+      <w:r>
+        <w:rPr>
+          <w:sz w:val="24"/>
+          <w:szCs w:val="24"/>
+        </w:rPr>
+        <w:t>Overloading can be done in same class or sub class.</w:t>
+      </w:r>
+    </w:p>
+    <w:p>
+      <w:pPr>
+        <w:pStyle w:val="NoSpacing"/>
+        <w:numPr>
+          <w:ilvl w:val="0"/>
+          <w:numId w:val="44"/>
+        </w:numPr>
+        <w:rPr>
+          <w:sz w:val="24"/>
+          <w:szCs w:val="24"/>
+        </w:rPr>
+      </w:pPr>
+      <w:r>
+        <w:rPr>
+          <w:sz w:val="24"/>
+          <w:szCs w:val="24"/>
+        </w:rPr>
+        <w:t>In Overloading parameter list must be different by following ways</w:t>
+      </w:r>
+    </w:p>
+    <w:p>
+      <w:pPr>
+        <w:pStyle w:val="NoSpacing"/>
+        <w:numPr>
+          <w:ilvl w:val="1"/>
+          <w:numId w:val="44"/>
+        </w:numPr>
+        <w:rPr>
+          <w:sz w:val="24"/>
+          <w:szCs w:val="24"/>
+        </w:rPr>
+      </w:pPr>
+      <w:r>
+        <w:rPr>
+          <w:sz w:val="24"/>
+          <w:szCs w:val="24"/>
+        </w:rPr>
+        <w:t>You can change the data type of the parameter</w:t>
+      </w:r>
+      <w:r>
+        <w:rPr>
+          <w:sz w:val="24"/>
+          <w:szCs w:val="24"/>
+        </w:rPr>
+        <w:t>.</w:t>
+      </w:r>
+      <w:r>
+        <w:rPr>
+          <w:sz w:val="24"/>
+          <w:szCs w:val="24"/>
+        </w:rPr>
+        <w:t xml:space="preserve"> </w:t>
+      </w:r>
+    </w:p>
+    <w:p>
+      <w:pPr>
+        <w:pStyle w:val="NoSpacing"/>
+        <w:numPr>
+          <w:ilvl w:val="1"/>
+          <w:numId w:val="44"/>
+        </w:numPr>
+        <w:rPr>
+          <w:sz w:val="24"/>
+          <w:szCs w:val="24"/>
+        </w:rPr>
+      </w:pPr>
+      <w:r>
+        <w:rPr>
+          <w:sz w:val="24"/>
+          <w:szCs w:val="24"/>
+        </w:rPr>
+        <w:t>You can change the number of parameters.</w:t>
+      </w:r>
+    </w:p>
+    <w:p>
+      <w:pPr>
+        <w:pStyle w:val="NoSpacing"/>
+        <w:numPr>
+          <w:ilvl w:val="1"/>
+          <w:numId w:val="44"/>
+        </w:numPr>
+        <w:rPr>
+          <w:sz w:val="24"/>
+          <w:szCs w:val="24"/>
+        </w:rPr>
+      </w:pPr>
+      <w:r>
+        <w:rPr>
+          <w:sz w:val="24"/>
+          <w:szCs w:val="24"/>
+        </w:rPr>
+        <w:t>Sequence of parameter can be change.</w:t>
+      </w:r>
+    </w:p>
+    <w:p>
+      <w:pPr>
+        <w:pStyle w:val="NoSpacing"/>
+        <w:numPr>
+          <w:ilvl w:val="0"/>
+          <w:numId w:val="44"/>
+        </w:numPr>
+        <w:rPr>
+          <w:sz w:val="24"/>
+          <w:szCs w:val="24"/>
+        </w:rPr>
+      </w:pPr>
+      <w:r>
+        <w:rPr>
+          <w:sz w:val="24"/>
+          <w:szCs w:val="24"/>
+        </w:rPr>
+        <w:t>Return data type may or many not be same.</w:t>
+      </w:r>
+    </w:p>
+    <w:p>
+      <w:pPr>
+        <w:pStyle w:val="NoSpacing"/>
+        <w:numPr>
+          <w:ilvl w:val="0"/>
+          <w:numId w:val="44"/>
+        </w:numPr>
+        <w:rPr>
+          <w:sz w:val="24"/>
+          <w:szCs w:val="24"/>
+        </w:rPr>
+      </w:pPr>
+      <w:r>
+        <w:rPr>
+          <w:sz w:val="24"/>
+          <w:szCs w:val="24"/>
+        </w:rPr>
+        <w:t>Access modifier may or many not be same</w:t>
+      </w:r>
+      <w:r>
+        <w:rPr>
+          <w:sz w:val="24"/>
+          <w:szCs w:val="24"/>
+        </w:rPr>
+        <w:t>.</w:t>
+      </w:r>
+    </w:p>
+    <w:p>
+      <w:pPr>
+        <w:pStyle w:val="NoSpacing"/>
+        <w:numPr>
+          <w:ilvl w:val="0"/>
+          <w:numId w:val="44"/>
+        </w:numPr>
+        <w:rPr>
+          <w:sz w:val="24"/>
+          <w:szCs w:val="24"/>
+        </w:rPr>
+      </w:pPr>
+      <w:r>
+        <w:rPr>
+          <w:sz w:val="24"/>
+          <w:szCs w:val="24"/>
+        </w:rPr>
+        <w:t>Can overload static methods.</w:t>
+      </w:r>
+      <w:r>
+        <w:rPr>
+          <w:sz w:val="24"/>
+          <w:szCs w:val="24"/>
+        </w:rPr>
+        <w:t xml:space="preserve"> (you can overload main method)</w:t>
+      </w:r>
+    </w:p>
+    <w:p>
+      <w:pPr>
+        <w:pStyle w:val="NoSpacing"/>
+        <w:numPr>
+          <w:ilvl w:val="0"/>
+          <w:numId w:val="44"/>
+        </w:numPr>
+        <w:rPr>
+          <w:sz w:val="24"/>
+          <w:szCs w:val="24"/>
+        </w:rPr>
+      </w:pPr>
+      <w:r>
+        <w:rPr>
+          <w:sz w:val="24"/>
+          <w:szCs w:val="24"/>
+        </w:rPr>
+        <w:t xml:space="preserve">Can overload </w:t>
+      </w:r>
+      <w:r>
+        <w:rPr>
+          <w:sz w:val="24"/>
+          <w:szCs w:val="24"/>
+        </w:rPr>
+        <w:t>final</w:t>
+      </w:r>
+      <w:r>
+        <w:rPr>
+          <w:sz w:val="24"/>
+          <w:szCs w:val="24"/>
+        </w:rPr>
+        <w:t xml:space="preserve"> methods.</w:t>
+      </w:r>
+    </w:p>
+    <w:p>
+      <w:pPr>
+        <w:pStyle w:val="NoSpacing"/>
+        <w:numPr>
+          <w:ilvl w:val="0"/>
+          <w:numId w:val="44"/>
+        </w:numPr>
+        <w:rPr>
+          <w:sz w:val="24"/>
+          <w:szCs w:val="24"/>
+        </w:rPr>
+      </w:pPr>
+      <w:r>
+        <w:rPr>
+          <w:sz w:val="24"/>
+          <w:szCs w:val="24"/>
+        </w:rPr>
+        <w:t xml:space="preserve"> </w:t>
+      </w:r>
+      <w:r>
+        <w:rPr>
+          <w:sz w:val="24"/>
+          <w:szCs w:val="24"/>
+        </w:rPr>
+        <w:t>Can throw new and broader checked exception.</w:t>
+      </w:r>
+    </w:p>
+    <w:p>
+      <w:pPr>
+        <w:pStyle w:val="NoSpacing"/>
+        <w:numPr>
+          <w:ilvl w:val="0"/>
+          <w:numId w:val="44"/>
+        </w:numPr>
+        <w:rPr>
+          <w:sz w:val="24"/>
+          <w:szCs w:val="24"/>
+        </w:rPr>
+      </w:pPr>
+      <w:r>
+        <w:rPr>
+          <w:sz w:val="24"/>
+          <w:szCs w:val="24"/>
+        </w:rPr>
+        <w:t>Advantage of overlading</w:t>
+      </w:r>
+    </w:p>
+    <w:p>
+      <w:pPr>
+        <w:pStyle w:val="NoSpacing"/>
+        <w:numPr>
+          <w:ilvl w:val="1"/>
+          <w:numId w:val="44"/>
+        </w:numPr>
+        <w:rPr>
+          <w:sz w:val="24"/>
+          <w:szCs w:val="24"/>
+        </w:rPr>
+      </w:pPr>
+      <w:r>
+        <w:rPr>
+          <w:sz w:val="24"/>
+          <w:szCs w:val="24"/>
+        </w:rPr>
+        <w:t>To improve the readability of the program.</w:t>
+      </w:r>
+    </w:p>
+    <w:p>
+      <w:pPr>
+        <w:pStyle w:val="NoSpacing"/>
+        <w:numPr>
+          <w:ilvl w:val="1"/>
+          <w:numId w:val="44"/>
+        </w:numPr>
+        <w:rPr>
+          <w:sz w:val="24"/>
+          <w:szCs w:val="24"/>
+        </w:rPr>
+      </w:pPr>
+      <w:r>
+        <w:rPr>
+          <w:sz w:val="24"/>
+          <w:szCs w:val="24"/>
+        </w:rPr>
+        <w:t>Provide easy interface to the user to use the functionality.</w:t>
+      </w:r>
+      <w:r>
+        <w:rPr>
+          <w:sz w:val="24"/>
+          <w:szCs w:val="24"/>
+        </w:rPr>
+        <w:t xml:space="preserve"> </w:t>
+      </w:r>
+    </w:p>
+    <w:p>
+      <w:pPr>
+        <w:pStyle w:val="NoSpacing"/>
+        <w:rPr>
+          <w:sz w:val="24"/>
+          <w:szCs w:val="24"/>
+        </w:rPr>
+      </w:pPr>
+    </w:p>
+    <w:p>
+      <w:pPr>
+        <w:pStyle w:val="NoSpacing"/>
+        <w:rPr>
+          <w:b/>
+          <w:bCs/>
+          <w:sz w:val="24"/>
+          <w:szCs w:val="24"/>
+          <w:u w:val="single"/>
+        </w:rPr>
+      </w:pPr>
+      <w:r>
+        <w:rPr>
+          <w:b/>
+          <w:bCs/>
+          <w:sz w:val="24"/>
+          <w:szCs w:val="24"/>
+          <w:u w:val="single"/>
+        </w:rPr>
+        <w:t>Overriding</w:t>
+      </w:r>
+    </w:p>
+    <w:p>
+      <w:pPr>
+        <w:pStyle w:val="NoSpacing"/>
+        <w:numPr>
+          <w:ilvl w:val="0"/>
+          <w:numId w:val="45"/>
+        </w:numPr>
+        <w:rPr>
+          <w:b/>
+          <w:bCs/>
+          <w:sz w:val="24"/>
+          <w:szCs w:val="24"/>
+          <w:u w:val="single"/>
+        </w:rPr>
+      </w:pPr>
+      <w:r>
+        <w:rPr>
+          <w:sz w:val="24"/>
+          <w:szCs w:val="24"/>
+        </w:rPr>
+        <w:t>Method name must be same and input parameter must be same.</w:t>
+      </w:r>
+    </w:p>
+    <w:p>
+      <w:pPr>
+        <w:pStyle w:val="NoSpacing"/>
+        <w:numPr>
+          <w:ilvl w:val="0"/>
+          <w:numId w:val="45"/>
+        </w:numPr>
+        <w:rPr>
+          <w:b/>
+          <w:bCs/>
+          <w:sz w:val="24"/>
+          <w:szCs w:val="24"/>
+          <w:u w:val="single"/>
+        </w:rPr>
+      </w:pPr>
+      <w:r>
+        <w:rPr>
+          <w:sz w:val="24"/>
+          <w:szCs w:val="24"/>
+        </w:rPr>
+        <w:t>Overriding must have to do in the sub class.</w:t>
+      </w:r>
+    </w:p>
+    <w:p>
+      <w:pPr>
+        <w:pStyle w:val="NoSpacing"/>
+        <w:numPr>
+          <w:ilvl w:val="0"/>
+          <w:numId w:val="45"/>
+        </w:numPr>
+        <w:rPr>
+          <w:b/>
+          <w:bCs/>
+          <w:sz w:val="24"/>
+          <w:szCs w:val="24"/>
+          <w:u w:val="single"/>
+        </w:rPr>
+      </w:pPr>
+      <w:r>
+        <w:rPr>
+          <w:sz w:val="24"/>
+          <w:szCs w:val="24"/>
+        </w:rPr>
+        <w:t>Return data type must be same if it is primitive or void</w:t>
+      </w:r>
+      <w:r>
+        <w:rPr>
+          <w:sz w:val="24"/>
+          <w:szCs w:val="24"/>
+        </w:rPr>
+        <w:t xml:space="preserve"> else it can be change to sub type.</w:t>
+      </w:r>
+    </w:p>
+    <w:p>
+      <w:pPr>
+        <w:pStyle w:val="NoSpacing"/>
+        <w:numPr>
+          <w:ilvl w:val="0"/>
+          <w:numId w:val="45"/>
+        </w:numPr>
+        <w:rPr>
+          <w:b/>
+          <w:bCs/>
+          <w:sz w:val="24"/>
+          <w:szCs w:val="24"/>
+          <w:u w:val="single"/>
+        </w:rPr>
+      </w:pPr>
+      <w:r>
+        <w:rPr>
+          <w:sz w:val="24"/>
+          <w:szCs w:val="24"/>
+        </w:rPr>
+        <w:t>Access modifier can be change but must be less restrictive.</w:t>
+      </w:r>
+    </w:p>
+    <w:p>
+      <w:pPr>
+        <w:pStyle w:val="NoSpacing"/>
+        <w:numPr>
+          <w:ilvl w:val="0"/>
+          <w:numId w:val="45"/>
+        </w:numPr>
+        <w:rPr>
+          <w:b/>
+          <w:bCs/>
+          <w:sz w:val="24"/>
+          <w:szCs w:val="24"/>
+          <w:u w:val="single"/>
+        </w:rPr>
+      </w:pPr>
+      <w:r>
+        <w:rPr>
+          <w:sz w:val="24"/>
+          <w:szCs w:val="24"/>
+        </w:rPr>
+        <w:t>You cannot override the final methods.</w:t>
+      </w:r>
+    </w:p>
+    <w:p>
+      <w:pPr>
+        <w:pStyle w:val="NoSpacing"/>
+        <w:numPr>
+          <w:ilvl w:val="0"/>
+          <w:numId w:val="45"/>
+        </w:numPr>
+        <w:rPr>
+          <w:b/>
+          <w:bCs/>
+          <w:sz w:val="24"/>
+          <w:szCs w:val="24"/>
+          <w:u w:val="single"/>
+        </w:rPr>
+      </w:pPr>
+      <w:r>
+        <w:rPr>
+          <w:sz w:val="24"/>
+          <w:szCs w:val="24"/>
+        </w:rPr>
+        <w:t>You cannot override the static methods.</w:t>
+      </w:r>
+    </w:p>
+    <w:p>
+      <w:pPr>
+        <w:pStyle w:val="NoSpacing"/>
+        <w:numPr>
+          <w:ilvl w:val="0"/>
+          <w:numId w:val="45"/>
+        </w:numPr>
+        <w:rPr>
+          <w:sz w:val="24"/>
+          <w:szCs w:val="24"/>
+        </w:rPr>
+      </w:pPr>
+      <w:r>
+        <w:rPr>
+          <w:sz w:val="24"/>
+          <w:szCs w:val="24"/>
+        </w:rPr>
+        <w:t>Cannot</w:t>
+      </w:r>
+      <w:r>
+        <w:rPr>
+          <w:sz w:val="24"/>
+          <w:szCs w:val="24"/>
+        </w:rPr>
+        <w:t xml:space="preserve"> throw new and broader checked exception.</w:t>
+      </w:r>
+    </w:p>
+    <w:p>
+      <w:pPr>
+        <w:pStyle w:val="NoSpacing"/>
+        <w:numPr>
+          <w:ilvl w:val="0"/>
+          <w:numId w:val="45"/>
+        </w:numPr>
+        <w:rPr>
+          <w:sz w:val="24"/>
+          <w:szCs w:val="24"/>
+        </w:rPr>
+      </w:pPr>
+      <w:r>
+        <w:rPr>
+          <w:sz w:val="24"/>
+          <w:szCs w:val="24"/>
+        </w:rPr>
+        <w:t>Advantage</w:t>
+      </w:r>
+    </w:p>
+    <w:p>
+      <w:pPr>
+        <w:pStyle w:val="NoSpacing"/>
+        <w:numPr>
+          <w:ilvl w:val="1"/>
+          <w:numId w:val="45"/>
+        </w:numPr>
+        <w:rPr>
+          <w:sz w:val="24"/>
+          <w:szCs w:val="24"/>
+        </w:rPr>
+      </w:pPr>
+      <w:r>
+        <w:rPr>
+          <w:sz w:val="24"/>
+          <w:szCs w:val="24"/>
+        </w:rPr>
+        <w:t xml:space="preserve">You can change the default implementation of parent class methods into sub class. </w:t>
+      </w:r>
+    </w:p>
     <w:sectPr>
       <w:pgSz w:w="12240" w:h="15840"/>
       <w:pgMar w:top="1440" w:right="1440" w:bottom="1440" w:left="1440" w:header="720" w:footer="720" w:gutter="0"/>
@@ -13648,6 +14486,95 @@
     </w:lvl>
   </w:abstractNum>
   <w:abstractNum w:abstractNumId="33" w15:restartNumberingAfterBreak="0">
+    <w:nsid w:val="5F1212A4"/>
+    <w:multiLevelType w:val="hybridMultilevel"/>
+    <w:tmpl w:val="FFAE4D48"/>
+    <w:lvl w:ilvl="0" w:tplc="0409000F">
+      <w:start w:val="1"/>
+      <w:numFmt w:val="decimal"/>
+      <w:lvlText w:val="%1."/>
+      <w:lvlJc w:val="left"/>
+      <w:pPr>
+        <w:ind w:left="720" w:hanging="360"/>
+      </w:pPr>
+      <w:rPr>
+        <w:rFonts w:hint="default"/>
+      </w:rPr>
+    </w:lvl>
+    <w:lvl w:ilvl="1" w:tplc="04090019">
+      <w:start w:val="1"/>
+      <w:numFmt w:val="lowerLetter"/>
+      <w:lvlText w:val="%2."/>
+      <w:lvlJc w:val="left"/>
+      <w:pPr>
+        <w:ind w:left="1440" w:hanging="360"/>
+      </w:pPr>
+    </w:lvl>
+    <w:lvl w:ilvl="2" w:tplc="0409001B">
+      <w:start w:val="1"/>
+      <w:numFmt w:val="lowerRoman"/>
+      <w:lvlText w:val="%3."/>
+      <w:lvlJc w:val="right"/>
+      <w:pPr>
+        <w:ind w:left="2160" w:hanging="180"/>
+      </w:pPr>
+    </w:lvl>
+    <w:lvl w:ilvl="3" w:tplc="0409000F" w:tentative="1">
+      <w:start w:val="1"/>
+      <w:numFmt w:val="decimal"/>
+      <w:lvlText w:val="%4."/>
+      <w:lvlJc w:val="left"/>
+      <w:pPr>
+        <w:ind w:left="2880" w:hanging="360"/>
+      </w:pPr>
+    </w:lvl>
+    <w:lvl w:ilvl="4" w:tplc="04090019" w:tentative="1">
+      <w:start w:val="1"/>
+      <w:numFmt w:val="lowerLetter"/>
+      <w:lvlText w:val="%5."/>
+      <w:lvlJc w:val="left"/>
+      <w:pPr>
+        <w:ind w:left="3600" w:hanging="360"/>
+      </w:pPr>
+    </w:lvl>
+    <w:lvl w:ilvl="5" w:tplc="0409001B" w:tentative="1">
+      <w:start w:val="1"/>
+      <w:numFmt w:val="lowerRoman"/>
+      <w:lvlText w:val="%6."/>
+      <w:lvlJc w:val="right"/>
+      <w:pPr>
+        <w:ind w:left="4320" w:hanging="180"/>
+      </w:pPr>
+    </w:lvl>
+    <w:lvl w:ilvl="6" w:tplc="0409000F" w:tentative="1">
+      <w:start w:val="1"/>
+      <w:numFmt w:val="decimal"/>
+      <w:lvlText w:val="%7."/>
+      <w:lvlJc w:val="left"/>
+      <w:pPr>
+        <w:ind w:left="5040" w:hanging="360"/>
+      </w:pPr>
+    </w:lvl>
+    <w:lvl w:ilvl="7" w:tplc="04090019" w:tentative="1">
+      <w:start w:val="1"/>
+      <w:numFmt w:val="lowerLetter"/>
+      <w:lvlText w:val="%8."/>
+      <w:lvlJc w:val="left"/>
+      <w:pPr>
+        <w:ind w:left="5760" w:hanging="360"/>
+      </w:pPr>
+    </w:lvl>
+    <w:lvl w:ilvl="8" w:tplc="0409001B" w:tentative="1">
+      <w:start w:val="1"/>
+      <w:numFmt w:val="lowerRoman"/>
+      <w:lvlText w:val="%9."/>
+      <w:lvlJc w:val="right"/>
+      <w:pPr>
+        <w:ind w:left="6480" w:hanging="180"/>
+      </w:pPr>
+    </w:lvl>
+  </w:abstractNum>
+  <w:abstractNum w:abstractNumId="34" w15:restartNumberingAfterBreak="0">
     <w:nsid w:val="628E1DFB"/>
     <w:multiLevelType w:val="hybridMultilevel"/>
     <w:tmpl w:val="57EAFD04"/>
@@ -13736,7 +14663,98 @@
       </w:pPr>
     </w:lvl>
   </w:abstractNum>
-  <w:abstractNum w:abstractNumId="34" w15:restartNumberingAfterBreak="0">
+  <w:abstractNum w:abstractNumId="35" w15:restartNumberingAfterBreak="0">
+    <w:nsid w:val="67172445"/>
+    <w:multiLevelType w:val="hybridMultilevel"/>
+    <w:tmpl w:val="ABA204EE"/>
+    <w:lvl w:ilvl="0" w:tplc="0409000F">
+      <w:start w:val="1"/>
+      <w:numFmt w:val="decimal"/>
+      <w:lvlText w:val="%1."/>
+      <w:lvlJc w:val="left"/>
+      <w:pPr>
+        <w:ind w:left="720" w:hanging="360"/>
+      </w:pPr>
+      <w:rPr>
+        <w:rFonts w:hint="default"/>
+        <w:b w:val="0"/>
+        <w:u w:val="none"/>
+      </w:rPr>
+    </w:lvl>
+    <w:lvl w:ilvl="1" w:tplc="04090019">
+      <w:start w:val="1"/>
+      <w:numFmt w:val="lowerLetter"/>
+      <w:lvlText w:val="%2."/>
+      <w:lvlJc w:val="left"/>
+      <w:pPr>
+        <w:ind w:left="1440" w:hanging="360"/>
+      </w:pPr>
+    </w:lvl>
+    <w:lvl w:ilvl="2" w:tplc="0409001B" w:tentative="1">
+      <w:start w:val="1"/>
+      <w:numFmt w:val="lowerRoman"/>
+      <w:lvlText w:val="%3."/>
+      <w:lvlJc w:val="right"/>
+      <w:pPr>
+        <w:ind w:left="2160" w:hanging="180"/>
+      </w:pPr>
+    </w:lvl>
+    <w:lvl w:ilvl="3" w:tplc="0409000F" w:tentative="1">
+      <w:start w:val="1"/>
+      <w:numFmt w:val="decimal"/>
+      <w:lvlText w:val="%4."/>
+      <w:lvlJc w:val="left"/>
+      <w:pPr>
+        <w:ind w:left="2880" w:hanging="360"/>
+      </w:pPr>
+    </w:lvl>
+    <w:lvl w:ilvl="4" w:tplc="04090019" w:tentative="1">
+      <w:start w:val="1"/>
+      <w:numFmt w:val="lowerLetter"/>
+      <w:lvlText w:val="%5."/>
+      <w:lvlJc w:val="left"/>
+      <w:pPr>
+        <w:ind w:left="3600" w:hanging="360"/>
+      </w:pPr>
+    </w:lvl>
+    <w:lvl w:ilvl="5" w:tplc="0409001B" w:tentative="1">
+      <w:start w:val="1"/>
+      <w:numFmt w:val="lowerRoman"/>
+      <w:lvlText w:val="%6."/>
+      <w:lvlJc w:val="right"/>
+      <w:pPr>
+        <w:ind w:left="4320" w:hanging="180"/>
+      </w:pPr>
+    </w:lvl>
+    <w:lvl w:ilvl="6" w:tplc="0409000F" w:tentative="1">
+      <w:start w:val="1"/>
+      <w:numFmt w:val="decimal"/>
+      <w:lvlText w:val="%7."/>
+      <w:lvlJc w:val="left"/>
+      <w:pPr>
+        <w:ind w:left="5040" w:hanging="360"/>
+      </w:pPr>
+    </w:lvl>
+    <w:lvl w:ilvl="7" w:tplc="04090019" w:tentative="1">
+      <w:start w:val="1"/>
+      <w:numFmt w:val="lowerLetter"/>
+      <w:lvlText w:val="%8."/>
+      <w:lvlJc w:val="left"/>
+      <w:pPr>
+        <w:ind w:left="5760" w:hanging="360"/>
+      </w:pPr>
+    </w:lvl>
+    <w:lvl w:ilvl="8" w:tplc="0409001B" w:tentative="1">
+      <w:start w:val="1"/>
+      <w:numFmt w:val="lowerRoman"/>
+      <w:lvlText w:val="%9."/>
+      <w:lvlJc w:val="right"/>
+      <w:pPr>
+        <w:ind w:left="6480" w:hanging="180"/>
+      </w:pPr>
+    </w:lvl>
+  </w:abstractNum>
+  <w:abstractNum w:abstractNumId="36" w15:restartNumberingAfterBreak="0">
     <w:nsid w:val="683F758D"/>
     <w:multiLevelType w:val="hybridMultilevel"/>
     <w:tmpl w:val="43CC3DF4"/>
@@ -13825,7 +14843,7 @@
       </w:pPr>
     </w:lvl>
   </w:abstractNum>
-  <w:abstractNum w:abstractNumId="35" w15:restartNumberingAfterBreak="0">
+  <w:abstractNum w:abstractNumId="37" w15:restartNumberingAfterBreak="0">
     <w:nsid w:val="69A22B53"/>
     <w:multiLevelType w:val="hybridMultilevel"/>
     <w:tmpl w:val="601C728E"/>
@@ -13914,7 +14932,7 @@
       </w:pPr>
     </w:lvl>
   </w:abstractNum>
-  <w:abstractNum w:abstractNumId="36" w15:restartNumberingAfterBreak="0">
+  <w:abstractNum w:abstractNumId="38" w15:restartNumberingAfterBreak="0">
     <w:nsid w:val="6B5C7337"/>
     <w:multiLevelType w:val="hybridMultilevel"/>
     <w:tmpl w:val="ECA62F32"/>
@@ -14003,7 +15021,7 @@
       </w:pPr>
     </w:lvl>
   </w:abstractNum>
-  <w:abstractNum w:abstractNumId="37" w15:restartNumberingAfterBreak="0">
+  <w:abstractNum w:abstractNumId="39" w15:restartNumberingAfterBreak="0">
     <w:nsid w:val="70C874C2"/>
     <w:multiLevelType w:val="hybridMultilevel"/>
     <w:tmpl w:val="F6666D5A"/>
@@ -14092,7 +15110,7 @@
       </w:pPr>
     </w:lvl>
   </w:abstractNum>
-  <w:abstractNum w:abstractNumId="38" w15:restartNumberingAfterBreak="0">
+  <w:abstractNum w:abstractNumId="40" w15:restartNumberingAfterBreak="0">
     <w:nsid w:val="743C60DB"/>
     <w:multiLevelType w:val="hybridMultilevel"/>
     <w:tmpl w:val="5F000FE0"/>
@@ -14181,7 +15199,7 @@
       </w:pPr>
     </w:lvl>
   </w:abstractNum>
-  <w:abstractNum w:abstractNumId="39" w15:restartNumberingAfterBreak="0">
+  <w:abstractNum w:abstractNumId="41" w15:restartNumberingAfterBreak="0">
     <w:nsid w:val="74955623"/>
     <w:multiLevelType w:val="hybridMultilevel"/>
     <w:tmpl w:val="C46E6AC4"/>
@@ -14270,7 +15288,98 @@
       </w:pPr>
     </w:lvl>
   </w:abstractNum>
-  <w:abstractNum w:abstractNumId="40" w15:restartNumberingAfterBreak="0">
+  <w:abstractNum w:abstractNumId="42" w15:restartNumberingAfterBreak="0">
+    <w:nsid w:val="790D388B"/>
+    <w:multiLevelType w:val="hybridMultilevel"/>
+    <w:tmpl w:val="124441B6"/>
+    <w:lvl w:ilvl="0" w:tplc="0409000F">
+      <w:start w:val="1"/>
+      <w:numFmt w:val="decimal"/>
+      <w:lvlText w:val="%1."/>
+      <w:lvlJc w:val="left"/>
+      <w:pPr>
+        <w:ind w:left="720" w:hanging="360"/>
+      </w:pPr>
+      <w:rPr>
+        <w:rFonts w:hint="default"/>
+        <w:b w:val="0"/>
+        <w:u w:val="none"/>
+      </w:rPr>
+    </w:lvl>
+    <w:lvl w:ilvl="1" w:tplc="04090019">
+      <w:start w:val="1"/>
+      <w:numFmt w:val="lowerLetter"/>
+      <w:lvlText w:val="%2."/>
+      <w:lvlJc w:val="left"/>
+      <w:pPr>
+        <w:ind w:left="1440" w:hanging="360"/>
+      </w:pPr>
+    </w:lvl>
+    <w:lvl w:ilvl="2" w:tplc="0409001B" w:tentative="1">
+      <w:start w:val="1"/>
+      <w:numFmt w:val="lowerRoman"/>
+      <w:lvlText w:val="%3."/>
+      <w:lvlJc w:val="right"/>
+      <w:pPr>
+        <w:ind w:left="2160" w:hanging="180"/>
+      </w:pPr>
+    </w:lvl>
+    <w:lvl w:ilvl="3" w:tplc="0409000F" w:tentative="1">
+      <w:start w:val="1"/>
+      <w:numFmt w:val="decimal"/>
+      <w:lvlText w:val="%4."/>
+      <w:lvlJc w:val="left"/>
+      <w:pPr>
+        <w:ind w:left="2880" w:hanging="360"/>
+      </w:pPr>
+    </w:lvl>
+    <w:lvl w:ilvl="4" w:tplc="04090019" w:tentative="1">
+      <w:start w:val="1"/>
+      <w:numFmt w:val="lowerLetter"/>
+      <w:lvlText w:val="%5."/>
+      <w:lvlJc w:val="left"/>
+      <w:pPr>
+        <w:ind w:left="3600" w:hanging="360"/>
+      </w:pPr>
+    </w:lvl>
+    <w:lvl w:ilvl="5" w:tplc="0409001B" w:tentative="1">
+      <w:start w:val="1"/>
+      <w:numFmt w:val="lowerRoman"/>
+      <w:lvlText w:val="%6."/>
+      <w:lvlJc w:val="right"/>
+      <w:pPr>
+        <w:ind w:left="4320" w:hanging="180"/>
+      </w:pPr>
+    </w:lvl>
+    <w:lvl w:ilvl="6" w:tplc="0409000F" w:tentative="1">
+      <w:start w:val="1"/>
+      <w:numFmt w:val="decimal"/>
+      <w:lvlText w:val="%7."/>
+      <w:lvlJc w:val="left"/>
+      <w:pPr>
+        <w:ind w:left="5040" w:hanging="360"/>
+      </w:pPr>
+    </w:lvl>
+    <w:lvl w:ilvl="7" w:tplc="04090019" w:tentative="1">
+      <w:start w:val="1"/>
+      <w:numFmt w:val="lowerLetter"/>
+      <w:lvlText w:val="%8."/>
+      <w:lvlJc w:val="left"/>
+      <w:pPr>
+        <w:ind w:left="5760" w:hanging="360"/>
+      </w:pPr>
+    </w:lvl>
+    <w:lvl w:ilvl="8" w:tplc="0409001B" w:tentative="1">
+      <w:start w:val="1"/>
+      <w:numFmt w:val="lowerRoman"/>
+      <w:lvlText w:val="%9."/>
+      <w:lvlJc w:val="right"/>
+      <w:pPr>
+        <w:ind w:left="6480" w:hanging="180"/>
+      </w:pPr>
+    </w:lvl>
+  </w:abstractNum>
+  <w:abstractNum w:abstractNumId="43" w15:restartNumberingAfterBreak="0">
     <w:nsid w:val="7C06431F"/>
     <w:multiLevelType w:val="hybridMultilevel"/>
     <w:tmpl w:val="CC1CFBFE"/>
@@ -14359,7 +15468,7 @@
       </w:pPr>
     </w:lvl>
   </w:abstractNum>
-  <w:abstractNum w:abstractNumId="41" w15:restartNumberingAfterBreak="0">
+  <w:abstractNum w:abstractNumId="44" w15:restartNumberingAfterBreak="0">
     <w:nsid w:val="7D2124BE"/>
     <w:multiLevelType w:val="hybridMultilevel"/>
     <w:tmpl w:val="4994353E"/>
@@ -14464,7 +15573,7 @@
     <w:abstractNumId w:val="14"/>
   </w:num>
   <w:num w:numId="6" w16cid:durableId="2091809816">
-    <w:abstractNumId w:val="36"/>
+    <w:abstractNumId w:val="38"/>
   </w:num>
   <w:num w:numId="7" w16cid:durableId="343678602">
     <w:abstractNumId w:val="22"/>
@@ -14488,10 +15597,10 @@
     <w:abstractNumId w:val="24"/>
   </w:num>
   <w:num w:numId="14" w16cid:durableId="78063372">
-    <w:abstractNumId w:val="34"/>
+    <w:abstractNumId w:val="36"/>
   </w:num>
   <w:num w:numId="15" w16cid:durableId="1078750343">
-    <w:abstractNumId w:val="41"/>
+    <w:abstractNumId w:val="44"/>
   </w:num>
   <w:num w:numId="16" w16cid:durableId="1006253481">
     <w:abstractNumId w:val="2"/>
@@ -14521,13 +15630,13 @@
     <w:abstractNumId w:val="20"/>
   </w:num>
   <w:num w:numId="25" w16cid:durableId="990867597">
-    <w:abstractNumId w:val="37"/>
+    <w:abstractNumId w:val="39"/>
   </w:num>
   <w:num w:numId="26" w16cid:durableId="1054693629">
     <w:abstractNumId w:val="16"/>
   </w:num>
   <w:num w:numId="27" w16cid:durableId="1737051155">
-    <w:abstractNumId w:val="38"/>
+    <w:abstractNumId w:val="40"/>
   </w:num>
   <w:num w:numId="28" w16cid:durableId="534318662">
     <w:abstractNumId w:val="23"/>
@@ -14536,13 +15645,13 @@
     <w:abstractNumId w:val="17"/>
   </w:num>
   <w:num w:numId="30" w16cid:durableId="502941422">
-    <w:abstractNumId w:val="33"/>
+    <w:abstractNumId w:val="34"/>
   </w:num>
   <w:num w:numId="31" w16cid:durableId="1754283271">
     <w:abstractNumId w:val="6"/>
   </w:num>
   <w:num w:numId="32" w16cid:durableId="1774126535">
-    <w:abstractNumId w:val="39"/>
+    <w:abstractNumId w:val="41"/>
   </w:num>
   <w:num w:numId="33" w16cid:durableId="300692715">
     <w:abstractNumId w:val="18"/>
@@ -14569,10 +15678,19 @@
     <w:abstractNumId w:val="1"/>
   </w:num>
   <w:num w:numId="41" w16cid:durableId="220867320">
+    <w:abstractNumId w:val="37"/>
+  </w:num>
+  <w:num w:numId="42" w16cid:durableId="738333015">
+    <w:abstractNumId w:val="43"/>
+  </w:num>
+  <w:num w:numId="43" w16cid:durableId="1682120758">
+    <w:abstractNumId w:val="33"/>
+  </w:num>
+  <w:num w:numId="44" w16cid:durableId="1816143082">
     <w:abstractNumId w:val="35"/>
   </w:num>
-  <w:num w:numId="42" w16cid:durableId="738333015">
-    <w:abstractNumId w:val="40"/>
+  <w:num w:numId="45" w16cid:durableId="371735011">
+    <w:abstractNumId w:val="42"/>
   </w:num>
 </w:numbering>
 </file>

</xml_diff>

<commit_message>
Thread | Sleep, Join
Thread | Sleep, Join
</commit_message>
<xml_diff>
--- a/docs/CoreJava.docx
+++ b/docs/CoreJava.docx
@@ -389,7 +389,14 @@
       </w:pPr>
       <w:r>
         <w:tab/>
-        <w:t>MySql Database</w:t>
+      </w:r>
+      <w:proofErr w:type="spellStart"/>
+      <w:r>
+        <w:t>MySql</w:t>
+      </w:r>
+      <w:proofErr w:type="spellEnd"/>
+      <w:r>
+        <w:t xml:space="preserve"> Database</w:t>
       </w:r>
     </w:p>
     <w:p>
@@ -677,7 +684,15 @@
         </w:numPr>
       </w:pPr>
       <w:r>
-        <w:t>You can verify the installation file into C:\Program File\java\&lt;jdk-version-folder&gt;</w:t>
+        <w:t>You can verify the installation file into C:\Program File\java\&lt;</w:t>
+      </w:r>
+      <w:proofErr w:type="spellStart"/>
+      <w:r>
+        <w:t>jdk</w:t>
+      </w:r>
+      <w:proofErr w:type="spellEnd"/>
+      <w:r>
+        <w:t>-version-folder&gt;</w:t>
       </w:r>
     </w:p>
     <w:p>
@@ -1173,6 +1188,7 @@
           <w:numId w:val="1"/>
         </w:numPr>
       </w:pPr>
+      <w:proofErr w:type="spellStart"/>
       <w:r>
         <w:rPr>
           <w:b/>
@@ -1180,6 +1196,7 @@
         </w:rPr>
         <w:t>javac</w:t>
       </w:r>
+      <w:proofErr w:type="spellEnd"/>
     </w:p>
     <w:p>
       <w:pPr>
@@ -1398,7 +1415,15 @@
         </w:numPr>
       </w:pPr>
       <w:r>
-        <w:t xml:space="preserve">It is use to develop the console based app and desktop application </w:t>
+        <w:t xml:space="preserve">It is use to develop the </w:t>
+      </w:r>
+      <w:proofErr w:type="gramStart"/>
+      <w:r>
+        <w:t>console based</w:t>
+      </w:r>
+      <w:proofErr w:type="gramEnd"/>
+      <w:r>
+        <w:t xml:space="preserve"> app and desktop application </w:t>
       </w:r>
       <w:r>
         <w:t xml:space="preserve"> </w:t>
@@ -1593,7 +1618,23 @@
           <w:b/>
           <w:bCs/>
         </w:rPr>
-        <w:t>public class &lt;className&gt;</w:t>
+        <w:t>public class &lt;</w:t>
+      </w:r>
+      <w:proofErr w:type="spellStart"/>
+      <w:r>
+        <w:rPr>
+          <w:b/>
+          <w:bCs/>
+        </w:rPr>
+        <w:t>className</w:t>
+      </w:r>
+      <w:proofErr w:type="spellEnd"/>
+      <w:r>
+        <w:rPr>
+          <w:b/>
+          <w:bCs/>
+        </w:rPr>
+        <w:t>&gt;</w:t>
       </w:r>
     </w:p>
     <w:p>
@@ -1714,7 +1755,39 @@
           <w:b/>
           <w:bCs/>
         </w:rPr>
-        <w:t>public static void main(String args[])</w:t>
+        <w:t xml:space="preserve">public static void </w:t>
+      </w:r>
+      <w:proofErr w:type="gramStart"/>
+      <w:r>
+        <w:rPr>
+          <w:b/>
+          <w:bCs/>
+        </w:rPr>
+        <w:t>main(</w:t>
+      </w:r>
+      <w:proofErr w:type="gramEnd"/>
+      <w:r>
+        <w:rPr>
+          <w:b/>
+          <w:bCs/>
+        </w:rPr>
+        <w:t xml:space="preserve">String </w:t>
+      </w:r>
+      <w:proofErr w:type="spellStart"/>
+      <w:r>
+        <w:rPr>
+          <w:b/>
+          <w:bCs/>
+        </w:rPr>
+        <w:t>args</w:t>
+      </w:r>
+      <w:proofErr w:type="spellEnd"/>
+      <w:r>
+        <w:rPr>
+          <w:b/>
+          <w:bCs/>
+        </w:rPr>
+        <w:t>[])</w:t>
       </w:r>
     </w:p>
     <w:p>
@@ -1787,8 +1860,13 @@
           <w:numId w:val="5"/>
         </w:numPr>
       </w:pPr>
-      <w:r>
-        <w:t>These statement executes and produce an output</w:t>
+      <w:proofErr w:type="gramStart"/>
+      <w:r>
+        <w:t>These statement</w:t>
+      </w:r>
+      <w:proofErr w:type="gramEnd"/>
+      <w:r>
+        <w:t xml:space="preserve"> executes and produce an output</w:t>
       </w:r>
     </w:p>
     <w:p>
@@ -1800,7 +1878,15 @@
         </w:numPr>
       </w:pPr>
       <w:r>
-        <w:t>To print the output you can use following line of code</w:t>
+        <w:t xml:space="preserve">To print the </w:t>
+      </w:r>
+      <w:proofErr w:type="gramStart"/>
+      <w:r>
+        <w:t>output</w:t>
+      </w:r>
+      <w:proofErr w:type="gramEnd"/>
+      <w:r>
+        <w:t xml:space="preserve"> you can use following line of code</w:t>
       </w:r>
     </w:p>
     <w:p>
@@ -1812,12 +1898,21 @@
           <w:bCs/>
         </w:rPr>
       </w:pPr>
-      <w:r>
-        <w:rPr>
-          <w:b/>
-          <w:bCs/>
-        </w:rPr>
-        <w:t>System.out.println(“Message”);</w:t>
+      <w:proofErr w:type="spellStart"/>
+      <w:r>
+        <w:rPr>
+          <w:b/>
+          <w:bCs/>
+        </w:rPr>
+        <w:t>System.out.println</w:t>
+      </w:r>
+      <w:proofErr w:type="spellEnd"/>
+      <w:r>
+        <w:rPr>
+          <w:b/>
+          <w:bCs/>
+        </w:rPr>
+        <w:t>(“Message”);</w:t>
       </w:r>
     </w:p>
     <w:p>
@@ -2006,12 +2101,21 @@
           <w:bCs/>
         </w:rPr>
       </w:pPr>
-      <w:r>
-        <w:rPr>
-          <w:b/>
-          <w:bCs/>
-        </w:rPr>
-        <w:t>javac &lt;filename with extension&gt;</w:t>
+      <w:proofErr w:type="spellStart"/>
+      <w:r>
+        <w:rPr>
+          <w:b/>
+          <w:bCs/>
+        </w:rPr>
+        <w:t>javac</w:t>
+      </w:r>
+      <w:proofErr w:type="spellEnd"/>
+      <w:r>
+        <w:rPr>
+          <w:b/>
+          <w:bCs/>
+        </w:rPr>
+        <w:t xml:space="preserve"> &lt;filename with extension&gt;</w:t>
       </w:r>
     </w:p>
     <w:p>
@@ -2027,7 +2131,15 @@
         </w:rPr>
       </w:pPr>
       <w:r>
-        <w:t>As a outcome of the compilation you will get a .class file.</w:t>
+        <w:t xml:space="preserve">As </w:t>
+      </w:r>
+      <w:proofErr w:type="gramStart"/>
+      <w:r>
+        <w:t>a</w:t>
+      </w:r>
+      <w:proofErr w:type="gramEnd"/>
+      <w:r>
+        <w:t xml:space="preserve"> outcome of the compilation you will get a .class file.</w:t>
       </w:r>
     </w:p>
     <w:p>
@@ -2084,6 +2196,7 @@
         </w:rPr>
         <w:t>java &lt;</w:t>
       </w:r>
+      <w:proofErr w:type="spellStart"/>
       <w:r>
         <w:rPr>
           <w:b/>
@@ -2091,6 +2204,7 @@
         </w:rPr>
         <w:t>ClassName</w:t>
       </w:r>
+      <w:proofErr w:type="spellEnd"/>
       <w:r>
         <w:rPr>
           <w:b/>
@@ -2196,7 +2310,15 @@
         </w:numPr>
       </w:pPr>
       <w:r>
-        <w:t>You can create multiple java classes in a file but only one class must be public and you java file name must be save as a public class name.</w:t>
+        <w:t xml:space="preserve">You can create multiple java classes in a file but only one class must be public and </w:t>
+      </w:r>
+      <w:proofErr w:type="gramStart"/>
+      <w:r>
+        <w:t>you</w:t>
+      </w:r>
+      <w:proofErr w:type="gramEnd"/>
+      <w:r>
+        <w:t xml:space="preserve"> java file name must be save as a public class name.</w:t>
       </w:r>
     </w:p>
     <w:p>
@@ -2416,7 +2538,15 @@
         </w:rPr>
       </w:pPr>
       <w:r>
-        <w:t>It help you to create a runtime environment for the application.</w:t>
+        <w:t xml:space="preserve">It </w:t>
+      </w:r>
+      <w:proofErr w:type="gramStart"/>
+      <w:r>
+        <w:t>help</w:t>
+      </w:r>
+      <w:proofErr w:type="gramEnd"/>
+      <w:r>
+        <w:t xml:space="preserve"> you to create a runtime environment for the application.</w:t>
       </w:r>
     </w:p>
     <w:p>
@@ -2433,7 +2563,15 @@
         </w:rPr>
       </w:pPr>
       <w:r>
-        <w:t>This has be present on the client system.</w:t>
+        <w:t xml:space="preserve">This has </w:t>
+      </w:r>
+      <w:proofErr w:type="gramStart"/>
+      <w:r>
+        <w:t>be</w:t>
+      </w:r>
+      <w:proofErr w:type="gramEnd"/>
+      <w:r>
+        <w:t xml:space="preserve"> present on the client system.</w:t>
       </w:r>
     </w:p>
     <w:p>
@@ -2550,7 +2688,15 @@
         </w:numPr>
       </w:pPr>
       <w:r>
-        <w:t>It help us to develop and execute the java program, It is combination of Dev. Tools, JRE, JVM, APIs.</w:t>
+        <w:t xml:space="preserve">It </w:t>
+      </w:r>
+      <w:proofErr w:type="gramStart"/>
+      <w:r>
+        <w:t>help</w:t>
+      </w:r>
+      <w:proofErr w:type="gramEnd"/>
+      <w:r>
+        <w:t xml:space="preserve"> us to develop and execute the java program, It is combination of Dev. Tools, JRE, JVM, APIs.</w:t>
       </w:r>
     </w:p>
     <w:p>
@@ -2562,7 +2708,15 @@
         </w:numPr>
       </w:pPr>
       <w:r>
-        <w:t>It has to be install on developers system.</w:t>
+        <w:t xml:space="preserve">It has to be </w:t>
+      </w:r>
+      <w:proofErr w:type="gramStart"/>
+      <w:r>
+        <w:t>install</w:t>
+      </w:r>
+      <w:proofErr w:type="gramEnd"/>
+      <w:r>
+        <w:t xml:space="preserve"> on developers system.</w:t>
       </w:r>
     </w:p>
     <w:p>
@@ -2648,7 +2802,15 @@
         </w:numPr>
       </w:pPr>
       <w:r>
-        <w:t>There are total 52 words are serve by java.</w:t>
+        <w:t xml:space="preserve">There </w:t>
+      </w:r>
+      <w:proofErr w:type="gramStart"/>
+      <w:r>
+        <w:t>are</w:t>
+      </w:r>
+      <w:proofErr w:type="gramEnd"/>
+      <w:r>
+        <w:t xml:space="preserve"> total 52 words are serve by java.</w:t>
       </w:r>
     </w:p>
     <w:p>
@@ -2660,7 +2822,15 @@
         </w:numPr>
       </w:pPr>
       <w:r>
-        <w:t>All keyword are in small case only.</w:t>
+        <w:t xml:space="preserve">All keyword </w:t>
+      </w:r>
+      <w:proofErr w:type="gramStart"/>
+      <w:r>
+        <w:t>are</w:t>
+      </w:r>
+      <w:proofErr w:type="gramEnd"/>
+      <w:r>
+        <w:t xml:space="preserve"> in small case only.</w:t>
       </w:r>
     </w:p>
     <w:p>
@@ -2681,7 +2851,15 @@
         <w:ind w:left="720"/>
       </w:pPr>
       <w:r>
-        <w:t>public, class, static void, if, else, do, for, int, byte, short, long, char, float, double, boolean, case, break, continue etc.</w:t>
+        <w:t xml:space="preserve">public, class, static void, if, else, do, for, int, byte, short, long, char, float, double, </w:t>
+      </w:r>
+      <w:proofErr w:type="spellStart"/>
+      <w:r>
+        <w:t>boolean</w:t>
+      </w:r>
+      <w:proofErr w:type="spellEnd"/>
+      <w:r>
+        <w:t>, case, break, continue etc.</w:t>
       </w:r>
     </w:p>
     <w:p>
@@ -2717,7 +2895,15 @@
         </w:rPr>
       </w:pPr>
       <w:r>
-        <w:t>The words which are used by the developer, these words are use to identify the java components.</w:t>
+        <w:t xml:space="preserve">The words which are used by the developer, these words are </w:t>
+      </w:r>
+      <w:proofErr w:type="spellStart"/>
+      <w:r>
+        <w:t>use</w:t>
+      </w:r>
+      <w:proofErr w:type="spellEnd"/>
+      <w:r>
+        <w:t xml:space="preserve"> to identify the java components.</w:t>
       </w:r>
     </w:p>
     <w:p>
@@ -2738,7 +2924,15 @@
         <w:t>variable</w:t>
       </w:r>
       <w:r>
-        <w:t xml:space="preserve"> name are called keywords.</w:t>
+        <w:t xml:space="preserve"> name </w:t>
+      </w:r>
+      <w:proofErr w:type="gramStart"/>
+      <w:r>
+        <w:t>are</w:t>
+      </w:r>
+      <w:proofErr w:type="gramEnd"/>
+      <w:r>
+        <w:t xml:space="preserve"> called keywords.</w:t>
       </w:r>
     </w:p>
     <w:p>
@@ -2798,7 +2992,15 @@
         </w:rPr>
       </w:pPr>
       <w:r>
-        <w:t>Identifier can contains alphabets, symbol, number.</w:t>
+        <w:t xml:space="preserve">Identifier can </w:t>
+      </w:r>
+      <w:proofErr w:type="gramStart"/>
+      <w:r>
+        <w:t>contains</w:t>
+      </w:r>
+      <w:proofErr w:type="gramEnd"/>
+      <w:r>
+        <w:t xml:space="preserve"> alphabets, symbol, number.</w:t>
       </w:r>
     </w:p>
     <w:p>
@@ -2948,8 +3150,13 @@
         </w:rPr>
       </w:pPr>
       <w:r>
-        <w:t>Example: Welcome, System, String, EmployeeDetails</w:t>
-      </w:r>
+        <w:t xml:space="preserve">Example: Welcome, System, String, </w:t>
+      </w:r>
+      <w:proofErr w:type="spellStart"/>
+      <w:r>
+        <w:t>EmployeeDetails</w:t>
+      </w:r>
+      <w:proofErr w:type="spellEnd"/>
     </w:p>
     <w:p>
       <w:pPr>
@@ -3019,9 +3226,27 @@
       <w:r>
         <w:t xml:space="preserve">Example: main, </w:t>
       </w:r>
-      <w:r>
-        <w:t>println, args, out, printDetails</w:t>
-      </w:r>
+      <w:proofErr w:type="spellStart"/>
+      <w:r>
+        <w:t>println</w:t>
+      </w:r>
+      <w:proofErr w:type="spellEnd"/>
+      <w:r>
+        <w:t xml:space="preserve">, </w:t>
+      </w:r>
+      <w:proofErr w:type="spellStart"/>
+      <w:r>
+        <w:t>args</w:t>
+      </w:r>
+      <w:proofErr w:type="spellEnd"/>
+      <w:r>
+        <w:t xml:space="preserve">, out, </w:t>
+      </w:r>
+      <w:proofErr w:type="spellStart"/>
+      <w:r>
+        <w:t>printDetails</w:t>
+      </w:r>
+      <w:proofErr w:type="spellEnd"/>
     </w:p>
     <w:p>
       <w:pPr>
@@ -3126,7 +3351,15 @@
         </w:rPr>
       </w:pPr>
       <w:r>
-        <w:t>Literals are the values, mostly string values are also consider as a literal.</w:t>
+        <w:t xml:space="preserve">Literals are the values, mostly string values are also </w:t>
+      </w:r>
+      <w:proofErr w:type="gramStart"/>
+      <w:r>
+        <w:t>consider</w:t>
+      </w:r>
+      <w:proofErr w:type="gramEnd"/>
+      <w:r>
+        <w:t xml:space="preserve"> as a literal.</w:t>
       </w:r>
     </w:p>
     <w:p>
@@ -3141,7 +3374,15 @@
         </w:rPr>
       </w:pPr>
       <w:r>
-        <w:t>The values which is reserve by java is also known are literals. These values are also consider as keyword.</w:t>
+        <w:t xml:space="preserve">The values which is reserve by java is also known are literals. These values are also </w:t>
+      </w:r>
+      <w:proofErr w:type="gramStart"/>
+      <w:r>
+        <w:t>consider</w:t>
+      </w:r>
+      <w:proofErr w:type="gramEnd"/>
+      <w:r>
+        <w:t xml:space="preserve"> as keyword.</w:t>
       </w:r>
     </w:p>
     <w:p>
@@ -3202,7 +3443,15 @@
         </w:numPr>
       </w:pPr>
       <w:r>
-        <w:t>Comments are use to add code level documentation, to skip the specific line of code from the execution.</w:t>
+        <w:t xml:space="preserve">Comments are </w:t>
+      </w:r>
+      <w:proofErr w:type="spellStart"/>
+      <w:r>
+        <w:t>use</w:t>
+      </w:r>
+      <w:proofErr w:type="spellEnd"/>
+      <w:r>
+        <w:t xml:space="preserve"> to add code level documentation, to skip the specific line of code from the execution.</w:t>
       </w:r>
     </w:p>
     <w:p>
@@ -3548,7 +3797,17 @@
         </w:numPr>
       </w:pPr>
       <w:r>
-        <w:t>It use to create a conditional/logical expression (decision making statement)</w:t>
+        <w:t xml:space="preserve">It </w:t>
+      </w:r>
+      <w:proofErr w:type="spellStart"/>
+      <w:proofErr w:type="gramStart"/>
+      <w:r>
+        <w:t>use</w:t>
+      </w:r>
+      <w:proofErr w:type="spellEnd"/>
+      <w:proofErr w:type="gramEnd"/>
+      <w:r>
+        <w:t xml:space="preserve"> to create a conditional/logical expression (decision making statement)</w:t>
       </w:r>
     </w:p>
     <w:p>
@@ -3605,7 +3864,15 @@
         </w:numPr>
       </w:pPr>
       <w:r>
-        <w:t>It can be use to perform operation on Bit level.</w:t>
+        <w:t xml:space="preserve">It can be </w:t>
+      </w:r>
+      <w:proofErr w:type="spellStart"/>
+      <w:r>
+        <w:t>use</w:t>
+      </w:r>
+      <w:proofErr w:type="spellEnd"/>
+      <w:r>
+        <w:t xml:space="preserve"> to perform operation on Bit level.</w:t>
       </w:r>
     </w:p>
     <w:p>
@@ -3659,7 +3926,15 @@
         </w:numPr>
       </w:pPr>
       <w:r>
-        <w:t>It cannot be use for a numeric value bit level operations.</w:t>
+        <w:t xml:space="preserve">It cannot be use for a numeric value bit level </w:t>
+      </w:r>
+      <w:proofErr w:type="gramStart"/>
+      <w:r>
+        <w:t>operations</w:t>
+      </w:r>
+      <w:proofErr w:type="gramEnd"/>
+      <w:r>
+        <w:t>.</w:t>
       </w:r>
     </w:p>
     <w:p>
@@ -3725,9 +4000,11 @@
           <w:numId w:val="13"/>
         </w:numPr>
       </w:pPr>
+      <w:proofErr w:type="gramStart"/>
       <w:r>
         <w:t>Example :</w:t>
       </w:r>
+      <w:proofErr w:type="gramEnd"/>
     </w:p>
     <w:p>
       <w:pPr>
@@ -3735,7 +4012,11 @@
         <w:ind w:left="1440"/>
       </w:pPr>
       <w:r>
-        <w:t xml:space="preserve">(salary&lt;25000) </w:t>
+        <w:t>(salary&lt;25000</w:t>
+      </w:r>
+      <w:proofErr w:type="gramStart"/>
+      <w:r>
+        <w:t xml:space="preserve">) </w:t>
       </w:r>
       <w:r>
         <w:rPr>
@@ -3743,8 +4024,13 @@
         </w:rPr>
         <w:t>?</w:t>
       </w:r>
-      <w:r>
-        <w:t xml:space="preserve"> 200*10  </w:t>
+      <w:proofErr w:type="gramEnd"/>
+      <w:r>
+        <w:t xml:space="preserve"> 200*</w:t>
+      </w:r>
+      <w:proofErr w:type="gramStart"/>
+      <w:r>
+        <w:t xml:space="preserve">10  </w:t>
       </w:r>
       <w:r>
         <w:rPr>
@@ -3752,6 +4038,7 @@
         </w:rPr>
         <w:t>:</w:t>
       </w:r>
+      <w:proofErr w:type="gramEnd"/>
       <w:r>
         <w:t xml:space="preserve"> 200*5 ;</w:t>
       </w:r>
@@ -3875,11 +4162,16 @@
       <w:r>
         <w:t xml:space="preserve">By </w:t>
       </w:r>
+      <w:proofErr w:type="gramStart"/>
       <w:r>
         <w:t>d</w:t>
       </w:r>
       <w:r>
-        <w:t>efault the program executes sequentially.</w:t>
+        <w:t>efault</w:t>
+      </w:r>
+      <w:proofErr w:type="gramEnd"/>
+      <w:r>
+        <w:t xml:space="preserve"> the program executes sequentially.</w:t>
       </w:r>
     </w:p>
     <w:p>
@@ -3896,7 +4188,23 @@
         </w:rPr>
       </w:pPr>
       <w:r>
-        <w:t>Using control flow statement you can decide when how many time the statement should gets executes.</w:t>
+        <w:t xml:space="preserve">Using control flow </w:t>
+      </w:r>
+      <w:proofErr w:type="gramStart"/>
+      <w:r>
+        <w:t>statement</w:t>
+      </w:r>
+      <w:proofErr w:type="gramEnd"/>
+      <w:r>
+        <w:t xml:space="preserve"> you can decide when how many time the statement should </w:t>
+      </w:r>
+      <w:proofErr w:type="spellStart"/>
+      <w:r>
+        <w:t>gets</w:t>
+      </w:r>
+      <w:proofErr w:type="spellEnd"/>
+      <w:r>
+        <w:t xml:space="preserve"> executes.</w:t>
       </w:r>
     </w:p>
     <w:p>
@@ -4049,7 +4357,23 @@
           <w:b/>
           <w:bCs/>
         </w:rPr>
-        <w:t>While, do-while, For loop</w:t>
+        <w:t xml:space="preserve">While, do-while, </w:t>
+      </w:r>
+      <w:proofErr w:type="gramStart"/>
+      <w:r>
+        <w:rPr>
+          <w:b/>
+          <w:bCs/>
+        </w:rPr>
+        <w:t>For</w:t>
+      </w:r>
+      <w:proofErr w:type="gramEnd"/>
+      <w:r>
+        <w:rPr>
+          <w:b/>
+          <w:bCs/>
+        </w:rPr>
+        <w:t xml:space="preserve"> loop</w:t>
       </w:r>
       <w:r>
         <w:rPr>
@@ -4161,7 +4485,14 @@
       </w:pPr>
       <w:r>
         <w:tab/>
-        <w:t xml:space="preserve">if(conditional Expression) </w:t>
+      </w:r>
+      <w:proofErr w:type="gramStart"/>
+      <w:r>
+        <w:t>if(</w:t>
+      </w:r>
+      <w:proofErr w:type="gramEnd"/>
+      <w:r>
+        <w:t xml:space="preserve">conditional Expression) </w:t>
       </w:r>
     </w:p>
     <w:p>
@@ -4242,8 +4573,13 @@
         <w:pStyle w:val="NoSpacing"/>
         <w:ind w:firstLine="720"/>
       </w:pPr>
-      <w:r>
-        <w:t xml:space="preserve">if(conditional Expression) </w:t>
+      <w:proofErr w:type="gramStart"/>
+      <w:r>
+        <w:t>if(</w:t>
+      </w:r>
+      <w:proofErr w:type="gramEnd"/>
+      <w:r>
+        <w:t xml:space="preserve">conditional Expression) </w:t>
       </w:r>
     </w:p>
     <w:p>
@@ -4389,8 +4725,13 @@
         <w:pStyle w:val="NoSpacing"/>
         <w:ind w:left="410" w:firstLine="310"/>
       </w:pPr>
-      <w:r>
-        <w:t xml:space="preserve">if(conditional Expression) </w:t>
+      <w:proofErr w:type="gramStart"/>
+      <w:r>
+        <w:t>if(</w:t>
+      </w:r>
+      <w:proofErr w:type="gramEnd"/>
+      <w:r>
+        <w:t xml:space="preserve">conditional Expression) </w:t>
       </w:r>
     </w:p>
     <w:p>
@@ -4433,7 +4774,15 @@
       </w:pPr>
       <w:r>
         <w:tab/>
-        <w:t>else if(conditional Expression)</w:t>
+        <w:t xml:space="preserve">else </w:t>
+      </w:r>
+      <w:proofErr w:type="gramStart"/>
+      <w:r>
+        <w:t>if(</w:t>
+      </w:r>
+      <w:proofErr w:type="gramEnd"/>
+      <w:r>
+        <w:t>conditional Expression)</w:t>
       </w:r>
     </w:p>
     <w:p>
@@ -4475,7 +4824,15 @@
         <w:ind w:left="410" w:firstLine="310"/>
       </w:pPr>
       <w:r>
-        <w:t>else if(conditional Expression)</w:t>
+        <w:t xml:space="preserve">else </w:t>
+      </w:r>
+      <w:proofErr w:type="gramStart"/>
+      <w:r>
+        <w:t>if(</w:t>
+      </w:r>
+      <w:proofErr w:type="gramEnd"/>
+      <w:r>
+        <w:t>conditional Expression)</w:t>
       </w:r>
     </w:p>
     <w:p>
@@ -4680,7 +5037,15 @@
         </w:numPr>
       </w:pPr>
       <w:r>
-        <w:t>Create a two int variable and print the grater number from them.</w:t>
+        <w:t xml:space="preserve">Create a two int variable and print the </w:t>
+      </w:r>
+      <w:proofErr w:type="spellStart"/>
+      <w:r>
+        <w:t>grater</w:t>
+      </w:r>
+      <w:proofErr w:type="spellEnd"/>
+      <w:r>
+        <w:t xml:space="preserve"> number from them.</w:t>
       </w:r>
     </w:p>
     <w:p>
@@ -4703,7 +5068,15 @@
       </w:pPr>
       <w:r>
         <w:tab/>
-        <w:t xml:space="preserve">O/P : </w:t>
+        <w:t>O/</w:t>
+      </w:r>
+      <w:proofErr w:type="gramStart"/>
+      <w:r>
+        <w:t>P :</w:t>
+      </w:r>
+      <w:proofErr w:type="gramEnd"/>
+      <w:r>
+        <w:t xml:space="preserve"> </w:t>
       </w:r>
       <w:r>
         <w:rPr>
@@ -4942,8 +5315,13 @@
         <w:pStyle w:val="NoSpacing"/>
         <w:ind w:left="720"/>
       </w:pPr>
-      <w:r>
-        <w:t>Example : number = 5</w:t>
+      <w:proofErr w:type="gramStart"/>
+      <w:r>
+        <w:t>Example :</w:t>
+      </w:r>
+      <w:proofErr w:type="gramEnd"/>
+      <w:r>
+        <w:t xml:space="preserve"> number = 5</w:t>
       </w:r>
     </w:p>
     <w:p>
@@ -5055,8 +5433,13 @@
         <w:pStyle w:val="NoSpacing"/>
         <w:ind w:left="720"/>
       </w:pPr>
-      <w:r>
-        <w:t>Hint : if number%2 != 0 then the number is Odd</w:t>
+      <w:proofErr w:type="gramStart"/>
+      <w:r>
+        <w:t>Hint :</w:t>
+      </w:r>
+      <w:proofErr w:type="gramEnd"/>
+      <w:r>
+        <w:t xml:space="preserve"> if number%2 != 0 then the number is Odd</w:t>
       </w:r>
     </w:p>
     <w:p>
@@ -5198,7 +5581,15 @@
         </w:numPr>
       </w:pPr>
       <w:r>
-        <w:t>That is you can perform the operation on row and columns using nested loop.</w:t>
+        <w:t xml:space="preserve">That </w:t>
+      </w:r>
+      <w:proofErr w:type="gramStart"/>
+      <w:r>
+        <w:t>is</w:t>
+      </w:r>
+      <w:proofErr w:type="gramEnd"/>
+      <w:r>
+        <w:t xml:space="preserve"> you can perform the operation on row and columns using nested loop.</w:t>
       </w:r>
     </w:p>
     <w:p>
@@ -5218,8 +5609,13 @@
         <w:pStyle w:val="NoSpacing"/>
         <w:ind w:left="720"/>
       </w:pPr>
-      <w:r>
-        <w:t>for( ; ; )     // Row</w:t>
+      <w:proofErr w:type="gramStart"/>
+      <w:r>
+        <w:t>for( ;</w:t>
+      </w:r>
+      <w:proofErr w:type="gramEnd"/>
+      <w:r>
+        <w:t xml:space="preserve"> ; )     // Row</w:t>
       </w:r>
     </w:p>
     <w:p>
@@ -5238,7 +5634,14 @@
       </w:pPr>
       <w:r>
         <w:tab/>
-        <w:t>for( ; ; )    // column</w:t>
+      </w:r>
+      <w:proofErr w:type="gramStart"/>
+      <w:r>
+        <w:t>for( ;</w:t>
+      </w:r>
+      <w:proofErr w:type="gramEnd"/>
+      <w:r>
+        <w:t xml:space="preserve"> ; )    // column</w:t>
       </w:r>
     </w:p>
     <w:p>
@@ -5423,7 +5826,15 @@
         </w:numPr>
       </w:pPr>
       <w:r>
-        <w:t>It is mainly used to get the values one by one from the collection/group of values  which is also known as iterating  collection.</w:t>
+        <w:t xml:space="preserve">It is mainly used to get the values one by one from the collection/group of </w:t>
+      </w:r>
+      <w:proofErr w:type="gramStart"/>
+      <w:r>
+        <w:t>values  which</w:t>
+      </w:r>
+      <w:proofErr w:type="gramEnd"/>
+      <w:r>
+        <w:t xml:space="preserve"> is also known as iterating  collection.</w:t>
       </w:r>
     </w:p>
     <w:p>
@@ -5443,8 +5854,13 @@
         <w:pStyle w:val="NoSpacing"/>
         <w:ind w:left="720"/>
       </w:pPr>
-      <w:r>
-        <w:t>for(datatype  identifier : collection )</w:t>
+      <w:proofErr w:type="gramStart"/>
+      <w:r>
+        <w:t>for(</w:t>
+      </w:r>
+      <w:proofErr w:type="gramEnd"/>
+      <w:r>
+        <w:t>datatype  identifier : collection )</w:t>
       </w:r>
     </w:p>
     <w:p>
@@ -5623,7 +6039,21 @@
         <w:rPr>
           <w:color w:val="000000" w:themeColor="text1"/>
         </w:rPr>
-        <w:t>Along with variables and methods you can also create a constructure or another class(Nested class) in a class.</w:t>
+        <w:t xml:space="preserve">Along with variables and methods you can also create a constructure or another </w:t>
+      </w:r>
+      <w:proofErr w:type="gramStart"/>
+      <w:r>
+        <w:rPr>
+          <w:color w:val="000000" w:themeColor="text1"/>
+        </w:rPr>
+        <w:t>class(</w:t>
+      </w:r>
+      <w:proofErr w:type="gramEnd"/>
+      <w:r>
+        <w:rPr>
+          <w:color w:val="000000" w:themeColor="text1"/>
+        </w:rPr>
+        <w:t>Nested class) in a class.</w:t>
       </w:r>
     </w:p>
     <w:p>
@@ -5821,12 +6251,26 @@
         <w:rPr>
           <w:color w:val="000000" w:themeColor="text1"/>
         </w:rPr>
-        <w:t>To execute the logic from the method, methods has to execute manually by calling them direct</w:t>
-      </w:r>
+        <w:t xml:space="preserve">To execute the logic from the method, methods </w:t>
+      </w:r>
+      <w:proofErr w:type="gramStart"/>
       <w:r>
         <w:rPr>
           <w:color w:val="000000" w:themeColor="text1"/>
         </w:rPr>
+        <w:t>has</w:t>
+      </w:r>
+      <w:proofErr w:type="gramEnd"/>
+      <w:r>
+        <w:rPr>
+          <w:color w:val="000000" w:themeColor="text1"/>
+        </w:rPr>
+        <w:t xml:space="preserve"> to execute manually by calling them direct</w:t>
+      </w:r>
+      <w:r>
+        <w:rPr>
+          <w:color w:val="000000" w:themeColor="text1"/>
+        </w:rPr>
         <w:t>l</w:t>
       </w:r>
       <w:r>
@@ -5865,7 +6309,21 @@
         <w:rPr>
           <w:color w:val="000000" w:themeColor="text1"/>
         </w:rPr>
-        <w:t xml:space="preserve">. There can be more than one parameter. The values which is passed to parameters are called </w:t>
+        <w:t xml:space="preserve">. There can be more than one parameter. The values which </w:t>
+      </w:r>
+      <w:proofErr w:type="gramStart"/>
+      <w:r>
+        <w:rPr>
+          <w:color w:val="000000" w:themeColor="text1"/>
+        </w:rPr>
+        <w:t>is</w:t>
+      </w:r>
+      <w:proofErr w:type="gramEnd"/>
+      <w:r>
+        <w:rPr>
+          <w:color w:val="000000" w:themeColor="text1"/>
+        </w:rPr>
+        <w:t xml:space="preserve"> passed to parameters are called </w:t>
       </w:r>
       <w:r>
         <w:rPr>
@@ -6168,7 +6626,21 @@
         <w:rPr>
           <w:color w:val="000000" w:themeColor="text1"/>
         </w:rPr>
-        <w:t>Using an object you can access the properties of the class (variables and methods).</w:t>
+        <w:t xml:space="preserve">Using an </w:t>
+      </w:r>
+      <w:proofErr w:type="gramStart"/>
+      <w:r>
+        <w:rPr>
+          <w:color w:val="000000" w:themeColor="text1"/>
+        </w:rPr>
+        <w:t>object</w:t>
+      </w:r>
+      <w:proofErr w:type="gramEnd"/>
+      <w:r>
+        <w:rPr>
+          <w:color w:val="000000" w:themeColor="text1"/>
+        </w:rPr>
+        <w:t xml:space="preserve"> you can access the properties of the class (variables and methods).</w:t>
       </w:r>
     </w:p>
     <w:p>
@@ -6398,7 +6870,15 @@
         </w:numPr>
       </w:pPr>
       <w:r>
-        <w:t>This is based in LIFO (Last In First Out) structure.</w:t>
+        <w:t xml:space="preserve">This is based in LIFO (Last </w:t>
+      </w:r>
+      <w:proofErr w:type="gramStart"/>
+      <w:r>
+        <w:t>In</w:t>
+      </w:r>
+      <w:proofErr w:type="gramEnd"/>
+      <w:r>
+        <w:t xml:space="preserve"> First Out) structure.</w:t>
       </w:r>
     </w:p>
     <w:p>
@@ -6410,7 +6890,15 @@
         </w:numPr>
       </w:pPr>
       <w:r>
-        <w:t xml:space="preserve">This memory keep on clearing as an when the method execution is completed. </w:t>
+        <w:t xml:space="preserve">This memory </w:t>
+      </w:r>
+      <w:proofErr w:type="gramStart"/>
+      <w:r>
+        <w:t>keep</w:t>
+      </w:r>
+      <w:proofErr w:type="gramEnd"/>
+      <w:r>
+        <w:t xml:space="preserve"> on clearing as an when the method execution is completed. </w:t>
       </w:r>
     </w:p>
     <w:p>
@@ -6437,7 +6925,15 @@
         </w:numPr>
       </w:pPr>
       <w:r>
-        <w:t>This memory is allocated for a objects.</w:t>
+        <w:t xml:space="preserve">This memory is allocated for a </w:t>
+      </w:r>
+      <w:proofErr w:type="gramStart"/>
+      <w:r>
+        <w:t>objects</w:t>
+      </w:r>
+      <w:proofErr w:type="gramEnd"/>
+      <w:r>
+        <w:t>.</w:t>
       </w:r>
     </w:p>
     <w:p>
@@ -6461,7 +6957,15 @@
         </w:numPr>
       </w:pPr>
       <w:r>
-        <w:t>To clear this memory java perform the Garbage Collection (GC) process.</w:t>
+        <w:t xml:space="preserve">To clear this memory </w:t>
+      </w:r>
+      <w:proofErr w:type="gramStart"/>
+      <w:r>
+        <w:t>java</w:t>
+      </w:r>
+      <w:proofErr w:type="gramEnd"/>
+      <w:r>
+        <w:t xml:space="preserve"> perform the Garbage Collection (GC) process.</w:t>
       </w:r>
     </w:p>
     <w:p>
@@ -6473,7 +6977,15 @@
         </w:numPr>
       </w:pPr>
       <w:r>
-        <w:t>The GC process will be happen after a specific interval.</w:t>
+        <w:t xml:space="preserve">The GC process will be </w:t>
+      </w:r>
+      <w:proofErr w:type="gramStart"/>
+      <w:r>
+        <w:t>happen</w:t>
+      </w:r>
+      <w:proofErr w:type="gramEnd"/>
+      <w:r>
+        <w:t xml:space="preserve"> after a specific interval.</w:t>
       </w:r>
     </w:p>
     <w:p>
@@ -6681,7 +7193,15 @@
         </w:numPr>
       </w:pPr>
       <w:r>
-        <w:t>In this case the values has to convert into a specific data type once it received in the java program.</w:t>
+        <w:t xml:space="preserve">In this case the values </w:t>
+      </w:r>
+      <w:proofErr w:type="gramStart"/>
+      <w:r>
+        <w:t>has</w:t>
+      </w:r>
+      <w:proofErr w:type="gramEnd"/>
+      <w:r>
+        <w:t xml:space="preserve"> to convert into a specific data type once it received in the java program.</w:t>
       </w:r>
     </w:p>
     <w:p>
@@ -6741,12 +7261,23 @@
       <w:r>
         <w:t xml:space="preserve">This class is present inside </w:t>
       </w:r>
-      <w:r>
-        <w:rPr>
-          <w:b/>
-          <w:bCs/>
-        </w:rPr>
-        <w:t>java.util package</w:t>
+      <w:proofErr w:type="spellStart"/>
+      <w:proofErr w:type="gramStart"/>
+      <w:r>
+        <w:rPr>
+          <w:b/>
+          <w:bCs/>
+        </w:rPr>
+        <w:t>java.util</w:t>
+      </w:r>
+      <w:proofErr w:type="spellEnd"/>
+      <w:proofErr w:type="gramEnd"/>
+      <w:r>
+        <w:rPr>
+          <w:b/>
+          <w:bCs/>
+        </w:rPr>
+        <w:t xml:space="preserve"> package</w:t>
       </w:r>
       <w:r>
         <w:rPr>
@@ -6777,7 +7308,15 @@
         </w:numPr>
       </w:pPr>
       <w:r>
-        <w:t xml:space="preserve">Scanner class has a multiple functions using which you can accept the specific </w:t>
+        <w:t xml:space="preserve">Scanner class has </w:t>
+      </w:r>
+      <w:proofErr w:type="gramStart"/>
+      <w:r>
+        <w:t>a multiple functions</w:t>
+      </w:r>
+      <w:proofErr w:type="gramEnd"/>
+      <w:r>
+        <w:t xml:space="preserve"> using which you can accept the specific </w:t>
       </w:r>
       <w:r>
         <w:t xml:space="preserve">data </w:t>
@@ -6977,7 +7516,15 @@
         </w:numPr>
       </w:pPr>
       <w:r>
-        <w:t>Right click on the “src” folder</w:t>
+        <w:t>Right click on the “</w:t>
+      </w:r>
+      <w:proofErr w:type="spellStart"/>
+      <w:r>
+        <w:t>src</w:t>
+      </w:r>
+      <w:proofErr w:type="spellEnd"/>
+      <w:r>
+        <w:t>” folder</w:t>
       </w:r>
       <w:r>
         <w:t xml:space="preserve"> -&gt; Go To “New” option -&gt; Click on “Class” option</w:t>
@@ -7174,7 +7721,23 @@
           <w:sz w:val="24"/>
           <w:szCs w:val="24"/>
         </w:rPr>
-        <w:t>One Object having multiple forms (Same thing can be use in a multiple ways or for multiple purpose)</w:t>
+        <w:t xml:space="preserve">One Object having multiple forms (Same thing can be use in a </w:t>
+      </w:r>
+      <w:proofErr w:type="gramStart"/>
+      <w:r>
+        <w:rPr>
+          <w:sz w:val="24"/>
+          <w:szCs w:val="24"/>
+        </w:rPr>
+        <w:t>multiple ways</w:t>
+      </w:r>
+      <w:proofErr w:type="gramEnd"/>
+      <w:r>
+        <w:rPr>
+          <w:sz w:val="24"/>
+          <w:szCs w:val="24"/>
+        </w:rPr>
+        <w:t xml:space="preserve"> or for multiple purpose)</w:t>
       </w:r>
     </w:p>
     <w:p>
@@ -7388,12 +7951,46 @@
           <w:szCs w:val="24"/>
         </w:rPr>
       </w:pPr>
-      <w:r>
-        <w:rPr>
-          <w:sz w:val="24"/>
-          <w:szCs w:val="24"/>
-        </w:rPr>
-        <w:t>ParentClass Object = new ChildClass();</w:t>
+      <w:proofErr w:type="spellStart"/>
+      <w:r>
+        <w:rPr>
+          <w:sz w:val="24"/>
+          <w:szCs w:val="24"/>
+        </w:rPr>
+        <w:t>ParentClass</w:t>
+      </w:r>
+      <w:proofErr w:type="spellEnd"/>
+      <w:r>
+        <w:rPr>
+          <w:sz w:val="24"/>
+          <w:szCs w:val="24"/>
+        </w:rPr>
+        <w:t xml:space="preserve"> Object = new </w:t>
+      </w:r>
+      <w:proofErr w:type="spellStart"/>
+      <w:proofErr w:type="gramStart"/>
+      <w:r>
+        <w:rPr>
+          <w:sz w:val="24"/>
+          <w:szCs w:val="24"/>
+        </w:rPr>
+        <w:t>ChildClass</w:t>
+      </w:r>
+      <w:proofErr w:type="spellEnd"/>
+      <w:r>
+        <w:rPr>
+          <w:sz w:val="24"/>
+          <w:szCs w:val="24"/>
+        </w:rPr>
+        <w:t>(</w:t>
+      </w:r>
+      <w:proofErr w:type="gramEnd"/>
+      <w:r>
+        <w:rPr>
+          <w:sz w:val="24"/>
+          <w:szCs w:val="24"/>
+        </w:rPr>
+        <w:t>);</w:t>
       </w:r>
     </w:p>
     <w:p>
@@ -7413,7 +8010,23 @@
           <w:sz w:val="24"/>
           <w:szCs w:val="24"/>
         </w:rPr>
-        <w:t>By using this object you can achieve runtime polymorphism.</w:t>
+        <w:t xml:space="preserve">By using this </w:t>
+      </w:r>
+      <w:proofErr w:type="gramStart"/>
+      <w:r>
+        <w:rPr>
+          <w:sz w:val="24"/>
+          <w:szCs w:val="24"/>
+        </w:rPr>
+        <w:t>object</w:t>
+      </w:r>
+      <w:proofErr w:type="gramEnd"/>
+      <w:r>
+        <w:rPr>
+          <w:sz w:val="24"/>
+          <w:szCs w:val="24"/>
+        </w:rPr>
+        <w:t xml:space="preserve"> you can achieve runtime polymorphism.</w:t>
       </w:r>
     </w:p>
     <w:p>
@@ -7559,12 +8172,21 @@
           <w:szCs w:val="24"/>
         </w:rPr>
       </w:pPr>
-      <w:r>
-        <w:rPr>
-          <w:sz w:val="24"/>
-          <w:szCs w:val="24"/>
-        </w:rPr>
-        <w:t>equals(Object)</w:t>
+      <w:proofErr w:type="gramStart"/>
+      <w:r>
+        <w:rPr>
+          <w:sz w:val="24"/>
+          <w:szCs w:val="24"/>
+        </w:rPr>
+        <w:t>equals(</w:t>
+      </w:r>
+      <w:proofErr w:type="gramEnd"/>
+      <w:r>
+        <w:rPr>
+          <w:sz w:val="24"/>
+          <w:szCs w:val="24"/>
+        </w:rPr>
+        <w:t>Object)</w:t>
       </w:r>
     </w:p>
     <w:p>
@@ -7579,12 +8201,30 @@
           <w:szCs w:val="24"/>
         </w:rPr>
       </w:pPr>
-      <w:r>
-        <w:rPr>
-          <w:sz w:val="24"/>
-          <w:szCs w:val="24"/>
-        </w:rPr>
-        <w:t>toString()</w:t>
+      <w:proofErr w:type="spellStart"/>
+      <w:proofErr w:type="gramStart"/>
+      <w:r>
+        <w:rPr>
+          <w:sz w:val="24"/>
+          <w:szCs w:val="24"/>
+        </w:rPr>
+        <w:t>toString</w:t>
+      </w:r>
+      <w:proofErr w:type="spellEnd"/>
+      <w:r>
+        <w:rPr>
+          <w:sz w:val="24"/>
+          <w:szCs w:val="24"/>
+        </w:rPr>
+        <w:t>(</w:t>
+      </w:r>
+      <w:proofErr w:type="gramEnd"/>
+      <w:r>
+        <w:rPr>
+          <w:sz w:val="24"/>
+          <w:szCs w:val="24"/>
+        </w:rPr>
+        <w:t>)</w:t>
       </w:r>
     </w:p>
     <w:p>
@@ -7599,12 +8239,30 @@
           <w:szCs w:val="24"/>
         </w:rPr>
       </w:pPr>
-      <w:r>
-        <w:rPr>
-          <w:sz w:val="24"/>
-          <w:szCs w:val="24"/>
-        </w:rPr>
-        <w:t>hashCode()</w:t>
+      <w:proofErr w:type="spellStart"/>
+      <w:proofErr w:type="gramStart"/>
+      <w:r>
+        <w:rPr>
+          <w:sz w:val="24"/>
+          <w:szCs w:val="24"/>
+        </w:rPr>
+        <w:t>hashCode</w:t>
+      </w:r>
+      <w:proofErr w:type="spellEnd"/>
+      <w:r>
+        <w:rPr>
+          <w:sz w:val="24"/>
+          <w:szCs w:val="24"/>
+        </w:rPr>
+        <w:t>(</w:t>
+      </w:r>
+      <w:proofErr w:type="gramEnd"/>
+      <w:r>
+        <w:rPr>
+          <w:sz w:val="24"/>
+          <w:szCs w:val="24"/>
+        </w:rPr>
+        <w:t>)</w:t>
       </w:r>
     </w:p>
     <w:p>
@@ -7619,12 +8277,30 @@
           <w:szCs w:val="24"/>
         </w:rPr>
       </w:pPr>
-      <w:r>
-        <w:rPr>
-          <w:sz w:val="24"/>
-          <w:szCs w:val="24"/>
-        </w:rPr>
-        <w:t>getClass()</w:t>
+      <w:proofErr w:type="spellStart"/>
+      <w:proofErr w:type="gramStart"/>
+      <w:r>
+        <w:rPr>
+          <w:sz w:val="24"/>
+          <w:szCs w:val="24"/>
+        </w:rPr>
+        <w:t>getClass</w:t>
+      </w:r>
+      <w:proofErr w:type="spellEnd"/>
+      <w:r>
+        <w:rPr>
+          <w:sz w:val="24"/>
+          <w:szCs w:val="24"/>
+        </w:rPr>
+        <w:t>(</w:t>
+      </w:r>
+      <w:proofErr w:type="gramEnd"/>
+      <w:r>
+        <w:rPr>
+          <w:sz w:val="24"/>
+          <w:szCs w:val="24"/>
+        </w:rPr>
+        <w:t>)</w:t>
       </w:r>
     </w:p>
     <w:p>
@@ -7639,12 +8315,21 @@
           <w:szCs w:val="24"/>
         </w:rPr>
       </w:pPr>
-      <w:r>
-        <w:rPr>
-          <w:sz w:val="24"/>
-          <w:szCs w:val="24"/>
-        </w:rPr>
-        <w:t>wait(), wait(int), wait(int, long)</w:t>
+      <w:proofErr w:type="gramStart"/>
+      <w:r>
+        <w:rPr>
+          <w:sz w:val="24"/>
+          <w:szCs w:val="24"/>
+        </w:rPr>
+        <w:t>wait(</w:t>
+      </w:r>
+      <w:proofErr w:type="gramEnd"/>
+      <w:r>
+        <w:rPr>
+          <w:sz w:val="24"/>
+          <w:szCs w:val="24"/>
+        </w:rPr>
+        <w:t>), wait(int), wait(int, long)</w:t>
       </w:r>
     </w:p>
     <w:p>
@@ -7659,12 +8344,21 @@
           <w:szCs w:val="24"/>
         </w:rPr>
       </w:pPr>
-      <w:r>
-        <w:rPr>
-          <w:sz w:val="24"/>
-          <w:szCs w:val="24"/>
-        </w:rPr>
-        <w:t>notify()</w:t>
+      <w:proofErr w:type="gramStart"/>
+      <w:r>
+        <w:rPr>
+          <w:sz w:val="24"/>
+          <w:szCs w:val="24"/>
+        </w:rPr>
+        <w:t>notify(</w:t>
+      </w:r>
+      <w:proofErr w:type="gramEnd"/>
+      <w:r>
+        <w:rPr>
+          <w:sz w:val="24"/>
+          <w:szCs w:val="24"/>
+        </w:rPr>
+        <w:t>)</w:t>
       </w:r>
     </w:p>
     <w:p>
@@ -7679,12 +8373,30 @@
           <w:szCs w:val="24"/>
         </w:rPr>
       </w:pPr>
-      <w:r>
-        <w:rPr>
-          <w:sz w:val="24"/>
-          <w:szCs w:val="24"/>
-        </w:rPr>
-        <w:t>notifyAll()</w:t>
+      <w:proofErr w:type="spellStart"/>
+      <w:proofErr w:type="gramStart"/>
+      <w:r>
+        <w:rPr>
+          <w:sz w:val="24"/>
+          <w:szCs w:val="24"/>
+        </w:rPr>
+        <w:t>notifyAll</w:t>
+      </w:r>
+      <w:proofErr w:type="spellEnd"/>
+      <w:r>
+        <w:rPr>
+          <w:sz w:val="24"/>
+          <w:szCs w:val="24"/>
+        </w:rPr>
+        <w:t>(</w:t>
+      </w:r>
+      <w:proofErr w:type="gramEnd"/>
+      <w:r>
+        <w:rPr>
+          <w:sz w:val="24"/>
+          <w:szCs w:val="24"/>
+        </w:rPr>
+        <w:t>)</w:t>
       </w:r>
     </w:p>
     <w:p>
@@ -7798,7 +8510,23 @@
           <w:sz w:val="24"/>
           <w:szCs w:val="24"/>
         </w:rPr>
-        <w:t>By default every class has a Constructor.</w:t>
+        <w:t xml:space="preserve">By </w:t>
+      </w:r>
+      <w:proofErr w:type="gramStart"/>
+      <w:r>
+        <w:rPr>
+          <w:sz w:val="24"/>
+          <w:szCs w:val="24"/>
+        </w:rPr>
+        <w:t>default</w:t>
+      </w:r>
+      <w:proofErr w:type="gramEnd"/>
+      <w:r>
+        <w:rPr>
+          <w:sz w:val="24"/>
+          <w:szCs w:val="24"/>
+        </w:rPr>
+        <w:t xml:space="preserve"> every class has a Constructor.</w:t>
       </w:r>
     </w:p>
     <w:p>
@@ -7966,7 +8694,23 @@
           <w:sz w:val="24"/>
           <w:szCs w:val="24"/>
         </w:rPr>
-        <w:t>There can be multiple constructor in a class which must be created with different parameter list this is also known as constructor overloading.</w:t>
+        <w:t xml:space="preserve">There can be multiple </w:t>
+      </w:r>
+      <w:proofErr w:type="gramStart"/>
+      <w:r>
+        <w:rPr>
+          <w:sz w:val="24"/>
+          <w:szCs w:val="24"/>
+        </w:rPr>
+        <w:t>constructor</w:t>
+      </w:r>
+      <w:proofErr w:type="gramEnd"/>
+      <w:r>
+        <w:rPr>
+          <w:sz w:val="24"/>
+          <w:szCs w:val="24"/>
+        </w:rPr>
+        <w:t xml:space="preserve"> in a class which must be created with different parameter list this is also known as constructor overloading.</w:t>
       </w:r>
       <w:r>
         <w:rPr>
@@ -8026,7 +8770,23 @@
           <w:sz w:val="24"/>
           <w:szCs w:val="24"/>
         </w:rPr>
-        <w:t>Every sub class constructor classes super class default or no-param constructor.</w:t>
+        <w:t xml:space="preserve">Every sub class constructor </w:t>
+      </w:r>
+      <w:proofErr w:type="gramStart"/>
+      <w:r>
+        <w:rPr>
+          <w:sz w:val="24"/>
+          <w:szCs w:val="24"/>
+        </w:rPr>
+        <w:t>classes</w:t>
+      </w:r>
+      <w:proofErr w:type="gramEnd"/>
+      <w:r>
+        <w:rPr>
+          <w:sz w:val="24"/>
+          <w:szCs w:val="24"/>
+        </w:rPr>
+        <w:t xml:space="preserve"> super class default or no-param constructor.</w:t>
       </w:r>
     </w:p>
     <w:p>
@@ -8051,14 +8811,25 @@
         </w:rPr>
         <w:t xml:space="preserve">Every constructor has by default </w:t>
       </w:r>
-      <w:r>
-        <w:rPr>
-          <w:b/>
-          <w:bCs/>
-          <w:sz w:val="24"/>
-          <w:szCs w:val="24"/>
-        </w:rPr>
-        <w:t>super()</w:t>
+      <w:proofErr w:type="gramStart"/>
+      <w:r>
+        <w:rPr>
+          <w:b/>
+          <w:bCs/>
+          <w:sz w:val="24"/>
+          <w:szCs w:val="24"/>
+        </w:rPr>
+        <w:t>super(</w:t>
+      </w:r>
+      <w:proofErr w:type="gramEnd"/>
+      <w:r>
+        <w:rPr>
+          <w:b/>
+          <w:bCs/>
+          <w:sz w:val="24"/>
+          <w:szCs w:val="24"/>
+        </w:rPr>
+        <w:t>)</w:t>
       </w:r>
       <w:r>
         <w:rPr>
@@ -8288,6 +9059,7 @@
         </w:rPr>
         <w:t xml:space="preserve">By </w:t>
       </w:r>
+      <w:proofErr w:type="gramStart"/>
       <w:r>
         <w:rPr>
           <w:sz w:val="24"/>
@@ -8300,7 +9072,15 @@
           <w:sz w:val="24"/>
           <w:szCs w:val="24"/>
         </w:rPr>
-        <w:t xml:space="preserve">efault super keyword will be added as a first line of every sub class </w:t>
+        <w:t>efault</w:t>
+      </w:r>
+      <w:proofErr w:type="gramEnd"/>
+      <w:r>
+        <w:rPr>
+          <w:sz w:val="24"/>
+          <w:szCs w:val="24"/>
+        </w:rPr>
+        <w:t xml:space="preserve"> super keyword will be added as a first line of every sub class </w:t>
       </w:r>
       <w:r>
         <w:rPr>
@@ -8649,7 +9429,23 @@
           <w:sz w:val="24"/>
           <w:szCs w:val="24"/>
         </w:rPr>
-        <w:t>Using static keyword you can create a class level properties</w:t>
+        <w:t xml:space="preserve">Using static </w:t>
+      </w:r>
+      <w:proofErr w:type="gramStart"/>
+      <w:r>
+        <w:rPr>
+          <w:sz w:val="24"/>
+          <w:szCs w:val="24"/>
+        </w:rPr>
+        <w:t>keyword</w:t>
+      </w:r>
+      <w:proofErr w:type="gramEnd"/>
+      <w:r>
+        <w:rPr>
+          <w:sz w:val="24"/>
+          <w:szCs w:val="24"/>
+        </w:rPr>
+        <w:t xml:space="preserve"> you can create a class level properties</w:t>
       </w:r>
     </w:p>
     <w:p>
@@ -8757,7 +9553,23 @@
           <w:sz w:val="24"/>
           <w:szCs w:val="24"/>
         </w:rPr>
-        <w:t>Static variables has to create inside class and outside any method.</w:t>
+        <w:t xml:space="preserve">Static variables </w:t>
+      </w:r>
+      <w:proofErr w:type="gramStart"/>
+      <w:r>
+        <w:rPr>
+          <w:sz w:val="24"/>
+          <w:szCs w:val="24"/>
+        </w:rPr>
+        <w:t>has</w:t>
+      </w:r>
+      <w:proofErr w:type="gramEnd"/>
+      <w:r>
+        <w:rPr>
+          <w:sz w:val="24"/>
+          <w:szCs w:val="24"/>
+        </w:rPr>
+        <w:t xml:space="preserve"> to create inside class and outside any method.</w:t>
       </w:r>
     </w:p>
     <w:p>
@@ -9544,7 +10356,23 @@
           <w:szCs w:val="24"/>
         </w:rPr>
         <w:lastRenderedPageBreak/>
-        <w:t>It can be use to import all the classes from the package to access only single class.</w:t>
+        <w:t xml:space="preserve">It can be </w:t>
+      </w:r>
+      <w:proofErr w:type="spellStart"/>
+      <w:r>
+        <w:rPr>
+          <w:sz w:val="24"/>
+          <w:szCs w:val="24"/>
+        </w:rPr>
+        <w:t>use</w:t>
+      </w:r>
+      <w:proofErr w:type="spellEnd"/>
+      <w:r>
+        <w:rPr>
+          <w:sz w:val="24"/>
+          <w:szCs w:val="24"/>
+        </w:rPr>
+        <w:t xml:space="preserve"> to import all the classes from the package to access only single class.</w:t>
       </w:r>
     </w:p>
     <w:p>
@@ -9578,7 +10406,23 @@
           <w:sz w:val="24"/>
           <w:szCs w:val="24"/>
         </w:rPr>
-        <w:t xml:space="preserve">import pack1.pack2.*;     </w:t>
+        <w:t>import pack1.pack</w:t>
+      </w:r>
+      <w:proofErr w:type="gramStart"/>
+      <w:r>
+        <w:rPr>
+          <w:sz w:val="24"/>
+          <w:szCs w:val="24"/>
+        </w:rPr>
+        <w:t>2.*</w:t>
+      </w:r>
+      <w:proofErr w:type="gramEnd"/>
+      <w:r>
+        <w:rPr>
+          <w:sz w:val="24"/>
+          <w:szCs w:val="24"/>
+        </w:rPr>
+        <w:t xml:space="preserve">;     </w:t>
       </w:r>
       <w:r>
         <w:rPr>
@@ -9630,7 +10474,23 @@
           <w:sz w:val="24"/>
           <w:szCs w:val="24"/>
         </w:rPr>
-        <w:t xml:space="preserve">import pack1.pack2.ClassName;  </w:t>
+        <w:t>import pack1.pack</w:t>
+      </w:r>
+      <w:proofErr w:type="gramStart"/>
+      <w:r>
+        <w:rPr>
+          <w:sz w:val="24"/>
+          <w:szCs w:val="24"/>
+        </w:rPr>
+        <w:t>2.ClassName</w:t>
+      </w:r>
+      <w:proofErr w:type="gramEnd"/>
+      <w:r>
+        <w:rPr>
+          <w:sz w:val="24"/>
+          <w:szCs w:val="24"/>
+        </w:rPr>
+        <w:t xml:space="preserve">;  </w:t>
       </w:r>
       <w:r>
         <w:rPr>
@@ -9678,7 +10538,25 @@
           <w:sz w:val="24"/>
           <w:szCs w:val="24"/>
         </w:rPr>
-        <w:t xml:space="preserve"> by default java.lang package is imported.</w:t>
+        <w:t xml:space="preserve"> by default </w:t>
+      </w:r>
+      <w:proofErr w:type="spellStart"/>
+      <w:proofErr w:type="gramStart"/>
+      <w:r>
+        <w:rPr>
+          <w:sz w:val="24"/>
+          <w:szCs w:val="24"/>
+        </w:rPr>
+        <w:t>java.lang</w:t>
+      </w:r>
+      <w:proofErr w:type="spellEnd"/>
+      <w:proofErr w:type="gramEnd"/>
+      <w:r>
+        <w:rPr>
+          <w:sz w:val="24"/>
+          <w:szCs w:val="24"/>
+        </w:rPr>
+        <w:t xml:space="preserve"> package is imported.</w:t>
       </w:r>
     </w:p>
     <w:p>
@@ -9754,7 +10632,23 @@
           <w:sz w:val="24"/>
           <w:szCs w:val="24"/>
         </w:rPr>
-        <w:t>There are 4 access modifier. Out of which default is the access modifier which is added by default of you not explicitly define.</w:t>
+        <w:t xml:space="preserve">There are 4 access </w:t>
+      </w:r>
+      <w:proofErr w:type="gramStart"/>
+      <w:r>
+        <w:rPr>
+          <w:sz w:val="24"/>
+          <w:szCs w:val="24"/>
+        </w:rPr>
+        <w:t>modifier</w:t>
+      </w:r>
+      <w:proofErr w:type="gramEnd"/>
+      <w:r>
+        <w:rPr>
+          <w:sz w:val="24"/>
+          <w:szCs w:val="24"/>
+        </w:rPr>
+        <w:t>. Out of which default is the access modifier which is added by default of you not explicitly define.</w:t>
       </w:r>
     </w:p>
     <w:p>
@@ -10781,7 +11675,23 @@
           <w:sz w:val="24"/>
           <w:szCs w:val="24"/>
         </w:rPr>
-        <w:t>The method call resolves at the time of compilation and same will be followed at execution.</w:t>
+        <w:t xml:space="preserve">The method </w:t>
+      </w:r>
+      <w:proofErr w:type="gramStart"/>
+      <w:r>
+        <w:rPr>
+          <w:sz w:val="24"/>
+          <w:szCs w:val="24"/>
+        </w:rPr>
+        <w:t>call</w:t>
+      </w:r>
+      <w:proofErr w:type="gramEnd"/>
+      <w:r>
+        <w:rPr>
+          <w:sz w:val="24"/>
+          <w:szCs w:val="24"/>
+        </w:rPr>
+        <w:t xml:space="preserve"> resolves at the time of compilation and same will be followed at execution.</w:t>
       </w:r>
     </w:p>
     <w:p>
@@ -10801,7 +11711,23 @@
           <w:sz w:val="24"/>
           <w:szCs w:val="24"/>
         </w:rPr>
-        <w:t xml:space="preserve">To achieve this you have to use </w:t>
+        <w:t xml:space="preserve">To achieve </w:t>
+      </w:r>
+      <w:proofErr w:type="gramStart"/>
+      <w:r>
+        <w:rPr>
+          <w:sz w:val="24"/>
+          <w:szCs w:val="24"/>
+        </w:rPr>
+        <w:t>this</w:t>
+      </w:r>
+      <w:proofErr w:type="gramEnd"/>
+      <w:r>
+        <w:rPr>
+          <w:sz w:val="24"/>
+          <w:szCs w:val="24"/>
+        </w:rPr>
+        <w:t xml:space="preserve"> you have to use </w:t>
       </w:r>
       <w:r>
         <w:rPr>
@@ -10870,7 +11796,23 @@
           <w:sz w:val="24"/>
           <w:szCs w:val="24"/>
         </w:rPr>
-        <w:t xml:space="preserve">To achieve this you have to use </w:t>
+        <w:t xml:space="preserve">To achieve </w:t>
+      </w:r>
+      <w:proofErr w:type="gramStart"/>
+      <w:r>
+        <w:rPr>
+          <w:sz w:val="24"/>
+          <w:szCs w:val="24"/>
+        </w:rPr>
+        <w:t>this</w:t>
+      </w:r>
+      <w:proofErr w:type="gramEnd"/>
+      <w:r>
+        <w:rPr>
+          <w:sz w:val="24"/>
+          <w:szCs w:val="24"/>
+        </w:rPr>
+        <w:t xml:space="preserve"> you have to use </w:t>
       </w:r>
       <w:r>
         <w:rPr>
@@ -11085,7 +12027,23 @@
           <w:sz w:val="24"/>
           <w:szCs w:val="24"/>
         </w:rPr>
-        <w:t>Return data type may or many not be same.</w:t>
+        <w:t xml:space="preserve">Return data type may or </w:t>
+      </w:r>
+      <w:proofErr w:type="spellStart"/>
+      <w:r>
+        <w:rPr>
+          <w:sz w:val="24"/>
+          <w:szCs w:val="24"/>
+        </w:rPr>
+        <w:t>many</w:t>
+      </w:r>
+      <w:proofErr w:type="spellEnd"/>
+      <w:r>
+        <w:rPr>
+          <w:sz w:val="24"/>
+          <w:szCs w:val="24"/>
+        </w:rPr>
+        <w:t xml:space="preserve"> not be same.</w:t>
       </w:r>
     </w:p>
     <w:p>
@@ -11105,7 +12063,23 @@
           <w:sz w:val="24"/>
           <w:szCs w:val="24"/>
         </w:rPr>
-        <w:t>Access modifier may or many not be same</w:t>
+        <w:t xml:space="preserve">Access modifier may or </w:t>
+      </w:r>
+      <w:proofErr w:type="spellStart"/>
+      <w:r>
+        <w:rPr>
+          <w:sz w:val="24"/>
+          <w:szCs w:val="24"/>
+        </w:rPr>
+        <w:t>many</w:t>
+      </w:r>
+      <w:proofErr w:type="spellEnd"/>
+      <w:r>
+        <w:rPr>
+          <w:sz w:val="24"/>
+          <w:szCs w:val="24"/>
+        </w:rPr>
+        <w:t xml:space="preserve"> not be same</w:t>
       </w:r>
       <w:r>
         <w:rPr>
@@ -11139,7 +12113,23 @@
           <w:sz w:val="24"/>
           <w:szCs w:val="24"/>
         </w:rPr>
-        <w:t xml:space="preserve"> (you can overload main method)</w:t>
+        <w:t xml:space="preserve"> (</w:t>
+      </w:r>
+      <w:proofErr w:type="gramStart"/>
+      <w:r>
+        <w:rPr>
+          <w:sz w:val="24"/>
+          <w:szCs w:val="24"/>
+        </w:rPr>
+        <w:t>you</w:t>
+      </w:r>
+      <w:proofErr w:type="gramEnd"/>
+      <w:r>
+        <w:rPr>
+          <w:sz w:val="24"/>
+          <w:szCs w:val="24"/>
+        </w:rPr>
+        <w:t xml:space="preserve"> can overload main method)</w:t>
       </w:r>
     </w:p>
     <w:p>
@@ -11894,7 +12884,23 @@
           <w:sz w:val="24"/>
           <w:szCs w:val="24"/>
         </w:rPr>
-        <w:t>Abstract method which do not have any implementation and it is just declare. Abstract method will be created using abstract keyword.</w:t>
+        <w:t xml:space="preserve">Abstract method which </w:t>
+      </w:r>
+      <w:proofErr w:type="gramStart"/>
+      <w:r>
+        <w:rPr>
+          <w:sz w:val="24"/>
+          <w:szCs w:val="24"/>
+        </w:rPr>
+        <w:t>do</w:t>
+      </w:r>
+      <w:proofErr w:type="gramEnd"/>
+      <w:r>
+        <w:rPr>
+          <w:sz w:val="24"/>
+          <w:szCs w:val="24"/>
+        </w:rPr>
+        <w:t xml:space="preserve"> not have any implementation and it is just declare. Abstract method will be created using abstract keyword.</w:t>
       </w:r>
     </w:p>
     <w:p>
@@ -12189,14 +13195,39 @@
           <w:sz w:val="24"/>
           <w:szCs w:val="24"/>
         </w:rPr>
-        <w:t xml:space="preserve">Using Interface you can achieve 100% abstraction (till </w:t>
-      </w:r>
-      <w:r>
-        <w:rPr>
-          <w:sz w:val="24"/>
-          <w:szCs w:val="24"/>
-        </w:rPr>
-        <w:t xml:space="preserve">Jdk </w:t>
+        <w:t xml:space="preserve">Using </w:t>
+      </w:r>
+      <w:proofErr w:type="gramStart"/>
+      <w:r>
+        <w:rPr>
+          <w:sz w:val="24"/>
+          <w:szCs w:val="24"/>
+        </w:rPr>
+        <w:t>Interface</w:t>
+      </w:r>
+      <w:proofErr w:type="gramEnd"/>
+      <w:r>
+        <w:rPr>
+          <w:sz w:val="24"/>
+          <w:szCs w:val="24"/>
+        </w:rPr>
+        <w:t xml:space="preserve"> you can achieve 100% abstraction (till </w:t>
+      </w:r>
+      <w:proofErr w:type="spellStart"/>
+      <w:r>
+        <w:rPr>
+          <w:sz w:val="24"/>
+          <w:szCs w:val="24"/>
+        </w:rPr>
+        <w:t>Jdk</w:t>
+      </w:r>
+      <w:proofErr w:type="spellEnd"/>
+      <w:r>
+        <w:rPr>
+          <w:sz w:val="24"/>
+          <w:szCs w:val="24"/>
+        </w:rPr>
+        <w:t xml:space="preserve"> </w:t>
       </w:r>
       <w:r>
         <w:rPr>
@@ -12344,7 +13375,23 @@
           <w:sz w:val="24"/>
           <w:szCs w:val="24"/>
         </w:rPr>
-        <w:t>Every sub(non-abstract) class of the interface has to  provide the implementation for all abstract method</w:t>
+        <w:t xml:space="preserve">Every sub(non-abstract) class of the interface has </w:t>
+      </w:r>
+      <w:proofErr w:type="gramStart"/>
+      <w:r>
+        <w:rPr>
+          <w:sz w:val="24"/>
+          <w:szCs w:val="24"/>
+        </w:rPr>
+        <w:t>to  provide</w:t>
+      </w:r>
+      <w:proofErr w:type="gramEnd"/>
+      <w:r>
+        <w:rPr>
+          <w:sz w:val="24"/>
+          <w:szCs w:val="24"/>
+        </w:rPr>
+        <w:t xml:space="preserve"> the implementation for all abstract method</w:t>
       </w:r>
       <w:r>
         <w:rPr>
@@ -12485,7 +13532,23 @@
           <w:sz w:val="24"/>
           <w:szCs w:val="24"/>
         </w:rPr>
-        <w:t>One interface can extends another interface, you can also extends more than one interface on single interface. Which is also known as multiple inheritance.</w:t>
+        <w:t xml:space="preserve">One interface can </w:t>
+      </w:r>
+      <w:proofErr w:type="gramStart"/>
+      <w:r>
+        <w:rPr>
+          <w:sz w:val="24"/>
+          <w:szCs w:val="24"/>
+        </w:rPr>
+        <w:t>extends</w:t>
+      </w:r>
+      <w:proofErr w:type="gramEnd"/>
+      <w:r>
+        <w:rPr>
+          <w:sz w:val="24"/>
+          <w:szCs w:val="24"/>
+        </w:rPr>
+        <w:t xml:space="preserve"> another interface, you can also extends more than one interface on single interface. Which is also known as multiple inheritance.</w:t>
       </w:r>
     </w:p>
     <w:p>
@@ -12505,7 +13568,23 @@
           <w:sz w:val="24"/>
           <w:szCs w:val="24"/>
         </w:rPr>
-        <w:t>One class can implements more than one interface.</w:t>
+        <w:t xml:space="preserve">One class can </w:t>
+      </w:r>
+      <w:proofErr w:type="gramStart"/>
+      <w:r>
+        <w:rPr>
+          <w:sz w:val="24"/>
+          <w:szCs w:val="24"/>
+        </w:rPr>
+        <w:t>implements</w:t>
+      </w:r>
+      <w:proofErr w:type="gramEnd"/>
+      <w:r>
+        <w:rPr>
+          <w:sz w:val="24"/>
+          <w:szCs w:val="24"/>
+        </w:rPr>
+        <w:t xml:space="preserve"> more than one interface.</w:t>
       </w:r>
     </w:p>
     <w:p>
@@ -12525,7 +13604,23 @@
           <w:sz w:val="24"/>
           <w:szCs w:val="24"/>
         </w:rPr>
-        <w:t>One class can extends another class and also implements the interfaces.</w:t>
+        <w:t xml:space="preserve">One class can </w:t>
+      </w:r>
+      <w:proofErr w:type="gramStart"/>
+      <w:r>
+        <w:rPr>
+          <w:sz w:val="24"/>
+          <w:szCs w:val="24"/>
+        </w:rPr>
+        <w:t>extends</w:t>
+      </w:r>
+      <w:proofErr w:type="gramEnd"/>
+      <w:r>
+        <w:rPr>
+          <w:sz w:val="24"/>
+          <w:szCs w:val="24"/>
+        </w:rPr>
+        <w:t xml:space="preserve"> another class and also implements the interfaces.</w:t>
       </w:r>
     </w:p>
     <w:p>
@@ -12624,7 +13719,23 @@
           <w:sz w:val="24"/>
           <w:szCs w:val="24"/>
         </w:rPr>
-        <w:t>Functional interface is introduce to achieve the functional programing in java.</w:t>
+        <w:t xml:space="preserve">Functional interface is </w:t>
+      </w:r>
+      <w:proofErr w:type="gramStart"/>
+      <w:r>
+        <w:rPr>
+          <w:sz w:val="24"/>
+          <w:szCs w:val="24"/>
+        </w:rPr>
+        <w:t>introduce</w:t>
+      </w:r>
+      <w:proofErr w:type="gramEnd"/>
+      <w:r>
+        <w:rPr>
+          <w:sz w:val="24"/>
+          <w:szCs w:val="24"/>
+        </w:rPr>
+        <w:t xml:space="preserve"> to achieve the functional programing in java.</w:t>
       </w:r>
     </w:p>
     <w:p>
@@ -12788,7 +13899,15 @@
         </w:numPr>
       </w:pPr>
       <w:r>
-        <w:t>Then it throw the object of the exception.</w:t>
+        <w:t xml:space="preserve">Then it </w:t>
+      </w:r>
+      <w:proofErr w:type="gramStart"/>
+      <w:r>
+        <w:t>throw</w:t>
+      </w:r>
+      <w:proofErr w:type="gramEnd"/>
+      <w:r>
+        <w:t xml:space="preserve"> the object of the exception.</w:t>
       </w:r>
     </w:p>
     <w:p>
@@ -12842,11 +13961,16 @@
       <w:r>
         <w:t xml:space="preserve">To Create custom </w:t>
       </w:r>
+      <w:proofErr w:type="gramStart"/>
       <w:r>
         <w:t>e</w:t>
       </w:r>
       <w:r>
-        <w:t>xception you can follow the steps.</w:t>
+        <w:t>xception</w:t>
+      </w:r>
+      <w:proofErr w:type="gramEnd"/>
+      <w:r>
+        <w:t xml:space="preserve"> you can follow the steps.</w:t>
       </w:r>
     </w:p>
     <w:p>
@@ -12905,6 +14029,7 @@
           <w:u w:val="single"/>
         </w:rPr>
       </w:pPr>
+      <w:proofErr w:type="spellStart"/>
       <w:r>
         <w:rPr>
           <w:b/>
@@ -12921,6 +14046,7 @@
         </w:rPr>
         <w:t>Threading</w:t>
       </w:r>
+      <w:proofErr w:type="spellEnd"/>
     </w:p>
     <w:p>
       <w:pPr>
@@ -12994,7 +14120,15 @@
         </w:rPr>
       </w:pPr>
       <w:r>
-        <w:t>Using thread you can male your application faster.</w:t>
+        <w:t xml:space="preserve">Using </w:t>
+      </w:r>
+      <w:proofErr w:type="gramStart"/>
+      <w:r>
+        <w:t>thread</w:t>
+      </w:r>
+      <w:proofErr w:type="gramEnd"/>
+      <w:r>
+        <w:t xml:space="preserve"> you can male your application faster.</w:t>
       </w:r>
     </w:p>
     <w:p>
@@ -13331,11 +14465,21 @@
             <w:pPr>
               <w:pStyle w:val="NoSpacing"/>
             </w:pPr>
+            <w:proofErr w:type="spellStart"/>
+            <w:proofErr w:type="gramStart"/>
             <w:r>
               <w:t>current</w:t>
             </w:r>
             <w:r>
-              <w:t>Thread()</w:t>
+              <w:t>Thread</w:t>
+            </w:r>
+            <w:proofErr w:type="spellEnd"/>
+            <w:r>
+              <w:t>(</w:t>
+            </w:r>
+            <w:proofErr w:type="gramEnd"/>
+            <w:r>
+              <w:t>)</w:t>
             </w:r>
           </w:p>
         </w:tc>
@@ -13362,8 +14506,13 @@
             <w:pPr>
               <w:pStyle w:val="NoSpacing"/>
             </w:pPr>
+            <w:proofErr w:type="gramStart"/>
             <w:r>
-              <w:t>run()</w:t>
+              <w:t>run(</w:t>
+            </w:r>
+            <w:proofErr w:type="gramEnd"/>
+            <w:r>
+              <w:t>)</w:t>
             </w:r>
           </w:p>
         </w:tc>
@@ -13390,8 +14539,13 @@
             <w:pPr>
               <w:pStyle w:val="NoSpacing"/>
             </w:pPr>
+            <w:proofErr w:type="gramStart"/>
             <w:r>
-              <w:t>start()</w:t>
+              <w:t>start(</w:t>
+            </w:r>
+            <w:proofErr w:type="gramEnd"/>
+            <w:r>
+              <w:t>)</w:t>
             </w:r>
           </w:p>
         </w:tc>
@@ -13404,7 +14558,15 @@
               <w:pStyle w:val="NoSpacing"/>
             </w:pPr>
             <w:r>
-              <w:t>Using this method you can make thread ready to run/execute.</w:t>
+              <w:t xml:space="preserve">Using this </w:t>
+            </w:r>
+            <w:proofErr w:type="gramStart"/>
+            <w:r>
+              <w:t>method</w:t>
+            </w:r>
+            <w:proofErr w:type="gramEnd"/>
+            <w:r>
+              <w:t xml:space="preserve"> you can make thread ready to run/execute.</w:t>
             </w:r>
           </w:p>
         </w:tc>
@@ -13418,16 +14580,31 @@
             <w:pPr>
               <w:pStyle w:val="NoSpacing"/>
             </w:pPr>
+            <w:proofErr w:type="spellStart"/>
             <w:r>
-              <w:t>setName(“String”)</w:t>
+              <w:t>setName</w:t>
+            </w:r>
+            <w:proofErr w:type="spellEnd"/>
+            <w:r>
+              <w:t>(“String”)</w:t>
             </w:r>
           </w:p>
           <w:p>
             <w:pPr>
               <w:pStyle w:val="NoSpacing"/>
             </w:pPr>
+            <w:proofErr w:type="spellStart"/>
+            <w:proofErr w:type="gramStart"/>
             <w:r>
-              <w:t>getName()</w:t>
+              <w:t>getName</w:t>
+            </w:r>
+            <w:proofErr w:type="spellEnd"/>
+            <w:r>
+              <w:t>(</w:t>
+            </w:r>
+            <w:proofErr w:type="gramEnd"/>
+            <w:r>
+              <w:t>)</w:t>
             </w:r>
           </w:p>
         </w:tc>
@@ -13454,16 +14631,31 @@
             <w:pPr>
               <w:pStyle w:val="NoSpacing"/>
             </w:pPr>
+            <w:proofErr w:type="spellStart"/>
             <w:r>
-              <w:t>setPriority(int)</w:t>
+              <w:t>setPriority</w:t>
+            </w:r>
+            <w:proofErr w:type="spellEnd"/>
+            <w:r>
+              <w:t>(int)</w:t>
             </w:r>
           </w:p>
           <w:p>
             <w:pPr>
               <w:pStyle w:val="NoSpacing"/>
             </w:pPr>
+            <w:proofErr w:type="spellStart"/>
+            <w:proofErr w:type="gramStart"/>
             <w:r>
-              <w:t>getPriority()</w:t>
+              <w:t>getPriority</w:t>
+            </w:r>
+            <w:proofErr w:type="spellEnd"/>
+            <w:r>
+              <w:t>(</w:t>
+            </w:r>
+            <w:proofErr w:type="gramEnd"/>
+            <w:r>
+              <w:t>)</w:t>
             </w:r>
           </w:p>
         </w:tc>
@@ -13498,8 +14690,120 @@
             <w:pPr>
               <w:pStyle w:val="NoSpacing"/>
             </w:pPr>
+            <w:proofErr w:type="gramStart"/>
             <w:r>
-              <w:t>sleep(long</w:t>
+              <w:t>sleep(</w:t>
+            </w:r>
+            <w:proofErr w:type="gramEnd"/>
+            <w:r>
+              <w:t>long, int)</w:t>
+            </w:r>
+          </w:p>
+        </w:tc>
+        <w:tc>
+          <w:tcPr>
+            <w:tcW w:w="7195" w:type="dxa"/>
+          </w:tcPr>
+          <w:p>
+            <w:pPr>
+              <w:pStyle w:val="NoSpacing"/>
+            </w:pPr>
+            <w:r>
+              <w:t xml:space="preserve">This is the static method using which you can pause the execution of the thread for a given </w:t>
+            </w:r>
+            <w:r>
+              <w:t>time (milliseconds)</w:t>
+            </w:r>
+            <w:r>
+              <w:t xml:space="preserve">. This thread throws as </w:t>
+            </w:r>
+            <w:proofErr w:type="spellStart"/>
+            <w:r>
+              <w:t>InterruptedException</w:t>
+            </w:r>
+            <w:proofErr w:type="spellEnd"/>
+            <w:r>
+              <w:t xml:space="preserve"> which has to handled. </w:t>
+            </w:r>
+          </w:p>
+        </w:tc>
+      </w:tr>
+      <w:tr>
+        <w:tc>
+          <w:tcPr>
+            <w:tcW w:w="2155" w:type="dxa"/>
+          </w:tcPr>
+          <w:p>
+            <w:pPr>
+              <w:pStyle w:val="NoSpacing"/>
+            </w:pPr>
+            <w:proofErr w:type="gramStart"/>
+            <w:r>
+              <w:t>stop(</w:t>
+            </w:r>
+            <w:proofErr w:type="gramEnd"/>
+            <w:r>
+              <w:t>)</w:t>
+            </w:r>
+          </w:p>
+        </w:tc>
+        <w:tc>
+          <w:tcPr>
+            <w:tcW w:w="7195" w:type="dxa"/>
+          </w:tcPr>
+          <w:p>
+            <w:pPr>
+              <w:pStyle w:val="NoSpacing"/>
+            </w:pPr>
+            <w:r>
+              <w:t>You can terminate the thread manually by using this method.</w:t>
+            </w:r>
+          </w:p>
+        </w:tc>
+      </w:tr>
+      <w:tr>
+        <w:tc>
+          <w:tcPr>
+            <w:tcW w:w="2155" w:type="dxa"/>
+          </w:tcPr>
+          <w:p>
+            <w:pPr>
+              <w:pStyle w:val="NoSpacing"/>
+            </w:pPr>
+            <w:proofErr w:type="gramStart"/>
+            <w:r>
+              <w:t>join(</w:t>
+            </w:r>
+            <w:proofErr w:type="gramEnd"/>
+            <w:r>
+              <w:t>)</w:t>
+            </w:r>
+          </w:p>
+          <w:p>
+            <w:pPr>
+              <w:pStyle w:val="NoSpacing"/>
+            </w:pPr>
+            <w:r>
+              <w:t>join(</w:t>
+            </w:r>
+            <w:r>
+              <w:t>long</w:t>
+            </w:r>
+            <w:r>
+              <w:t>)</w:t>
+            </w:r>
+          </w:p>
+          <w:p>
+            <w:pPr>
+              <w:pStyle w:val="NoSpacing"/>
+            </w:pPr>
+            <w:proofErr w:type="gramStart"/>
+            <w:r>
+              <w:t>join(</w:t>
+            </w:r>
+            <w:proofErr w:type="gramEnd"/>
+            <w:r>
+              <w:t>long</w:t>
             </w:r>
             <w:r>
               <w:t>, int</w:t>
@@ -13518,41 +14822,29 @@
               <w:pStyle w:val="NoSpacing"/>
             </w:pPr>
             <w:r>
-              <w:t xml:space="preserve">This is the static method using which you can pause the execution of the thread for a given </w:t>
+              <w:t xml:space="preserve">Using this </w:t>
+            </w:r>
+            <w:proofErr w:type="gramStart"/>
+            <w:r>
+              <w:t>method</w:t>
+            </w:r>
+            <w:proofErr w:type="gramEnd"/>
+            <w:r>
+              <w:t xml:space="preserve"> you can pause the execution of the current thread either until completing the execution of another thread or till the give time expire.</w:t>
             </w:r>
             <w:r>
-              <w:t>time (milliseconds)</w:t>
+              <w:t xml:space="preserve"> </w:t>
             </w:r>
             <w:r>
-              <w:t xml:space="preserve">. This thread throws as InterruptedException which has to handled. </w:t>
+              <w:t xml:space="preserve">This thread throws as </w:t>
             </w:r>
-          </w:p>
-        </w:tc>
-      </w:tr>
-      <w:tr>
-        <w:tc>
-          <w:tcPr>
-            <w:tcW w:w="2155" w:type="dxa"/>
-          </w:tcPr>
-          <w:p>
-            <w:pPr>
-              <w:pStyle w:val="NoSpacing"/>
-            </w:pPr>
+            <w:proofErr w:type="spellStart"/>
             <w:r>
-              <w:t>stop()</w:t>
+              <w:t>InterruptedException</w:t>
             </w:r>
-          </w:p>
-        </w:tc>
-        <w:tc>
-          <w:tcPr>
-            <w:tcW w:w="7195" w:type="dxa"/>
-          </w:tcPr>
-          <w:p>
-            <w:pPr>
-              <w:pStyle w:val="NoSpacing"/>
-            </w:pPr>
+            <w:proofErr w:type="spellEnd"/>
             <w:r>
-              <w:t>You can terminate the thread manually by using this method.</w:t>
+              <w:t xml:space="preserve"> which has to handled.</w:t>
             </w:r>
           </w:p>
         </w:tc>
@@ -13757,16 +15049,6 @@
         </w:rPr>
         <w:t xml:space="preserve"> </w:t>
       </w:r>
-    </w:p>
-    <w:p>
-      <w:pPr>
-        <w:pStyle w:val="NoSpacing"/>
-        <w:rPr>
-          <w:b/>
-          <w:bCs/>
-          <w:u w:val="single"/>
-        </w:rPr>
-      </w:pPr>
     </w:p>
     <w:p>
       <w:pPr>
@@ -13840,6 +15122,71 @@
         </w:drawing>
       </w:r>
     </w:p>
+    <w:p/>
+    <w:p/>
+    <w:p/>
+    <w:p/>
+    <w:p>
+      <w:pPr>
+        <w:rPr>
+          <w:b/>
+          <w:bCs/>
+          <w:u w:val="single"/>
+        </w:rPr>
+      </w:pPr>
+    </w:p>
+    <w:p>
+      <w:pPr>
+        <w:jc w:val="center"/>
+      </w:pPr>
+    </w:p>
+    <w:p>
+      <w:pPr>
+        <w:jc w:val="center"/>
+      </w:pPr>
+    </w:p>
+    <w:p>
+      <w:pPr>
+        <w:rPr>
+          <w:b/>
+          <w:bCs/>
+          <w:u w:val="single"/>
+        </w:rPr>
+      </w:pPr>
+      <w:r>
+        <w:rPr>
+          <w:b/>
+          <w:bCs/>
+          <w:u w:val="single"/>
+        </w:rPr>
+        <w:t>Synchronization and Interthread communication</w:t>
+      </w:r>
+    </w:p>
+    <w:p>
+      <w:pPr>
+        <w:pStyle w:val="ListParagraph"/>
+        <w:numPr>
+          <w:ilvl w:val="0"/>
+          <w:numId w:val="57"/>
+        </w:numPr>
+        <w:rPr>
+          <w:b/>
+          <w:bCs/>
+          <w:u w:val="single"/>
+        </w:rPr>
+      </w:pPr>
+      <w:r>
+        <w:t xml:space="preserve">Synchronization is use in a scenario where there will be a multiple thread using a share resources. This may lead </w:t>
+      </w:r>
+      <w:proofErr w:type="gramStart"/>
+      <w:r>
+        <w:t>an</w:t>
+      </w:r>
+      <w:proofErr w:type="gramEnd"/>
+      <w:r>
+        <w:t xml:space="preserve"> data inconsistency issue which can be resolve using synchronization process.</w:t>
+      </w:r>
+    </w:p>
     <w:sectPr>
       <w:pgSz w:w="12240" w:h="15840"/>
       <w:pgMar w:top="1440" w:right="1440" w:bottom="1440" w:left="1440" w:header="720" w:footer="720" w:gutter="0"/>
@@ -16708,6 +18055,95 @@
     </w:lvl>
   </w:abstractNum>
   <w:abstractNum w:abstractNumId="32" w15:restartNumberingAfterBreak="0">
+    <w:nsid w:val="498B10FA"/>
+    <w:multiLevelType w:val="hybridMultilevel"/>
+    <w:tmpl w:val="1A2ED604"/>
+    <w:lvl w:ilvl="0" w:tplc="0409000F">
+      <w:start w:val="1"/>
+      <w:numFmt w:val="decimal"/>
+      <w:lvlText w:val="%1."/>
+      <w:lvlJc w:val="left"/>
+      <w:pPr>
+        <w:ind w:left="720" w:hanging="360"/>
+      </w:pPr>
+      <w:rPr>
+        <w:rFonts w:hint="default"/>
+      </w:rPr>
+    </w:lvl>
+    <w:lvl w:ilvl="1" w:tplc="04090019" w:tentative="1">
+      <w:start w:val="1"/>
+      <w:numFmt w:val="lowerLetter"/>
+      <w:lvlText w:val="%2."/>
+      <w:lvlJc w:val="left"/>
+      <w:pPr>
+        <w:ind w:left="1440" w:hanging="360"/>
+      </w:pPr>
+    </w:lvl>
+    <w:lvl w:ilvl="2" w:tplc="0409001B" w:tentative="1">
+      <w:start w:val="1"/>
+      <w:numFmt w:val="lowerRoman"/>
+      <w:lvlText w:val="%3."/>
+      <w:lvlJc w:val="right"/>
+      <w:pPr>
+        <w:ind w:left="2160" w:hanging="180"/>
+      </w:pPr>
+    </w:lvl>
+    <w:lvl w:ilvl="3" w:tplc="0409000F" w:tentative="1">
+      <w:start w:val="1"/>
+      <w:numFmt w:val="decimal"/>
+      <w:lvlText w:val="%4."/>
+      <w:lvlJc w:val="left"/>
+      <w:pPr>
+        <w:ind w:left="2880" w:hanging="360"/>
+      </w:pPr>
+    </w:lvl>
+    <w:lvl w:ilvl="4" w:tplc="04090019" w:tentative="1">
+      <w:start w:val="1"/>
+      <w:numFmt w:val="lowerLetter"/>
+      <w:lvlText w:val="%5."/>
+      <w:lvlJc w:val="left"/>
+      <w:pPr>
+        <w:ind w:left="3600" w:hanging="360"/>
+      </w:pPr>
+    </w:lvl>
+    <w:lvl w:ilvl="5" w:tplc="0409001B" w:tentative="1">
+      <w:start w:val="1"/>
+      <w:numFmt w:val="lowerRoman"/>
+      <w:lvlText w:val="%6."/>
+      <w:lvlJc w:val="right"/>
+      <w:pPr>
+        <w:ind w:left="4320" w:hanging="180"/>
+      </w:pPr>
+    </w:lvl>
+    <w:lvl w:ilvl="6" w:tplc="0409000F" w:tentative="1">
+      <w:start w:val="1"/>
+      <w:numFmt w:val="decimal"/>
+      <w:lvlText w:val="%7."/>
+      <w:lvlJc w:val="left"/>
+      <w:pPr>
+        <w:ind w:left="5040" w:hanging="360"/>
+      </w:pPr>
+    </w:lvl>
+    <w:lvl w:ilvl="7" w:tplc="04090019" w:tentative="1">
+      <w:start w:val="1"/>
+      <w:numFmt w:val="lowerLetter"/>
+      <w:lvlText w:val="%8."/>
+      <w:lvlJc w:val="left"/>
+      <w:pPr>
+        <w:ind w:left="5760" w:hanging="360"/>
+      </w:pPr>
+    </w:lvl>
+    <w:lvl w:ilvl="8" w:tplc="0409001B" w:tentative="1">
+      <w:start w:val="1"/>
+      <w:numFmt w:val="lowerRoman"/>
+      <w:lvlText w:val="%9."/>
+      <w:lvlJc w:val="right"/>
+      <w:pPr>
+        <w:ind w:left="6480" w:hanging="180"/>
+      </w:pPr>
+    </w:lvl>
+  </w:abstractNum>
+  <w:abstractNum w:abstractNumId="33" w15:restartNumberingAfterBreak="0">
     <w:nsid w:val="4B7D3D27"/>
     <w:multiLevelType w:val="hybridMultilevel"/>
     <w:tmpl w:val="18B2DE4E"/>
@@ -16797,7 +18233,7 @@
       </w:pPr>
     </w:lvl>
   </w:abstractNum>
-  <w:abstractNum w:abstractNumId="33" w15:restartNumberingAfterBreak="0">
+  <w:abstractNum w:abstractNumId="34" w15:restartNumberingAfterBreak="0">
     <w:nsid w:val="4F3F69C6"/>
     <w:multiLevelType w:val="hybridMultilevel"/>
     <w:tmpl w:val="D3B68DF4"/>
@@ -16886,7 +18322,7 @@
       </w:pPr>
     </w:lvl>
   </w:abstractNum>
-  <w:abstractNum w:abstractNumId="34" w15:restartNumberingAfterBreak="0">
+  <w:abstractNum w:abstractNumId="35" w15:restartNumberingAfterBreak="0">
     <w:nsid w:val="510E584B"/>
     <w:multiLevelType w:val="hybridMultilevel"/>
     <w:tmpl w:val="CC8A5206"/>
@@ -16977,7 +18413,7 @@
       </w:pPr>
     </w:lvl>
   </w:abstractNum>
-  <w:abstractNum w:abstractNumId="35" w15:restartNumberingAfterBreak="0">
+  <w:abstractNum w:abstractNumId="36" w15:restartNumberingAfterBreak="0">
     <w:nsid w:val="52D27F43"/>
     <w:multiLevelType w:val="hybridMultilevel"/>
     <w:tmpl w:val="43441248"/>
@@ -17066,7 +18502,7 @@
       </w:pPr>
     </w:lvl>
   </w:abstractNum>
-  <w:abstractNum w:abstractNumId="36" w15:restartNumberingAfterBreak="0">
+  <w:abstractNum w:abstractNumId="37" w15:restartNumberingAfterBreak="0">
     <w:nsid w:val="53AF2944"/>
     <w:multiLevelType w:val="hybridMultilevel"/>
     <w:tmpl w:val="A600DF8E"/>
@@ -17155,7 +18591,7 @@
       </w:pPr>
     </w:lvl>
   </w:abstractNum>
-  <w:abstractNum w:abstractNumId="37" w15:restartNumberingAfterBreak="0">
+  <w:abstractNum w:abstractNumId="38" w15:restartNumberingAfterBreak="0">
     <w:nsid w:val="55001F78"/>
     <w:multiLevelType w:val="hybridMultilevel"/>
     <w:tmpl w:val="263638BA"/>
@@ -17244,7 +18680,7 @@
       </w:pPr>
     </w:lvl>
   </w:abstractNum>
-  <w:abstractNum w:abstractNumId="38" w15:restartNumberingAfterBreak="0">
+  <w:abstractNum w:abstractNumId="39" w15:restartNumberingAfterBreak="0">
     <w:nsid w:val="57325431"/>
     <w:multiLevelType w:val="hybridMultilevel"/>
     <w:tmpl w:val="754C6CD0"/>
@@ -17333,7 +18769,7 @@
       </w:pPr>
     </w:lvl>
   </w:abstractNum>
-  <w:abstractNum w:abstractNumId="39" w15:restartNumberingAfterBreak="0">
+  <w:abstractNum w:abstractNumId="40" w15:restartNumberingAfterBreak="0">
     <w:nsid w:val="5E6C1653"/>
     <w:multiLevelType w:val="hybridMultilevel"/>
     <w:tmpl w:val="934C464A"/>
@@ -17422,7 +18858,7 @@
       </w:pPr>
     </w:lvl>
   </w:abstractNum>
-  <w:abstractNum w:abstractNumId="40" w15:restartNumberingAfterBreak="0">
+  <w:abstractNum w:abstractNumId="41" w15:restartNumberingAfterBreak="0">
     <w:nsid w:val="5F1212A4"/>
     <w:multiLevelType w:val="hybridMultilevel"/>
     <w:tmpl w:val="FFAE4D48"/>
@@ -17511,7 +18947,7 @@
       </w:pPr>
     </w:lvl>
   </w:abstractNum>
-  <w:abstractNum w:abstractNumId="41" w15:restartNumberingAfterBreak="0">
+  <w:abstractNum w:abstractNumId="42" w15:restartNumberingAfterBreak="0">
     <w:nsid w:val="61862315"/>
     <w:multiLevelType w:val="hybridMultilevel"/>
     <w:tmpl w:val="B798AF72"/>
@@ -17602,7 +19038,7 @@
       </w:pPr>
     </w:lvl>
   </w:abstractNum>
-  <w:abstractNum w:abstractNumId="42" w15:restartNumberingAfterBreak="0">
+  <w:abstractNum w:abstractNumId="43" w15:restartNumberingAfterBreak="0">
     <w:nsid w:val="61E44141"/>
     <w:multiLevelType w:val="hybridMultilevel"/>
     <w:tmpl w:val="7C66E1A2"/>
@@ -17691,7 +19127,7 @@
       </w:pPr>
     </w:lvl>
   </w:abstractNum>
-  <w:abstractNum w:abstractNumId="43" w15:restartNumberingAfterBreak="0">
+  <w:abstractNum w:abstractNumId="44" w15:restartNumberingAfterBreak="0">
     <w:nsid w:val="628E1DFB"/>
     <w:multiLevelType w:val="hybridMultilevel"/>
     <w:tmpl w:val="57EAFD04"/>
@@ -17780,7 +19216,7 @@
       </w:pPr>
     </w:lvl>
   </w:abstractNum>
-  <w:abstractNum w:abstractNumId="44" w15:restartNumberingAfterBreak="0">
+  <w:abstractNum w:abstractNumId="45" w15:restartNumberingAfterBreak="0">
     <w:nsid w:val="67172445"/>
     <w:multiLevelType w:val="hybridMultilevel"/>
     <w:tmpl w:val="ABA204EE"/>
@@ -17871,7 +19307,7 @@
       </w:pPr>
     </w:lvl>
   </w:abstractNum>
-  <w:abstractNum w:abstractNumId="45" w15:restartNumberingAfterBreak="0">
+  <w:abstractNum w:abstractNumId="46" w15:restartNumberingAfterBreak="0">
     <w:nsid w:val="67B01B72"/>
     <w:multiLevelType w:val="hybridMultilevel"/>
     <w:tmpl w:val="9BC8F720"/>
@@ -17960,7 +19396,7 @@
       </w:pPr>
     </w:lvl>
   </w:abstractNum>
-  <w:abstractNum w:abstractNumId="46" w15:restartNumberingAfterBreak="0">
+  <w:abstractNum w:abstractNumId="47" w15:restartNumberingAfterBreak="0">
     <w:nsid w:val="683F758D"/>
     <w:multiLevelType w:val="hybridMultilevel"/>
     <w:tmpl w:val="43CC3DF4"/>
@@ -18049,7 +19485,7 @@
       </w:pPr>
     </w:lvl>
   </w:abstractNum>
-  <w:abstractNum w:abstractNumId="47" w15:restartNumberingAfterBreak="0">
+  <w:abstractNum w:abstractNumId="48" w15:restartNumberingAfterBreak="0">
     <w:nsid w:val="69A22B53"/>
     <w:multiLevelType w:val="hybridMultilevel"/>
     <w:tmpl w:val="601C728E"/>
@@ -18138,7 +19574,7 @@
       </w:pPr>
     </w:lvl>
   </w:abstractNum>
-  <w:abstractNum w:abstractNumId="48" w15:restartNumberingAfterBreak="0">
+  <w:abstractNum w:abstractNumId="49" w15:restartNumberingAfterBreak="0">
     <w:nsid w:val="6B5C7337"/>
     <w:multiLevelType w:val="hybridMultilevel"/>
     <w:tmpl w:val="ECA62F32"/>
@@ -18227,7 +19663,7 @@
       </w:pPr>
     </w:lvl>
   </w:abstractNum>
-  <w:abstractNum w:abstractNumId="49" w15:restartNumberingAfterBreak="0">
+  <w:abstractNum w:abstractNumId="50" w15:restartNumberingAfterBreak="0">
     <w:nsid w:val="70C874C2"/>
     <w:multiLevelType w:val="hybridMultilevel"/>
     <w:tmpl w:val="F6666D5A"/>
@@ -18316,7 +19752,7 @@
       </w:pPr>
     </w:lvl>
   </w:abstractNum>
-  <w:abstractNum w:abstractNumId="50" w15:restartNumberingAfterBreak="0">
+  <w:abstractNum w:abstractNumId="51" w15:restartNumberingAfterBreak="0">
     <w:nsid w:val="737A6ABA"/>
     <w:multiLevelType w:val="hybridMultilevel"/>
     <w:tmpl w:val="2CCA9392"/>
@@ -18406,7 +19842,7 @@
       </w:pPr>
     </w:lvl>
   </w:abstractNum>
-  <w:abstractNum w:abstractNumId="51" w15:restartNumberingAfterBreak="0">
+  <w:abstractNum w:abstractNumId="52" w15:restartNumberingAfterBreak="0">
     <w:nsid w:val="743C60DB"/>
     <w:multiLevelType w:val="hybridMultilevel"/>
     <w:tmpl w:val="5F000FE0"/>
@@ -18495,7 +19931,7 @@
       </w:pPr>
     </w:lvl>
   </w:abstractNum>
-  <w:abstractNum w:abstractNumId="52" w15:restartNumberingAfterBreak="0">
+  <w:abstractNum w:abstractNumId="53" w15:restartNumberingAfterBreak="0">
     <w:nsid w:val="74955623"/>
     <w:multiLevelType w:val="hybridMultilevel"/>
     <w:tmpl w:val="C46E6AC4"/>
@@ -18584,7 +20020,7 @@
       </w:pPr>
     </w:lvl>
   </w:abstractNum>
-  <w:abstractNum w:abstractNumId="53" w15:restartNumberingAfterBreak="0">
+  <w:abstractNum w:abstractNumId="54" w15:restartNumberingAfterBreak="0">
     <w:nsid w:val="790D388B"/>
     <w:multiLevelType w:val="hybridMultilevel"/>
     <w:tmpl w:val="124441B6"/>
@@ -18675,7 +20111,7 @@
       </w:pPr>
     </w:lvl>
   </w:abstractNum>
-  <w:abstractNum w:abstractNumId="54" w15:restartNumberingAfterBreak="0">
+  <w:abstractNum w:abstractNumId="55" w15:restartNumberingAfterBreak="0">
     <w:nsid w:val="7C06431F"/>
     <w:multiLevelType w:val="hybridMultilevel"/>
     <w:tmpl w:val="CC1CFBFE"/>
@@ -18764,7 +20200,7 @@
       </w:pPr>
     </w:lvl>
   </w:abstractNum>
-  <w:abstractNum w:abstractNumId="55" w15:restartNumberingAfterBreak="0">
+  <w:abstractNum w:abstractNumId="56" w15:restartNumberingAfterBreak="0">
     <w:nsid w:val="7D2124BE"/>
     <w:multiLevelType w:val="hybridMultilevel"/>
     <w:tmpl w:val="4994353E"/>
@@ -18857,7 +20293,7 @@
     <w:abstractNumId w:val="4"/>
   </w:num>
   <w:num w:numId="2" w16cid:durableId="1050810300">
-    <w:abstractNumId w:val="39"/>
+    <w:abstractNumId w:val="40"/>
   </w:num>
   <w:num w:numId="3" w16cid:durableId="1749646373">
     <w:abstractNumId w:val="0"/>
@@ -18869,7 +20305,7 @@
     <w:abstractNumId w:val="17"/>
   </w:num>
   <w:num w:numId="6" w16cid:durableId="2091809816">
-    <w:abstractNumId w:val="48"/>
+    <w:abstractNumId w:val="49"/>
   </w:num>
   <w:num w:numId="7" w16cid:durableId="343678602">
     <w:abstractNumId w:val="25"/>
@@ -18878,13 +20314,13 @@
     <w:abstractNumId w:val="16"/>
   </w:num>
   <w:num w:numId="9" w16cid:durableId="1759868238">
-    <w:abstractNumId w:val="37"/>
+    <w:abstractNumId w:val="38"/>
   </w:num>
   <w:num w:numId="10" w16cid:durableId="402606118">
-    <w:abstractNumId w:val="35"/>
+    <w:abstractNumId w:val="36"/>
   </w:num>
   <w:num w:numId="11" w16cid:durableId="331304175">
-    <w:abstractNumId w:val="32"/>
+    <w:abstractNumId w:val="33"/>
   </w:num>
   <w:num w:numId="12" w16cid:durableId="753556434">
     <w:abstractNumId w:val="13"/>
@@ -18893,10 +20329,10 @@
     <w:abstractNumId w:val="29"/>
   </w:num>
   <w:num w:numId="14" w16cid:durableId="78063372">
-    <w:abstractNumId w:val="46"/>
+    <w:abstractNumId w:val="47"/>
   </w:num>
   <w:num w:numId="15" w16cid:durableId="1078750343">
-    <w:abstractNumId w:val="55"/>
+    <w:abstractNumId w:val="56"/>
   </w:num>
   <w:num w:numId="16" w16cid:durableId="1006253481">
     <w:abstractNumId w:val="3"/>
@@ -18905,7 +20341,7 @@
     <w:abstractNumId w:val="11"/>
   </w:num>
   <w:num w:numId="18" w16cid:durableId="3633737">
-    <w:abstractNumId w:val="38"/>
+    <w:abstractNumId w:val="39"/>
   </w:num>
   <w:num w:numId="19" w16cid:durableId="1118640479">
     <w:abstractNumId w:val="18"/>
@@ -18926,13 +20362,13 @@
     <w:abstractNumId w:val="23"/>
   </w:num>
   <w:num w:numId="25" w16cid:durableId="990867597">
-    <w:abstractNumId w:val="49"/>
+    <w:abstractNumId w:val="50"/>
   </w:num>
   <w:num w:numId="26" w16cid:durableId="1054693629">
     <w:abstractNumId w:val="19"/>
   </w:num>
   <w:num w:numId="27" w16cid:durableId="1737051155">
-    <w:abstractNumId w:val="51"/>
+    <w:abstractNumId w:val="52"/>
   </w:num>
   <w:num w:numId="28" w16cid:durableId="534318662">
     <w:abstractNumId w:val="28"/>
@@ -18941,13 +20377,13 @@
     <w:abstractNumId w:val="20"/>
   </w:num>
   <w:num w:numId="30" w16cid:durableId="502941422">
-    <w:abstractNumId w:val="43"/>
+    <w:abstractNumId w:val="44"/>
   </w:num>
   <w:num w:numId="31" w16cid:durableId="1754283271">
     <w:abstractNumId w:val="8"/>
   </w:num>
   <w:num w:numId="32" w16cid:durableId="1774126535">
-    <w:abstractNumId w:val="52"/>
+    <w:abstractNumId w:val="53"/>
   </w:num>
   <w:num w:numId="33" w16cid:durableId="300692715">
     <w:abstractNumId w:val="21"/>
@@ -18968,25 +20404,25 @@
     <w:abstractNumId w:val="5"/>
   </w:num>
   <w:num w:numId="39" w16cid:durableId="361127681">
-    <w:abstractNumId w:val="33"/>
+    <w:abstractNumId w:val="34"/>
   </w:num>
   <w:num w:numId="40" w16cid:durableId="751201917">
     <w:abstractNumId w:val="1"/>
   </w:num>
   <w:num w:numId="41" w16cid:durableId="220867320">
-    <w:abstractNumId w:val="47"/>
+    <w:abstractNumId w:val="48"/>
   </w:num>
   <w:num w:numId="42" w16cid:durableId="738333015">
-    <w:abstractNumId w:val="54"/>
+    <w:abstractNumId w:val="55"/>
   </w:num>
   <w:num w:numId="43" w16cid:durableId="1682120758">
-    <w:abstractNumId w:val="40"/>
+    <w:abstractNumId w:val="41"/>
   </w:num>
   <w:num w:numId="44" w16cid:durableId="1816143082">
-    <w:abstractNumId w:val="44"/>
+    <w:abstractNumId w:val="45"/>
   </w:num>
   <w:num w:numId="45" w16cid:durableId="371735011">
-    <w:abstractNumId w:val="53"/>
+    <w:abstractNumId w:val="54"/>
   </w:num>
   <w:num w:numId="46" w16cid:durableId="602491263">
     <w:abstractNumId w:val="26"/>
@@ -18995,31 +20431,34 @@
     <w:abstractNumId w:val="6"/>
   </w:num>
   <w:num w:numId="48" w16cid:durableId="1921326630">
-    <w:abstractNumId w:val="42"/>
+    <w:abstractNumId w:val="43"/>
   </w:num>
   <w:num w:numId="49" w16cid:durableId="1347362999">
-    <w:abstractNumId w:val="36"/>
+    <w:abstractNumId w:val="37"/>
   </w:num>
   <w:num w:numId="50" w16cid:durableId="367031387">
-    <w:abstractNumId w:val="50"/>
+    <w:abstractNumId w:val="51"/>
   </w:num>
   <w:num w:numId="51" w16cid:durableId="1843934386">
     <w:abstractNumId w:val="2"/>
   </w:num>
   <w:num w:numId="52" w16cid:durableId="1376932167">
-    <w:abstractNumId w:val="45"/>
+    <w:abstractNumId w:val="46"/>
   </w:num>
   <w:num w:numId="53" w16cid:durableId="970016870">
     <w:abstractNumId w:val="27"/>
   </w:num>
   <w:num w:numId="54" w16cid:durableId="1847356679">
-    <w:abstractNumId w:val="34"/>
+    <w:abstractNumId w:val="35"/>
   </w:num>
   <w:num w:numId="55" w16cid:durableId="176696067">
     <w:abstractNumId w:val="9"/>
   </w:num>
   <w:num w:numId="56" w16cid:durableId="1333989161">
-    <w:abstractNumId w:val="41"/>
+    <w:abstractNumId w:val="42"/>
+  </w:num>
+  <w:num w:numId="57" w16cid:durableId="249430946">
+    <w:abstractNumId w:val="32"/>
   </w:num>
 </w:numbering>
 </file>

</xml_diff>

<commit_message>
SQL Setup and Intro
SQL Setup and Intro
</commit_message>
<xml_diff>
--- a/docs/CoreJava.docx
+++ b/docs/CoreJava.docx
@@ -32,16 +32,6 @@
           <w:u w:val="single"/>
         </w:rPr>
         <w:t xml:space="preserve"> Java</w:t>
-      </w:r>
-      <w:r>
-        <w:rPr>
-          <w:b/>
-          <w:bCs/>
-          <w:sz w:val="32"/>
-          <w:szCs w:val="32"/>
-          <w:u w:val="single"/>
-        </w:rPr>
-        <w:t>`</w:t>
       </w:r>
     </w:p>
     <w:p>
@@ -15241,10 +15231,111 @@
         </w:tc>
       </w:tr>
     </w:tbl>
+    <w:p/>
+    <w:p>
+      <w:r>
+        <w:br w:type="page"/>
+      </w:r>
+    </w:p>
+    <w:p>
+      <w:pPr>
+        <w:rPr>
+          <w:b/>
+          <w:bCs/>
+          <w:u w:val="single"/>
+        </w:rPr>
+      </w:pPr>
+      <w:r>
+        <w:rPr>
+          <w:b/>
+          <w:bCs/>
+          <w:u w:val="single"/>
+        </w:rPr>
+        <w:lastRenderedPageBreak/>
+        <w:t>JDBC</w:t>
+      </w:r>
+      <w:r>
+        <w:rPr>
+          <w:b/>
+          <w:bCs/>
+          <w:u w:val="single"/>
+        </w:rPr>
+        <w:t xml:space="preserve"> (Java Database Connectivity)</w:t>
+      </w:r>
+    </w:p>
     <w:p>
       <w:pPr>
         <w:pStyle w:val="ListParagraph"/>
-      </w:pPr>
+        <w:numPr>
+          <w:ilvl w:val="0"/>
+          <w:numId w:val="60"/>
+        </w:numPr>
+      </w:pPr>
+      <w:r>
+        <w:t xml:space="preserve">Connecting Java Application with the Database. </w:t>
+      </w:r>
+      <w:r>
+        <w:t xml:space="preserve"> </w:t>
+      </w:r>
+    </w:p>
+    <w:p/>
+    <w:p>
+      <w:pPr>
+        <w:ind w:left="360"/>
+      </w:pPr>
+      <w:r>
+        <w:rPr>
+          <w:noProof/>
+        </w:rPr>
+        <w:drawing>
+          <wp:inline distT="0" distB="0" distL="0" distR="0" wp14:anchorId="3B48A212" wp14:editId="674FCF6A">
+            <wp:extent cx="3678770" cy="1200420"/>
+            <wp:effectExtent l="0" t="0" r="0" b="0"/>
+            <wp:docPr id="1731710638" name="Picture 1"/>
+            <wp:cNvGraphicFramePr>
+              <a:graphicFrameLocks xmlns:a="http://schemas.openxmlformats.org/drawingml/2006/main" noChangeAspect="1"/>
+            </wp:cNvGraphicFramePr>
+            <a:graphic xmlns:a="http://schemas.openxmlformats.org/drawingml/2006/main">
+              <a:graphicData uri="http://schemas.openxmlformats.org/drawingml/2006/picture">
+                <pic:pic xmlns:pic="http://schemas.openxmlformats.org/drawingml/2006/picture">
+                  <pic:nvPicPr>
+                    <pic:cNvPr id="0" name="Picture 1"/>
+                    <pic:cNvPicPr>
+                      <a:picLocks noChangeAspect="1" noChangeArrowheads="1"/>
+                    </pic:cNvPicPr>
+                  </pic:nvPicPr>
+                  <pic:blipFill>
+                    <a:blip r:embed="rId23" cstate="print">
+                      <a:extLst>
+                        <a:ext uri="{28A0092B-C50C-407E-A947-70E740481C1C}">
+                          <a14:useLocalDpi xmlns:a14="http://schemas.microsoft.com/office/drawing/2010/main" val="0"/>
+                        </a:ext>
+                      </a:extLst>
+                    </a:blip>
+                    <a:srcRect/>
+                    <a:stretch>
+                      <a:fillRect/>
+                    </a:stretch>
+                  </pic:blipFill>
+                  <pic:spPr bwMode="auto">
+                    <a:xfrm>
+                      <a:off x="0" y="0"/>
+                      <a:ext cx="3690139" cy="1204130"/>
+                    </a:xfrm>
+                    <a:prstGeom prst="rect">
+                      <a:avLst/>
+                    </a:prstGeom>
+                    <a:noFill/>
+                    <a:ln>
+                      <a:noFill/>
+                    </a:ln>
+                  </pic:spPr>
+                </pic:pic>
+              </a:graphicData>
+            </a:graphic>
+          </wp:inline>
+        </w:drawing>
+      </w:r>
     </w:p>
     <w:sectPr>
       <w:pgSz w:w="12240" w:h="15840"/>
@@ -19365,9 +19456,9 @@
     </w:lvl>
   </w:abstractNum>
   <w:abstractNum w:abstractNumId="46" w15:restartNumberingAfterBreak="0">
-    <w:nsid w:val="67172445"/>
+    <w:nsid w:val="630F74FF"/>
     <w:multiLevelType w:val="hybridMultilevel"/>
-    <w:tmpl w:val="ABA204EE"/>
+    <w:tmpl w:val="B7B2A37C"/>
     <w:lvl w:ilvl="0" w:tplc="0409000F">
       <w:start w:val="1"/>
       <w:numFmt w:val="decimal"/>
@@ -19382,7 +19473,7 @@
         <w:u w:val="none"/>
       </w:rPr>
     </w:lvl>
-    <w:lvl w:ilvl="1" w:tplc="04090019">
+    <w:lvl w:ilvl="1" w:tplc="04090019" w:tentative="1">
       <w:start w:val="1"/>
       <w:numFmt w:val="lowerLetter"/>
       <w:lvlText w:val="%2."/>
@@ -19456,722 +19547,9 @@
     </w:lvl>
   </w:abstractNum>
   <w:abstractNum w:abstractNumId="47" w15:restartNumberingAfterBreak="0">
-    <w:nsid w:val="67B01B72"/>
+    <w:nsid w:val="67172445"/>
     <w:multiLevelType w:val="hybridMultilevel"/>
-    <w:tmpl w:val="9BC8F720"/>
-    <w:lvl w:ilvl="0" w:tplc="0409000F">
-      <w:start w:val="1"/>
-      <w:numFmt w:val="decimal"/>
-      <w:lvlText w:val="%1."/>
-      <w:lvlJc w:val="left"/>
-      <w:pPr>
-        <w:ind w:left="720" w:hanging="360"/>
-      </w:pPr>
-      <w:rPr>
-        <w:rFonts w:hint="default"/>
-      </w:rPr>
-    </w:lvl>
-    <w:lvl w:ilvl="1" w:tplc="04090019" w:tentative="1">
-      <w:start w:val="1"/>
-      <w:numFmt w:val="lowerLetter"/>
-      <w:lvlText w:val="%2."/>
-      <w:lvlJc w:val="left"/>
-      <w:pPr>
-        <w:ind w:left="1440" w:hanging="360"/>
-      </w:pPr>
-    </w:lvl>
-    <w:lvl w:ilvl="2" w:tplc="0409001B" w:tentative="1">
-      <w:start w:val="1"/>
-      <w:numFmt w:val="lowerRoman"/>
-      <w:lvlText w:val="%3."/>
-      <w:lvlJc w:val="right"/>
-      <w:pPr>
-        <w:ind w:left="2160" w:hanging="180"/>
-      </w:pPr>
-    </w:lvl>
-    <w:lvl w:ilvl="3" w:tplc="0409000F" w:tentative="1">
-      <w:start w:val="1"/>
-      <w:numFmt w:val="decimal"/>
-      <w:lvlText w:val="%4."/>
-      <w:lvlJc w:val="left"/>
-      <w:pPr>
-        <w:ind w:left="2880" w:hanging="360"/>
-      </w:pPr>
-    </w:lvl>
-    <w:lvl w:ilvl="4" w:tplc="04090019" w:tentative="1">
-      <w:start w:val="1"/>
-      <w:numFmt w:val="lowerLetter"/>
-      <w:lvlText w:val="%5."/>
-      <w:lvlJc w:val="left"/>
-      <w:pPr>
-        <w:ind w:left="3600" w:hanging="360"/>
-      </w:pPr>
-    </w:lvl>
-    <w:lvl w:ilvl="5" w:tplc="0409001B" w:tentative="1">
-      <w:start w:val="1"/>
-      <w:numFmt w:val="lowerRoman"/>
-      <w:lvlText w:val="%6."/>
-      <w:lvlJc w:val="right"/>
-      <w:pPr>
-        <w:ind w:left="4320" w:hanging="180"/>
-      </w:pPr>
-    </w:lvl>
-    <w:lvl w:ilvl="6" w:tplc="0409000F" w:tentative="1">
-      <w:start w:val="1"/>
-      <w:numFmt w:val="decimal"/>
-      <w:lvlText w:val="%7."/>
-      <w:lvlJc w:val="left"/>
-      <w:pPr>
-        <w:ind w:left="5040" w:hanging="360"/>
-      </w:pPr>
-    </w:lvl>
-    <w:lvl w:ilvl="7" w:tplc="04090019" w:tentative="1">
-      <w:start w:val="1"/>
-      <w:numFmt w:val="lowerLetter"/>
-      <w:lvlText w:val="%8."/>
-      <w:lvlJc w:val="left"/>
-      <w:pPr>
-        <w:ind w:left="5760" w:hanging="360"/>
-      </w:pPr>
-    </w:lvl>
-    <w:lvl w:ilvl="8" w:tplc="0409001B" w:tentative="1">
-      <w:start w:val="1"/>
-      <w:numFmt w:val="lowerRoman"/>
-      <w:lvlText w:val="%9."/>
-      <w:lvlJc w:val="right"/>
-      <w:pPr>
-        <w:ind w:left="6480" w:hanging="180"/>
-      </w:pPr>
-    </w:lvl>
-  </w:abstractNum>
-  <w:abstractNum w:abstractNumId="48" w15:restartNumberingAfterBreak="0">
-    <w:nsid w:val="683F758D"/>
-    <w:multiLevelType w:val="hybridMultilevel"/>
-    <w:tmpl w:val="43CC3DF4"/>
-    <w:lvl w:ilvl="0" w:tplc="0409000F">
-      <w:start w:val="1"/>
-      <w:numFmt w:val="decimal"/>
-      <w:lvlText w:val="%1."/>
-      <w:lvlJc w:val="left"/>
-      <w:pPr>
-        <w:ind w:left="720" w:hanging="360"/>
-      </w:pPr>
-      <w:rPr>
-        <w:rFonts w:hint="default"/>
-      </w:rPr>
-    </w:lvl>
-    <w:lvl w:ilvl="1" w:tplc="04090019">
-      <w:start w:val="1"/>
-      <w:numFmt w:val="lowerLetter"/>
-      <w:lvlText w:val="%2."/>
-      <w:lvlJc w:val="left"/>
-      <w:pPr>
-        <w:ind w:left="1440" w:hanging="360"/>
-      </w:pPr>
-    </w:lvl>
-    <w:lvl w:ilvl="2" w:tplc="0409001B">
-      <w:start w:val="1"/>
-      <w:numFmt w:val="lowerRoman"/>
-      <w:lvlText w:val="%3."/>
-      <w:lvlJc w:val="right"/>
-      <w:pPr>
-        <w:ind w:left="2160" w:hanging="180"/>
-      </w:pPr>
-    </w:lvl>
-    <w:lvl w:ilvl="3" w:tplc="0409000F">
-      <w:start w:val="1"/>
-      <w:numFmt w:val="decimal"/>
-      <w:lvlText w:val="%4."/>
-      <w:lvlJc w:val="left"/>
-      <w:pPr>
-        <w:ind w:left="2880" w:hanging="360"/>
-      </w:pPr>
-    </w:lvl>
-    <w:lvl w:ilvl="4" w:tplc="04090019" w:tentative="1">
-      <w:start w:val="1"/>
-      <w:numFmt w:val="lowerLetter"/>
-      <w:lvlText w:val="%5."/>
-      <w:lvlJc w:val="left"/>
-      <w:pPr>
-        <w:ind w:left="3600" w:hanging="360"/>
-      </w:pPr>
-    </w:lvl>
-    <w:lvl w:ilvl="5" w:tplc="0409001B" w:tentative="1">
-      <w:start w:val="1"/>
-      <w:numFmt w:val="lowerRoman"/>
-      <w:lvlText w:val="%6."/>
-      <w:lvlJc w:val="right"/>
-      <w:pPr>
-        <w:ind w:left="4320" w:hanging="180"/>
-      </w:pPr>
-    </w:lvl>
-    <w:lvl w:ilvl="6" w:tplc="0409000F" w:tentative="1">
-      <w:start w:val="1"/>
-      <w:numFmt w:val="decimal"/>
-      <w:lvlText w:val="%7."/>
-      <w:lvlJc w:val="left"/>
-      <w:pPr>
-        <w:ind w:left="5040" w:hanging="360"/>
-      </w:pPr>
-    </w:lvl>
-    <w:lvl w:ilvl="7" w:tplc="04090019" w:tentative="1">
-      <w:start w:val="1"/>
-      <w:numFmt w:val="lowerLetter"/>
-      <w:lvlText w:val="%8."/>
-      <w:lvlJc w:val="left"/>
-      <w:pPr>
-        <w:ind w:left="5760" w:hanging="360"/>
-      </w:pPr>
-    </w:lvl>
-    <w:lvl w:ilvl="8" w:tplc="0409001B" w:tentative="1">
-      <w:start w:val="1"/>
-      <w:numFmt w:val="lowerRoman"/>
-      <w:lvlText w:val="%9."/>
-      <w:lvlJc w:val="right"/>
-      <w:pPr>
-        <w:ind w:left="6480" w:hanging="180"/>
-      </w:pPr>
-    </w:lvl>
-  </w:abstractNum>
-  <w:abstractNum w:abstractNumId="49" w15:restartNumberingAfterBreak="0">
-    <w:nsid w:val="69A22B53"/>
-    <w:multiLevelType w:val="hybridMultilevel"/>
-    <w:tmpl w:val="601C728E"/>
-    <w:lvl w:ilvl="0" w:tplc="0409000F">
-      <w:start w:val="1"/>
-      <w:numFmt w:val="decimal"/>
-      <w:lvlText w:val="%1."/>
-      <w:lvlJc w:val="left"/>
-      <w:pPr>
-        <w:ind w:left="720" w:hanging="360"/>
-      </w:pPr>
-      <w:rPr>
-        <w:rFonts w:hint="default"/>
-      </w:rPr>
-    </w:lvl>
-    <w:lvl w:ilvl="1" w:tplc="04090019">
-      <w:start w:val="1"/>
-      <w:numFmt w:val="lowerLetter"/>
-      <w:lvlText w:val="%2."/>
-      <w:lvlJc w:val="left"/>
-      <w:pPr>
-        <w:ind w:left="1440" w:hanging="360"/>
-      </w:pPr>
-    </w:lvl>
-    <w:lvl w:ilvl="2" w:tplc="0409001B" w:tentative="1">
-      <w:start w:val="1"/>
-      <w:numFmt w:val="lowerRoman"/>
-      <w:lvlText w:val="%3."/>
-      <w:lvlJc w:val="right"/>
-      <w:pPr>
-        <w:ind w:left="2160" w:hanging="180"/>
-      </w:pPr>
-    </w:lvl>
-    <w:lvl w:ilvl="3" w:tplc="0409000F" w:tentative="1">
-      <w:start w:val="1"/>
-      <w:numFmt w:val="decimal"/>
-      <w:lvlText w:val="%4."/>
-      <w:lvlJc w:val="left"/>
-      <w:pPr>
-        <w:ind w:left="2880" w:hanging="360"/>
-      </w:pPr>
-    </w:lvl>
-    <w:lvl w:ilvl="4" w:tplc="04090019" w:tentative="1">
-      <w:start w:val="1"/>
-      <w:numFmt w:val="lowerLetter"/>
-      <w:lvlText w:val="%5."/>
-      <w:lvlJc w:val="left"/>
-      <w:pPr>
-        <w:ind w:left="3600" w:hanging="360"/>
-      </w:pPr>
-    </w:lvl>
-    <w:lvl w:ilvl="5" w:tplc="0409001B" w:tentative="1">
-      <w:start w:val="1"/>
-      <w:numFmt w:val="lowerRoman"/>
-      <w:lvlText w:val="%6."/>
-      <w:lvlJc w:val="right"/>
-      <w:pPr>
-        <w:ind w:left="4320" w:hanging="180"/>
-      </w:pPr>
-    </w:lvl>
-    <w:lvl w:ilvl="6" w:tplc="0409000F" w:tentative="1">
-      <w:start w:val="1"/>
-      <w:numFmt w:val="decimal"/>
-      <w:lvlText w:val="%7."/>
-      <w:lvlJc w:val="left"/>
-      <w:pPr>
-        <w:ind w:left="5040" w:hanging="360"/>
-      </w:pPr>
-    </w:lvl>
-    <w:lvl w:ilvl="7" w:tplc="04090019" w:tentative="1">
-      <w:start w:val="1"/>
-      <w:numFmt w:val="lowerLetter"/>
-      <w:lvlText w:val="%8."/>
-      <w:lvlJc w:val="left"/>
-      <w:pPr>
-        <w:ind w:left="5760" w:hanging="360"/>
-      </w:pPr>
-    </w:lvl>
-    <w:lvl w:ilvl="8" w:tplc="0409001B" w:tentative="1">
-      <w:start w:val="1"/>
-      <w:numFmt w:val="lowerRoman"/>
-      <w:lvlText w:val="%9."/>
-      <w:lvlJc w:val="right"/>
-      <w:pPr>
-        <w:ind w:left="6480" w:hanging="180"/>
-      </w:pPr>
-    </w:lvl>
-  </w:abstractNum>
-  <w:abstractNum w:abstractNumId="50" w15:restartNumberingAfterBreak="0">
-    <w:nsid w:val="6B5C7337"/>
-    <w:multiLevelType w:val="hybridMultilevel"/>
-    <w:tmpl w:val="ECA62F32"/>
-    <w:lvl w:ilvl="0" w:tplc="0409000F">
-      <w:start w:val="1"/>
-      <w:numFmt w:val="decimal"/>
-      <w:lvlText w:val="%1."/>
-      <w:lvlJc w:val="left"/>
-      <w:pPr>
-        <w:ind w:left="720" w:hanging="360"/>
-      </w:pPr>
-      <w:rPr>
-        <w:rFonts w:hint="default"/>
-      </w:rPr>
-    </w:lvl>
-    <w:lvl w:ilvl="1" w:tplc="04090019" w:tentative="1">
-      <w:start w:val="1"/>
-      <w:numFmt w:val="lowerLetter"/>
-      <w:lvlText w:val="%2."/>
-      <w:lvlJc w:val="left"/>
-      <w:pPr>
-        <w:ind w:left="1440" w:hanging="360"/>
-      </w:pPr>
-    </w:lvl>
-    <w:lvl w:ilvl="2" w:tplc="0409001B" w:tentative="1">
-      <w:start w:val="1"/>
-      <w:numFmt w:val="lowerRoman"/>
-      <w:lvlText w:val="%3."/>
-      <w:lvlJc w:val="right"/>
-      <w:pPr>
-        <w:ind w:left="2160" w:hanging="180"/>
-      </w:pPr>
-    </w:lvl>
-    <w:lvl w:ilvl="3" w:tplc="0409000F" w:tentative="1">
-      <w:start w:val="1"/>
-      <w:numFmt w:val="decimal"/>
-      <w:lvlText w:val="%4."/>
-      <w:lvlJc w:val="left"/>
-      <w:pPr>
-        <w:ind w:left="2880" w:hanging="360"/>
-      </w:pPr>
-    </w:lvl>
-    <w:lvl w:ilvl="4" w:tplc="04090019" w:tentative="1">
-      <w:start w:val="1"/>
-      <w:numFmt w:val="lowerLetter"/>
-      <w:lvlText w:val="%5."/>
-      <w:lvlJc w:val="left"/>
-      <w:pPr>
-        <w:ind w:left="3600" w:hanging="360"/>
-      </w:pPr>
-    </w:lvl>
-    <w:lvl w:ilvl="5" w:tplc="0409001B" w:tentative="1">
-      <w:start w:val="1"/>
-      <w:numFmt w:val="lowerRoman"/>
-      <w:lvlText w:val="%6."/>
-      <w:lvlJc w:val="right"/>
-      <w:pPr>
-        <w:ind w:left="4320" w:hanging="180"/>
-      </w:pPr>
-    </w:lvl>
-    <w:lvl w:ilvl="6" w:tplc="0409000F" w:tentative="1">
-      <w:start w:val="1"/>
-      <w:numFmt w:val="decimal"/>
-      <w:lvlText w:val="%7."/>
-      <w:lvlJc w:val="left"/>
-      <w:pPr>
-        <w:ind w:left="5040" w:hanging="360"/>
-      </w:pPr>
-    </w:lvl>
-    <w:lvl w:ilvl="7" w:tplc="04090019" w:tentative="1">
-      <w:start w:val="1"/>
-      <w:numFmt w:val="lowerLetter"/>
-      <w:lvlText w:val="%8."/>
-      <w:lvlJc w:val="left"/>
-      <w:pPr>
-        <w:ind w:left="5760" w:hanging="360"/>
-      </w:pPr>
-    </w:lvl>
-    <w:lvl w:ilvl="8" w:tplc="0409001B" w:tentative="1">
-      <w:start w:val="1"/>
-      <w:numFmt w:val="lowerRoman"/>
-      <w:lvlText w:val="%9."/>
-      <w:lvlJc w:val="right"/>
-      <w:pPr>
-        <w:ind w:left="6480" w:hanging="180"/>
-      </w:pPr>
-    </w:lvl>
-  </w:abstractNum>
-  <w:abstractNum w:abstractNumId="51" w15:restartNumberingAfterBreak="0">
-    <w:nsid w:val="70C874C2"/>
-    <w:multiLevelType w:val="hybridMultilevel"/>
-    <w:tmpl w:val="F6666D5A"/>
-    <w:lvl w:ilvl="0" w:tplc="3F04C83A">
-      <w:start w:val="1"/>
-      <w:numFmt w:val="decimal"/>
-      <w:lvlText w:val="%1."/>
-      <w:lvlJc w:val="left"/>
-      <w:pPr>
-        <w:ind w:left="410" w:hanging="360"/>
-      </w:pPr>
-      <w:rPr>
-        <w:rFonts w:hint="default"/>
-      </w:rPr>
-    </w:lvl>
-    <w:lvl w:ilvl="1" w:tplc="04090019" w:tentative="1">
-      <w:start w:val="1"/>
-      <w:numFmt w:val="lowerLetter"/>
-      <w:lvlText w:val="%2."/>
-      <w:lvlJc w:val="left"/>
-      <w:pPr>
-        <w:ind w:left="1130" w:hanging="360"/>
-      </w:pPr>
-    </w:lvl>
-    <w:lvl w:ilvl="2" w:tplc="0409001B" w:tentative="1">
-      <w:start w:val="1"/>
-      <w:numFmt w:val="lowerRoman"/>
-      <w:lvlText w:val="%3."/>
-      <w:lvlJc w:val="right"/>
-      <w:pPr>
-        <w:ind w:left="1850" w:hanging="180"/>
-      </w:pPr>
-    </w:lvl>
-    <w:lvl w:ilvl="3" w:tplc="0409000F" w:tentative="1">
-      <w:start w:val="1"/>
-      <w:numFmt w:val="decimal"/>
-      <w:lvlText w:val="%4."/>
-      <w:lvlJc w:val="left"/>
-      <w:pPr>
-        <w:ind w:left="2570" w:hanging="360"/>
-      </w:pPr>
-    </w:lvl>
-    <w:lvl w:ilvl="4" w:tplc="04090019" w:tentative="1">
-      <w:start w:val="1"/>
-      <w:numFmt w:val="lowerLetter"/>
-      <w:lvlText w:val="%5."/>
-      <w:lvlJc w:val="left"/>
-      <w:pPr>
-        <w:ind w:left="3290" w:hanging="360"/>
-      </w:pPr>
-    </w:lvl>
-    <w:lvl w:ilvl="5" w:tplc="0409001B" w:tentative="1">
-      <w:start w:val="1"/>
-      <w:numFmt w:val="lowerRoman"/>
-      <w:lvlText w:val="%6."/>
-      <w:lvlJc w:val="right"/>
-      <w:pPr>
-        <w:ind w:left="4010" w:hanging="180"/>
-      </w:pPr>
-    </w:lvl>
-    <w:lvl w:ilvl="6" w:tplc="0409000F" w:tentative="1">
-      <w:start w:val="1"/>
-      <w:numFmt w:val="decimal"/>
-      <w:lvlText w:val="%7."/>
-      <w:lvlJc w:val="left"/>
-      <w:pPr>
-        <w:ind w:left="4730" w:hanging="360"/>
-      </w:pPr>
-    </w:lvl>
-    <w:lvl w:ilvl="7" w:tplc="04090019" w:tentative="1">
-      <w:start w:val="1"/>
-      <w:numFmt w:val="lowerLetter"/>
-      <w:lvlText w:val="%8."/>
-      <w:lvlJc w:val="left"/>
-      <w:pPr>
-        <w:ind w:left="5450" w:hanging="360"/>
-      </w:pPr>
-    </w:lvl>
-    <w:lvl w:ilvl="8" w:tplc="0409001B" w:tentative="1">
-      <w:start w:val="1"/>
-      <w:numFmt w:val="lowerRoman"/>
-      <w:lvlText w:val="%9."/>
-      <w:lvlJc w:val="right"/>
-      <w:pPr>
-        <w:ind w:left="6170" w:hanging="180"/>
-      </w:pPr>
-    </w:lvl>
-  </w:abstractNum>
-  <w:abstractNum w:abstractNumId="52" w15:restartNumberingAfterBreak="0">
-    <w:nsid w:val="737A6ABA"/>
-    <w:multiLevelType w:val="hybridMultilevel"/>
-    <w:tmpl w:val="2CCA9392"/>
-    <w:lvl w:ilvl="0" w:tplc="0409000F">
-      <w:start w:val="1"/>
-      <w:numFmt w:val="decimal"/>
-      <w:lvlText w:val="%1."/>
-      <w:lvlJc w:val="left"/>
-      <w:pPr>
-        <w:ind w:left="720" w:hanging="360"/>
-      </w:pPr>
-      <w:rPr>
-        <w:rFonts w:hint="default"/>
-        <w:b w:val="0"/>
-      </w:rPr>
-    </w:lvl>
-    <w:lvl w:ilvl="1" w:tplc="04090019" w:tentative="1">
-      <w:start w:val="1"/>
-      <w:numFmt w:val="lowerLetter"/>
-      <w:lvlText w:val="%2."/>
-      <w:lvlJc w:val="left"/>
-      <w:pPr>
-        <w:ind w:left="1440" w:hanging="360"/>
-      </w:pPr>
-    </w:lvl>
-    <w:lvl w:ilvl="2" w:tplc="0409001B" w:tentative="1">
-      <w:start w:val="1"/>
-      <w:numFmt w:val="lowerRoman"/>
-      <w:lvlText w:val="%3."/>
-      <w:lvlJc w:val="right"/>
-      <w:pPr>
-        <w:ind w:left="2160" w:hanging="180"/>
-      </w:pPr>
-    </w:lvl>
-    <w:lvl w:ilvl="3" w:tplc="0409000F" w:tentative="1">
-      <w:start w:val="1"/>
-      <w:numFmt w:val="decimal"/>
-      <w:lvlText w:val="%4."/>
-      <w:lvlJc w:val="left"/>
-      <w:pPr>
-        <w:ind w:left="2880" w:hanging="360"/>
-      </w:pPr>
-    </w:lvl>
-    <w:lvl w:ilvl="4" w:tplc="04090019" w:tentative="1">
-      <w:start w:val="1"/>
-      <w:numFmt w:val="lowerLetter"/>
-      <w:lvlText w:val="%5."/>
-      <w:lvlJc w:val="left"/>
-      <w:pPr>
-        <w:ind w:left="3600" w:hanging="360"/>
-      </w:pPr>
-    </w:lvl>
-    <w:lvl w:ilvl="5" w:tplc="0409001B" w:tentative="1">
-      <w:start w:val="1"/>
-      <w:numFmt w:val="lowerRoman"/>
-      <w:lvlText w:val="%6."/>
-      <w:lvlJc w:val="right"/>
-      <w:pPr>
-        <w:ind w:left="4320" w:hanging="180"/>
-      </w:pPr>
-    </w:lvl>
-    <w:lvl w:ilvl="6" w:tplc="0409000F" w:tentative="1">
-      <w:start w:val="1"/>
-      <w:numFmt w:val="decimal"/>
-      <w:lvlText w:val="%7."/>
-      <w:lvlJc w:val="left"/>
-      <w:pPr>
-        <w:ind w:left="5040" w:hanging="360"/>
-      </w:pPr>
-    </w:lvl>
-    <w:lvl w:ilvl="7" w:tplc="04090019" w:tentative="1">
-      <w:start w:val="1"/>
-      <w:numFmt w:val="lowerLetter"/>
-      <w:lvlText w:val="%8."/>
-      <w:lvlJc w:val="left"/>
-      <w:pPr>
-        <w:ind w:left="5760" w:hanging="360"/>
-      </w:pPr>
-    </w:lvl>
-    <w:lvl w:ilvl="8" w:tplc="0409001B" w:tentative="1">
-      <w:start w:val="1"/>
-      <w:numFmt w:val="lowerRoman"/>
-      <w:lvlText w:val="%9."/>
-      <w:lvlJc w:val="right"/>
-      <w:pPr>
-        <w:ind w:left="6480" w:hanging="180"/>
-      </w:pPr>
-    </w:lvl>
-  </w:abstractNum>
-  <w:abstractNum w:abstractNumId="53" w15:restartNumberingAfterBreak="0">
-    <w:nsid w:val="743C60DB"/>
-    <w:multiLevelType w:val="hybridMultilevel"/>
-    <w:tmpl w:val="5F000FE0"/>
-    <w:lvl w:ilvl="0" w:tplc="0409000F">
-      <w:start w:val="1"/>
-      <w:numFmt w:val="decimal"/>
-      <w:lvlText w:val="%1."/>
-      <w:lvlJc w:val="left"/>
-      <w:pPr>
-        <w:ind w:left="720" w:hanging="360"/>
-      </w:pPr>
-      <w:rPr>
-        <w:rFonts w:hint="default"/>
-      </w:rPr>
-    </w:lvl>
-    <w:lvl w:ilvl="1" w:tplc="04090019" w:tentative="1">
-      <w:start w:val="1"/>
-      <w:numFmt w:val="lowerLetter"/>
-      <w:lvlText w:val="%2."/>
-      <w:lvlJc w:val="left"/>
-      <w:pPr>
-        <w:ind w:left="1440" w:hanging="360"/>
-      </w:pPr>
-    </w:lvl>
-    <w:lvl w:ilvl="2" w:tplc="0409001B" w:tentative="1">
-      <w:start w:val="1"/>
-      <w:numFmt w:val="lowerRoman"/>
-      <w:lvlText w:val="%3."/>
-      <w:lvlJc w:val="right"/>
-      <w:pPr>
-        <w:ind w:left="2160" w:hanging="180"/>
-      </w:pPr>
-    </w:lvl>
-    <w:lvl w:ilvl="3" w:tplc="0409000F" w:tentative="1">
-      <w:start w:val="1"/>
-      <w:numFmt w:val="decimal"/>
-      <w:lvlText w:val="%4."/>
-      <w:lvlJc w:val="left"/>
-      <w:pPr>
-        <w:ind w:left="2880" w:hanging="360"/>
-      </w:pPr>
-    </w:lvl>
-    <w:lvl w:ilvl="4" w:tplc="04090019" w:tentative="1">
-      <w:start w:val="1"/>
-      <w:numFmt w:val="lowerLetter"/>
-      <w:lvlText w:val="%5."/>
-      <w:lvlJc w:val="left"/>
-      <w:pPr>
-        <w:ind w:left="3600" w:hanging="360"/>
-      </w:pPr>
-    </w:lvl>
-    <w:lvl w:ilvl="5" w:tplc="0409001B" w:tentative="1">
-      <w:start w:val="1"/>
-      <w:numFmt w:val="lowerRoman"/>
-      <w:lvlText w:val="%6."/>
-      <w:lvlJc w:val="right"/>
-      <w:pPr>
-        <w:ind w:left="4320" w:hanging="180"/>
-      </w:pPr>
-    </w:lvl>
-    <w:lvl w:ilvl="6" w:tplc="0409000F" w:tentative="1">
-      <w:start w:val="1"/>
-      <w:numFmt w:val="decimal"/>
-      <w:lvlText w:val="%7."/>
-      <w:lvlJc w:val="left"/>
-      <w:pPr>
-        <w:ind w:left="5040" w:hanging="360"/>
-      </w:pPr>
-    </w:lvl>
-    <w:lvl w:ilvl="7" w:tplc="04090019" w:tentative="1">
-      <w:start w:val="1"/>
-      <w:numFmt w:val="lowerLetter"/>
-      <w:lvlText w:val="%8."/>
-      <w:lvlJc w:val="left"/>
-      <w:pPr>
-        <w:ind w:left="5760" w:hanging="360"/>
-      </w:pPr>
-    </w:lvl>
-    <w:lvl w:ilvl="8" w:tplc="0409001B" w:tentative="1">
-      <w:start w:val="1"/>
-      <w:numFmt w:val="lowerRoman"/>
-      <w:lvlText w:val="%9."/>
-      <w:lvlJc w:val="right"/>
-      <w:pPr>
-        <w:ind w:left="6480" w:hanging="180"/>
-      </w:pPr>
-    </w:lvl>
-  </w:abstractNum>
-  <w:abstractNum w:abstractNumId="54" w15:restartNumberingAfterBreak="0">
-    <w:nsid w:val="74955623"/>
-    <w:multiLevelType w:val="hybridMultilevel"/>
-    <w:tmpl w:val="C46E6AC4"/>
-    <w:lvl w:ilvl="0" w:tplc="0409000F">
-      <w:start w:val="1"/>
-      <w:numFmt w:val="decimal"/>
-      <w:lvlText w:val="%1."/>
-      <w:lvlJc w:val="left"/>
-      <w:pPr>
-        <w:ind w:left="720" w:hanging="360"/>
-      </w:pPr>
-      <w:rPr>
-        <w:rFonts w:hint="default"/>
-      </w:rPr>
-    </w:lvl>
-    <w:lvl w:ilvl="1" w:tplc="04090019" w:tentative="1">
-      <w:start w:val="1"/>
-      <w:numFmt w:val="lowerLetter"/>
-      <w:lvlText w:val="%2."/>
-      <w:lvlJc w:val="left"/>
-      <w:pPr>
-        <w:ind w:left="1440" w:hanging="360"/>
-      </w:pPr>
-    </w:lvl>
-    <w:lvl w:ilvl="2" w:tplc="0409001B" w:tentative="1">
-      <w:start w:val="1"/>
-      <w:numFmt w:val="lowerRoman"/>
-      <w:lvlText w:val="%3."/>
-      <w:lvlJc w:val="right"/>
-      <w:pPr>
-        <w:ind w:left="2160" w:hanging="180"/>
-      </w:pPr>
-    </w:lvl>
-    <w:lvl w:ilvl="3" w:tplc="0409000F" w:tentative="1">
-      <w:start w:val="1"/>
-      <w:numFmt w:val="decimal"/>
-      <w:lvlText w:val="%4."/>
-      <w:lvlJc w:val="left"/>
-      <w:pPr>
-        <w:ind w:left="2880" w:hanging="360"/>
-      </w:pPr>
-    </w:lvl>
-    <w:lvl w:ilvl="4" w:tplc="04090019" w:tentative="1">
-      <w:start w:val="1"/>
-      <w:numFmt w:val="lowerLetter"/>
-      <w:lvlText w:val="%5."/>
-      <w:lvlJc w:val="left"/>
-      <w:pPr>
-        <w:ind w:left="3600" w:hanging="360"/>
-      </w:pPr>
-    </w:lvl>
-    <w:lvl w:ilvl="5" w:tplc="0409001B" w:tentative="1">
-      <w:start w:val="1"/>
-      <w:numFmt w:val="lowerRoman"/>
-      <w:lvlText w:val="%6."/>
-      <w:lvlJc w:val="right"/>
-      <w:pPr>
-        <w:ind w:left="4320" w:hanging="180"/>
-      </w:pPr>
-    </w:lvl>
-    <w:lvl w:ilvl="6" w:tplc="0409000F" w:tentative="1">
-      <w:start w:val="1"/>
-      <w:numFmt w:val="decimal"/>
-      <w:lvlText w:val="%7."/>
-      <w:lvlJc w:val="left"/>
-      <w:pPr>
-        <w:ind w:left="5040" w:hanging="360"/>
-      </w:pPr>
-    </w:lvl>
-    <w:lvl w:ilvl="7" w:tplc="04090019" w:tentative="1">
-      <w:start w:val="1"/>
-      <w:numFmt w:val="lowerLetter"/>
-      <w:lvlText w:val="%8."/>
-      <w:lvlJc w:val="left"/>
-      <w:pPr>
-        <w:ind w:left="5760" w:hanging="360"/>
-      </w:pPr>
-    </w:lvl>
-    <w:lvl w:ilvl="8" w:tplc="0409001B" w:tentative="1">
-      <w:start w:val="1"/>
-      <w:numFmt w:val="lowerRoman"/>
-      <w:lvlText w:val="%9."/>
-      <w:lvlJc w:val="right"/>
-      <w:pPr>
-        <w:ind w:left="6480" w:hanging="180"/>
-      </w:pPr>
-    </w:lvl>
-  </w:abstractNum>
-  <w:abstractNum w:abstractNumId="55" w15:restartNumberingAfterBreak="0">
-    <w:nsid w:val="790D388B"/>
-    <w:multiLevelType w:val="hybridMultilevel"/>
-    <w:tmpl w:val="124441B6"/>
+    <w:tmpl w:val="ABA204EE"/>
     <w:lvl w:ilvl="0" w:tplc="0409000F">
       <w:start w:val="1"/>
       <w:numFmt w:val="decimal"/>
@@ -20259,7 +19637,811 @@
       </w:pPr>
     </w:lvl>
   </w:abstractNum>
+  <w:abstractNum w:abstractNumId="48" w15:restartNumberingAfterBreak="0">
+    <w:nsid w:val="67B01B72"/>
+    <w:multiLevelType w:val="hybridMultilevel"/>
+    <w:tmpl w:val="9BC8F720"/>
+    <w:lvl w:ilvl="0" w:tplc="0409000F">
+      <w:start w:val="1"/>
+      <w:numFmt w:val="decimal"/>
+      <w:lvlText w:val="%1."/>
+      <w:lvlJc w:val="left"/>
+      <w:pPr>
+        <w:ind w:left="720" w:hanging="360"/>
+      </w:pPr>
+      <w:rPr>
+        <w:rFonts w:hint="default"/>
+      </w:rPr>
+    </w:lvl>
+    <w:lvl w:ilvl="1" w:tplc="04090019" w:tentative="1">
+      <w:start w:val="1"/>
+      <w:numFmt w:val="lowerLetter"/>
+      <w:lvlText w:val="%2."/>
+      <w:lvlJc w:val="left"/>
+      <w:pPr>
+        <w:ind w:left="1440" w:hanging="360"/>
+      </w:pPr>
+    </w:lvl>
+    <w:lvl w:ilvl="2" w:tplc="0409001B" w:tentative="1">
+      <w:start w:val="1"/>
+      <w:numFmt w:val="lowerRoman"/>
+      <w:lvlText w:val="%3."/>
+      <w:lvlJc w:val="right"/>
+      <w:pPr>
+        <w:ind w:left="2160" w:hanging="180"/>
+      </w:pPr>
+    </w:lvl>
+    <w:lvl w:ilvl="3" w:tplc="0409000F" w:tentative="1">
+      <w:start w:val="1"/>
+      <w:numFmt w:val="decimal"/>
+      <w:lvlText w:val="%4."/>
+      <w:lvlJc w:val="left"/>
+      <w:pPr>
+        <w:ind w:left="2880" w:hanging="360"/>
+      </w:pPr>
+    </w:lvl>
+    <w:lvl w:ilvl="4" w:tplc="04090019" w:tentative="1">
+      <w:start w:val="1"/>
+      <w:numFmt w:val="lowerLetter"/>
+      <w:lvlText w:val="%5."/>
+      <w:lvlJc w:val="left"/>
+      <w:pPr>
+        <w:ind w:left="3600" w:hanging="360"/>
+      </w:pPr>
+    </w:lvl>
+    <w:lvl w:ilvl="5" w:tplc="0409001B" w:tentative="1">
+      <w:start w:val="1"/>
+      <w:numFmt w:val="lowerRoman"/>
+      <w:lvlText w:val="%6."/>
+      <w:lvlJc w:val="right"/>
+      <w:pPr>
+        <w:ind w:left="4320" w:hanging="180"/>
+      </w:pPr>
+    </w:lvl>
+    <w:lvl w:ilvl="6" w:tplc="0409000F" w:tentative="1">
+      <w:start w:val="1"/>
+      <w:numFmt w:val="decimal"/>
+      <w:lvlText w:val="%7."/>
+      <w:lvlJc w:val="left"/>
+      <w:pPr>
+        <w:ind w:left="5040" w:hanging="360"/>
+      </w:pPr>
+    </w:lvl>
+    <w:lvl w:ilvl="7" w:tplc="04090019" w:tentative="1">
+      <w:start w:val="1"/>
+      <w:numFmt w:val="lowerLetter"/>
+      <w:lvlText w:val="%8."/>
+      <w:lvlJc w:val="left"/>
+      <w:pPr>
+        <w:ind w:left="5760" w:hanging="360"/>
+      </w:pPr>
+    </w:lvl>
+    <w:lvl w:ilvl="8" w:tplc="0409001B" w:tentative="1">
+      <w:start w:val="1"/>
+      <w:numFmt w:val="lowerRoman"/>
+      <w:lvlText w:val="%9."/>
+      <w:lvlJc w:val="right"/>
+      <w:pPr>
+        <w:ind w:left="6480" w:hanging="180"/>
+      </w:pPr>
+    </w:lvl>
+  </w:abstractNum>
+  <w:abstractNum w:abstractNumId="49" w15:restartNumberingAfterBreak="0">
+    <w:nsid w:val="683F758D"/>
+    <w:multiLevelType w:val="hybridMultilevel"/>
+    <w:tmpl w:val="43CC3DF4"/>
+    <w:lvl w:ilvl="0" w:tplc="0409000F">
+      <w:start w:val="1"/>
+      <w:numFmt w:val="decimal"/>
+      <w:lvlText w:val="%1."/>
+      <w:lvlJc w:val="left"/>
+      <w:pPr>
+        <w:ind w:left="720" w:hanging="360"/>
+      </w:pPr>
+      <w:rPr>
+        <w:rFonts w:hint="default"/>
+      </w:rPr>
+    </w:lvl>
+    <w:lvl w:ilvl="1" w:tplc="04090019">
+      <w:start w:val="1"/>
+      <w:numFmt w:val="lowerLetter"/>
+      <w:lvlText w:val="%2."/>
+      <w:lvlJc w:val="left"/>
+      <w:pPr>
+        <w:ind w:left="1440" w:hanging="360"/>
+      </w:pPr>
+    </w:lvl>
+    <w:lvl w:ilvl="2" w:tplc="0409001B">
+      <w:start w:val="1"/>
+      <w:numFmt w:val="lowerRoman"/>
+      <w:lvlText w:val="%3."/>
+      <w:lvlJc w:val="right"/>
+      <w:pPr>
+        <w:ind w:left="2160" w:hanging="180"/>
+      </w:pPr>
+    </w:lvl>
+    <w:lvl w:ilvl="3" w:tplc="0409000F">
+      <w:start w:val="1"/>
+      <w:numFmt w:val="decimal"/>
+      <w:lvlText w:val="%4."/>
+      <w:lvlJc w:val="left"/>
+      <w:pPr>
+        <w:ind w:left="2880" w:hanging="360"/>
+      </w:pPr>
+    </w:lvl>
+    <w:lvl w:ilvl="4" w:tplc="04090019" w:tentative="1">
+      <w:start w:val="1"/>
+      <w:numFmt w:val="lowerLetter"/>
+      <w:lvlText w:val="%5."/>
+      <w:lvlJc w:val="left"/>
+      <w:pPr>
+        <w:ind w:left="3600" w:hanging="360"/>
+      </w:pPr>
+    </w:lvl>
+    <w:lvl w:ilvl="5" w:tplc="0409001B" w:tentative="1">
+      <w:start w:val="1"/>
+      <w:numFmt w:val="lowerRoman"/>
+      <w:lvlText w:val="%6."/>
+      <w:lvlJc w:val="right"/>
+      <w:pPr>
+        <w:ind w:left="4320" w:hanging="180"/>
+      </w:pPr>
+    </w:lvl>
+    <w:lvl w:ilvl="6" w:tplc="0409000F" w:tentative="1">
+      <w:start w:val="1"/>
+      <w:numFmt w:val="decimal"/>
+      <w:lvlText w:val="%7."/>
+      <w:lvlJc w:val="left"/>
+      <w:pPr>
+        <w:ind w:left="5040" w:hanging="360"/>
+      </w:pPr>
+    </w:lvl>
+    <w:lvl w:ilvl="7" w:tplc="04090019" w:tentative="1">
+      <w:start w:val="1"/>
+      <w:numFmt w:val="lowerLetter"/>
+      <w:lvlText w:val="%8."/>
+      <w:lvlJc w:val="left"/>
+      <w:pPr>
+        <w:ind w:left="5760" w:hanging="360"/>
+      </w:pPr>
+    </w:lvl>
+    <w:lvl w:ilvl="8" w:tplc="0409001B" w:tentative="1">
+      <w:start w:val="1"/>
+      <w:numFmt w:val="lowerRoman"/>
+      <w:lvlText w:val="%9."/>
+      <w:lvlJc w:val="right"/>
+      <w:pPr>
+        <w:ind w:left="6480" w:hanging="180"/>
+      </w:pPr>
+    </w:lvl>
+  </w:abstractNum>
+  <w:abstractNum w:abstractNumId="50" w15:restartNumberingAfterBreak="0">
+    <w:nsid w:val="69A22B53"/>
+    <w:multiLevelType w:val="hybridMultilevel"/>
+    <w:tmpl w:val="601C728E"/>
+    <w:lvl w:ilvl="0" w:tplc="0409000F">
+      <w:start w:val="1"/>
+      <w:numFmt w:val="decimal"/>
+      <w:lvlText w:val="%1."/>
+      <w:lvlJc w:val="left"/>
+      <w:pPr>
+        <w:ind w:left="720" w:hanging="360"/>
+      </w:pPr>
+      <w:rPr>
+        <w:rFonts w:hint="default"/>
+      </w:rPr>
+    </w:lvl>
+    <w:lvl w:ilvl="1" w:tplc="04090019">
+      <w:start w:val="1"/>
+      <w:numFmt w:val="lowerLetter"/>
+      <w:lvlText w:val="%2."/>
+      <w:lvlJc w:val="left"/>
+      <w:pPr>
+        <w:ind w:left="1440" w:hanging="360"/>
+      </w:pPr>
+    </w:lvl>
+    <w:lvl w:ilvl="2" w:tplc="0409001B" w:tentative="1">
+      <w:start w:val="1"/>
+      <w:numFmt w:val="lowerRoman"/>
+      <w:lvlText w:val="%3."/>
+      <w:lvlJc w:val="right"/>
+      <w:pPr>
+        <w:ind w:left="2160" w:hanging="180"/>
+      </w:pPr>
+    </w:lvl>
+    <w:lvl w:ilvl="3" w:tplc="0409000F" w:tentative="1">
+      <w:start w:val="1"/>
+      <w:numFmt w:val="decimal"/>
+      <w:lvlText w:val="%4."/>
+      <w:lvlJc w:val="left"/>
+      <w:pPr>
+        <w:ind w:left="2880" w:hanging="360"/>
+      </w:pPr>
+    </w:lvl>
+    <w:lvl w:ilvl="4" w:tplc="04090019" w:tentative="1">
+      <w:start w:val="1"/>
+      <w:numFmt w:val="lowerLetter"/>
+      <w:lvlText w:val="%5."/>
+      <w:lvlJc w:val="left"/>
+      <w:pPr>
+        <w:ind w:left="3600" w:hanging="360"/>
+      </w:pPr>
+    </w:lvl>
+    <w:lvl w:ilvl="5" w:tplc="0409001B" w:tentative="1">
+      <w:start w:val="1"/>
+      <w:numFmt w:val="lowerRoman"/>
+      <w:lvlText w:val="%6."/>
+      <w:lvlJc w:val="right"/>
+      <w:pPr>
+        <w:ind w:left="4320" w:hanging="180"/>
+      </w:pPr>
+    </w:lvl>
+    <w:lvl w:ilvl="6" w:tplc="0409000F" w:tentative="1">
+      <w:start w:val="1"/>
+      <w:numFmt w:val="decimal"/>
+      <w:lvlText w:val="%7."/>
+      <w:lvlJc w:val="left"/>
+      <w:pPr>
+        <w:ind w:left="5040" w:hanging="360"/>
+      </w:pPr>
+    </w:lvl>
+    <w:lvl w:ilvl="7" w:tplc="04090019" w:tentative="1">
+      <w:start w:val="1"/>
+      <w:numFmt w:val="lowerLetter"/>
+      <w:lvlText w:val="%8."/>
+      <w:lvlJc w:val="left"/>
+      <w:pPr>
+        <w:ind w:left="5760" w:hanging="360"/>
+      </w:pPr>
+    </w:lvl>
+    <w:lvl w:ilvl="8" w:tplc="0409001B" w:tentative="1">
+      <w:start w:val="1"/>
+      <w:numFmt w:val="lowerRoman"/>
+      <w:lvlText w:val="%9."/>
+      <w:lvlJc w:val="right"/>
+      <w:pPr>
+        <w:ind w:left="6480" w:hanging="180"/>
+      </w:pPr>
+    </w:lvl>
+  </w:abstractNum>
+  <w:abstractNum w:abstractNumId="51" w15:restartNumberingAfterBreak="0">
+    <w:nsid w:val="6B5C7337"/>
+    <w:multiLevelType w:val="hybridMultilevel"/>
+    <w:tmpl w:val="ECA62F32"/>
+    <w:lvl w:ilvl="0" w:tplc="0409000F">
+      <w:start w:val="1"/>
+      <w:numFmt w:val="decimal"/>
+      <w:lvlText w:val="%1."/>
+      <w:lvlJc w:val="left"/>
+      <w:pPr>
+        <w:ind w:left="720" w:hanging="360"/>
+      </w:pPr>
+      <w:rPr>
+        <w:rFonts w:hint="default"/>
+      </w:rPr>
+    </w:lvl>
+    <w:lvl w:ilvl="1" w:tplc="04090019" w:tentative="1">
+      <w:start w:val="1"/>
+      <w:numFmt w:val="lowerLetter"/>
+      <w:lvlText w:val="%2."/>
+      <w:lvlJc w:val="left"/>
+      <w:pPr>
+        <w:ind w:left="1440" w:hanging="360"/>
+      </w:pPr>
+    </w:lvl>
+    <w:lvl w:ilvl="2" w:tplc="0409001B" w:tentative="1">
+      <w:start w:val="1"/>
+      <w:numFmt w:val="lowerRoman"/>
+      <w:lvlText w:val="%3."/>
+      <w:lvlJc w:val="right"/>
+      <w:pPr>
+        <w:ind w:left="2160" w:hanging="180"/>
+      </w:pPr>
+    </w:lvl>
+    <w:lvl w:ilvl="3" w:tplc="0409000F" w:tentative="1">
+      <w:start w:val="1"/>
+      <w:numFmt w:val="decimal"/>
+      <w:lvlText w:val="%4."/>
+      <w:lvlJc w:val="left"/>
+      <w:pPr>
+        <w:ind w:left="2880" w:hanging="360"/>
+      </w:pPr>
+    </w:lvl>
+    <w:lvl w:ilvl="4" w:tplc="04090019" w:tentative="1">
+      <w:start w:val="1"/>
+      <w:numFmt w:val="lowerLetter"/>
+      <w:lvlText w:val="%5."/>
+      <w:lvlJc w:val="left"/>
+      <w:pPr>
+        <w:ind w:left="3600" w:hanging="360"/>
+      </w:pPr>
+    </w:lvl>
+    <w:lvl w:ilvl="5" w:tplc="0409001B" w:tentative="1">
+      <w:start w:val="1"/>
+      <w:numFmt w:val="lowerRoman"/>
+      <w:lvlText w:val="%6."/>
+      <w:lvlJc w:val="right"/>
+      <w:pPr>
+        <w:ind w:left="4320" w:hanging="180"/>
+      </w:pPr>
+    </w:lvl>
+    <w:lvl w:ilvl="6" w:tplc="0409000F" w:tentative="1">
+      <w:start w:val="1"/>
+      <w:numFmt w:val="decimal"/>
+      <w:lvlText w:val="%7."/>
+      <w:lvlJc w:val="left"/>
+      <w:pPr>
+        <w:ind w:left="5040" w:hanging="360"/>
+      </w:pPr>
+    </w:lvl>
+    <w:lvl w:ilvl="7" w:tplc="04090019" w:tentative="1">
+      <w:start w:val="1"/>
+      <w:numFmt w:val="lowerLetter"/>
+      <w:lvlText w:val="%8."/>
+      <w:lvlJc w:val="left"/>
+      <w:pPr>
+        <w:ind w:left="5760" w:hanging="360"/>
+      </w:pPr>
+    </w:lvl>
+    <w:lvl w:ilvl="8" w:tplc="0409001B" w:tentative="1">
+      <w:start w:val="1"/>
+      <w:numFmt w:val="lowerRoman"/>
+      <w:lvlText w:val="%9."/>
+      <w:lvlJc w:val="right"/>
+      <w:pPr>
+        <w:ind w:left="6480" w:hanging="180"/>
+      </w:pPr>
+    </w:lvl>
+  </w:abstractNum>
+  <w:abstractNum w:abstractNumId="52" w15:restartNumberingAfterBreak="0">
+    <w:nsid w:val="70C874C2"/>
+    <w:multiLevelType w:val="hybridMultilevel"/>
+    <w:tmpl w:val="F6666D5A"/>
+    <w:lvl w:ilvl="0" w:tplc="3F04C83A">
+      <w:start w:val="1"/>
+      <w:numFmt w:val="decimal"/>
+      <w:lvlText w:val="%1."/>
+      <w:lvlJc w:val="left"/>
+      <w:pPr>
+        <w:ind w:left="410" w:hanging="360"/>
+      </w:pPr>
+      <w:rPr>
+        <w:rFonts w:hint="default"/>
+      </w:rPr>
+    </w:lvl>
+    <w:lvl w:ilvl="1" w:tplc="04090019" w:tentative="1">
+      <w:start w:val="1"/>
+      <w:numFmt w:val="lowerLetter"/>
+      <w:lvlText w:val="%2."/>
+      <w:lvlJc w:val="left"/>
+      <w:pPr>
+        <w:ind w:left="1130" w:hanging="360"/>
+      </w:pPr>
+    </w:lvl>
+    <w:lvl w:ilvl="2" w:tplc="0409001B" w:tentative="1">
+      <w:start w:val="1"/>
+      <w:numFmt w:val="lowerRoman"/>
+      <w:lvlText w:val="%3."/>
+      <w:lvlJc w:val="right"/>
+      <w:pPr>
+        <w:ind w:left="1850" w:hanging="180"/>
+      </w:pPr>
+    </w:lvl>
+    <w:lvl w:ilvl="3" w:tplc="0409000F" w:tentative="1">
+      <w:start w:val="1"/>
+      <w:numFmt w:val="decimal"/>
+      <w:lvlText w:val="%4."/>
+      <w:lvlJc w:val="left"/>
+      <w:pPr>
+        <w:ind w:left="2570" w:hanging="360"/>
+      </w:pPr>
+    </w:lvl>
+    <w:lvl w:ilvl="4" w:tplc="04090019" w:tentative="1">
+      <w:start w:val="1"/>
+      <w:numFmt w:val="lowerLetter"/>
+      <w:lvlText w:val="%5."/>
+      <w:lvlJc w:val="left"/>
+      <w:pPr>
+        <w:ind w:left="3290" w:hanging="360"/>
+      </w:pPr>
+    </w:lvl>
+    <w:lvl w:ilvl="5" w:tplc="0409001B" w:tentative="1">
+      <w:start w:val="1"/>
+      <w:numFmt w:val="lowerRoman"/>
+      <w:lvlText w:val="%6."/>
+      <w:lvlJc w:val="right"/>
+      <w:pPr>
+        <w:ind w:left="4010" w:hanging="180"/>
+      </w:pPr>
+    </w:lvl>
+    <w:lvl w:ilvl="6" w:tplc="0409000F" w:tentative="1">
+      <w:start w:val="1"/>
+      <w:numFmt w:val="decimal"/>
+      <w:lvlText w:val="%7."/>
+      <w:lvlJc w:val="left"/>
+      <w:pPr>
+        <w:ind w:left="4730" w:hanging="360"/>
+      </w:pPr>
+    </w:lvl>
+    <w:lvl w:ilvl="7" w:tplc="04090019" w:tentative="1">
+      <w:start w:val="1"/>
+      <w:numFmt w:val="lowerLetter"/>
+      <w:lvlText w:val="%8."/>
+      <w:lvlJc w:val="left"/>
+      <w:pPr>
+        <w:ind w:left="5450" w:hanging="360"/>
+      </w:pPr>
+    </w:lvl>
+    <w:lvl w:ilvl="8" w:tplc="0409001B" w:tentative="1">
+      <w:start w:val="1"/>
+      <w:numFmt w:val="lowerRoman"/>
+      <w:lvlText w:val="%9."/>
+      <w:lvlJc w:val="right"/>
+      <w:pPr>
+        <w:ind w:left="6170" w:hanging="180"/>
+      </w:pPr>
+    </w:lvl>
+  </w:abstractNum>
+  <w:abstractNum w:abstractNumId="53" w15:restartNumberingAfterBreak="0">
+    <w:nsid w:val="737A6ABA"/>
+    <w:multiLevelType w:val="hybridMultilevel"/>
+    <w:tmpl w:val="2CCA9392"/>
+    <w:lvl w:ilvl="0" w:tplc="0409000F">
+      <w:start w:val="1"/>
+      <w:numFmt w:val="decimal"/>
+      <w:lvlText w:val="%1."/>
+      <w:lvlJc w:val="left"/>
+      <w:pPr>
+        <w:ind w:left="720" w:hanging="360"/>
+      </w:pPr>
+      <w:rPr>
+        <w:rFonts w:hint="default"/>
+        <w:b w:val="0"/>
+      </w:rPr>
+    </w:lvl>
+    <w:lvl w:ilvl="1" w:tplc="04090019" w:tentative="1">
+      <w:start w:val="1"/>
+      <w:numFmt w:val="lowerLetter"/>
+      <w:lvlText w:val="%2."/>
+      <w:lvlJc w:val="left"/>
+      <w:pPr>
+        <w:ind w:left="1440" w:hanging="360"/>
+      </w:pPr>
+    </w:lvl>
+    <w:lvl w:ilvl="2" w:tplc="0409001B" w:tentative="1">
+      <w:start w:val="1"/>
+      <w:numFmt w:val="lowerRoman"/>
+      <w:lvlText w:val="%3."/>
+      <w:lvlJc w:val="right"/>
+      <w:pPr>
+        <w:ind w:left="2160" w:hanging="180"/>
+      </w:pPr>
+    </w:lvl>
+    <w:lvl w:ilvl="3" w:tplc="0409000F" w:tentative="1">
+      <w:start w:val="1"/>
+      <w:numFmt w:val="decimal"/>
+      <w:lvlText w:val="%4."/>
+      <w:lvlJc w:val="left"/>
+      <w:pPr>
+        <w:ind w:left="2880" w:hanging="360"/>
+      </w:pPr>
+    </w:lvl>
+    <w:lvl w:ilvl="4" w:tplc="04090019" w:tentative="1">
+      <w:start w:val="1"/>
+      <w:numFmt w:val="lowerLetter"/>
+      <w:lvlText w:val="%5."/>
+      <w:lvlJc w:val="left"/>
+      <w:pPr>
+        <w:ind w:left="3600" w:hanging="360"/>
+      </w:pPr>
+    </w:lvl>
+    <w:lvl w:ilvl="5" w:tplc="0409001B" w:tentative="1">
+      <w:start w:val="1"/>
+      <w:numFmt w:val="lowerRoman"/>
+      <w:lvlText w:val="%6."/>
+      <w:lvlJc w:val="right"/>
+      <w:pPr>
+        <w:ind w:left="4320" w:hanging="180"/>
+      </w:pPr>
+    </w:lvl>
+    <w:lvl w:ilvl="6" w:tplc="0409000F" w:tentative="1">
+      <w:start w:val="1"/>
+      <w:numFmt w:val="decimal"/>
+      <w:lvlText w:val="%7."/>
+      <w:lvlJc w:val="left"/>
+      <w:pPr>
+        <w:ind w:left="5040" w:hanging="360"/>
+      </w:pPr>
+    </w:lvl>
+    <w:lvl w:ilvl="7" w:tplc="04090019" w:tentative="1">
+      <w:start w:val="1"/>
+      <w:numFmt w:val="lowerLetter"/>
+      <w:lvlText w:val="%8."/>
+      <w:lvlJc w:val="left"/>
+      <w:pPr>
+        <w:ind w:left="5760" w:hanging="360"/>
+      </w:pPr>
+    </w:lvl>
+    <w:lvl w:ilvl="8" w:tplc="0409001B" w:tentative="1">
+      <w:start w:val="1"/>
+      <w:numFmt w:val="lowerRoman"/>
+      <w:lvlText w:val="%9."/>
+      <w:lvlJc w:val="right"/>
+      <w:pPr>
+        <w:ind w:left="6480" w:hanging="180"/>
+      </w:pPr>
+    </w:lvl>
+  </w:abstractNum>
+  <w:abstractNum w:abstractNumId="54" w15:restartNumberingAfterBreak="0">
+    <w:nsid w:val="743C60DB"/>
+    <w:multiLevelType w:val="hybridMultilevel"/>
+    <w:tmpl w:val="5F000FE0"/>
+    <w:lvl w:ilvl="0" w:tplc="0409000F">
+      <w:start w:val="1"/>
+      <w:numFmt w:val="decimal"/>
+      <w:lvlText w:val="%1."/>
+      <w:lvlJc w:val="left"/>
+      <w:pPr>
+        <w:ind w:left="720" w:hanging="360"/>
+      </w:pPr>
+      <w:rPr>
+        <w:rFonts w:hint="default"/>
+      </w:rPr>
+    </w:lvl>
+    <w:lvl w:ilvl="1" w:tplc="04090019" w:tentative="1">
+      <w:start w:val="1"/>
+      <w:numFmt w:val="lowerLetter"/>
+      <w:lvlText w:val="%2."/>
+      <w:lvlJc w:val="left"/>
+      <w:pPr>
+        <w:ind w:left="1440" w:hanging="360"/>
+      </w:pPr>
+    </w:lvl>
+    <w:lvl w:ilvl="2" w:tplc="0409001B" w:tentative="1">
+      <w:start w:val="1"/>
+      <w:numFmt w:val="lowerRoman"/>
+      <w:lvlText w:val="%3."/>
+      <w:lvlJc w:val="right"/>
+      <w:pPr>
+        <w:ind w:left="2160" w:hanging="180"/>
+      </w:pPr>
+    </w:lvl>
+    <w:lvl w:ilvl="3" w:tplc="0409000F" w:tentative="1">
+      <w:start w:val="1"/>
+      <w:numFmt w:val="decimal"/>
+      <w:lvlText w:val="%4."/>
+      <w:lvlJc w:val="left"/>
+      <w:pPr>
+        <w:ind w:left="2880" w:hanging="360"/>
+      </w:pPr>
+    </w:lvl>
+    <w:lvl w:ilvl="4" w:tplc="04090019" w:tentative="1">
+      <w:start w:val="1"/>
+      <w:numFmt w:val="lowerLetter"/>
+      <w:lvlText w:val="%5."/>
+      <w:lvlJc w:val="left"/>
+      <w:pPr>
+        <w:ind w:left="3600" w:hanging="360"/>
+      </w:pPr>
+    </w:lvl>
+    <w:lvl w:ilvl="5" w:tplc="0409001B" w:tentative="1">
+      <w:start w:val="1"/>
+      <w:numFmt w:val="lowerRoman"/>
+      <w:lvlText w:val="%6."/>
+      <w:lvlJc w:val="right"/>
+      <w:pPr>
+        <w:ind w:left="4320" w:hanging="180"/>
+      </w:pPr>
+    </w:lvl>
+    <w:lvl w:ilvl="6" w:tplc="0409000F" w:tentative="1">
+      <w:start w:val="1"/>
+      <w:numFmt w:val="decimal"/>
+      <w:lvlText w:val="%7."/>
+      <w:lvlJc w:val="left"/>
+      <w:pPr>
+        <w:ind w:left="5040" w:hanging="360"/>
+      </w:pPr>
+    </w:lvl>
+    <w:lvl w:ilvl="7" w:tplc="04090019" w:tentative="1">
+      <w:start w:val="1"/>
+      <w:numFmt w:val="lowerLetter"/>
+      <w:lvlText w:val="%8."/>
+      <w:lvlJc w:val="left"/>
+      <w:pPr>
+        <w:ind w:left="5760" w:hanging="360"/>
+      </w:pPr>
+    </w:lvl>
+    <w:lvl w:ilvl="8" w:tplc="0409001B" w:tentative="1">
+      <w:start w:val="1"/>
+      <w:numFmt w:val="lowerRoman"/>
+      <w:lvlText w:val="%9."/>
+      <w:lvlJc w:val="right"/>
+      <w:pPr>
+        <w:ind w:left="6480" w:hanging="180"/>
+      </w:pPr>
+    </w:lvl>
+  </w:abstractNum>
+  <w:abstractNum w:abstractNumId="55" w15:restartNumberingAfterBreak="0">
+    <w:nsid w:val="74955623"/>
+    <w:multiLevelType w:val="hybridMultilevel"/>
+    <w:tmpl w:val="C46E6AC4"/>
+    <w:lvl w:ilvl="0" w:tplc="0409000F">
+      <w:start w:val="1"/>
+      <w:numFmt w:val="decimal"/>
+      <w:lvlText w:val="%1."/>
+      <w:lvlJc w:val="left"/>
+      <w:pPr>
+        <w:ind w:left="720" w:hanging="360"/>
+      </w:pPr>
+      <w:rPr>
+        <w:rFonts w:hint="default"/>
+      </w:rPr>
+    </w:lvl>
+    <w:lvl w:ilvl="1" w:tplc="04090019" w:tentative="1">
+      <w:start w:val="1"/>
+      <w:numFmt w:val="lowerLetter"/>
+      <w:lvlText w:val="%2."/>
+      <w:lvlJc w:val="left"/>
+      <w:pPr>
+        <w:ind w:left="1440" w:hanging="360"/>
+      </w:pPr>
+    </w:lvl>
+    <w:lvl w:ilvl="2" w:tplc="0409001B" w:tentative="1">
+      <w:start w:val="1"/>
+      <w:numFmt w:val="lowerRoman"/>
+      <w:lvlText w:val="%3."/>
+      <w:lvlJc w:val="right"/>
+      <w:pPr>
+        <w:ind w:left="2160" w:hanging="180"/>
+      </w:pPr>
+    </w:lvl>
+    <w:lvl w:ilvl="3" w:tplc="0409000F" w:tentative="1">
+      <w:start w:val="1"/>
+      <w:numFmt w:val="decimal"/>
+      <w:lvlText w:val="%4."/>
+      <w:lvlJc w:val="left"/>
+      <w:pPr>
+        <w:ind w:left="2880" w:hanging="360"/>
+      </w:pPr>
+    </w:lvl>
+    <w:lvl w:ilvl="4" w:tplc="04090019" w:tentative="1">
+      <w:start w:val="1"/>
+      <w:numFmt w:val="lowerLetter"/>
+      <w:lvlText w:val="%5."/>
+      <w:lvlJc w:val="left"/>
+      <w:pPr>
+        <w:ind w:left="3600" w:hanging="360"/>
+      </w:pPr>
+    </w:lvl>
+    <w:lvl w:ilvl="5" w:tplc="0409001B" w:tentative="1">
+      <w:start w:val="1"/>
+      <w:numFmt w:val="lowerRoman"/>
+      <w:lvlText w:val="%6."/>
+      <w:lvlJc w:val="right"/>
+      <w:pPr>
+        <w:ind w:left="4320" w:hanging="180"/>
+      </w:pPr>
+    </w:lvl>
+    <w:lvl w:ilvl="6" w:tplc="0409000F" w:tentative="1">
+      <w:start w:val="1"/>
+      <w:numFmt w:val="decimal"/>
+      <w:lvlText w:val="%7."/>
+      <w:lvlJc w:val="left"/>
+      <w:pPr>
+        <w:ind w:left="5040" w:hanging="360"/>
+      </w:pPr>
+    </w:lvl>
+    <w:lvl w:ilvl="7" w:tplc="04090019" w:tentative="1">
+      <w:start w:val="1"/>
+      <w:numFmt w:val="lowerLetter"/>
+      <w:lvlText w:val="%8."/>
+      <w:lvlJc w:val="left"/>
+      <w:pPr>
+        <w:ind w:left="5760" w:hanging="360"/>
+      </w:pPr>
+    </w:lvl>
+    <w:lvl w:ilvl="8" w:tplc="0409001B" w:tentative="1">
+      <w:start w:val="1"/>
+      <w:numFmt w:val="lowerRoman"/>
+      <w:lvlText w:val="%9."/>
+      <w:lvlJc w:val="right"/>
+      <w:pPr>
+        <w:ind w:left="6480" w:hanging="180"/>
+      </w:pPr>
+    </w:lvl>
+  </w:abstractNum>
   <w:abstractNum w:abstractNumId="56" w15:restartNumberingAfterBreak="0">
+    <w:nsid w:val="790D388B"/>
+    <w:multiLevelType w:val="hybridMultilevel"/>
+    <w:tmpl w:val="124441B6"/>
+    <w:lvl w:ilvl="0" w:tplc="0409000F">
+      <w:start w:val="1"/>
+      <w:numFmt w:val="decimal"/>
+      <w:lvlText w:val="%1."/>
+      <w:lvlJc w:val="left"/>
+      <w:pPr>
+        <w:ind w:left="720" w:hanging="360"/>
+      </w:pPr>
+      <w:rPr>
+        <w:rFonts w:hint="default"/>
+        <w:b w:val="0"/>
+        <w:u w:val="none"/>
+      </w:rPr>
+    </w:lvl>
+    <w:lvl w:ilvl="1" w:tplc="04090019">
+      <w:start w:val="1"/>
+      <w:numFmt w:val="lowerLetter"/>
+      <w:lvlText w:val="%2."/>
+      <w:lvlJc w:val="left"/>
+      <w:pPr>
+        <w:ind w:left="1440" w:hanging="360"/>
+      </w:pPr>
+    </w:lvl>
+    <w:lvl w:ilvl="2" w:tplc="0409001B" w:tentative="1">
+      <w:start w:val="1"/>
+      <w:numFmt w:val="lowerRoman"/>
+      <w:lvlText w:val="%3."/>
+      <w:lvlJc w:val="right"/>
+      <w:pPr>
+        <w:ind w:left="2160" w:hanging="180"/>
+      </w:pPr>
+    </w:lvl>
+    <w:lvl w:ilvl="3" w:tplc="0409000F" w:tentative="1">
+      <w:start w:val="1"/>
+      <w:numFmt w:val="decimal"/>
+      <w:lvlText w:val="%4."/>
+      <w:lvlJc w:val="left"/>
+      <w:pPr>
+        <w:ind w:left="2880" w:hanging="360"/>
+      </w:pPr>
+    </w:lvl>
+    <w:lvl w:ilvl="4" w:tplc="04090019" w:tentative="1">
+      <w:start w:val="1"/>
+      <w:numFmt w:val="lowerLetter"/>
+      <w:lvlText w:val="%5."/>
+      <w:lvlJc w:val="left"/>
+      <w:pPr>
+        <w:ind w:left="3600" w:hanging="360"/>
+      </w:pPr>
+    </w:lvl>
+    <w:lvl w:ilvl="5" w:tplc="0409001B" w:tentative="1">
+      <w:start w:val="1"/>
+      <w:numFmt w:val="lowerRoman"/>
+      <w:lvlText w:val="%6."/>
+      <w:lvlJc w:val="right"/>
+      <w:pPr>
+        <w:ind w:left="4320" w:hanging="180"/>
+      </w:pPr>
+    </w:lvl>
+    <w:lvl w:ilvl="6" w:tplc="0409000F" w:tentative="1">
+      <w:start w:val="1"/>
+      <w:numFmt w:val="decimal"/>
+      <w:lvlText w:val="%7."/>
+      <w:lvlJc w:val="left"/>
+      <w:pPr>
+        <w:ind w:left="5040" w:hanging="360"/>
+      </w:pPr>
+    </w:lvl>
+    <w:lvl w:ilvl="7" w:tplc="04090019" w:tentative="1">
+      <w:start w:val="1"/>
+      <w:numFmt w:val="lowerLetter"/>
+      <w:lvlText w:val="%8."/>
+      <w:lvlJc w:val="left"/>
+      <w:pPr>
+        <w:ind w:left="5760" w:hanging="360"/>
+      </w:pPr>
+    </w:lvl>
+    <w:lvl w:ilvl="8" w:tplc="0409001B" w:tentative="1">
+      <w:start w:val="1"/>
+      <w:numFmt w:val="lowerRoman"/>
+      <w:lvlText w:val="%9."/>
+      <w:lvlJc w:val="right"/>
+      <w:pPr>
+        <w:ind w:left="6480" w:hanging="180"/>
+      </w:pPr>
+    </w:lvl>
+  </w:abstractNum>
+  <w:abstractNum w:abstractNumId="57" w15:restartNumberingAfterBreak="0">
     <w:nsid w:val="7C06431F"/>
     <w:multiLevelType w:val="hybridMultilevel"/>
     <w:tmpl w:val="CC1CFBFE"/>
@@ -20348,7 +20530,7 @@
       </w:pPr>
     </w:lvl>
   </w:abstractNum>
-  <w:abstractNum w:abstractNumId="57" w15:restartNumberingAfterBreak="0">
+  <w:abstractNum w:abstractNumId="58" w15:restartNumberingAfterBreak="0">
     <w:nsid w:val="7D2124BE"/>
     <w:multiLevelType w:val="hybridMultilevel"/>
     <w:tmpl w:val="4994353E"/>
@@ -20437,7 +20619,7 @@
       </w:pPr>
     </w:lvl>
   </w:abstractNum>
-  <w:abstractNum w:abstractNumId="58" w15:restartNumberingAfterBreak="0">
+  <w:abstractNum w:abstractNumId="59" w15:restartNumberingAfterBreak="0">
     <w:nsid w:val="7F151FF5"/>
     <w:multiLevelType w:val="hybridMultilevel"/>
     <w:tmpl w:val="FFCCFF62"/>
@@ -20542,7 +20724,7 @@
     <w:abstractNumId w:val="18"/>
   </w:num>
   <w:num w:numId="6" w16cid:durableId="2091809816">
-    <w:abstractNumId w:val="50"/>
+    <w:abstractNumId w:val="51"/>
   </w:num>
   <w:num w:numId="7" w16cid:durableId="343678602">
     <w:abstractNumId w:val="26"/>
@@ -20566,10 +20748,10 @@
     <w:abstractNumId w:val="30"/>
   </w:num>
   <w:num w:numId="14" w16cid:durableId="78063372">
-    <w:abstractNumId w:val="48"/>
+    <w:abstractNumId w:val="49"/>
   </w:num>
   <w:num w:numId="15" w16cid:durableId="1078750343">
-    <w:abstractNumId w:val="57"/>
+    <w:abstractNumId w:val="58"/>
   </w:num>
   <w:num w:numId="16" w16cid:durableId="1006253481">
     <w:abstractNumId w:val="3"/>
@@ -20599,13 +20781,13 @@
     <w:abstractNumId w:val="24"/>
   </w:num>
   <w:num w:numId="25" w16cid:durableId="990867597">
-    <w:abstractNumId w:val="51"/>
+    <w:abstractNumId w:val="52"/>
   </w:num>
   <w:num w:numId="26" w16cid:durableId="1054693629">
     <w:abstractNumId w:val="20"/>
   </w:num>
   <w:num w:numId="27" w16cid:durableId="1737051155">
-    <w:abstractNumId w:val="53"/>
+    <w:abstractNumId w:val="54"/>
   </w:num>
   <w:num w:numId="28" w16cid:durableId="534318662">
     <w:abstractNumId w:val="29"/>
@@ -20620,7 +20802,7 @@
     <w:abstractNumId w:val="8"/>
   </w:num>
   <w:num w:numId="32" w16cid:durableId="1774126535">
-    <w:abstractNumId w:val="54"/>
+    <w:abstractNumId w:val="55"/>
   </w:num>
   <w:num w:numId="33" w16cid:durableId="300692715">
     <w:abstractNumId w:val="22"/>
@@ -20647,19 +20829,19 @@
     <w:abstractNumId w:val="1"/>
   </w:num>
   <w:num w:numId="41" w16cid:durableId="220867320">
-    <w:abstractNumId w:val="49"/>
+    <w:abstractNumId w:val="50"/>
   </w:num>
   <w:num w:numId="42" w16cid:durableId="738333015">
-    <w:abstractNumId w:val="56"/>
+    <w:abstractNumId w:val="57"/>
   </w:num>
   <w:num w:numId="43" w16cid:durableId="1682120758">
     <w:abstractNumId w:val="42"/>
   </w:num>
   <w:num w:numId="44" w16cid:durableId="1816143082">
-    <w:abstractNumId w:val="46"/>
+    <w:abstractNumId w:val="47"/>
   </w:num>
   <w:num w:numId="45" w16cid:durableId="371735011">
-    <w:abstractNumId w:val="55"/>
+    <w:abstractNumId w:val="56"/>
   </w:num>
   <w:num w:numId="46" w16cid:durableId="602491263">
     <w:abstractNumId w:val="27"/>
@@ -20674,13 +20856,13 @@
     <w:abstractNumId w:val="38"/>
   </w:num>
   <w:num w:numId="50" w16cid:durableId="367031387">
-    <w:abstractNumId w:val="52"/>
+    <w:abstractNumId w:val="53"/>
   </w:num>
   <w:num w:numId="51" w16cid:durableId="1843934386">
     <w:abstractNumId w:val="2"/>
   </w:num>
   <w:num w:numId="52" w16cid:durableId="1376932167">
-    <w:abstractNumId w:val="47"/>
+    <w:abstractNumId w:val="48"/>
   </w:num>
   <w:num w:numId="53" w16cid:durableId="970016870">
     <w:abstractNumId w:val="28"/>
@@ -20698,10 +20880,13 @@
     <w:abstractNumId w:val="33"/>
   </w:num>
   <w:num w:numId="58" w16cid:durableId="2146312220">
-    <w:abstractNumId w:val="58"/>
+    <w:abstractNumId w:val="59"/>
   </w:num>
   <w:num w:numId="59" w16cid:durableId="1978562126">
     <w:abstractNumId w:val="13"/>
+  </w:num>
+  <w:num w:numId="60" w16cid:durableId="521239098">
+    <w:abstractNumId w:val="46"/>
   </w:num>
 </w:numbering>
 </file>

</xml_diff>